<commit_message>
O projeto e as Ferramentas
Demos início ao projeto index.html. Fizemos os links das fonts e do reset
</commit_message>
<xml_diff>
--- a/Front-end/Formação HTML && CSS3/CSS - Dispondo elementos com Flexbox e Grid/Anotações/CSS - Dispondo elementos com Flexbox e Grid.docx
+++ b/Front-end/Formação HTML && CSS3/CSS - Dispondo elementos com Flexbox e Grid/Anotações/CSS - Dispondo elementos com Flexbox e Grid.docx
@@ -43,31 +43,45 @@
           <w:szCs w:val="24"/>
           <w:u w:val="single"/>
         </w:rPr>
-        <w:t xml:space="preserve"> Dispondo elementos com </w:t>
+        <w:t xml:space="preserve"> Dispondo elementos com Flexbox e Grid</w:t>
       </w:r>
-      <w:proofErr w:type="spellStart"/>
+    </w:p>
+    <w:p>
+      <w:pPr>
+        <w:spacing w:line="360" w:lineRule="auto"/>
+        <w:jc w:val="both"/>
+        <w:rPr>
+          <w:rFonts w:ascii="Times New Roman" w:hAnsi="Times New Roman" w:cs="Times New Roman"/>
+          <w:sz w:val="24"/>
+          <w:szCs w:val="24"/>
+        </w:rPr>
+      </w:pPr>
       <w:r>
         <w:rPr>
           <w:rFonts w:ascii="Times New Roman" w:hAnsi="Times New Roman" w:cs="Times New Roman"/>
-          <w:b/>
-          <w:bCs/>
-          <w:sz w:val="24"/>
-          <w:szCs w:val="24"/>
-          <w:u w:val="single"/>
-        </w:rPr>
-        <w:t>Flexbox</w:t>
+          <w:sz w:val="24"/>
+          <w:szCs w:val="24"/>
+        </w:rPr>
+        <w:t xml:space="preserve">Link do figma, onde está todo o nosso conteúdo e layout do site: </w:t>
       </w:r>
-      <w:proofErr w:type="spellEnd"/>
+      <w:hyperlink r:id="rId5" w:history="1">
+        <w:r>
+          <w:rPr>
+            <w:rStyle w:val="Hyperlink"/>
+            <w:rFonts w:ascii="Times New Roman" w:hAnsi="Times New Roman" w:cs="Times New Roman"/>
+            <w:sz w:val="24"/>
+            <w:szCs w:val="24"/>
+          </w:rPr>
+          <w:t>https://www.figma.com/file/ibWktwVpnog76rMYOdVhks/Dispondo-elementos-com-flexbox-e-grid?node-id=54%3A2358</w:t>
+        </w:r>
+      </w:hyperlink>
       <w:r>
         <w:rPr>
           <w:rFonts w:ascii="Times New Roman" w:hAnsi="Times New Roman" w:cs="Times New Roman"/>
-          <w:b/>
-          <w:bCs/>
-          <w:sz w:val="24"/>
-          <w:szCs w:val="24"/>
-          <w:u w:val="single"/>
-        </w:rPr>
-        <w:t xml:space="preserve"> e Grid</w:t>
+          <w:sz w:val="24"/>
+          <w:szCs w:val="24"/>
+        </w:rPr>
+        <w:t>.</w:t>
       </w:r>
     </w:p>
     <w:p>
@@ -94,31 +108,7 @@
           <w:szCs w:val="24"/>
           <w:u w:val="single"/>
         </w:rPr>
-        <w:t xml:space="preserve">Aula 1 – </w:t>
-      </w:r>
-      <w:proofErr w:type="spellStart"/>
-      <w:r>
-        <w:rPr>
-          <w:rFonts w:ascii="Times New Roman" w:hAnsi="Times New Roman" w:cs="Times New Roman"/>
-          <w:b/>
-          <w:bCs/>
-          <w:sz w:val="24"/>
-          <w:szCs w:val="24"/>
-          <w:u w:val="single"/>
-        </w:rPr>
-        <w:t>Flexbox</w:t>
-      </w:r>
-      <w:proofErr w:type="spellEnd"/>
-      <w:r>
-        <w:rPr>
-          <w:rFonts w:ascii="Times New Roman" w:hAnsi="Times New Roman" w:cs="Times New Roman"/>
-          <w:b/>
-          <w:bCs/>
-          <w:sz w:val="24"/>
-          <w:szCs w:val="24"/>
-          <w:u w:val="single"/>
-        </w:rPr>
-        <w:t>:</w:t>
+        <w:t>Aula 1 – Flexbox:</w:t>
       </w:r>
     </w:p>
     <w:p>
@@ -143,6 +133,46 @@
           <w:szCs w:val="24"/>
         </w:rPr>
         <w:t xml:space="preserve"> </w:t>
+      </w:r>
+      <w:r>
+        <w:rPr>
+          <w:rFonts w:ascii="Times New Roman" w:hAnsi="Times New Roman" w:cs="Times New Roman"/>
+          <w:sz w:val="24"/>
+          <w:szCs w:val="24"/>
+        </w:rPr>
+        <w:t>O projeto e as Ferramentas:</w:t>
+      </w:r>
+    </w:p>
+    <w:p>
+      <w:pPr>
+        <w:pStyle w:val="PargrafodaLista"/>
+        <w:numPr>
+          <w:ilvl w:val="2"/>
+          <w:numId w:val="2"/>
+        </w:numPr>
+        <w:spacing w:line="360" w:lineRule="auto"/>
+        <w:jc w:val="both"/>
+        <w:rPr>
+          <w:rFonts w:ascii="Times New Roman" w:hAnsi="Times New Roman" w:cs="Times New Roman"/>
+          <w:sz w:val="24"/>
+          <w:szCs w:val="24"/>
+        </w:rPr>
+      </w:pPr>
+      <w:r>
+        <w:rPr>
+          <w:rFonts w:ascii="Times New Roman" w:hAnsi="Times New Roman" w:cs="Times New Roman"/>
+          <w:sz w:val="24"/>
+          <w:szCs w:val="24"/>
+        </w:rPr>
+        <w:t>Todas as informações que precisamos saber sobre cores, fontes e afins, além de estar no figma colo descrito acima, encontram-se no arquivo readme da pasta</w:t>
+      </w:r>
+      <w:r>
+        <w:rPr>
+          <w:rFonts w:ascii="Times New Roman" w:hAnsi="Times New Roman" w:cs="Times New Roman"/>
+          <w:sz w:val="24"/>
+          <w:szCs w:val="24"/>
+        </w:rPr>
+        <w:t>.</w:t>
       </w:r>
     </w:p>
     <w:sectPr>
@@ -807,6 +837,29 @@
       <w:contextualSpacing/>
     </w:pPr>
   </w:style>
+  <w:style w:type="character" w:styleId="Hyperlink">
+    <w:name w:val="Hyperlink"/>
+    <w:basedOn w:val="Fontepargpadro"/>
+    <w:uiPriority w:val="99"/>
+    <w:unhideWhenUsed/>
+    <w:rsid w:val="00EA0DAA"/>
+    <w:rPr>
+      <w:color w:val="0563C1" w:themeColor="hyperlink"/>
+      <w:u w:val="single"/>
+    </w:rPr>
+  </w:style>
+  <w:style w:type="character" w:styleId="MenoPendente">
+    <w:name w:val="Unresolved Mention"/>
+    <w:basedOn w:val="Fontepargpadro"/>
+    <w:uiPriority w:val="99"/>
+    <w:semiHidden/>
+    <w:unhideWhenUsed/>
+    <w:rsid w:val="00EA0DAA"/>
+    <w:rPr>
+      <w:color w:val="605E5C"/>
+      <w:shd w:val="clear" w:color="auto" w:fill="E1DFDD"/>
+    </w:rPr>
+  </w:style>
 </w:styles>
 </file>
 

</xml_diff>

<commit_message>
O flex-wrap e flex-direction
Aprendemos o que são e como usar cada um, além das peculiaridades de quando mudamos a direção de um flexbox
</commit_message>
<xml_diff>
--- a/Front-end/Formação HTML && CSS3/CSS - Dispondo elementos com Flexbox e Grid/Anotações/CSS - Dispondo elementos com Flexbox e Grid.docx
+++ b/Front-end/Formação HTML && CSS3/CSS - Dispondo elementos com Flexbox e Grid/Anotações/CSS - Dispondo elementos com Flexbox e Grid.docx
@@ -343,6 +343,7 @@
         <w:t xml:space="preserve"> container com o display: </w:t>
       </w:r>
       <w:proofErr w:type="spellStart"/>
+      <w:proofErr w:type="gramStart"/>
       <w:r>
         <w:rPr>
           <w:rFonts w:ascii="Times New Roman" w:hAnsi="Times New Roman" w:cs="Times New Roman"/>
@@ -360,6 +361,7 @@
         </w:rPr>
         <w:t>;.</w:t>
       </w:r>
+      <w:proofErr w:type="gramEnd"/>
     </w:p>
     <w:p>
       <w:pPr>
@@ -2124,7 +2126,29 @@
           <w:szCs w:val="21"/>
           <w:lang w:val="en-US"/>
         </w:rPr>
-        <w:t>@font-face</w:t>
+        <w:t>@</w:t>
+      </w:r>
+      <w:proofErr w:type="gramStart"/>
+      <w:r>
+        <w:rPr>
+          <w:rFonts w:ascii="Consolas" w:eastAsia="Times New Roman" w:hAnsi="Consolas" w:cs="Times New Roman"/>
+          <w:color w:val="C586C0"/>
+          <w:sz w:val="21"/>
+          <w:szCs w:val="21"/>
+          <w:lang w:val="en-US"/>
+        </w:rPr>
+        <w:t>font</w:t>
+      </w:r>
+      <w:proofErr w:type="gramEnd"/>
+      <w:r>
+        <w:rPr>
+          <w:rFonts w:ascii="Consolas" w:eastAsia="Times New Roman" w:hAnsi="Consolas" w:cs="Times New Roman"/>
+          <w:color w:val="C586C0"/>
+          <w:sz w:val="21"/>
+          <w:szCs w:val="21"/>
+          <w:lang w:val="en-US"/>
+        </w:rPr>
+        <w:t>-face</w:t>
       </w:r>
       <w:r>
         <w:rPr>
@@ -2365,7 +2389,25 @@
           <w:sz w:val="24"/>
           <w:szCs w:val="24"/>
         </w:rPr>
-        <w:t>E para substituir a tag &lt;i&gt; pelo ícone desejado, basta colocar um i::before{contente=”\número do ícone encontrado no site”}:</w:t>
+        <w:t xml:space="preserve">E para substituir a tag &lt;i&gt; pelo ícone desejado, basta colocar um </w:t>
+      </w:r>
+      <w:proofErr w:type="gramStart"/>
+      <w:r>
+        <w:rPr>
+          <w:rFonts w:ascii="Times New Roman" w:hAnsi="Times New Roman" w:cs="Times New Roman"/>
+          <w:sz w:val="24"/>
+          <w:szCs w:val="24"/>
+        </w:rPr>
+        <w:t>i::</w:t>
+      </w:r>
+      <w:proofErr w:type="gramEnd"/>
+      <w:r>
+        <w:rPr>
+          <w:rFonts w:ascii="Times New Roman" w:hAnsi="Times New Roman" w:cs="Times New Roman"/>
+          <w:sz w:val="24"/>
+          <w:szCs w:val="24"/>
+        </w:rPr>
+        <w:t>before{contente=”\número do ícone encontrado no site”}:</w:t>
       </w:r>
     </w:p>
     <w:p>
@@ -2379,6 +2421,7 @@
           <w:szCs w:val="21"/>
         </w:rPr>
       </w:pPr>
+      <w:proofErr w:type="gramStart"/>
       <w:r>
         <w:rPr>
           <w:rFonts w:ascii="Consolas" w:eastAsia="Times New Roman" w:hAnsi="Consolas" w:cs="Times New Roman"/>
@@ -2399,6 +2442,7 @@
         <w:t>cabecalho</w:t>
       </w:r>
       <w:proofErr w:type="spellEnd"/>
+      <w:proofErr w:type="gramEnd"/>
       <w:r>
         <w:rPr>
           <w:rFonts w:ascii="Consolas" w:eastAsia="Times New Roman" w:hAnsi="Consolas" w:cs="Times New Roman"/>
@@ -2625,7 +2669,25 @@
           <w:sz w:val="24"/>
           <w:szCs w:val="24"/>
         </w:rPr>
-        <w:t xml:space="preserve">Dessa forma ao invés do escrito ‘notificação’ agora temos um sininho. Como são fontes, podemos alterar o tamanho delas com o </w:t>
+        <w:t xml:space="preserve">Dessa forma ao invés do </w:t>
+      </w:r>
+      <w:proofErr w:type="gramStart"/>
+      <w:r>
+        <w:rPr>
+          <w:rFonts w:ascii="Times New Roman" w:hAnsi="Times New Roman" w:cs="Times New Roman"/>
+          <w:sz w:val="24"/>
+          <w:szCs w:val="24"/>
+        </w:rPr>
+        <w:t>escrito ‘notificação’</w:t>
+      </w:r>
+      <w:proofErr w:type="gramEnd"/>
+      <w:r>
+        <w:rPr>
+          <w:rFonts w:ascii="Times New Roman" w:hAnsi="Times New Roman" w:cs="Times New Roman"/>
+          <w:sz w:val="24"/>
+          <w:szCs w:val="24"/>
+        </w:rPr>
+        <w:t xml:space="preserve"> agora temos um sininho. Como são fontes, podemos alterar o tamanho delas com o </w:t>
       </w:r>
       <w:proofErr w:type="spellStart"/>
       <w:r>
@@ -2967,13 +3029,23 @@
         <w:t>label</w:t>
       </w:r>
       <w:proofErr w:type="spellEnd"/>
-      <w:r>
-        <w:rPr>
-          <w:rFonts w:ascii="Times New Roman" w:hAnsi="Times New Roman" w:cs="Times New Roman"/>
-          <w:sz w:val="24"/>
-          <w:szCs w:val="24"/>
-        </w:rPr>
-        <w:t>=”Menu” serve para indicar para os leitores de tela q</w:t>
+      <w:proofErr w:type="gramStart"/>
+      <w:r>
+        <w:rPr>
+          <w:rFonts w:ascii="Times New Roman" w:hAnsi="Times New Roman" w:cs="Times New Roman"/>
+          <w:sz w:val="24"/>
+          <w:szCs w:val="24"/>
+        </w:rPr>
+        <w:t>=”Menu</w:t>
+      </w:r>
+      <w:proofErr w:type="gramEnd"/>
+      <w:r>
+        <w:rPr>
+          <w:rFonts w:ascii="Times New Roman" w:hAnsi="Times New Roman" w:cs="Times New Roman"/>
+          <w:sz w:val="24"/>
+          <w:szCs w:val="24"/>
+        </w:rPr>
+        <w:t>” serve para indicar para os leitores de tela q</w:t>
       </w:r>
       <w:r>
         <w:rPr>
@@ -3034,8 +3106,2591 @@
           <w:sz w:val="24"/>
           <w:szCs w:val="24"/>
         </w:rPr>
-        <w:t xml:space="preserve">. </w:t>
-      </w:r>
+        <w:t>.</w:t>
+      </w:r>
+    </w:p>
+    <w:p>
+      <w:pPr>
+        <w:pStyle w:val="PargrafodaLista"/>
+        <w:numPr>
+          <w:ilvl w:val="1"/>
+          <w:numId w:val="2"/>
+        </w:numPr>
+        <w:spacing w:before="240" w:line="360" w:lineRule="auto"/>
+        <w:jc w:val="both"/>
+        <w:rPr>
+          <w:rFonts w:ascii="Times New Roman" w:hAnsi="Times New Roman" w:cs="Times New Roman"/>
+          <w:sz w:val="24"/>
+          <w:szCs w:val="24"/>
+        </w:rPr>
+      </w:pPr>
+      <w:r>
+        <w:rPr>
+          <w:rFonts w:ascii="Times New Roman" w:hAnsi="Times New Roman" w:cs="Times New Roman"/>
+          <w:sz w:val="24"/>
+          <w:szCs w:val="24"/>
+        </w:rPr>
+        <w:t xml:space="preserve"> </w:t>
+      </w:r>
+      <w:r>
+        <w:rPr>
+          <w:rFonts w:ascii="Times New Roman" w:hAnsi="Times New Roman" w:cs="Times New Roman"/>
+          <w:sz w:val="24"/>
+          <w:szCs w:val="24"/>
+        </w:rPr>
+        <w:t xml:space="preserve">O </w:t>
+      </w:r>
+      <w:proofErr w:type="spellStart"/>
+      <w:r>
+        <w:rPr>
+          <w:rFonts w:ascii="Times New Roman" w:hAnsi="Times New Roman" w:cs="Times New Roman"/>
+          <w:sz w:val="24"/>
+          <w:szCs w:val="24"/>
+        </w:rPr>
+        <w:t>flex</w:t>
+      </w:r>
+      <w:proofErr w:type="spellEnd"/>
+      <w:r>
+        <w:rPr>
+          <w:rFonts w:ascii="Times New Roman" w:hAnsi="Times New Roman" w:cs="Times New Roman"/>
+          <w:sz w:val="24"/>
+          <w:szCs w:val="24"/>
+        </w:rPr>
+        <w:t xml:space="preserve">-wrap e </w:t>
+      </w:r>
+      <w:proofErr w:type="spellStart"/>
+      <w:r>
+        <w:rPr>
+          <w:rFonts w:ascii="Times New Roman" w:hAnsi="Times New Roman" w:cs="Times New Roman"/>
+          <w:sz w:val="24"/>
+          <w:szCs w:val="24"/>
+        </w:rPr>
+        <w:t>flex-direction</w:t>
+      </w:r>
+      <w:proofErr w:type="spellEnd"/>
+      <w:r>
+        <w:rPr>
+          <w:rFonts w:ascii="Times New Roman" w:hAnsi="Times New Roman" w:cs="Times New Roman"/>
+          <w:sz w:val="24"/>
+          <w:szCs w:val="24"/>
+        </w:rPr>
+        <w:t>:</w:t>
+      </w:r>
+    </w:p>
+    <w:p>
+      <w:pPr>
+        <w:pStyle w:val="PargrafodaLista"/>
+        <w:numPr>
+          <w:ilvl w:val="2"/>
+          <w:numId w:val="2"/>
+        </w:numPr>
+        <w:spacing w:before="240" w:line="360" w:lineRule="auto"/>
+        <w:jc w:val="both"/>
+        <w:rPr>
+          <w:rFonts w:ascii="Times New Roman" w:hAnsi="Times New Roman" w:cs="Times New Roman"/>
+          <w:sz w:val="24"/>
+          <w:szCs w:val="24"/>
+        </w:rPr>
+      </w:pPr>
+      <w:r>
+        <w:rPr>
+          <w:rFonts w:ascii="Times New Roman" w:hAnsi="Times New Roman" w:cs="Times New Roman"/>
+          <w:sz w:val="24"/>
+          <w:szCs w:val="24"/>
+        </w:rPr>
+        <w:t xml:space="preserve"> </w:t>
+      </w:r>
+      <w:r>
+        <w:rPr>
+          <w:rFonts w:ascii="Times New Roman" w:hAnsi="Times New Roman" w:cs="Times New Roman"/>
+          <w:sz w:val="24"/>
+          <w:szCs w:val="24"/>
+        </w:rPr>
+        <w:t xml:space="preserve">Durante a utilização do </w:t>
+      </w:r>
+      <w:proofErr w:type="spellStart"/>
+      <w:r>
+        <w:rPr>
+          <w:rFonts w:ascii="Times New Roman" w:hAnsi="Times New Roman" w:cs="Times New Roman"/>
+          <w:sz w:val="24"/>
+          <w:szCs w:val="24"/>
+        </w:rPr>
+        <w:t>Emmet</w:t>
+      </w:r>
+      <w:proofErr w:type="spellEnd"/>
+      <w:r>
+        <w:rPr>
+          <w:rFonts w:ascii="Times New Roman" w:hAnsi="Times New Roman" w:cs="Times New Roman"/>
+          <w:sz w:val="24"/>
+          <w:szCs w:val="24"/>
+        </w:rPr>
+        <w:t xml:space="preserve"> (facilitador de escrita), podemos colocar [atributo</w:t>
+      </w:r>
+      <w:proofErr w:type="gramStart"/>
+      <w:r>
+        <w:rPr>
+          <w:rFonts w:ascii="Times New Roman" w:hAnsi="Times New Roman" w:cs="Times New Roman"/>
+          <w:sz w:val="24"/>
+          <w:szCs w:val="24"/>
+        </w:rPr>
+        <w:t>=”valor</w:t>
+      </w:r>
+      <w:proofErr w:type="gramEnd"/>
+      <w:r>
+        <w:rPr>
+          <w:rFonts w:ascii="Times New Roman" w:hAnsi="Times New Roman" w:cs="Times New Roman"/>
+          <w:sz w:val="24"/>
+          <w:szCs w:val="24"/>
+        </w:rPr>
+        <w:t>”] para definir o valor enquanto estamos escrevendo para não ter que fazer isso manualmente depois:</w:t>
+      </w:r>
+    </w:p>
+    <w:p>
+      <w:pPr>
+        <w:shd w:val="clear" w:color="auto" w:fill="1E1E1E"/>
+        <w:spacing w:after="0" w:line="285" w:lineRule="atLeast"/>
+        <w:rPr>
+          <w:rFonts w:ascii="Consolas" w:eastAsia="Times New Roman" w:hAnsi="Consolas" w:cs="Times New Roman"/>
+          <w:color w:val="D4D4D4"/>
+          <w:sz w:val="21"/>
+          <w:szCs w:val="21"/>
+        </w:rPr>
+      </w:pPr>
+      <w:proofErr w:type="gramStart"/>
+      <w:r>
+        <w:rPr>
+          <w:rFonts w:ascii="Consolas" w:eastAsia="Times New Roman" w:hAnsi="Consolas" w:cs="Times New Roman"/>
+          <w:color w:val="D4D4D4"/>
+          <w:sz w:val="21"/>
+          <w:szCs w:val="21"/>
+        </w:rPr>
+        <w:t>nav.menu</w:t>
+      </w:r>
+      <w:proofErr w:type="gramEnd"/>
+      <w:r>
+        <w:rPr>
+          <w:rFonts w:ascii="Consolas" w:eastAsia="Times New Roman" w:hAnsi="Consolas" w:cs="Times New Roman"/>
+          <w:color w:val="D4D4D4"/>
+          <w:sz w:val="21"/>
+          <w:szCs w:val="21"/>
+        </w:rPr>
+        <w:t>-lateral&gt;img.menu-lateral__logo+a[href=#].menu-lateral__link*6</w:t>
+      </w:r>
+    </w:p>
+    <w:p>
+      <w:pPr>
+        <w:spacing w:before="240" w:line="360" w:lineRule="auto"/>
+        <w:jc w:val="both"/>
+        <w:rPr>
+          <w:rFonts w:ascii="Times New Roman" w:hAnsi="Times New Roman" w:cs="Times New Roman"/>
+          <w:sz w:val="24"/>
+          <w:szCs w:val="24"/>
+        </w:rPr>
+      </w:pPr>
+      <w:r>
+        <w:rPr>
+          <w:rFonts w:ascii="Times New Roman" w:hAnsi="Times New Roman" w:cs="Times New Roman"/>
+          <w:sz w:val="24"/>
+          <w:szCs w:val="24"/>
+        </w:rPr>
+        <w:t>Resultado:</w:t>
+      </w:r>
+    </w:p>
+    <w:p>
+      <w:pPr>
+        <w:shd w:val="clear" w:color="auto" w:fill="1E1E1E"/>
+        <w:spacing w:after="0" w:line="285" w:lineRule="atLeast"/>
+        <w:rPr>
+          <w:rFonts w:ascii="Consolas" w:eastAsia="Times New Roman" w:hAnsi="Consolas" w:cs="Times New Roman"/>
+          <w:color w:val="D4D4D4"/>
+          <w:sz w:val="21"/>
+          <w:szCs w:val="21"/>
+        </w:rPr>
+      </w:pPr>
+      <w:r>
+        <w:rPr>
+          <w:rFonts w:ascii="Consolas" w:eastAsia="Times New Roman" w:hAnsi="Consolas" w:cs="Times New Roman"/>
+          <w:color w:val="808080"/>
+          <w:sz w:val="21"/>
+          <w:szCs w:val="21"/>
+        </w:rPr>
+        <w:t>&lt;</w:t>
+      </w:r>
+      <w:proofErr w:type="spellStart"/>
+      <w:r>
+        <w:rPr>
+          <w:rFonts w:ascii="Consolas" w:eastAsia="Times New Roman" w:hAnsi="Consolas" w:cs="Times New Roman"/>
+          <w:color w:val="569CD6"/>
+          <w:sz w:val="21"/>
+          <w:szCs w:val="21"/>
+        </w:rPr>
+        <w:t>nav</w:t>
+      </w:r>
+      <w:proofErr w:type="spellEnd"/>
+      <w:r>
+        <w:rPr>
+          <w:rFonts w:ascii="Consolas" w:eastAsia="Times New Roman" w:hAnsi="Consolas" w:cs="Times New Roman"/>
+          <w:color w:val="D4D4D4"/>
+          <w:sz w:val="21"/>
+          <w:szCs w:val="21"/>
+        </w:rPr>
+        <w:t xml:space="preserve"> </w:t>
+      </w:r>
+      <w:proofErr w:type="spellStart"/>
+      <w:r>
+        <w:rPr>
+          <w:rFonts w:ascii="Consolas" w:eastAsia="Times New Roman" w:hAnsi="Consolas" w:cs="Times New Roman"/>
+          <w:color w:val="9CDCFE"/>
+          <w:sz w:val="21"/>
+          <w:szCs w:val="21"/>
+        </w:rPr>
+        <w:t>class</w:t>
+      </w:r>
+      <w:proofErr w:type="spellEnd"/>
+      <w:r>
+        <w:rPr>
+          <w:rFonts w:ascii="Consolas" w:eastAsia="Times New Roman" w:hAnsi="Consolas" w:cs="Times New Roman"/>
+          <w:color w:val="D4D4D4"/>
+          <w:sz w:val="21"/>
+          <w:szCs w:val="21"/>
+        </w:rPr>
+        <w:t>=</w:t>
+      </w:r>
+      <w:r>
+        <w:rPr>
+          <w:rFonts w:ascii="Consolas" w:eastAsia="Times New Roman" w:hAnsi="Consolas" w:cs="Times New Roman"/>
+          <w:color w:val="CE9178"/>
+          <w:sz w:val="21"/>
+          <w:szCs w:val="21"/>
+        </w:rPr>
+        <w:t>"menu-lateral"</w:t>
+      </w:r>
+      <w:r>
+        <w:rPr>
+          <w:rFonts w:ascii="Consolas" w:eastAsia="Times New Roman" w:hAnsi="Consolas" w:cs="Times New Roman"/>
+          <w:color w:val="808080"/>
+          <w:sz w:val="21"/>
+          <w:szCs w:val="21"/>
+        </w:rPr>
+        <w:t>&gt;</w:t>
+      </w:r>
+    </w:p>
+    <w:p>
+      <w:pPr>
+        <w:shd w:val="clear" w:color="auto" w:fill="1E1E1E"/>
+        <w:spacing w:after="0" w:line="285" w:lineRule="atLeast"/>
+        <w:rPr>
+          <w:rFonts w:ascii="Consolas" w:eastAsia="Times New Roman" w:hAnsi="Consolas" w:cs="Times New Roman"/>
+          <w:color w:val="D4D4D4"/>
+          <w:sz w:val="21"/>
+          <w:szCs w:val="21"/>
+        </w:rPr>
+      </w:pPr>
+      <w:r>
+        <w:rPr>
+          <w:rFonts w:ascii="Consolas" w:eastAsia="Times New Roman" w:hAnsi="Consolas" w:cs="Times New Roman"/>
+          <w:color w:val="D4D4D4"/>
+          <w:sz w:val="21"/>
+          <w:szCs w:val="21"/>
+        </w:rPr>
+        <w:t xml:space="preserve">    </w:t>
+      </w:r>
+      <w:r>
+        <w:rPr>
+          <w:rFonts w:ascii="Consolas" w:eastAsia="Times New Roman" w:hAnsi="Consolas" w:cs="Times New Roman"/>
+          <w:color w:val="808080"/>
+          <w:sz w:val="21"/>
+          <w:szCs w:val="21"/>
+        </w:rPr>
+        <w:t>&lt;</w:t>
+      </w:r>
+      <w:proofErr w:type="spellStart"/>
+      <w:r>
+        <w:rPr>
+          <w:rFonts w:ascii="Consolas" w:eastAsia="Times New Roman" w:hAnsi="Consolas" w:cs="Times New Roman"/>
+          <w:color w:val="569CD6"/>
+          <w:sz w:val="21"/>
+          <w:szCs w:val="21"/>
+        </w:rPr>
+        <w:t>img</w:t>
+      </w:r>
+      <w:proofErr w:type="spellEnd"/>
+      <w:r>
+        <w:rPr>
+          <w:rFonts w:ascii="Consolas" w:eastAsia="Times New Roman" w:hAnsi="Consolas" w:cs="Times New Roman"/>
+          <w:color w:val="D4D4D4"/>
+          <w:sz w:val="21"/>
+          <w:szCs w:val="21"/>
+        </w:rPr>
+        <w:t xml:space="preserve"> </w:t>
+      </w:r>
+      <w:proofErr w:type="spellStart"/>
+      <w:r>
+        <w:rPr>
+          <w:rFonts w:ascii="Consolas" w:eastAsia="Times New Roman" w:hAnsi="Consolas" w:cs="Times New Roman"/>
+          <w:color w:val="9CDCFE"/>
+          <w:sz w:val="21"/>
+          <w:szCs w:val="21"/>
+        </w:rPr>
+        <w:t>src</w:t>
+      </w:r>
+      <w:proofErr w:type="spellEnd"/>
+      <w:r>
+        <w:rPr>
+          <w:rFonts w:ascii="Consolas" w:eastAsia="Times New Roman" w:hAnsi="Consolas" w:cs="Times New Roman"/>
+          <w:color w:val="D4D4D4"/>
+          <w:sz w:val="21"/>
+          <w:szCs w:val="21"/>
+        </w:rPr>
+        <w:t>=</w:t>
+      </w:r>
+      <w:r>
+        <w:rPr>
+          <w:rFonts w:ascii="Consolas" w:eastAsia="Times New Roman" w:hAnsi="Consolas" w:cs="Times New Roman"/>
+          <w:color w:val="CE9178"/>
+          <w:sz w:val="21"/>
+          <w:szCs w:val="21"/>
+        </w:rPr>
+        <w:t>"</w:t>
+      </w:r>
+      <w:proofErr w:type="spellStart"/>
+      <w:r>
+        <w:rPr>
+          <w:rFonts w:ascii="Consolas" w:eastAsia="Times New Roman" w:hAnsi="Consolas" w:cs="Times New Roman"/>
+          <w:color w:val="CE9178"/>
+          <w:sz w:val="21"/>
+          <w:szCs w:val="21"/>
+        </w:rPr>
+        <w:t>assets</w:t>
+      </w:r>
+      <w:proofErr w:type="spellEnd"/>
+      <w:r>
+        <w:rPr>
+          <w:rFonts w:ascii="Consolas" w:eastAsia="Times New Roman" w:hAnsi="Consolas" w:cs="Times New Roman"/>
+          <w:color w:val="CE9178"/>
+          <w:sz w:val="21"/>
+          <w:szCs w:val="21"/>
+        </w:rPr>
+        <w:t>/</w:t>
+      </w:r>
+      <w:proofErr w:type="spellStart"/>
+      <w:r>
+        <w:rPr>
+          <w:rFonts w:ascii="Consolas" w:eastAsia="Times New Roman" w:hAnsi="Consolas" w:cs="Times New Roman"/>
+          <w:color w:val="CE9178"/>
+          <w:sz w:val="21"/>
+          <w:szCs w:val="21"/>
+        </w:rPr>
+        <w:t>img</w:t>
+      </w:r>
+      <w:proofErr w:type="spellEnd"/>
+      <w:r>
+        <w:rPr>
+          <w:rFonts w:ascii="Consolas" w:eastAsia="Times New Roman" w:hAnsi="Consolas" w:cs="Times New Roman"/>
+          <w:color w:val="CE9178"/>
+          <w:sz w:val="21"/>
+          <w:szCs w:val="21"/>
+        </w:rPr>
+        <w:t>/</w:t>
+      </w:r>
+      <w:proofErr w:type="spellStart"/>
+      <w:r>
+        <w:rPr>
+          <w:rFonts w:ascii="Consolas" w:eastAsia="Times New Roman" w:hAnsi="Consolas" w:cs="Times New Roman"/>
+          <w:color w:val="CE9178"/>
+          <w:sz w:val="21"/>
+          <w:szCs w:val="21"/>
+        </w:rPr>
+        <w:t>logo.svg</w:t>
+      </w:r>
+      <w:proofErr w:type="spellEnd"/>
+      <w:r>
+        <w:rPr>
+          <w:rFonts w:ascii="Consolas" w:eastAsia="Times New Roman" w:hAnsi="Consolas" w:cs="Times New Roman"/>
+          <w:color w:val="CE9178"/>
+          <w:sz w:val="21"/>
+          <w:szCs w:val="21"/>
+        </w:rPr>
+        <w:t>"</w:t>
+      </w:r>
+      <w:r>
+        <w:rPr>
+          <w:rFonts w:ascii="Consolas" w:eastAsia="Times New Roman" w:hAnsi="Consolas" w:cs="Times New Roman"/>
+          <w:color w:val="D4D4D4"/>
+          <w:sz w:val="21"/>
+          <w:szCs w:val="21"/>
+        </w:rPr>
+        <w:t xml:space="preserve"> </w:t>
+      </w:r>
+      <w:proofErr w:type="spellStart"/>
+      <w:r>
+        <w:rPr>
+          <w:rFonts w:ascii="Consolas" w:eastAsia="Times New Roman" w:hAnsi="Consolas" w:cs="Times New Roman"/>
+          <w:color w:val="9CDCFE"/>
+          <w:sz w:val="21"/>
+          <w:szCs w:val="21"/>
+        </w:rPr>
+        <w:t>alt</w:t>
+      </w:r>
+      <w:proofErr w:type="spellEnd"/>
+      <w:r>
+        <w:rPr>
+          <w:rFonts w:ascii="Consolas" w:eastAsia="Times New Roman" w:hAnsi="Consolas" w:cs="Times New Roman"/>
+          <w:color w:val="D4D4D4"/>
+          <w:sz w:val="21"/>
+          <w:szCs w:val="21"/>
+        </w:rPr>
+        <w:t>=</w:t>
+      </w:r>
+      <w:r>
+        <w:rPr>
+          <w:rFonts w:ascii="Consolas" w:eastAsia="Times New Roman" w:hAnsi="Consolas" w:cs="Times New Roman"/>
+          <w:color w:val="CE9178"/>
+          <w:sz w:val="21"/>
+          <w:szCs w:val="21"/>
+        </w:rPr>
+        <w:t>""</w:t>
+      </w:r>
+      <w:r>
+        <w:rPr>
+          <w:rFonts w:ascii="Consolas" w:eastAsia="Times New Roman" w:hAnsi="Consolas" w:cs="Times New Roman"/>
+          <w:color w:val="D4D4D4"/>
+          <w:sz w:val="21"/>
+          <w:szCs w:val="21"/>
+        </w:rPr>
+        <w:t xml:space="preserve"> </w:t>
+      </w:r>
+      <w:proofErr w:type="spellStart"/>
+      <w:r>
+        <w:rPr>
+          <w:rFonts w:ascii="Consolas" w:eastAsia="Times New Roman" w:hAnsi="Consolas" w:cs="Times New Roman"/>
+          <w:color w:val="9CDCFE"/>
+          <w:sz w:val="21"/>
+          <w:szCs w:val="21"/>
+        </w:rPr>
+        <w:t>class</w:t>
+      </w:r>
+      <w:proofErr w:type="spellEnd"/>
+      <w:r>
+        <w:rPr>
+          <w:rFonts w:ascii="Consolas" w:eastAsia="Times New Roman" w:hAnsi="Consolas" w:cs="Times New Roman"/>
+          <w:color w:val="D4D4D4"/>
+          <w:sz w:val="21"/>
+          <w:szCs w:val="21"/>
+        </w:rPr>
+        <w:t>=</w:t>
+      </w:r>
+      <w:r>
+        <w:rPr>
+          <w:rFonts w:ascii="Consolas" w:eastAsia="Times New Roman" w:hAnsi="Consolas" w:cs="Times New Roman"/>
+          <w:color w:val="CE9178"/>
+          <w:sz w:val="21"/>
+          <w:szCs w:val="21"/>
+        </w:rPr>
+        <w:t>"menu-</w:t>
+      </w:r>
+      <w:proofErr w:type="spellStart"/>
+      <w:r>
+        <w:rPr>
+          <w:rFonts w:ascii="Consolas" w:eastAsia="Times New Roman" w:hAnsi="Consolas" w:cs="Times New Roman"/>
+          <w:color w:val="CE9178"/>
+          <w:sz w:val="21"/>
+          <w:szCs w:val="21"/>
+        </w:rPr>
+        <w:t>lateral__logo</w:t>
+      </w:r>
+      <w:proofErr w:type="spellEnd"/>
+      <w:r>
+        <w:rPr>
+          <w:rFonts w:ascii="Consolas" w:eastAsia="Times New Roman" w:hAnsi="Consolas" w:cs="Times New Roman"/>
+          <w:color w:val="CE9178"/>
+          <w:sz w:val="21"/>
+          <w:szCs w:val="21"/>
+        </w:rPr>
+        <w:t>"</w:t>
+      </w:r>
+      <w:r>
+        <w:rPr>
+          <w:rFonts w:ascii="Consolas" w:eastAsia="Times New Roman" w:hAnsi="Consolas" w:cs="Times New Roman"/>
+          <w:color w:val="808080"/>
+          <w:sz w:val="21"/>
+          <w:szCs w:val="21"/>
+        </w:rPr>
+        <w:t>&gt;</w:t>
+      </w:r>
+    </w:p>
+    <w:p>
+      <w:pPr>
+        <w:shd w:val="clear" w:color="auto" w:fill="1E1E1E"/>
+        <w:spacing w:after="0" w:line="285" w:lineRule="atLeast"/>
+        <w:rPr>
+          <w:rFonts w:ascii="Consolas" w:eastAsia="Times New Roman" w:hAnsi="Consolas" w:cs="Times New Roman"/>
+          <w:color w:val="D4D4D4"/>
+          <w:sz w:val="21"/>
+          <w:szCs w:val="21"/>
+        </w:rPr>
+      </w:pPr>
+      <w:r>
+        <w:rPr>
+          <w:rFonts w:ascii="Consolas" w:eastAsia="Times New Roman" w:hAnsi="Consolas" w:cs="Times New Roman"/>
+          <w:color w:val="D4D4D4"/>
+          <w:sz w:val="21"/>
+          <w:szCs w:val="21"/>
+        </w:rPr>
+        <w:t xml:space="preserve">    </w:t>
+      </w:r>
+      <w:r>
+        <w:rPr>
+          <w:rFonts w:ascii="Consolas" w:eastAsia="Times New Roman" w:hAnsi="Consolas" w:cs="Times New Roman"/>
+          <w:color w:val="808080"/>
+          <w:sz w:val="21"/>
+          <w:szCs w:val="21"/>
+        </w:rPr>
+        <w:t>&lt;</w:t>
+      </w:r>
+      <w:r>
+        <w:rPr>
+          <w:rFonts w:ascii="Consolas" w:eastAsia="Times New Roman" w:hAnsi="Consolas" w:cs="Times New Roman"/>
+          <w:color w:val="569CD6"/>
+          <w:sz w:val="21"/>
+          <w:szCs w:val="21"/>
+        </w:rPr>
+        <w:t>a</w:t>
+      </w:r>
+      <w:r>
+        <w:rPr>
+          <w:rFonts w:ascii="Consolas" w:eastAsia="Times New Roman" w:hAnsi="Consolas" w:cs="Times New Roman"/>
+          <w:color w:val="D4D4D4"/>
+          <w:sz w:val="21"/>
+          <w:szCs w:val="21"/>
+        </w:rPr>
+        <w:t xml:space="preserve"> </w:t>
+      </w:r>
+      <w:proofErr w:type="spellStart"/>
+      <w:r>
+        <w:rPr>
+          <w:rFonts w:ascii="Consolas" w:eastAsia="Times New Roman" w:hAnsi="Consolas" w:cs="Times New Roman"/>
+          <w:color w:val="9CDCFE"/>
+          <w:sz w:val="21"/>
+          <w:szCs w:val="21"/>
+        </w:rPr>
+        <w:t>href</w:t>
+      </w:r>
+      <w:proofErr w:type="spellEnd"/>
+      <w:r>
+        <w:rPr>
+          <w:rFonts w:ascii="Consolas" w:eastAsia="Times New Roman" w:hAnsi="Consolas" w:cs="Times New Roman"/>
+          <w:color w:val="D4D4D4"/>
+          <w:sz w:val="21"/>
+          <w:szCs w:val="21"/>
+        </w:rPr>
+        <w:t>=</w:t>
+      </w:r>
+      <w:r>
+        <w:rPr>
+          <w:rFonts w:ascii="Consolas" w:eastAsia="Times New Roman" w:hAnsi="Consolas" w:cs="Times New Roman"/>
+          <w:color w:val="CE9178"/>
+          <w:sz w:val="21"/>
+          <w:szCs w:val="21"/>
+        </w:rPr>
+        <w:t>"#"</w:t>
+      </w:r>
+      <w:r>
+        <w:rPr>
+          <w:rFonts w:ascii="Consolas" w:eastAsia="Times New Roman" w:hAnsi="Consolas" w:cs="Times New Roman"/>
+          <w:color w:val="D4D4D4"/>
+          <w:sz w:val="21"/>
+          <w:szCs w:val="21"/>
+        </w:rPr>
+        <w:t xml:space="preserve"> </w:t>
+      </w:r>
+      <w:proofErr w:type="spellStart"/>
+      <w:r>
+        <w:rPr>
+          <w:rFonts w:ascii="Consolas" w:eastAsia="Times New Roman" w:hAnsi="Consolas" w:cs="Times New Roman"/>
+          <w:color w:val="9CDCFE"/>
+          <w:sz w:val="21"/>
+          <w:szCs w:val="21"/>
+        </w:rPr>
+        <w:t>class</w:t>
+      </w:r>
+      <w:proofErr w:type="spellEnd"/>
+      <w:r>
+        <w:rPr>
+          <w:rFonts w:ascii="Consolas" w:eastAsia="Times New Roman" w:hAnsi="Consolas" w:cs="Times New Roman"/>
+          <w:color w:val="D4D4D4"/>
+          <w:sz w:val="21"/>
+          <w:szCs w:val="21"/>
+        </w:rPr>
+        <w:t>=</w:t>
+      </w:r>
+      <w:r>
+        <w:rPr>
+          <w:rFonts w:ascii="Consolas" w:eastAsia="Times New Roman" w:hAnsi="Consolas" w:cs="Times New Roman"/>
+          <w:color w:val="CE9178"/>
+          <w:sz w:val="21"/>
+          <w:szCs w:val="21"/>
+        </w:rPr>
+        <w:t>"menu-</w:t>
+      </w:r>
+      <w:proofErr w:type="spellStart"/>
+      <w:r>
+        <w:rPr>
+          <w:rFonts w:ascii="Consolas" w:eastAsia="Times New Roman" w:hAnsi="Consolas" w:cs="Times New Roman"/>
+          <w:color w:val="CE9178"/>
+          <w:sz w:val="21"/>
+          <w:szCs w:val="21"/>
+        </w:rPr>
+        <w:t>lateral__link</w:t>
+      </w:r>
+      <w:proofErr w:type="spellEnd"/>
+      <w:r>
+        <w:rPr>
+          <w:rFonts w:ascii="Consolas" w:eastAsia="Times New Roman" w:hAnsi="Consolas" w:cs="Times New Roman"/>
+          <w:color w:val="CE9178"/>
+          <w:sz w:val="21"/>
+          <w:szCs w:val="21"/>
+        </w:rPr>
+        <w:t>"</w:t>
+      </w:r>
+      <w:r>
+        <w:rPr>
+          <w:rFonts w:ascii="Consolas" w:eastAsia="Times New Roman" w:hAnsi="Consolas" w:cs="Times New Roman"/>
+          <w:color w:val="808080"/>
+          <w:sz w:val="21"/>
+          <w:szCs w:val="21"/>
+        </w:rPr>
+        <w:t>&gt;</w:t>
+      </w:r>
+      <w:r>
+        <w:rPr>
+          <w:rFonts w:ascii="Consolas" w:eastAsia="Times New Roman" w:hAnsi="Consolas" w:cs="Times New Roman"/>
+          <w:color w:val="D4D4D4"/>
+          <w:sz w:val="21"/>
+          <w:szCs w:val="21"/>
+        </w:rPr>
+        <w:t>Início</w:t>
+      </w:r>
+      <w:r>
+        <w:rPr>
+          <w:rFonts w:ascii="Consolas" w:eastAsia="Times New Roman" w:hAnsi="Consolas" w:cs="Times New Roman"/>
+          <w:color w:val="808080"/>
+          <w:sz w:val="21"/>
+          <w:szCs w:val="21"/>
+        </w:rPr>
+        <w:t>&lt;/</w:t>
+      </w:r>
+      <w:r>
+        <w:rPr>
+          <w:rFonts w:ascii="Consolas" w:eastAsia="Times New Roman" w:hAnsi="Consolas" w:cs="Times New Roman"/>
+          <w:color w:val="569CD6"/>
+          <w:sz w:val="21"/>
+          <w:szCs w:val="21"/>
+        </w:rPr>
+        <w:t>a</w:t>
+      </w:r>
+      <w:r>
+        <w:rPr>
+          <w:rFonts w:ascii="Consolas" w:eastAsia="Times New Roman" w:hAnsi="Consolas" w:cs="Times New Roman"/>
+          <w:color w:val="808080"/>
+          <w:sz w:val="21"/>
+          <w:szCs w:val="21"/>
+        </w:rPr>
+        <w:t>&gt;</w:t>
+      </w:r>
+    </w:p>
+    <w:p>
+      <w:pPr>
+        <w:shd w:val="clear" w:color="auto" w:fill="1E1E1E"/>
+        <w:spacing w:after="0" w:line="285" w:lineRule="atLeast"/>
+        <w:rPr>
+          <w:rFonts w:ascii="Consolas" w:eastAsia="Times New Roman" w:hAnsi="Consolas" w:cs="Times New Roman"/>
+          <w:color w:val="D4D4D4"/>
+          <w:sz w:val="21"/>
+          <w:szCs w:val="21"/>
+        </w:rPr>
+      </w:pPr>
+      <w:r>
+        <w:rPr>
+          <w:rFonts w:ascii="Consolas" w:eastAsia="Times New Roman" w:hAnsi="Consolas" w:cs="Times New Roman"/>
+          <w:color w:val="D4D4D4"/>
+          <w:sz w:val="21"/>
+          <w:szCs w:val="21"/>
+        </w:rPr>
+        <w:t xml:space="preserve">    </w:t>
+      </w:r>
+      <w:r>
+        <w:rPr>
+          <w:rFonts w:ascii="Consolas" w:eastAsia="Times New Roman" w:hAnsi="Consolas" w:cs="Times New Roman"/>
+          <w:color w:val="808080"/>
+          <w:sz w:val="21"/>
+          <w:szCs w:val="21"/>
+        </w:rPr>
+        <w:t>&lt;</w:t>
+      </w:r>
+      <w:r>
+        <w:rPr>
+          <w:rFonts w:ascii="Consolas" w:eastAsia="Times New Roman" w:hAnsi="Consolas" w:cs="Times New Roman"/>
+          <w:color w:val="569CD6"/>
+          <w:sz w:val="21"/>
+          <w:szCs w:val="21"/>
+        </w:rPr>
+        <w:t>a</w:t>
+      </w:r>
+      <w:r>
+        <w:rPr>
+          <w:rFonts w:ascii="Consolas" w:eastAsia="Times New Roman" w:hAnsi="Consolas" w:cs="Times New Roman"/>
+          <w:color w:val="D4D4D4"/>
+          <w:sz w:val="21"/>
+          <w:szCs w:val="21"/>
+        </w:rPr>
+        <w:t xml:space="preserve"> </w:t>
+      </w:r>
+      <w:proofErr w:type="spellStart"/>
+      <w:r>
+        <w:rPr>
+          <w:rFonts w:ascii="Consolas" w:eastAsia="Times New Roman" w:hAnsi="Consolas" w:cs="Times New Roman"/>
+          <w:color w:val="9CDCFE"/>
+          <w:sz w:val="21"/>
+          <w:szCs w:val="21"/>
+        </w:rPr>
+        <w:t>href</w:t>
+      </w:r>
+      <w:proofErr w:type="spellEnd"/>
+      <w:r>
+        <w:rPr>
+          <w:rFonts w:ascii="Consolas" w:eastAsia="Times New Roman" w:hAnsi="Consolas" w:cs="Times New Roman"/>
+          <w:color w:val="D4D4D4"/>
+          <w:sz w:val="21"/>
+          <w:szCs w:val="21"/>
+        </w:rPr>
+        <w:t>=</w:t>
+      </w:r>
+      <w:r>
+        <w:rPr>
+          <w:rFonts w:ascii="Consolas" w:eastAsia="Times New Roman" w:hAnsi="Consolas" w:cs="Times New Roman"/>
+          <w:color w:val="CE9178"/>
+          <w:sz w:val="21"/>
+          <w:szCs w:val="21"/>
+        </w:rPr>
+        <w:t>"#"</w:t>
+      </w:r>
+      <w:r>
+        <w:rPr>
+          <w:rFonts w:ascii="Consolas" w:eastAsia="Times New Roman" w:hAnsi="Consolas" w:cs="Times New Roman"/>
+          <w:color w:val="D4D4D4"/>
+          <w:sz w:val="21"/>
+          <w:szCs w:val="21"/>
+        </w:rPr>
+        <w:t xml:space="preserve"> </w:t>
+      </w:r>
+      <w:proofErr w:type="spellStart"/>
+      <w:r>
+        <w:rPr>
+          <w:rFonts w:ascii="Consolas" w:eastAsia="Times New Roman" w:hAnsi="Consolas" w:cs="Times New Roman"/>
+          <w:color w:val="9CDCFE"/>
+          <w:sz w:val="21"/>
+          <w:szCs w:val="21"/>
+        </w:rPr>
+        <w:t>class</w:t>
+      </w:r>
+      <w:proofErr w:type="spellEnd"/>
+      <w:r>
+        <w:rPr>
+          <w:rFonts w:ascii="Consolas" w:eastAsia="Times New Roman" w:hAnsi="Consolas" w:cs="Times New Roman"/>
+          <w:color w:val="D4D4D4"/>
+          <w:sz w:val="21"/>
+          <w:szCs w:val="21"/>
+        </w:rPr>
+        <w:t>=</w:t>
+      </w:r>
+      <w:r>
+        <w:rPr>
+          <w:rFonts w:ascii="Consolas" w:eastAsia="Times New Roman" w:hAnsi="Consolas" w:cs="Times New Roman"/>
+          <w:color w:val="CE9178"/>
+          <w:sz w:val="21"/>
+          <w:szCs w:val="21"/>
+        </w:rPr>
+        <w:t>"menu-</w:t>
+      </w:r>
+      <w:proofErr w:type="spellStart"/>
+      <w:r>
+        <w:rPr>
+          <w:rFonts w:ascii="Consolas" w:eastAsia="Times New Roman" w:hAnsi="Consolas" w:cs="Times New Roman"/>
+          <w:color w:val="CE9178"/>
+          <w:sz w:val="21"/>
+          <w:szCs w:val="21"/>
+        </w:rPr>
+        <w:t>lateral__link</w:t>
+      </w:r>
+      <w:proofErr w:type="spellEnd"/>
+      <w:r>
+        <w:rPr>
+          <w:rFonts w:ascii="Consolas" w:eastAsia="Times New Roman" w:hAnsi="Consolas" w:cs="Times New Roman"/>
+          <w:color w:val="CE9178"/>
+          <w:sz w:val="21"/>
+          <w:szCs w:val="21"/>
+        </w:rPr>
+        <w:t>"</w:t>
+      </w:r>
+      <w:r>
+        <w:rPr>
+          <w:rFonts w:ascii="Consolas" w:eastAsia="Times New Roman" w:hAnsi="Consolas" w:cs="Times New Roman"/>
+          <w:color w:val="808080"/>
+          <w:sz w:val="21"/>
+          <w:szCs w:val="21"/>
+        </w:rPr>
+        <w:t>&gt;</w:t>
+      </w:r>
+      <w:r>
+        <w:rPr>
+          <w:rFonts w:ascii="Consolas" w:eastAsia="Times New Roman" w:hAnsi="Consolas" w:cs="Times New Roman"/>
+          <w:color w:val="D4D4D4"/>
+          <w:sz w:val="21"/>
+          <w:szCs w:val="21"/>
+        </w:rPr>
+        <w:t>Vídeos</w:t>
+      </w:r>
+      <w:r>
+        <w:rPr>
+          <w:rFonts w:ascii="Consolas" w:eastAsia="Times New Roman" w:hAnsi="Consolas" w:cs="Times New Roman"/>
+          <w:color w:val="808080"/>
+          <w:sz w:val="21"/>
+          <w:szCs w:val="21"/>
+        </w:rPr>
+        <w:t>&lt;/</w:t>
+      </w:r>
+      <w:r>
+        <w:rPr>
+          <w:rFonts w:ascii="Consolas" w:eastAsia="Times New Roman" w:hAnsi="Consolas" w:cs="Times New Roman"/>
+          <w:color w:val="569CD6"/>
+          <w:sz w:val="21"/>
+          <w:szCs w:val="21"/>
+        </w:rPr>
+        <w:t>a</w:t>
+      </w:r>
+      <w:r>
+        <w:rPr>
+          <w:rFonts w:ascii="Consolas" w:eastAsia="Times New Roman" w:hAnsi="Consolas" w:cs="Times New Roman"/>
+          <w:color w:val="808080"/>
+          <w:sz w:val="21"/>
+          <w:szCs w:val="21"/>
+        </w:rPr>
+        <w:t>&gt;</w:t>
+      </w:r>
+    </w:p>
+    <w:p>
+      <w:pPr>
+        <w:shd w:val="clear" w:color="auto" w:fill="1E1E1E"/>
+        <w:spacing w:after="0" w:line="285" w:lineRule="atLeast"/>
+        <w:rPr>
+          <w:rFonts w:ascii="Consolas" w:eastAsia="Times New Roman" w:hAnsi="Consolas" w:cs="Times New Roman"/>
+          <w:color w:val="D4D4D4"/>
+          <w:sz w:val="21"/>
+          <w:szCs w:val="21"/>
+        </w:rPr>
+      </w:pPr>
+      <w:r>
+        <w:rPr>
+          <w:rFonts w:ascii="Consolas" w:eastAsia="Times New Roman" w:hAnsi="Consolas" w:cs="Times New Roman"/>
+          <w:color w:val="D4D4D4"/>
+          <w:sz w:val="21"/>
+          <w:szCs w:val="21"/>
+        </w:rPr>
+        <w:t xml:space="preserve">    </w:t>
+      </w:r>
+      <w:r>
+        <w:rPr>
+          <w:rFonts w:ascii="Consolas" w:eastAsia="Times New Roman" w:hAnsi="Consolas" w:cs="Times New Roman"/>
+          <w:color w:val="808080"/>
+          <w:sz w:val="21"/>
+          <w:szCs w:val="21"/>
+        </w:rPr>
+        <w:t>&lt;</w:t>
+      </w:r>
+      <w:r>
+        <w:rPr>
+          <w:rFonts w:ascii="Consolas" w:eastAsia="Times New Roman" w:hAnsi="Consolas" w:cs="Times New Roman"/>
+          <w:color w:val="569CD6"/>
+          <w:sz w:val="21"/>
+          <w:szCs w:val="21"/>
+        </w:rPr>
+        <w:t>a</w:t>
+      </w:r>
+      <w:r>
+        <w:rPr>
+          <w:rFonts w:ascii="Consolas" w:eastAsia="Times New Roman" w:hAnsi="Consolas" w:cs="Times New Roman"/>
+          <w:color w:val="D4D4D4"/>
+          <w:sz w:val="21"/>
+          <w:szCs w:val="21"/>
+        </w:rPr>
+        <w:t xml:space="preserve"> </w:t>
+      </w:r>
+      <w:proofErr w:type="spellStart"/>
+      <w:r>
+        <w:rPr>
+          <w:rFonts w:ascii="Consolas" w:eastAsia="Times New Roman" w:hAnsi="Consolas" w:cs="Times New Roman"/>
+          <w:color w:val="9CDCFE"/>
+          <w:sz w:val="21"/>
+          <w:szCs w:val="21"/>
+        </w:rPr>
+        <w:t>href</w:t>
+      </w:r>
+      <w:proofErr w:type="spellEnd"/>
+      <w:r>
+        <w:rPr>
+          <w:rFonts w:ascii="Consolas" w:eastAsia="Times New Roman" w:hAnsi="Consolas" w:cs="Times New Roman"/>
+          <w:color w:val="D4D4D4"/>
+          <w:sz w:val="21"/>
+          <w:szCs w:val="21"/>
+        </w:rPr>
+        <w:t>=</w:t>
+      </w:r>
+      <w:r>
+        <w:rPr>
+          <w:rFonts w:ascii="Consolas" w:eastAsia="Times New Roman" w:hAnsi="Consolas" w:cs="Times New Roman"/>
+          <w:color w:val="CE9178"/>
+          <w:sz w:val="21"/>
+          <w:szCs w:val="21"/>
+        </w:rPr>
+        <w:t>"#"</w:t>
+      </w:r>
+      <w:r>
+        <w:rPr>
+          <w:rFonts w:ascii="Consolas" w:eastAsia="Times New Roman" w:hAnsi="Consolas" w:cs="Times New Roman"/>
+          <w:color w:val="D4D4D4"/>
+          <w:sz w:val="21"/>
+          <w:szCs w:val="21"/>
+        </w:rPr>
+        <w:t xml:space="preserve"> </w:t>
+      </w:r>
+      <w:proofErr w:type="spellStart"/>
+      <w:r>
+        <w:rPr>
+          <w:rFonts w:ascii="Consolas" w:eastAsia="Times New Roman" w:hAnsi="Consolas" w:cs="Times New Roman"/>
+          <w:color w:val="9CDCFE"/>
+          <w:sz w:val="21"/>
+          <w:szCs w:val="21"/>
+        </w:rPr>
+        <w:t>class</w:t>
+      </w:r>
+      <w:proofErr w:type="spellEnd"/>
+      <w:r>
+        <w:rPr>
+          <w:rFonts w:ascii="Consolas" w:eastAsia="Times New Roman" w:hAnsi="Consolas" w:cs="Times New Roman"/>
+          <w:color w:val="D4D4D4"/>
+          <w:sz w:val="21"/>
+          <w:szCs w:val="21"/>
+        </w:rPr>
+        <w:t>=</w:t>
+      </w:r>
+      <w:r>
+        <w:rPr>
+          <w:rFonts w:ascii="Consolas" w:eastAsia="Times New Roman" w:hAnsi="Consolas" w:cs="Times New Roman"/>
+          <w:color w:val="CE9178"/>
+          <w:sz w:val="21"/>
+          <w:szCs w:val="21"/>
+        </w:rPr>
+        <w:t>"menu-</w:t>
+      </w:r>
+      <w:proofErr w:type="spellStart"/>
+      <w:r>
+        <w:rPr>
+          <w:rFonts w:ascii="Consolas" w:eastAsia="Times New Roman" w:hAnsi="Consolas" w:cs="Times New Roman"/>
+          <w:color w:val="CE9178"/>
+          <w:sz w:val="21"/>
+          <w:szCs w:val="21"/>
+        </w:rPr>
+        <w:t>lateral__link</w:t>
+      </w:r>
+      <w:proofErr w:type="spellEnd"/>
+      <w:r>
+        <w:rPr>
+          <w:rFonts w:ascii="Consolas" w:eastAsia="Times New Roman" w:hAnsi="Consolas" w:cs="Times New Roman"/>
+          <w:color w:val="CE9178"/>
+          <w:sz w:val="21"/>
+          <w:szCs w:val="21"/>
+        </w:rPr>
+        <w:t>"</w:t>
+      </w:r>
+      <w:r>
+        <w:rPr>
+          <w:rFonts w:ascii="Consolas" w:eastAsia="Times New Roman" w:hAnsi="Consolas" w:cs="Times New Roman"/>
+          <w:color w:val="808080"/>
+          <w:sz w:val="21"/>
+          <w:szCs w:val="21"/>
+        </w:rPr>
+        <w:t>&gt;</w:t>
+      </w:r>
+      <w:r>
+        <w:rPr>
+          <w:rFonts w:ascii="Consolas" w:eastAsia="Times New Roman" w:hAnsi="Consolas" w:cs="Times New Roman"/>
+          <w:color w:val="D4D4D4"/>
+          <w:sz w:val="21"/>
+          <w:szCs w:val="21"/>
+        </w:rPr>
+        <w:t>Picos</w:t>
+      </w:r>
+      <w:r>
+        <w:rPr>
+          <w:rFonts w:ascii="Consolas" w:eastAsia="Times New Roman" w:hAnsi="Consolas" w:cs="Times New Roman"/>
+          <w:color w:val="808080"/>
+          <w:sz w:val="21"/>
+          <w:szCs w:val="21"/>
+        </w:rPr>
+        <w:t>&lt;/</w:t>
+      </w:r>
+      <w:r>
+        <w:rPr>
+          <w:rFonts w:ascii="Consolas" w:eastAsia="Times New Roman" w:hAnsi="Consolas" w:cs="Times New Roman"/>
+          <w:color w:val="569CD6"/>
+          <w:sz w:val="21"/>
+          <w:szCs w:val="21"/>
+        </w:rPr>
+        <w:t>a</w:t>
+      </w:r>
+      <w:r>
+        <w:rPr>
+          <w:rFonts w:ascii="Consolas" w:eastAsia="Times New Roman" w:hAnsi="Consolas" w:cs="Times New Roman"/>
+          <w:color w:val="808080"/>
+          <w:sz w:val="21"/>
+          <w:szCs w:val="21"/>
+        </w:rPr>
+        <w:t>&gt;</w:t>
+      </w:r>
+    </w:p>
+    <w:p>
+      <w:pPr>
+        <w:shd w:val="clear" w:color="auto" w:fill="1E1E1E"/>
+        <w:spacing w:after="0" w:line="285" w:lineRule="atLeast"/>
+        <w:rPr>
+          <w:rFonts w:ascii="Consolas" w:eastAsia="Times New Roman" w:hAnsi="Consolas" w:cs="Times New Roman"/>
+          <w:color w:val="D4D4D4"/>
+          <w:sz w:val="21"/>
+          <w:szCs w:val="21"/>
+        </w:rPr>
+      </w:pPr>
+      <w:r>
+        <w:rPr>
+          <w:rFonts w:ascii="Consolas" w:eastAsia="Times New Roman" w:hAnsi="Consolas" w:cs="Times New Roman"/>
+          <w:color w:val="D4D4D4"/>
+          <w:sz w:val="21"/>
+          <w:szCs w:val="21"/>
+        </w:rPr>
+        <w:lastRenderedPageBreak/>
+        <w:t xml:space="preserve">    </w:t>
+      </w:r>
+      <w:r>
+        <w:rPr>
+          <w:rFonts w:ascii="Consolas" w:eastAsia="Times New Roman" w:hAnsi="Consolas" w:cs="Times New Roman"/>
+          <w:color w:val="808080"/>
+          <w:sz w:val="21"/>
+          <w:szCs w:val="21"/>
+        </w:rPr>
+        <w:t>&lt;</w:t>
+      </w:r>
+      <w:r>
+        <w:rPr>
+          <w:rFonts w:ascii="Consolas" w:eastAsia="Times New Roman" w:hAnsi="Consolas" w:cs="Times New Roman"/>
+          <w:color w:val="569CD6"/>
+          <w:sz w:val="21"/>
+          <w:szCs w:val="21"/>
+        </w:rPr>
+        <w:t>a</w:t>
+      </w:r>
+      <w:r>
+        <w:rPr>
+          <w:rFonts w:ascii="Consolas" w:eastAsia="Times New Roman" w:hAnsi="Consolas" w:cs="Times New Roman"/>
+          <w:color w:val="D4D4D4"/>
+          <w:sz w:val="21"/>
+          <w:szCs w:val="21"/>
+        </w:rPr>
+        <w:t xml:space="preserve"> </w:t>
+      </w:r>
+      <w:proofErr w:type="spellStart"/>
+      <w:r>
+        <w:rPr>
+          <w:rFonts w:ascii="Consolas" w:eastAsia="Times New Roman" w:hAnsi="Consolas" w:cs="Times New Roman"/>
+          <w:color w:val="9CDCFE"/>
+          <w:sz w:val="21"/>
+          <w:szCs w:val="21"/>
+        </w:rPr>
+        <w:t>href</w:t>
+      </w:r>
+      <w:proofErr w:type="spellEnd"/>
+      <w:r>
+        <w:rPr>
+          <w:rFonts w:ascii="Consolas" w:eastAsia="Times New Roman" w:hAnsi="Consolas" w:cs="Times New Roman"/>
+          <w:color w:val="D4D4D4"/>
+          <w:sz w:val="21"/>
+          <w:szCs w:val="21"/>
+        </w:rPr>
+        <w:t>=</w:t>
+      </w:r>
+      <w:r>
+        <w:rPr>
+          <w:rFonts w:ascii="Consolas" w:eastAsia="Times New Roman" w:hAnsi="Consolas" w:cs="Times New Roman"/>
+          <w:color w:val="CE9178"/>
+          <w:sz w:val="21"/>
+          <w:szCs w:val="21"/>
+        </w:rPr>
+        <w:t>"#"</w:t>
+      </w:r>
+      <w:r>
+        <w:rPr>
+          <w:rFonts w:ascii="Consolas" w:eastAsia="Times New Roman" w:hAnsi="Consolas" w:cs="Times New Roman"/>
+          <w:color w:val="D4D4D4"/>
+          <w:sz w:val="21"/>
+          <w:szCs w:val="21"/>
+        </w:rPr>
+        <w:t xml:space="preserve"> </w:t>
+      </w:r>
+      <w:proofErr w:type="spellStart"/>
+      <w:r>
+        <w:rPr>
+          <w:rFonts w:ascii="Consolas" w:eastAsia="Times New Roman" w:hAnsi="Consolas" w:cs="Times New Roman"/>
+          <w:color w:val="9CDCFE"/>
+          <w:sz w:val="21"/>
+          <w:szCs w:val="21"/>
+        </w:rPr>
+        <w:t>class</w:t>
+      </w:r>
+      <w:proofErr w:type="spellEnd"/>
+      <w:r>
+        <w:rPr>
+          <w:rFonts w:ascii="Consolas" w:eastAsia="Times New Roman" w:hAnsi="Consolas" w:cs="Times New Roman"/>
+          <w:color w:val="D4D4D4"/>
+          <w:sz w:val="21"/>
+          <w:szCs w:val="21"/>
+        </w:rPr>
+        <w:t>=</w:t>
+      </w:r>
+      <w:r>
+        <w:rPr>
+          <w:rFonts w:ascii="Consolas" w:eastAsia="Times New Roman" w:hAnsi="Consolas" w:cs="Times New Roman"/>
+          <w:color w:val="CE9178"/>
+          <w:sz w:val="21"/>
+          <w:szCs w:val="21"/>
+        </w:rPr>
+        <w:t>"menu-</w:t>
+      </w:r>
+      <w:proofErr w:type="spellStart"/>
+      <w:r>
+        <w:rPr>
+          <w:rFonts w:ascii="Consolas" w:eastAsia="Times New Roman" w:hAnsi="Consolas" w:cs="Times New Roman"/>
+          <w:color w:val="CE9178"/>
+          <w:sz w:val="21"/>
+          <w:szCs w:val="21"/>
+        </w:rPr>
+        <w:t>lateral__link</w:t>
+      </w:r>
+      <w:proofErr w:type="spellEnd"/>
+      <w:r>
+        <w:rPr>
+          <w:rFonts w:ascii="Consolas" w:eastAsia="Times New Roman" w:hAnsi="Consolas" w:cs="Times New Roman"/>
+          <w:color w:val="CE9178"/>
+          <w:sz w:val="21"/>
+          <w:szCs w:val="21"/>
+        </w:rPr>
+        <w:t>"</w:t>
+      </w:r>
+      <w:r>
+        <w:rPr>
+          <w:rFonts w:ascii="Consolas" w:eastAsia="Times New Roman" w:hAnsi="Consolas" w:cs="Times New Roman"/>
+          <w:color w:val="808080"/>
+          <w:sz w:val="21"/>
+          <w:szCs w:val="21"/>
+        </w:rPr>
+        <w:t>&gt;</w:t>
+      </w:r>
+      <w:r>
+        <w:rPr>
+          <w:rFonts w:ascii="Consolas" w:eastAsia="Times New Roman" w:hAnsi="Consolas" w:cs="Times New Roman"/>
+          <w:color w:val="D4D4D4"/>
+          <w:sz w:val="21"/>
+          <w:szCs w:val="21"/>
+        </w:rPr>
+        <w:t>Integrantes</w:t>
+      </w:r>
+      <w:r>
+        <w:rPr>
+          <w:rFonts w:ascii="Consolas" w:eastAsia="Times New Roman" w:hAnsi="Consolas" w:cs="Times New Roman"/>
+          <w:color w:val="808080"/>
+          <w:sz w:val="21"/>
+          <w:szCs w:val="21"/>
+        </w:rPr>
+        <w:t>&lt;/</w:t>
+      </w:r>
+      <w:r>
+        <w:rPr>
+          <w:rFonts w:ascii="Consolas" w:eastAsia="Times New Roman" w:hAnsi="Consolas" w:cs="Times New Roman"/>
+          <w:color w:val="569CD6"/>
+          <w:sz w:val="21"/>
+          <w:szCs w:val="21"/>
+        </w:rPr>
+        <w:t>a</w:t>
+      </w:r>
+      <w:r>
+        <w:rPr>
+          <w:rFonts w:ascii="Consolas" w:eastAsia="Times New Roman" w:hAnsi="Consolas" w:cs="Times New Roman"/>
+          <w:color w:val="808080"/>
+          <w:sz w:val="21"/>
+          <w:szCs w:val="21"/>
+        </w:rPr>
+        <w:t>&gt;</w:t>
+      </w:r>
+    </w:p>
+    <w:p>
+      <w:pPr>
+        <w:shd w:val="clear" w:color="auto" w:fill="1E1E1E"/>
+        <w:spacing w:after="0" w:line="285" w:lineRule="atLeast"/>
+        <w:rPr>
+          <w:rFonts w:ascii="Consolas" w:eastAsia="Times New Roman" w:hAnsi="Consolas" w:cs="Times New Roman"/>
+          <w:color w:val="D4D4D4"/>
+          <w:sz w:val="21"/>
+          <w:szCs w:val="21"/>
+        </w:rPr>
+      </w:pPr>
+      <w:r>
+        <w:rPr>
+          <w:rFonts w:ascii="Consolas" w:eastAsia="Times New Roman" w:hAnsi="Consolas" w:cs="Times New Roman"/>
+          <w:color w:val="D4D4D4"/>
+          <w:sz w:val="21"/>
+          <w:szCs w:val="21"/>
+        </w:rPr>
+        <w:t xml:space="preserve">    </w:t>
+      </w:r>
+      <w:r>
+        <w:rPr>
+          <w:rFonts w:ascii="Consolas" w:eastAsia="Times New Roman" w:hAnsi="Consolas" w:cs="Times New Roman"/>
+          <w:color w:val="808080"/>
+          <w:sz w:val="21"/>
+          <w:szCs w:val="21"/>
+        </w:rPr>
+        <w:t>&lt;</w:t>
+      </w:r>
+      <w:r>
+        <w:rPr>
+          <w:rFonts w:ascii="Consolas" w:eastAsia="Times New Roman" w:hAnsi="Consolas" w:cs="Times New Roman"/>
+          <w:color w:val="569CD6"/>
+          <w:sz w:val="21"/>
+          <w:szCs w:val="21"/>
+        </w:rPr>
+        <w:t>a</w:t>
+      </w:r>
+      <w:r>
+        <w:rPr>
+          <w:rFonts w:ascii="Consolas" w:eastAsia="Times New Roman" w:hAnsi="Consolas" w:cs="Times New Roman"/>
+          <w:color w:val="D4D4D4"/>
+          <w:sz w:val="21"/>
+          <w:szCs w:val="21"/>
+        </w:rPr>
+        <w:t xml:space="preserve"> </w:t>
+      </w:r>
+      <w:proofErr w:type="spellStart"/>
+      <w:r>
+        <w:rPr>
+          <w:rFonts w:ascii="Consolas" w:eastAsia="Times New Roman" w:hAnsi="Consolas" w:cs="Times New Roman"/>
+          <w:color w:val="9CDCFE"/>
+          <w:sz w:val="21"/>
+          <w:szCs w:val="21"/>
+        </w:rPr>
+        <w:t>href</w:t>
+      </w:r>
+      <w:proofErr w:type="spellEnd"/>
+      <w:r>
+        <w:rPr>
+          <w:rFonts w:ascii="Consolas" w:eastAsia="Times New Roman" w:hAnsi="Consolas" w:cs="Times New Roman"/>
+          <w:color w:val="D4D4D4"/>
+          <w:sz w:val="21"/>
+          <w:szCs w:val="21"/>
+        </w:rPr>
+        <w:t>=</w:t>
+      </w:r>
+      <w:r>
+        <w:rPr>
+          <w:rFonts w:ascii="Consolas" w:eastAsia="Times New Roman" w:hAnsi="Consolas" w:cs="Times New Roman"/>
+          <w:color w:val="CE9178"/>
+          <w:sz w:val="21"/>
+          <w:szCs w:val="21"/>
+        </w:rPr>
+        <w:t>"#"</w:t>
+      </w:r>
+      <w:r>
+        <w:rPr>
+          <w:rFonts w:ascii="Consolas" w:eastAsia="Times New Roman" w:hAnsi="Consolas" w:cs="Times New Roman"/>
+          <w:color w:val="D4D4D4"/>
+          <w:sz w:val="21"/>
+          <w:szCs w:val="21"/>
+        </w:rPr>
+        <w:t xml:space="preserve"> </w:t>
+      </w:r>
+      <w:proofErr w:type="spellStart"/>
+      <w:r>
+        <w:rPr>
+          <w:rFonts w:ascii="Consolas" w:eastAsia="Times New Roman" w:hAnsi="Consolas" w:cs="Times New Roman"/>
+          <w:color w:val="9CDCFE"/>
+          <w:sz w:val="21"/>
+          <w:szCs w:val="21"/>
+        </w:rPr>
+        <w:t>class</w:t>
+      </w:r>
+      <w:proofErr w:type="spellEnd"/>
+      <w:r>
+        <w:rPr>
+          <w:rFonts w:ascii="Consolas" w:eastAsia="Times New Roman" w:hAnsi="Consolas" w:cs="Times New Roman"/>
+          <w:color w:val="D4D4D4"/>
+          <w:sz w:val="21"/>
+          <w:szCs w:val="21"/>
+        </w:rPr>
+        <w:t>=</w:t>
+      </w:r>
+      <w:r>
+        <w:rPr>
+          <w:rFonts w:ascii="Consolas" w:eastAsia="Times New Roman" w:hAnsi="Consolas" w:cs="Times New Roman"/>
+          <w:color w:val="CE9178"/>
+          <w:sz w:val="21"/>
+          <w:szCs w:val="21"/>
+        </w:rPr>
+        <w:t>"menu-</w:t>
+      </w:r>
+      <w:proofErr w:type="spellStart"/>
+      <w:r>
+        <w:rPr>
+          <w:rFonts w:ascii="Consolas" w:eastAsia="Times New Roman" w:hAnsi="Consolas" w:cs="Times New Roman"/>
+          <w:color w:val="CE9178"/>
+          <w:sz w:val="21"/>
+          <w:szCs w:val="21"/>
+        </w:rPr>
+        <w:t>lateral__link</w:t>
+      </w:r>
+      <w:proofErr w:type="spellEnd"/>
+      <w:r>
+        <w:rPr>
+          <w:rFonts w:ascii="Consolas" w:eastAsia="Times New Roman" w:hAnsi="Consolas" w:cs="Times New Roman"/>
+          <w:color w:val="CE9178"/>
+          <w:sz w:val="21"/>
+          <w:szCs w:val="21"/>
+        </w:rPr>
+        <w:t>"</w:t>
+      </w:r>
+      <w:r>
+        <w:rPr>
+          <w:rFonts w:ascii="Consolas" w:eastAsia="Times New Roman" w:hAnsi="Consolas" w:cs="Times New Roman"/>
+          <w:color w:val="808080"/>
+          <w:sz w:val="21"/>
+          <w:szCs w:val="21"/>
+        </w:rPr>
+        <w:t>&gt;</w:t>
+      </w:r>
+      <w:r>
+        <w:rPr>
+          <w:rFonts w:ascii="Consolas" w:eastAsia="Times New Roman" w:hAnsi="Consolas" w:cs="Times New Roman"/>
+          <w:color w:val="D4D4D4"/>
+          <w:sz w:val="21"/>
+          <w:szCs w:val="21"/>
+        </w:rPr>
+        <w:t>Camisas</w:t>
+      </w:r>
+      <w:r>
+        <w:rPr>
+          <w:rFonts w:ascii="Consolas" w:eastAsia="Times New Roman" w:hAnsi="Consolas" w:cs="Times New Roman"/>
+          <w:color w:val="808080"/>
+          <w:sz w:val="21"/>
+          <w:szCs w:val="21"/>
+        </w:rPr>
+        <w:t>&lt;/</w:t>
+      </w:r>
+      <w:r>
+        <w:rPr>
+          <w:rFonts w:ascii="Consolas" w:eastAsia="Times New Roman" w:hAnsi="Consolas" w:cs="Times New Roman"/>
+          <w:color w:val="569CD6"/>
+          <w:sz w:val="21"/>
+          <w:szCs w:val="21"/>
+        </w:rPr>
+        <w:t>a</w:t>
+      </w:r>
+      <w:r>
+        <w:rPr>
+          <w:rFonts w:ascii="Consolas" w:eastAsia="Times New Roman" w:hAnsi="Consolas" w:cs="Times New Roman"/>
+          <w:color w:val="808080"/>
+          <w:sz w:val="21"/>
+          <w:szCs w:val="21"/>
+        </w:rPr>
+        <w:t>&gt;</w:t>
+      </w:r>
+    </w:p>
+    <w:p>
+      <w:pPr>
+        <w:shd w:val="clear" w:color="auto" w:fill="1E1E1E"/>
+        <w:spacing w:after="0" w:line="285" w:lineRule="atLeast"/>
+        <w:rPr>
+          <w:rFonts w:ascii="Consolas" w:eastAsia="Times New Roman" w:hAnsi="Consolas" w:cs="Times New Roman"/>
+          <w:color w:val="D4D4D4"/>
+          <w:sz w:val="21"/>
+          <w:szCs w:val="21"/>
+        </w:rPr>
+      </w:pPr>
+      <w:r>
+        <w:rPr>
+          <w:rFonts w:ascii="Consolas" w:eastAsia="Times New Roman" w:hAnsi="Consolas" w:cs="Times New Roman"/>
+          <w:color w:val="D4D4D4"/>
+          <w:sz w:val="21"/>
+          <w:szCs w:val="21"/>
+        </w:rPr>
+        <w:t xml:space="preserve">    </w:t>
+      </w:r>
+      <w:r>
+        <w:rPr>
+          <w:rFonts w:ascii="Consolas" w:eastAsia="Times New Roman" w:hAnsi="Consolas" w:cs="Times New Roman"/>
+          <w:color w:val="808080"/>
+          <w:sz w:val="21"/>
+          <w:szCs w:val="21"/>
+        </w:rPr>
+        <w:t>&lt;</w:t>
+      </w:r>
+      <w:r>
+        <w:rPr>
+          <w:rFonts w:ascii="Consolas" w:eastAsia="Times New Roman" w:hAnsi="Consolas" w:cs="Times New Roman"/>
+          <w:color w:val="569CD6"/>
+          <w:sz w:val="21"/>
+          <w:szCs w:val="21"/>
+        </w:rPr>
+        <w:t>a</w:t>
+      </w:r>
+      <w:r>
+        <w:rPr>
+          <w:rFonts w:ascii="Consolas" w:eastAsia="Times New Roman" w:hAnsi="Consolas" w:cs="Times New Roman"/>
+          <w:color w:val="D4D4D4"/>
+          <w:sz w:val="21"/>
+          <w:szCs w:val="21"/>
+        </w:rPr>
+        <w:t xml:space="preserve"> </w:t>
+      </w:r>
+      <w:proofErr w:type="spellStart"/>
+      <w:r>
+        <w:rPr>
+          <w:rFonts w:ascii="Consolas" w:eastAsia="Times New Roman" w:hAnsi="Consolas" w:cs="Times New Roman"/>
+          <w:color w:val="9CDCFE"/>
+          <w:sz w:val="21"/>
+          <w:szCs w:val="21"/>
+        </w:rPr>
+        <w:t>href</w:t>
+      </w:r>
+      <w:proofErr w:type="spellEnd"/>
+      <w:r>
+        <w:rPr>
+          <w:rFonts w:ascii="Consolas" w:eastAsia="Times New Roman" w:hAnsi="Consolas" w:cs="Times New Roman"/>
+          <w:color w:val="D4D4D4"/>
+          <w:sz w:val="21"/>
+          <w:szCs w:val="21"/>
+        </w:rPr>
+        <w:t>=</w:t>
+      </w:r>
+      <w:r>
+        <w:rPr>
+          <w:rFonts w:ascii="Consolas" w:eastAsia="Times New Roman" w:hAnsi="Consolas" w:cs="Times New Roman"/>
+          <w:color w:val="CE9178"/>
+          <w:sz w:val="21"/>
+          <w:szCs w:val="21"/>
+        </w:rPr>
+        <w:t>"#"</w:t>
+      </w:r>
+      <w:r>
+        <w:rPr>
+          <w:rFonts w:ascii="Consolas" w:eastAsia="Times New Roman" w:hAnsi="Consolas" w:cs="Times New Roman"/>
+          <w:color w:val="D4D4D4"/>
+          <w:sz w:val="21"/>
+          <w:szCs w:val="21"/>
+        </w:rPr>
+        <w:t xml:space="preserve"> </w:t>
+      </w:r>
+      <w:proofErr w:type="spellStart"/>
+      <w:r>
+        <w:rPr>
+          <w:rFonts w:ascii="Consolas" w:eastAsia="Times New Roman" w:hAnsi="Consolas" w:cs="Times New Roman"/>
+          <w:color w:val="9CDCFE"/>
+          <w:sz w:val="21"/>
+          <w:szCs w:val="21"/>
+        </w:rPr>
+        <w:t>class</w:t>
+      </w:r>
+      <w:proofErr w:type="spellEnd"/>
+      <w:r>
+        <w:rPr>
+          <w:rFonts w:ascii="Consolas" w:eastAsia="Times New Roman" w:hAnsi="Consolas" w:cs="Times New Roman"/>
+          <w:color w:val="D4D4D4"/>
+          <w:sz w:val="21"/>
+          <w:szCs w:val="21"/>
+        </w:rPr>
+        <w:t>=</w:t>
+      </w:r>
+      <w:r>
+        <w:rPr>
+          <w:rFonts w:ascii="Consolas" w:eastAsia="Times New Roman" w:hAnsi="Consolas" w:cs="Times New Roman"/>
+          <w:color w:val="CE9178"/>
+          <w:sz w:val="21"/>
+          <w:szCs w:val="21"/>
+        </w:rPr>
+        <w:t>"menu-</w:t>
+      </w:r>
+      <w:proofErr w:type="spellStart"/>
+      <w:r>
+        <w:rPr>
+          <w:rFonts w:ascii="Consolas" w:eastAsia="Times New Roman" w:hAnsi="Consolas" w:cs="Times New Roman"/>
+          <w:color w:val="CE9178"/>
+          <w:sz w:val="21"/>
+          <w:szCs w:val="21"/>
+        </w:rPr>
+        <w:t>lateral__link</w:t>
+      </w:r>
+      <w:proofErr w:type="spellEnd"/>
+      <w:r>
+        <w:rPr>
+          <w:rFonts w:ascii="Consolas" w:eastAsia="Times New Roman" w:hAnsi="Consolas" w:cs="Times New Roman"/>
+          <w:color w:val="CE9178"/>
+          <w:sz w:val="21"/>
+          <w:szCs w:val="21"/>
+        </w:rPr>
+        <w:t>"</w:t>
+      </w:r>
+      <w:r>
+        <w:rPr>
+          <w:rFonts w:ascii="Consolas" w:eastAsia="Times New Roman" w:hAnsi="Consolas" w:cs="Times New Roman"/>
+          <w:color w:val="808080"/>
+          <w:sz w:val="21"/>
+          <w:szCs w:val="21"/>
+        </w:rPr>
+        <w:t>&gt;</w:t>
+      </w:r>
+      <w:r>
+        <w:rPr>
+          <w:rFonts w:ascii="Consolas" w:eastAsia="Times New Roman" w:hAnsi="Consolas" w:cs="Times New Roman"/>
+          <w:color w:val="D4D4D4"/>
+          <w:sz w:val="21"/>
+          <w:szCs w:val="21"/>
+        </w:rPr>
+        <w:t>Pinturas</w:t>
+      </w:r>
+      <w:r>
+        <w:rPr>
+          <w:rFonts w:ascii="Consolas" w:eastAsia="Times New Roman" w:hAnsi="Consolas" w:cs="Times New Roman"/>
+          <w:color w:val="808080"/>
+          <w:sz w:val="21"/>
+          <w:szCs w:val="21"/>
+        </w:rPr>
+        <w:t>&lt;/</w:t>
+      </w:r>
+      <w:r>
+        <w:rPr>
+          <w:rFonts w:ascii="Consolas" w:eastAsia="Times New Roman" w:hAnsi="Consolas" w:cs="Times New Roman"/>
+          <w:color w:val="569CD6"/>
+          <w:sz w:val="21"/>
+          <w:szCs w:val="21"/>
+        </w:rPr>
+        <w:t>a</w:t>
+      </w:r>
+      <w:r>
+        <w:rPr>
+          <w:rFonts w:ascii="Consolas" w:eastAsia="Times New Roman" w:hAnsi="Consolas" w:cs="Times New Roman"/>
+          <w:color w:val="808080"/>
+          <w:sz w:val="21"/>
+          <w:szCs w:val="21"/>
+        </w:rPr>
+        <w:t>&gt;</w:t>
+      </w:r>
+    </w:p>
+    <w:p>
+      <w:pPr>
+        <w:shd w:val="clear" w:color="auto" w:fill="1E1E1E"/>
+        <w:spacing w:after="0" w:line="285" w:lineRule="atLeast"/>
+        <w:rPr>
+          <w:rFonts w:ascii="Consolas" w:eastAsia="Times New Roman" w:hAnsi="Consolas" w:cs="Times New Roman"/>
+          <w:color w:val="D4D4D4"/>
+          <w:sz w:val="21"/>
+          <w:szCs w:val="21"/>
+        </w:rPr>
+      </w:pPr>
+      <w:r>
+        <w:rPr>
+          <w:rFonts w:ascii="Consolas" w:eastAsia="Times New Roman" w:hAnsi="Consolas" w:cs="Times New Roman"/>
+          <w:color w:val="D4D4D4"/>
+          <w:sz w:val="21"/>
+          <w:szCs w:val="21"/>
+        </w:rPr>
+        <w:t xml:space="preserve">  </w:t>
+      </w:r>
+      <w:r>
+        <w:rPr>
+          <w:rFonts w:ascii="Consolas" w:eastAsia="Times New Roman" w:hAnsi="Consolas" w:cs="Times New Roman"/>
+          <w:color w:val="808080"/>
+          <w:sz w:val="21"/>
+          <w:szCs w:val="21"/>
+        </w:rPr>
+        <w:t>&lt;/</w:t>
+      </w:r>
+      <w:proofErr w:type="spellStart"/>
+      <w:r>
+        <w:rPr>
+          <w:rFonts w:ascii="Consolas" w:eastAsia="Times New Roman" w:hAnsi="Consolas" w:cs="Times New Roman"/>
+          <w:color w:val="569CD6"/>
+          <w:sz w:val="21"/>
+          <w:szCs w:val="21"/>
+        </w:rPr>
+        <w:t>nav</w:t>
+      </w:r>
+      <w:proofErr w:type="spellEnd"/>
+      <w:r>
+        <w:rPr>
+          <w:rFonts w:ascii="Consolas" w:eastAsia="Times New Roman" w:hAnsi="Consolas" w:cs="Times New Roman"/>
+          <w:color w:val="808080"/>
+          <w:sz w:val="21"/>
+          <w:szCs w:val="21"/>
+        </w:rPr>
+        <w:t>&gt;</w:t>
+      </w:r>
+    </w:p>
+    <w:p>
+      <w:pPr>
+        <w:pStyle w:val="PargrafodaLista"/>
+        <w:numPr>
+          <w:ilvl w:val="2"/>
+          <w:numId w:val="2"/>
+        </w:numPr>
+        <w:spacing w:before="240" w:line="360" w:lineRule="auto"/>
+        <w:jc w:val="both"/>
+        <w:rPr>
+          <w:rFonts w:ascii="Times New Roman" w:hAnsi="Times New Roman" w:cs="Times New Roman"/>
+          <w:sz w:val="24"/>
+          <w:szCs w:val="24"/>
+        </w:rPr>
+      </w:pPr>
+      <w:r>
+        <w:rPr>
+          <w:rFonts w:ascii="Times New Roman" w:hAnsi="Times New Roman" w:cs="Times New Roman"/>
+          <w:sz w:val="24"/>
+          <w:szCs w:val="24"/>
+        </w:rPr>
+        <w:t>Flex-wrap: quebra de linha dos elementos:</w:t>
+      </w:r>
+    </w:p>
+    <w:p>
+      <w:pPr>
+        <w:pStyle w:val="PargrafodaLista"/>
+        <w:numPr>
+          <w:ilvl w:val="3"/>
+          <w:numId w:val="2"/>
+        </w:numPr>
+        <w:spacing w:before="240" w:line="360" w:lineRule="auto"/>
+        <w:jc w:val="both"/>
+        <w:rPr>
+          <w:rFonts w:ascii="Times New Roman" w:hAnsi="Times New Roman" w:cs="Times New Roman"/>
+          <w:sz w:val="24"/>
+          <w:szCs w:val="24"/>
+        </w:rPr>
+      </w:pPr>
+      <w:r>
+        <w:rPr>
+          <w:rFonts w:ascii="Times New Roman" w:hAnsi="Times New Roman" w:cs="Times New Roman"/>
+          <w:sz w:val="24"/>
+          <w:szCs w:val="24"/>
+        </w:rPr>
+        <w:t xml:space="preserve"> </w:t>
+      </w:r>
+      <w:r>
+        <w:rPr>
+          <w:rFonts w:ascii="Times New Roman" w:hAnsi="Times New Roman" w:cs="Times New Roman"/>
+          <w:sz w:val="24"/>
+          <w:szCs w:val="24"/>
+        </w:rPr>
+        <w:t>Wrap: Efetua a quebra de linha:</w:t>
+      </w:r>
+    </w:p>
+    <w:p>
+      <w:pPr>
+        <w:spacing w:before="240" w:line="360" w:lineRule="auto"/>
+        <w:jc w:val="center"/>
+        <w:rPr>
+          <w:rFonts w:ascii="Times New Roman" w:hAnsi="Times New Roman" w:cs="Times New Roman"/>
+          <w:sz w:val="24"/>
+          <w:szCs w:val="24"/>
+        </w:rPr>
+      </w:pPr>
+      <w:r>
+        <w:rPr>
+          <w:rFonts w:ascii="Times New Roman" w:hAnsi="Times New Roman" w:cs="Times New Roman"/>
+          <w:sz w:val="24"/>
+          <w:szCs w:val="24"/>
+        </w:rPr>
+        <w:drawing>
+          <wp:inline distT="0" distB="0" distL="0" distR="0" wp14:anchorId="1677C32C" wp14:editId="5456B1BE">
+            <wp:extent cx="1463809" cy="1209675"/>
+            <wp:effectExtent l="0" t="0" r="3175" b="0"/>
+            <wp:docPr id="22" name="Imagem 22"/>
+            <wp:cNvGraphicFramePr>
+              <a:graphicFrameLocks xmlns:a="http://schemas.openxmlformats.org/drawingml/2006/main" noChangeAspect="1"/>
+            </wp:cNvGraphicFramePr>
+            <a:graphic xmlns:a="http://schemas.openxmlformats.org/drawingml/2006/main">
+              <a:graphicData uri="http://schemas.openxmlformats.org/drawingml/2006/picture">
+                <pic:pic xmlns:pic="http://schemas.openxmlformats.org/drawingml/2006/picture">
+                  <pic:nvPicPr>
+                    <pic:cNvPr id="1" name=""/>
+                    <pic:cNvPicPr/>
+                  </pic:nvPicPr>
+                  <pic:blipFill>
+                    <a:blip r:embed="rId19"/>
+                    <a:stretch>
+                      <a:fillRect/>
+                    </a:stretch>
+                  </pic:blipFill>
+                  <pic:spPr>
+                    <a:xfrm>
+                      <a:off x="0" y="0"/>
+                      <a:ext cx="1467231" cy="1212503"/>
+                    </a:xfrm>
+                    <a:prstGeom prst="rect">
+                      <a:avLst/>
+                    </a:prstGeom>
+                  </pic:spPr>
+                </pic:pic>
+              </a:graphicData>
+            </a:graphic>
+          </wp:inline>
+        </w:drawing>
+      </w:r>
+    </w:p>
+    <w:p>
+      <w:pPr>
+        <w:pStyle w:val="PargrafodaLista"/>
+        <w:numPr>
+          <w:ilvl w:val="3"/>
+          <w:numId w:val="2"/>
+        </w:numPr>
+        <w:spacing w:before="240" w:line="360" w:lineRule="auto"/>
+        <w:jc w:val="both"/>
+        <w:rPr>
+          <w:rFonts w:ascii="Times New Roman" w:hAnsi="Times New Roman" w:cs="Times New Roman"/>
+          <w:sz w:val="24"/>
+          <w:szCs w:val="24"/>
+        </w:rPr>
+      </w:pPr>
+      <w:r>
+        <w:rPr>
+          <w:rFonts w:ascii="Times New Roman" w:hAnsi="Times New Roman" w:cs="Times New Roman"/>
+          <w:sz w:val="24"/>
+          <w:szCs w:val="24"/>
+        </w:rPr>
+        <w:t xml:space="preserve"> </w:t>
+      </w:r>
+      <w:proofErr w:type="spellStart"/>
+      <w:r>
+        <w:rPr>
+          <w:rFonts w:ascii="Times New Roman" w:hAnsi="Times New Roman" w:cs="Times New Roman"/>
+          <w:sz w:val="24"/>
+          <w:szCs w:val="24"/>
+        </w:rPr>
+        <w:t>Nowrap</w:t>
+      </w:r>
+      <w:proofErr w:type="spellEnd"/>
+      <w:r>
+        <w:rPr>
+          <w:rFonts w:ascii="Times New Roman" w:hAnsi="Times New Roman" w:cs="Times New Roman"/>
+          <w:sz w:val="24"/>
+          <w:szCs w:val="24"/>
+        </w:rPr>
+        <w:t>: Impede a quebra de linha. Geralmente é o padrão:</w:t>
+      </w:r>
+    </w:p>
+    <w:p>
+      <w:pPr>
+        <w:spacing w:before="240" w:line="360" w:lineRule="auto"/>
+        <w:jc w:val="center"/>
+        <w:rPr>
+          <w:rFonts w:ascii="Times New Roman" w:hAnsi="Times New Roman" w:cs="Times New Roman"/>
+          <w:sz w:val="24"/>
+          <w:szCs w:val="24"/>
+        </w:rPr>
+      </w:pPr>
+      <w:r>
+        <w:rPr>
+          <w:rFonts w:ascii="Times New Roman" w:hAnsi="Times New Roman" w:cs="Times New Roman"/>
+          <w:sz w:val="24"/>
+          <w:szCs w:val="24"/>
+        </w:rPr>
+        <w:drawing>
+          <wp:inline distT="0" distB="0" distL="0" distR="0" wp14:anchorId="06AC78AA" wp14:editId="64611993">
+            <wp:extent cx="1695450" cy="1145421"/>
+            <wp:effectExtent l="0" t="0" r="0" b="0"/>
+            <wp:docPr id="21" name="Imagem 21"/>
+            <wp:cNvGraphicFramePr>
+              <a:graphicFrameLocks xmlns:a="http://schemas.openxmlformats.org/drawingml/2006/main" noChangeAspect="1"/>
+            </wp:cNvGraphicFramePr>
+            <a:graphic xmlns:a="http://schemas.openxmlformats.org/drawingml/2006/main">
+              <a:graphicData uri="http://schemas.openxmlformats.org/drawingml/2006/picture">
+                <pic:pic xmlns:pic="http://schemas.openxmlformats.org/drawingml/2006/picture">
+                  <pic:nvPicPr>
+                    <pic:cNvPr id="1" name=""/>
+                    <pic:cNvPicPr/>
+                  </pic:nvPicPr>
+                  <pic:blipFill>
+                    <a:blip r:embed="rId20"/>
+                    <a:stretch>
+                      <a:fillRect/>
+                    </a:stretch>
+                  </pic:blipFill>
+                  <pic:spPr>
+                    <a:xfrm>
+                      <a:off x="0" y="0"/>
+                      <a:ext cx="1701221" cy="1149320"/>
+                    </a:xfrm>
+                    <a:prstGeom prst="rect">
+                      <a:avLst/>
+                    </a:prstGeom>
+                  </pic:spPr>
+                </pic:pic>
+              </a:graphicData>
+            </a:graphic>
+          </wp:inline>
+        </w:drawing>
+      </w:r>
+    </w:p>
+    <w:p>
+      <w:pPr>
+        <w:pStyle w:val="PargrafodaLista"/>
+        <w:numPr>
+          <w:ilvl w:val="3"/>
+          <w:numId w:val="2"/>
+        </w:numPr>
+        <w:spacing w:before="240" w:line="360" w:lineRule="auto"/>
+        <w:jc w:val="both"/>
+        <w:rPr>
+          <w:rFonts w:ascii="Times New Roman" w:hAnsi="Times New Roman" w:cs="Times New Roman"/>
+          <w:sz w:val="24"/>
+          <w:szCs w:val="24"/>
+        </w:rPr>
+      </w:pPr>
+      <w:r>
+        <w:rPr>
+          <w:rFonts w:ascii="Times New Roman" w:hAnsi="Times New Roman" w:cs="Times New Roman"/>
+          <w:sz w:val="24"/>
+          <w:szCs w:val="24"/>
+        </w:rPr>
+        <w:t xml:space="preserve"> Wrap-reverso</w:t>
+      </w:r>
+      <w:proofErr w:type="gramStart"/>
+      <w:r>
+        <w:rPr>
+          <w:rFonts w:ascii="Times New Roman" w:hAnsi="Times New Roman" w:cs="Times New Roman"/>
+          <w:sz w:val="24"/>
+          <w:szCs w:val="24"/>
+        </w:rPr>
+        <w:t>: :</w:t>
+      </w:r>
+      <w:proofErr w:type="gramEnd"/>
+    </w:p>
+    <w:p>
+      <w:pPr>
+        <w:pStyle w:val="PargrafodaLista"/>
+        <w:numPr>
+          <w:ilvl w:val="2"/>
+          <w:numId w:val="2"/>
+        </w:numPr>
+        <w:spacing w:before="240" w:line="360" w:lineRule="auto"/>
+        <w:jc w:val="both"/>
+        <w:rPr>
+          <w:rFonts w:ascii="Times New Roman" w:hAnsi="Times New Roman" w:cs="Times New Roman"/>
+          <w:sz w:val="24"/>
+          <w:szCs w:val="24"/>
+        </w:rPr>
+      </w:pPr>
+      <w:proofErr w:type="spellStart"/>
+      <w:r>
+        <w:rPr>
+          <w:rFonts w:ascii="Times New Roman" w:hAnsi="Times New Roman" w:cs="Times New Roman"/>
+          <w:sz w:val="24"/>
+          <w:szCs w:val="24"/>
+        </w:rPr>
+        <w:t>Felx-direction</w:t>
+      </w:r>
+      <w:proofErr w:type="spellEnd"/>
+      <w:r>
+        <w:rPr>
+          <w:rFonts w:ascii="Times New Roman" w:hAnsi="Times New Roman" w:cs="Times New Roman"/>
+          <w:sz w:val="24"/>
+          <w:szCs w:val="24"/>
+        </w:rPr>
+        <w:t>: Determina a direção que nossos elementos irão seguir:</w:t>
+      </w:r>
+    </w:p>
+    <w:p>
+      <w:pPr>
+        <w:pStyle w:val="PargrafodaLista"/>
+        <w:numPr>
+          <w:ilvl w:val="3"/>
+          <w:numId w:val="2"/>
+        </w:numPr>
+        <w:spacing w:before="240" w:line="360" w:lineRule="auto"/>
+        <w:jc w:val="both"/>
+        <w:rPr>
+          <w:rFonts w:ascii="Times New Roman" w:hAnsi="Times New Roman" w:cs="Times New Roman"/>
+          <w:sz w:val="24"/>
+          <w:szCs w:val="24"/>
+        </w:rPr>
+      </w:pPr>
+      <w:r>
+        <w:rPr>
+          <w:rFonts w:ascii="Times New Roman" w:hAnsi="Times New Roman" w:cs="Times New Roman"/>
+          <w:sz w:val="24"/>
+          <w:szCs w:val="24"/>
+        </w:rPr>
+        <w:t xml:space="preserve"> Row: Linhas. É o que vem por padrão quando colocamos o </w:t>
+      </w:r>
+      <w:proofErr w:type="spellStart"/>
+      <w:r>
+        <w:rPr>
+          <w:rFonts w:ascii="Times New Roman" w:hAnsi="Times New Roman" w:cs="Times New Roman"/>
+          <w:sz w:val="24"/>
+          <w:szCs w:val="24"/>
+        </w:rPr>
+        <w:t>flex</w:t>
+      </w:r>
+      <w:proofErr w:type="spellEnd"/>
+      <w:r>
+        <w:rPr>
+          <w:rFonts w:ascii="Times New Roman" w:hAnsi="Times New Roman" w:cs="Times New Roman"/>
+          <w:sz w:val="24"/>
+          <w:szCs w:val="24"/>
+        </w:rPr>
+        <w:t xml:space="preserve"> como display. Ele irá alocar todos os elementos um ao lado do outro.</w:t>
+      </w:r>
+    </w:p>
+    <w:p>
+      <w:pPr>
+        <w:pStyle w:val="PargrafodaLista"/>
+        <w:numPr>
+          <w:ilvl w:val="3"/>
+          <w:numId w:val="2"/>
+        </w:numPr>
+        <w:spacing w:before="240" w:line="360" w:lineRule="auto"/>
+        <w:jc w:val="both"/>
+        <w:rPr>
+          <w:rFonts w:ascii="Times New Roman" w:hAnsi="Times New Roman" w:cs="Times New Roman"/>
+          <w:sz w:val="24"/>
+          <w:szCs w:val="24"/>
+        </w:rPr>
+      </w:pPr>
+      <w:r>
+        <w:rPr>
+          <w:rFonts w:ascii="Times New Roman" w:hAnsi="Times New Roman" w:cs="Times New Roman"/>
+          <w:sz w:val="24"/>
+          <w:szCs w:val="24"/>
+        </w:rPr>
+        <w:t xml:space="preserve"> </w:t>
+      </w:r>
+      <w:proofErr w:type="spellStart"/>
+      <w:r>
+        <w:rPr>
+          <w:rFonts w:ascii="Times New Roman" w:hAnsi="Times New Roman" w:cs="Times New Roman"/>
+          <w:sz w:val="24"/>
+          <w:szCs w:val="24"/>
+        </w:rPr>
+        <w:t>Column</w:t>
+      </w:r>
+      <w:proofErr w:type="spellEnd"/>
+      <w:r>
+        <w:rPr>
+          <w:rFonts w:ascii="Times New Roman" w:hAnsi="Times New Roman" w:cs="Times New Roman"/>
+          <w:sz w:val="24"/>
+          <w:szCs w:val="24"/>
+        </w:rPr>
+        <w:t>: Colunas. Aloca todos os elementos um abaixo do outro:</w:t>
+      </w:r>
+    </w:p>
+    <w:p>
+      <w:pPr>
+        <w:spacing w:before="240" w:line="360" w:lineRule="auto"/>
+        <w:jc w:val="center"/>
+        <w:rPr>
+          <w:rFonts w:ascii="Times New Roman" w:hAnsi="Times New Roman" w:cs="Times New Roman"/>
+          <w:sz w:val="24"/>
+          <w:szCs w:val="24"/>
+        </w:rPr>
+      </w:pPr>
+      <w:r>
+        <w:rPr>
+          <w:rFonts w:ascii="Times New Roman" w:hAnsi="Times New Roman" w:cs="Times New Roman"/>
+          <w:sz w:val="24"/>
+          <w:szCs w:val="24"/>
+        </w:rPr>
+        <w:drawing>
+          <wp:inline distT="0" distB="0" distL="0" distR="0" wp14:anchorId="30FDE4B8" wp14:editId="7F0042D0">
+            <wp:extent cx="1066593" cy="1457325"/>
+            <wp:effectExtent l="0" t="0" r="635" b="0"/>
+            <wp:docPr id="24" name="Imagem 24"/>
+            <wp:cNvGraphicFramePr>
+              <a:graphicFrameLocks xmlns:a="http://schemas.openxmlformats.org/drawingml/2006/main" noChangeAspect="1"/>
+            </wp:cNvGraphicFramePr>
+            <a:graphic xmlns:a="http://schemas.openxmlformats.org/drawingml/2006/main">
+              <a:graphicData uri="http://schemas.openxmlformats.org/drawingml/2006/picture">
+                <pic:pic xmlns:pic="http://schemas.openxmlformats.org/drawingml/2006/picture">
+                  <pic:nvPicPr>
+                    <pic:cNvPr id="1" name=""/>
+                    <pic:cNvPicPr/>
+                  </pic:nvPicPr>
+                  <pic:blipFill>
+                    <a:blip r:embed="rId21"/>
+                    <a:stretch>
+                      <a:fillRect/>
+                    </a:stretch>
+                  </pic:blipFill>
+                  <pic:spPr>
+                    <a:xfrm>
+                      <a:off x="0" y="0"/>
+                      <a:ext cx="1071595" cy="1464159"/>
+                    </a:xfrm>
+                    <a:prstGeom prst="rect">
+                      <a:avLst/>
+                    </a:prstGeom>
+                  </pic:spPr>
+                </pic:pic>
+              </a:graphicData>
+            </a:graphic>
+          </wp:inline>
+        </w:drawing>
+      </w:r>
+    </w:p>
+    <w:p>
+      <w:pPr>
+        <w:pStyle w:val="PargrafodaLista"/>
+        <w:numPr>
+          <w:ilvl w:val="3"/>
+          <w:numId w:val="2"/>
+        </w:numPr>
+        <w:spacing w:before="240" w:line="360" w:lineRule="auto"/>
+        <w:jc w:val="both"/>
+        <w:rPr>
+          <w:rFonts w:ascii="Times New Roman" w:hAnsi="Times New Roman" w:cs="Times New Roman"/>
+          <w:sz w:val="24"/>
+          <w:szCs w:val="24"/>
+        </w:rPr>
+      </w:pPr>
+      <w:r>
+        <w:rPr>
+          <w:rFonts w:ascii="Times New Roman" w:hAnsi="Times New Roman" w:cs="Times New Roman"/>
+          <w:sz w:val="24"/>
+          <w:szCs w:val="24"/>
+        </w:rPr>
+        <w:lastRenderedPageBreak/>
+        <w:t xml:space="preserve"> Quando invertemos a direção, os valores de </w:t>
+      </w:r>
+      <w:proofErr w:type="spellStart"/>
+      <w:r>
+        <w:rPr>
+          <w:rFonts w:ascii="Times New Roman" w:hAnsi="Times New Roman" w:cs="Times New Roman"/>
+          <w:sz w:val="24"/>
+          <w:szCs w:val="24"/>
+        </w:rPr>
+        <w:t>justify-content</w:t>
+      </w:r>
+      <w:proofErr w:type="spellEnd"/>
+      <w:r>
+        <w:rPr>
+          <w:rFonts w:ascii="Times New Roman" w:hAnsi="Times New Roman" w:cs="Times New Roman"/>
+          <w:sz w:val="24"/>
+          <w:szCs w:val="24"/>
+        </w:rPr>
+        <w:t xml:space="preserve"> e </w:t>
+      </w:r>
+      <w:proofErr w:type="spellStart"/>
+      <w:r>
+        <w:rPr>
+          <w:rFonts w:ascii="Times New Roman" w:hAnsi="Times New Roman" w:cs="Times New Roman"/>
+          <w:sz w:val="24"/>
+          <w:szCs w:val="24"/>
+        </w:rPr>
+        <w:t>align-items</w:t>
+      </w:r>
+      <w:proofErr w:type="spellEnd"/>
+      <w:r>
+        <w:rPr>
+          <w:rFonts w:ascii="Times New Roman" w:hAnsi="Times New Roman" w:cs="Times New Roman"/>
+          <w:sz w:val="24"/>
+          <w:szCs w:val="24"/>
+        </w:rPr>
+        <w:t xml:space="preserve"> também são invertidos!!!</w:t>
+      </w:r>
+    </w:p>
+    <w:p>
+      <w:pPr>
+        <w:pStyle w:val="PargrafodaLista"/>
+        <w:numPr>
+          <w:ilvl w:val="2"/>
+          <w:numId w:val="2"/>
+        </w:numPr>
+        <w:spacing w:before="240" w:line="360" w:lineRule="auto"/>
+        <w:jc w:val="both"/>
+        <w:rPr>
+          <w:rFonts w:ascii="Times New Roman" w:hAnsi="Times New Roman" w:cs="Times New Roman"/>
+          <w:sz w:val="24"/>
+          <w:szCs w:val="24"/>
+        </w:rPr>
+      </w:pPr>
+      <w:r>
+        <w:rPr>
+          <w:rFonts w:ascii="Times New Roman" w:hAnsi="Times New Roman" w:cs="Times New Roman"/>
+          <w:sz w:val="24"/>
+          <w:szCs w:val="24"/>
+        </w:rPr>
+        <w:t xml:space="preserve">Quando convertemos uma sessão para </w:t>
+      </w:r>
+      <w:proofErr w:type="spellStart"/>
+      <w:r>
+        <w:rPr>
+          <w:rFonts w:ascii="Times New Roman" w:hAnsi="Times New Roman" w:cs="Times New Roman"/>
+          <w:sz w:val="24"/>
+          <w:szCs w:val="24"/>
+        </w:rPr>
+        <w:t>flexbox</w:t>
+      </w:r>
+      <w:proofErr w:type="spellEnd"/>
+      <w:r>
+        <w:rPr>
+          <w:rFonts w:ascii="Times New Roman" w:hAnsi="Times New Roman" w:cs="Times New Roman"/>
+          <w:sz w:val="24"/>
+          <w:szCs w:val="24"/>
+        </w:rPr>
+        <w:t xml:space="preserve">, todos os elementos dentro dela </w:t>
+      </w:r>
+      <w:r>
+        <w:rPr>
+          <w:rFonts w:ascii="Times New Roman" w:hAnsi="Times New Roman" w:cs="Times New Roman"/>
+          <w:sz w:val="24"/>
+          <w:szCs w:val="24"/>
+        </w:rPr>
+        <w:t xml:space="preserve">também </w:t>
+      </w:r>
+      <w:r>
+        <w:rPr>
+          <w:rFonts w:ascii="Times New Roman" w:hAnsi="Times New Roman" w:cs="Times New Roman"/>
+          <w:sz w:val="24"/>
+          <w:szCs w:val="24"/>
+        </w:rPr>
+        <w:t xml:space="preserve">se tornam caixas, portanto, cada item possuí propriedades similares a box toda, como </w:t>
+      </w:r>
+      <w:proofErr w:type="spellStart"/>
+      <w:r>
+        <w:rPr>
+          <w:rFonts w:ascii="Times New Roman" w:hAnsi="Times New Roman" w:cs="Times New Roman"/>
+          <w:sz w:val="24"/>
+          <w:szCs w:val="24"/>
+        </w:rPr>
+        <w:t>align-items</w:t>
+      </w:r>
+      <w:proofErr w:type="spellEnd"/>
+      <w:r>
+        <w:rPr>
+          <w:rFonts w:ascii="Times New Roman" w:hAnsi="Times New Roman" w:cs="Times New Roman"/>
+          <w:sz w:val="24"/>
+          <w:szCs w:val="24"/>
+        </w:rPr>
+        <w:t xml:space="preserve">, mas, como se trata somente de 1 elemento, utilizamos o </w:t>
+      </w:r>
+      <w:proofErr w:type="spellStart"/>
+      <w:r>
+        <w:rPr>
+          <w:rFonts w:ascii="Times New Roman" w:hAnsi="Times New Roman" w:cs="Times New Roman"/>
+          <w:sz w:val="24"/>
+          <w:szCs w:val="24"/>
+        </w:rPr>
+        <w:t>align</w:t>
+      </w:r>
+      <w:proofErr w:type="spellEnd"/>
+      <w:r>
+        <w:rPr>
+          <w:rFonts w:ascii="Times New Roman" w:hAnsi="Times New Roman" w:cs="Times New Roman"/>
+          <w:sz w:val="24"/>
+          <w:szCs w:val="24"/>
+        </w:rPr>
+        <w:t>-self para ele:</w:t>
+      </w:r>
+    </w:p>
+    <w:p>
+      <w:pPr>
+        <w:shd w:val="clear" w:color="auto" w:fill="1E1E1E"/>
+        <w:spacing w:after="0" w:line="285" w:lineRule="atLeast"/>
+        <w:rPr>
+          <w:rFonts w:ascii="Consolas" w:eastAsia="Times New Roman" w:hAnsi="Consolas" w:cs="Times New Roman"/>
+          <w:color w:val="D4D4D4"/>
+          <w:sz w:val="21"/>
+          <w:szCs w:val="21"/>
+        </w:rPr>
+      </w:pPr>
+      <w:proofErr w:type="gramStart"/>
+      <w:r>
+        <w:rPr>
+          <w:rFonts w:ascii="Consolas" w:eastAsia="Times New Roman" w:hAnsi="Consolas" w:cs="Times New Roman"/>
+          <w:color w:val="D7BA7D"/>
+          <w:sz w:val="21"/>
+          <w:szCs w:val="21"/>
+        </w:rPr>
+        <w:t>.menu</w:t>
+      </w:r>
+      <w:proofErr w:type="gramEnd"/>
+      <w:r>
+        <w:rPr>
+          <w:rFonts w:ascii="Consolas" w:eastAsia="Times New Roman" w:hAnsi="Consolas" w:cs="Times New Roman"/>
+          <w:color w:val="D7BA7D"/>
+          <w:sz w:val="21"/>
+          <w:szCs w:val="21"/>
+        </w:rPr>
+        <w:t>-</w:t>
+      </w:r>
+      <w:proofErr w:type="spellStart"/>
+      <w:r>
+        <w:rPr>
+          <w:rFonts w:ascii="Consolas" w:eastAsia="Times New Roman" w:hAnsi="Consolas" w:cs="Times New Roman"/>
+          <w:color w:val="D7BA7D"/>
+          <w:sz w:val="21"/>
+          <w:szCs w:val="21"/>
+        </w:rPr>
+        <w:t>lateral__logo</w:t>
+      </w:r>
+      <w:proofErr w:type="spellEnd"/>
+      <w:r>
+        <w:rPr>
+          <w:rFonts w:ascii="Consolas" w:eastAsia="Times New Roman" w:hAnsi="Consolas" w:cs="Times New Roman"/>
+          <w:color w:val="D4D4D4"/>
+          <w:sz w:val="21"/>
+          <w:szCs w:val="21"/>
+        </w:rPr>
+        <w:t xml:space="preserve"> {</w:t>
+      </w:r>
+    </w:p>
+    <w:p>
+      <w:pPr>
+        <w:shd w:val="clear" w:color="auto" w:fill="1E1E1E"/>
+        <w:spacing w:after="0" w:line="285" w:lineRule="atLeast"/>
+        <w:rPr>
+          <w:rFonts w:ascii="Consolas" w:eastAsia="Times New Roman" w:hAnsi="Consolas" w:cs="Times New Roman"/>
+          <w:color w:val="D4D4D4"/>
+          <w:sz w:val="21"/>
+          <w:szCs w:val="21"/>
+        </w:rPr>
+      </w:pPr>
+      <w:r>
+        <w:rPr>
+          <w:rFonts w:ascii="Consolas" w:eastAsia="Times New Roman" w:hAnsi="Consolas" w:cs="Times New Roman"/>
+          <w:color w:val="D4D4D4"/>
+          <w:sz w:val="21"/>
+          <w:szCs w:val="21"/>
+        </w:rPr>
+        <w:t xml:space="preserve">  </w:t>
+      </w:r>
+      <w:proofErr w:type="spellStart"/>
+      <w:r>
+        <w:rPr>
+          <w:rFonts w:ascii="Consolas" w:eastAsia="Times New Roman" w:hAnsi="Consolas" w:cs="Times New Roman"/>
+          <w:color w:val="9CDCFE"/>
+          <w:sz w:val="21"/>
+          <w:szCs w:val="21"/>
+        </w:rPr>
+        <w:t>align</w:t>
+      </w:r>
+      <w:proofErr w:type="spellEnd"/>
+      <w:r>
+        <w:rPr>
+          <w:rFonts w:ascii="Consolas" w:eastAsia="Times New Roman" w:hAnsi="Consolas" w:cs="Times New Roman"/>
+          <w:color w:val="9CDCFE"/>
+          <w:sz w:val="21"/>
+          <w:szCs w:val="21"/>
+        </w:rPr>
+        <w:t>-self</w:t>
+      </w:r>
+      <w:r>
+        <w:rPr>
+          <w:rFonts w:ascii="Consolas" w:eastAsia="Times New Roman" w:hAnsi="Consolas" w:cs="Times New Roman"/>
+          <w:color w:val="D4D4D4"/>
+          <w:sz w:val="21"/>
+          <w:szCs w:val="21"/>
+        </w:rPr>
+        <w:t xml:space="preserve">: </w:t>
+      </w:r>
+      <w:r>
+        <w:rPr>
+          <w:rFonts w:ascii="Consolas" w:eastAsia="Times New Roman" w:hAnsi="Consolas" w:cs="Times New Roman"/>
+          <w:color w:val="CE9178"/>
+          <w:sz w:val="21"/>
+          <w:szCs w:val="21"/>
+        </w:rPr>
+        <w:t>center</w:t>
+      </w:r>
+      <w:r>
+        <w:rPr>
+          <w:rFonts w:ascii="Consolas" w:eastAsia="Times New Roman" w:hAnsi="Consolas" w:cs="Times New Roman"/>
+          <w:color w:val="D4D4D4"/>
+          <w:sz w:val="21"/>
+          <w:szCs w:val="21"/>
+        </w:rPr>
+        <w:t>;</w:t>
+      </w:r>
+    </w:p>
+    <w:p>
+      <w:pPr>
+        <w:shd w:val="clear" w:color="auto" w:fill="1E1E1E"/>
+        <w:spacing w:after="0" w:line="285" w:lineRule="atLeast"/>
+        <w:rPr>
+          <w:rFonts w:ascii="Consolas" w:eastAsia="Times New Roman" w:hAnsi="Consolas" w:cs="Times New Roman"/>
+          <w:color w:val="D4D4D4"/>
+          <w:sz w:val="21"/>
+          <w:szCs w:val="21"/>
+        </w:rPr>
+      </w:pPr>
+      <w:r>
+        <w:rPr>
+          <w:rFonts w:ascii="Consolas" w:eastAsia="Times New Roman" w:hAnsi="Consolas" w:cs="Times New Roman"/>
+          <w:color w:val="D4D4D4"/>
+          <w:sz w:val="21"/>
+          <w:szCs w:val="21"/>
+        </w:rPr>
+        <w:t>}</w:t>
+      </w:r>
+    </w:p>
+    <w:p>
+      <w:pPr>
+        <w:spacing w:before="240" w:line="360" w:lineRule="auto"/>
+        <w:jc w:val="center"/>
+        <w:rPr>
+          <w:rFonts w:ascii="Times New Roman" w:hAnsi="Times New Roman" w:cs="Times New Roman"/>
+          <w:sz w:val="24"/>
+          <w:szCs w:val="24"/>
+        </w:rPr>
+      </w:pPr>
+      <w:r>
+        <w:rPr>
+          <w:rFonts w:ascii="Times New Roman" w:hAnsi="Times New Roman" w:cs="Times New Roman"/>
+          <w:sz w:val="24"/>
+          <w:szCs w:val="24"/>
+        </w:rPr>
+        <w:drawing>
+          <wp:inline distT="0" distB="0" distL="0" distR="0" wp14:anchorId="0A0095F3" wp14:editId="6D732124">
+            <wp:extent cx="1876425" cy="1128089"/>
+            <wp:effectExtent l="0" t="0" r="0" b="0"/>
+            <wp:docPr id="25" name="Imagem 25"/>
+            <wp:cNvGraphicFramePr>
+              <a:graphicFrameLocks xmlns:a="http://schemas.openxmlformats.org/drawingml/2006/main" noChangeAspect="1"/>
+            </wp:cNvGraphicFramePr>
+            <a:graphic xmlns:a="http://schemas.openxmlformats.org/drawingml/2006/main">
+              <a:graphicData uri="http://schemas.openxmlformats.org/drawingml/2006/picture">
+                <pic:pic xmlns:pic="http://schemas.openxmlformats.org/drawingml/2006/picture">
+                  <pic:nvPicPr>
+                    <pic:cNvPr id="1" name=""/>
+                    <pic:cNvPicPr/>
+                  </pic:nvPicPr>
+                  <pic:blipFill>
+                    <a:blip r:embed="rId22"/>
+                    <a:stretch>
+                      <a:fillRect/>
+                    </a:stretch>
+                  </pic:blipFill>
+                  <pic:spPr>
+                    <a:xfrm>
+                      <a:off x="0" y="0"/>
+                      <a:ext cx="1883778" cy="1132509"/>
+                    </a:xfrm>
+                    <a:prstGeom prst="rect">
+                      <a:avLst/>
+                    </a:prstGeom>
+                  </pic:spPr>
+                </pic:pic>
+              </a:graphicData>
+            </a:graphic>
+          </wp:inline>
+        </w:drawing>
+      </w:r>
+    </w:p>
+    <w:p>
+      <w:pPr>
+        <w:pStyle w:val="PargrafodaLista"/>
+        <w:numPr>
+          <w:ilvl w:val="3"/>
+          <w:numId w:val="2"/>
+        </w:numPr>
+        <w:spacing w:before="240" w:line="360" w:lineRule="auto"/>
+        <w:jc w:val="both"/>
+        <w:rPr>
+          <w:rFonts w:ascii="Times New Roman" w:hAnsi="Times New Roman" w:cs="Times New Roman"/>
+          <w:sz w:val="24"/>
+          <w:szCs w:val="24"/>
+        </w:rPr>
+      </w:pPr>
+      <w:r>
+        <w:rPr>
+          <w:rFonts w:ascii="Times New Roman" w:hAnsi="Times New Roman" w:cs="Times New Roman"/>
+          <w:sz w:val="24"/>
+          <w:szCs w:val="24"/>
+        </w:rPr>
+        <w:t xml:space="preserve"> Podendo assim ajustar somente a logo no centro, por exemplo. Lembrando que só ajustamos na horizontal utilizando o </w:t>
+      </w:r>
+      <w:proofErr w:type="spellStart"/>
+      <w:r>
+        <w:rPr>
+          <w:rFonts w:ascii="Times New Roman" w:hAnsi="Times New Roman" w:cs="Times New Roman"/>
+          <w:sz w:val="24"/>
+          <w:szCs w:val="24"/>
+        </w:rPr>
+        <w:t>align</w:t>
+      </w:r>
+      <w:proofErr w:type="spellEnd"/>
+      <w:r>
+        <w:rPr>
+          <w:rFonts w:ascii="Times New Roman" w:hAnsi="Times New Roman" w:cs="Times New Roman"/>
+          <w:sz w:val="24"/>
+          <w:szCs w:val="24"/>
+        </w:rPr>
+        <w:t xml:space="preserve"> e não o </w:t>
+      </w:r>
+      <w:proofErr w:type="spellStart"/>
+      <w:r>
+        <w:rPr>
+          <w:rFonts w:ascii="Times New Roman" w:hAnsi="Times New Roman" w:cs="Times New Roman"/>
+          <w:sz w:val="24"/>
+          <w:szCs w:val="24"/>
+        </w:rPr>
+        <w:t>justify</w:t>
+      </w:r>
+      <w:proofErr w:type="spellEnd"/>
+      <w:r>
+        <w:rPr>
+          <w:rFonts w:ascii="Times New Roman" w:hAnsi="Times New Roman" w:cs="Times New Roman"/>
+          <w:sz w:val="24"/>
+          <w:szCs w:val="24"/>
+        </w:rPr>
+        <w:t xml:space="preserve"> porque invertemos a direção do </w:t>
+      </w:r>
+      <w:proofErr w:type="spellStart"/>
+      <w:r>
+        <w:rPr>
+          <w:rFonts w:ascii="Times New Roman" w:hAnsi="Times New Roman" w:cs="Times New Roman"/>
+          <w:sz w:val="24"/>
+          <w:szCs w:val="24"/>
+        </w:rPr>
+        <w:t>flexbox</w:t>
+      </w:r>
+      <w:proofErr w:type="spellEnd"/>
+      <w:r>
+        <w:rPr>
+          <w:rFonts w:ascii="Times New Roman" w:hAnsi="Times New Roman" w:cs="Times New Roman"/>
+          <w:sz w:val="24"/>
+          <w:szCs w:val="24"/>
+        </w:rPr>
+        <w:t xml:space="preserve"> com o </w:t>
+      </w:r>
+      <w:proofErr w:type="spellStart"/>
+      <w:r>
+        <w:rPr>
+          <w:rFonts w:ascii="Times New Roman" w:hAnsi="Times New Roman" w:cs="Times New Roman"/>
+          <w:sz w:val="24"/>
+          <w:szCs w:val="24"/>
+        </w:rPr>
+        <w:t>flex-direction</w:t>
+      </w:r>
+      <w:proofErr w:type="spellEnd"/>
+      <w:r>
+        <w:rPr>
+          <w:rFonts w:ascii="Times New Roman" w:hAnsi="Times New Roman" w:cs="Times New Roman"/>
+          <w:sz w:val="24"/>
+          <w:szCs w:val="24"/>
+        </w:rPr>
+        <w:t xml:space="preserve">, logo, todos os valores de direção são invertidos junto. Para ter esse efeito com o </w:t>
+      </w:r>
+      <w:proofErr w:type="spellStart"/>
+      <w:r>
+        <w:rPr>
+          <w:rFonts w:ascii="Times New Roman" w:hAnsi="Times New Roman" w:cs="Times New Roman"/>
+          <w:sz w:val="24"/>
+          <w:szCs w:val="24"/>
+        </w:rPr>
+        <w:t>flex-direction</w:t>
+      </w:r>
+      <w:proofErr w:type="spellEnd"/>
+      <w:r>
+        <w:rPr>
+          <w:rFonts w:ascii="Times New Roman" w:hAnsi="Times New Roman" w:cs="Times New Roman"/>
+          <w:sz w:val="24"/>
+          <w:szCs w:val="24"/>
+        </w:rPr>
+        <w:t xml:space="preserve"> em </w:t>
+      </w:r>
+      <w:proofErr w:type="spellStart"/>
+      <w:r>
+        <w:rPr>
+          <w:rFonts w:ascii="Times New Roman" w:hAnsi="Times New Roman" w:cs="Times New Roman"/>
+          <w:sz w:val="24"/>
+          <w:szCs w:val="24"/>
+        </w:rPr>
+        <w:t>row</w:t>
+      </w:r>
+      <w:proofErr w:type="spellEnd"/>
+      <w:r>
+        <w:rPr>
+          <w:rFonts w:ascii="Times New Roman" w:hAnsi="Times New Roman" w:cs="Times New Roman"/>
+          <w:sz w:val="24"/>
+          <w:szCs w:val="24"/>
+        </w:rPr>
+        <w:t xml:space="preserve">, precisaríamos ter usado o </w:t>
+      </w:r>
+      <w:proofErr w:type="spellStart"/>
+      <w:r>
+        <w:rPr>
+          <w:rFonts w:ascii="Times New Roman" w:hAnsi="Times New Roman" w:cs="Times New Roman"/>
+          <w:sz w:val="24"/>
+          <w:szCs w:val="24"/>
+        </w:rPr>
+        <w:t>justify</w:t>
+      </w:r>
+      <w:proofErr w:type="spellEnd"/>
+      <w:r>
+        <w:rPr>
+          <w:rFonts w:ascii="Times New Roman" w:hAnsi="Times New Roman" w:cs="Times New Roman"/>
+          <w:sz w:val="24"/>
+          <w:szCs w:val="24"/>
+        </w:rPr>
+        <w:t xml:space="preserve">-self e não o </w:t>
+      </w:r>
+      <w:proofErr w:type="spellStart"/>
+      <w:r>
+        <w:rPr>
+          <w:rFonts w:ascii="Times New Roman" w:hAnsi="Times New Roman" w:cs="Times New Roman"/>
+          <w:sz w:val="24"/>
+          <w:szCs w:val="24"/>
+        </w:rPr>
+        <w:t>align</w:t>
+      </w:r>
+      <w:proofErr w:type="spellEnd"/>
+      <w:r>
+        <w:rPr>
+          <w:rFonts w:ascii="Times New Roman" w:hAnsi="Times New Roman" w:cs="Times New Roman"/>
+          <w:sz w:val="24"/>
+          <w:szCs w:val="24"/>
+        </w:rPr>
+        <w:t>-self como foi feito.</w:t>
+      </w:r>
+    </w:p>
+    <w:p>
+      <w:pPr>
+        <w:pStyle w:val="PargrafodaLista"/>
+        <w:numPr>
+          <w:ilvl w:val="2"/>
+          <w:numId w:val="2"/>
+        </w:numPr>
+        <w:spacing w:before="240" w:line="360" w:lineRule="auto"/>
+        <w:jc w:val="both"/>
+        <w:rPr>
+          <w:rFonts w:ascii="Times New Roman" w:hAnsi="Times New Roman" w:cs="Times New Roman"/>
+          <w:sz w:val="24"/>
+          <w:szCs w:val="24"/>
+        </w:rPr>
+      </w:pPr>
     </w:p>
     <w:sectPr>
       <w:pgSz w:w="11906" w:h="16838"/>

</xml_diff>

<commit_message>
Sem Medo de Usar Flex
Aprendemos a criar flexbox em elementos que possuem pseudo elementos para personalizar ainda mais a estilização com ícones e tudo mais. Além disse criamos novas classes para personalizar o ícone para cada link diferente e ainda uma classe de ativo, que altera o estilo do link no menu para que o usuário saiba qual é a página que ele está
</commit_message>
<xml_diff>
--- a/Front-end/Formação HTML && CSS3/CSS - Dispondo elementos com Flexbox e Grid/Anotações/CSS - Dispondo elementos com Flexbox e Grid.docx
+++ b/Front-end/Formação HTML && CSS3/CSS - Dispondo elementos com Flexbox e Grid/Anotações/CSS - Dispondo elementos com Flexbox e Grid.docx
@@ -43,31 +43,7 @@
           <w:szCs w:val="24"/>
           <w:u w:val="single"/>
         </w:rPr>
-        <w:t xml:space="preserve"> Dispondo elementos com </w:t>
-      </w:r>
-      <w:proofErr w:type="spellStart"/>
-      <w:r>
-        <w:rPr>
-          <w:rFonts w:ascii="Times New Roman" w:hAnsi="Times New Roman" w:cs="Times New Roman"/>
-          <w:b/>
-          <w:bCs/>
-          <w:sz w:val="24"/>
-          <w:szCs w:val="24"/>
-          <w:u w:val="single"/>
-        </w:rPr>
-        <w:t>Flexbox</w:t>
-      </w:r>
-      <w:proofErr w:type="spellEnd"/>
-      <w:r>
-        <w:rPr>
-          <w:rFonts w:ascii="Times New Roman" w:hAnsi="Times New Roman" w:cs="Times New Roman"/>
-          <w:b/>
-          <w:bCs/>
-          <w:sz w:val="24"/>
-          <w:szCs w:val="24"/>
-          <w:u w:val="single"/>
-        </w:rPr>
-        <w:t xml:space="preserve"> e Grid</w:t>
+        <w:t xml:space="preserve"> Dispondo elementos com Flexbox e Grid</w:t>
       </w:r>
     </w:p>
     <w:p>
@@ -86,25 +62,7 @@
           <w:sz w:val="24"/>
           <w:szCs w:val="24"/>
         </w:rPr>
-        <w:t xml:space="preserve">Link do </w:t>
-      </w:r>
-      <w:proofErr w:type="spellStart"/>
-      <w:r>
-        <w:rPr>
-          <w:rFonts w:ascii="Times New Roman" w:hAnsi="Times New Roman" w:cs="Times New Roman"/>
-          <w:sz w:val="24"/>
-          <w:szCs w:val="24"/>
-        </w:rPr>
-        <w:t>figma</w:t>
-      </w:r>
-      <w:proofErr w:type="spellEnd"/>
-      <w:r>
-        <w:rPr>
-          <w:rFonts w:ascii="Times New Roman" w:hAnsi="Times New Roman" w:cs="Times New Roman"/>
-          <w:sz w:val="24"/>
-          <w:szCs w:val="24"/>
-        </w:rPr>
-        <w:t xml:space="preserve">, onde está todo o nosso conteúdo e layout do site: </w:t>
+        <w:t xml:space="preserve">Link do figma, onde está todo o nosso conteúdo e layout do site: </w:t>
       </w:r>
       <w:hyperlink r:id="rId5" w:history="1">
         <w:r>
@@ -150,31 +108,7 @@
           <w:szCs w:val="24"/>
           <w:u w:val="single"/>
         </w:rPr>
-        <w:t xml:space="preserve">Aula 1 – </w:t>
-      </w:r>
-      <w:proofErr w:type="spellStart"/>
-      <w:r>
-        <w:rPr>
-          <w:rFonts w:ascii="Times New Roman" w:hAnsi="Times New Roman" w:cs="Times New Roman"/>
-          <w:b/>
-          <w:bCs/>
-          <w:sz w:val="24"/>
-          <w:szCs w:val="24"/>
-          <w:u w:val="single"/>
-        </w:rPr>
-        <w:t>Flexbox</w:t>
-      </w:r>
-      <w:proofErr w:type="spellEnd"/>
-      <w:r>
-        <w:rPr>
-          <w:rFonts w:ascii="Times New Roman" w:hAnsi="Times New Roman" w:cs="Times New Roman"/>
-          <w:b/>
-          <w:bCs/>
-          <w:sz w:val="24"/>
-          <w:szCs w:val="24"/>
-          <w:u w:val="single"/>
-        </w:rPr>
-        <w:t>:</w:t>
+        <w:t>Aula 1 – Flexbox:</w:t>
       </w:r>
     </w:p>
     <w:p>
@@ -230,43 +164,7 @@
           <w:sz w:val="24"/>
           <w:szCs w:val="24"/>
         </w:rPr>
-        <w:t xml:space="preserve">Todas as informações que precisamos saber sobre cores, fontes e afins, além de estar no </w:t>
-      </w:r>
-      <w:proofErr w:type="spellStart"/>
-      <w:r>
-        <w:rPr>
-          <w:rFonts w:ascii="Times New Roman" w:hAnsi="Times New Roman" w:cs="Times New Roman"/>
-          <w:sz w:val="24"/>
-          <w:szCs w:val="24"/>
-        </w:rPr>
-        <w:t>figma</w:t>
-      </w:r>
-      <w:proofErr w:type="spellEnd"/>
-      <w:r>
-        <w:rPr>
-          <w:rFonts w:ascii="Times New Roman" w:hAnsi="Times New Roman" w:cs="Times New Roman"/>
-          <w:sz w:val="24"/>
-          <w:szCs w:val="24"/>
-        </w:rPr>
-        <w:t xml:space="preserve"> colo descrito acima, encontram-se no arquivo </w:t>
-      </w:r>
-      <w:proofErr w:type="spellStart"/>
-      <w:r>
-        <w:rPr>
-          <w:rFonts w:ascii="Times New Roman" w:hAnsi="Times New Roman" w:cs="Times New Roman"/>
-          <w:sz w:val="24"/>
-          <w:szCs w:val="24"/>
-        </w:rPr>
-        <w:t>readme</w:t>
-      </w:r>
-      <w:proofErr w:type="spellEnd"/>
-      <w:r>
-        <w:rPr>
-          <w:rFonts w:ascii="Times New Roman" w:hAnsi="Times New Roman" w:cs="Times New Roman"/>
-          <w:sz w:val="24"/>
-          <w:szCs w:val="24"/>
-        </w:rPr>
-        <w:t xml:space="preserve"> da pasta</w:t>
+        <w:t>Todas as informações que precisamos saber sobre cores, fontes e afins, além de estar no figma colo descrito acima, encontram-se no arquivo readme da pasta</w:t>
       </w:r>
       <w:r>
         <w:rPr>
@@ -322,46 +220,8 @@
           <w:sz w:val="24"/>
           <w:szCs w:val="24"/>
         </w:rPr>
-        <w:t xml:space="preserve">Convertemos o nosso cabeçalho para </w:t>
-      </w:r>
-      <w:proofErr w:type="spellStart"/>
-      <w:r>
-        <w:rPr>
-          <w:rFonts w:ascii="Times New Roman" w:hAnsi="Times New Roman" w:cs="Times New Roman"/>
-          <w:sz w:val="24"/>
-          <w:szCs w:val="24"/>
-        </w:rPr>
-        <w:t>flex</w:t>
-      </w:r>
-      <w:proofErr w:type="spellEnd"/>
-      <w:r>
-        <w:rPr>
-          <w:rFonts w:ascii="Times New Roman" w:hAnsi="Times New Roman" w:cs="Times New Roman"/>
-          <w:sz w:val="24"/>
-          <w:szCs w:val="24"/>
-        </w:rPr>
-        <w:t xml:space="preserve"> container com o display: </w:t>
-      </w:r>
-      <w:proofErr w:type="spellStart"/>
-      <w:proofErr w:type="gramStart"/>
-      <w:r>
-        <w:rPr>
-          <w:rFonts w:ascii="Times New Roman" w:hAnsi="Times New Roman" w:cs="Times New Roman"/>
-          <w:sz w:val="24"/>
-          <w:szCs w:val="24"/>
-        </w:rPr>
-        <w:t>flex</w:t>
-      </w:r>
-      <w:proofErr w:type="spellEnd"/>
-      <w:r>
-        <w:rPr>
-          <w:rFonts w:ascii="Times New Roman" w:hAnsi="Times New Roman" w:cs="Times New Roman"/>
-          <w:sz w:val="24"/>
-          <w:szCs w:val="24"/>
-        </w:rPr>
-        <w:t>;.</w:t>
-      </w:r>
-      <w:proofErr w:type="gramEnd"/>
+        <w:t>Convertemos o nosso cabeçalho para flex container com o display: flex;.</w:t>
+      </w:r>
     </w:p>
     <w:p>
       <w:pPr>
@@ -392,25 +252,7 @@
           <w:sz w:val="24"/>
           <w:szCs w:val="24"/>
         </w:rPr>
-        <w:t xml:space="preserve">Guia completo de </w:t>
-      </w:r>
-      <w:proofErr w:type="spellStart"/>
-      <w:r>
-        <w:rPr>
-          <w:rFonts w:ascii="Times New Roman" w:hAnsi="Times New Roman" w:cs="Times New Roman"/>
-          <w:sz w:val="24"/>
-          <w:szCs w:val="24"/>
-        </w:rPr>
-        <w:t>flexbox</w:t>
-      </w:r>
-      <w:proofErr w:type="spellEnd"/>
-      <w:r>
-        <w:rPr>
-          <w:rFonts w:ascii="Times New Roman" w:hAnsi="Times New Roman" w:cs="Times New Roman"/>
-          <w:sz w:val="24"/>
-          <w:szCs w:val="24"/>
-        </w:rPr>
-        <w:t xml:space="preserve"> | CSS tricks: </w:t>
+        <w:t xml:space="preserve">Guia completo de flexbox | CSS tricks: </w:t>
       </w:r>
       <w:hyperlink r:id="rId6" w:history="1">
         <w:r>
@@ -495,25 +337,7 @@
           <w:sz w:val="24"/>
           <w:szCs w:val="24"/>
         </w:rPr>
-        <w:t xml:space="preserve">dos elementos em um </w:t>
-      </w:r>
-      <w:proofErr w:type="spellStart"/>
-      <w:r>
-        <w:rPr>
-          <w:rFonts w:ascii="Times New Roman" w:hAnsi="Times New Roman" w:cs="Times New Roman"/>
-          <w:sz w:val="24"/>
-          <w:szCs w:val="24"/>
-        </w:rPr>
-        <w:t>flex</w:t>
-      </w:r>
-      <w:proofErr w:type="spellEnd"/>
-      <w:r>
-        <w:rPr>
-          <w:rFonts w:ascii="Times New Roman" w:hAnsi="Times New Roman" w:cs="Times New Roman"/>
-          <w:sz w:val="24"/>
-          <w:szCs w:val="24"/>
-        </w:rPr>
-        <w:t xml:space="preserve"> container:</w:t>
+        <w:t>dos elementos em um flex container:</w:t>
       </w:r>
     </w:p>
     <w:p>
@@ -531,23 +355,13 @@
           <w:szCs w:val="24"/>
         </w:rPr>
       </w:pPr>
-      <w:proofErr w:type="spellStart"/>
-      <w:r>
-        <w:rPr>
-          <w:rFonts w:ascii="Times New Roman" w:hAnsi="Times New Roman" w:cs="Times New Roman"/>
-          <w:sz w:val="24"/>
-          <w:szCs w:val="24"/>
-        </w:rPr>
-        <w:t>Justify-content</w:t>
-      </w:r>
-      <w:proofErr w:type="spellEnd"/>
-      <w:r>
-        <w:rPr>
-          <w:rFonts w:ascii="Times New Roman" w:hAnsi="Times New Roman" w:cs="Times New Roman"/>
-          <w:sz w:val="24"/>
-          <w:szCs w:val="24"/>
-        </w:rPr>
-        <w:t>:</w:t>
+      <w:r>
+        <w:rPr>
+          <w:rFonts w:ascii="Times New Roman" w:hAnsi="Times New Roman" w:cs="Times New Roman"/>
+          <w:sz w:val="24"/>
+          <w:szCs w:val="24"/>
+        </w:rPr>
+        <w:t>Justify-content:</w:t>
       </w:r>
     </w:p>
     <w:p>
@@ -656,25 +470,7 @@
           <w:sz w:val="24"/>
           <w:szCs w:val="24"/>
         </w:rPr>
-        <w:t xml:space="preserve"> Flex-</w:t>
-      </w:r>
-      <w:proofErr w:type="spellStart"/>
-      <w:r>
-        <w:rPr>
-          <w:rFonts w:ascii="Times New Roman" w:hAnsi="Times New Roman" w:cs="Times New Roman"/>
-          <w:sz w:val="24"/>
-          <w:szCs w:val="24"/>
-        </w:rPr>
-        <w:t>end</w:t>
-      </w:r>
-      <w:proofErr w:type="spellEnd"/>
-      <w:r>
-        <w:rPr>
-          <w:rFonts w:ascii="Times New Roman" w:hAnsi="Times New Roman" w:cs="Times New Roman"/>
-          <w:sz w:val="24"/>
-          <w:szCs w:val="24"/>
-        </w:rPr>
-        <w:t>: O contrário do acima:</w:t>
+        <w:t xml:space="preserve"> Flex-end: O contrário do acima:</w:t>
       </w:r>
     </w:p>
     <w:p>
@@ -751,61 +547,7 @@
           <w:sz w:val="24"/>
           <w:szCs w:val="24"/>
         </w:rPr>
-        <w:t xml:space="preserve"> Space-</w:t>
-      </w:r>
-      <w:proofErr w:type="spellStart"/>
-      <w:r>
-        <w:rPr>
-          <w:rFonts w:ascii="Times New Roman" w:hAnsi="Times New Roman" w:cs="Times New Roman"/>
-          <w:sz w:val="24"/>
-          <w:szCs w:val="24"/>
-        </w:rPr>
-        <w:t>between</w:t>
-      </w:r>
-      <w:proofErr w:type="spellEnd"/>
-      <w:r>
-        <w:rPr>
-          <w:rFonts w:ascii="Times New Roman" w:hAnsi="Times New Roman" w:cs="Times New Roman"/>
-          <w:sz w:val="24"/>
-          <w:szCs w:val="24"/>
-        </w:rPr>
-        <w:t xml:space="preserve">: Todos os elementos são distribuídos igualmente dependendo do espaço no container, onde o primeiro elemento sempre estará mais </w:t>
-      </w:r>
-      <w:proofErr w:type="spellStart"/>
-      <w:r>
-        <w:rPr>
-          <w:rFonts w:ascii="Times New Roman" w:hAnsi="Times New Roman" w:cs="Times New Roman"/>
-          <w:sz w:val="24"/>
-          <w:szCs w:val="24"/>
-        </w:rPr>
-        <w:t>a</w:t>
-      </w:r>
-      <w:proofErr w:type="spellEnd"/>
-      <w:r>
-        <w:rPr>
-          <w:rFonts w:ascii="Times New Roman" w:hAnsi="Times New Roman" w:cs="Times New Roman"/>
-          <w:sz w:val="24"/>
-          <w:szCs w:val="24"/>
-        </w:rPr>
-        <w:t xml:space="preserve"> esquerda e o último sempre mais </w:t>
-      </w:r>
-      <w:proofErr w:type="spellStart"/>
-      <w:r>
-        <w:rPr>
-          <w:rFonts w:ascii="Times New Roman" w:hAnsi="Times New Roman" w:cs="Times New Roman"/>
-          <w:sz w:val="24"/>
-          <w:szCs w:val="24"/>
-        </w:rPr>
-        <w:t>a</w:t>
-      </w:r>
-      <w:proofErr w:type="spellEnd"/>
-      <w:r>
-        <w:rPr>
-          <w:rFonts w:ascii="Times New Roman" w:hAnsi="Times New Roman" w:cs="Times New Roman"/>
-          <w:sz w:val="24"/>
-          <w:szCs w:val="24"/>
-        </w:rPr>
-        <w:t xml:space="preserve"> direita possível.</w:t>
+        <w:t xml:space="preserve"> Space-between: Todos os elementos são distribuídos igualmente dependendo do espaço no container, onde o primeiro elemento sempre estará mais a esquerda e o último sempre mais a direita possível.</w:t>
       </w:r>
     </w:p>
     <w:p>
@@ -883,25 +625,7 @@
           <w:sz w:val="24"/>
           <w:szCs w:val="24"/>
         </w:rPr>
-        <w:t xml:space="preserve">  </w:t>
-      </w:r>
-      <w:proofErr w:type="spellStart"/>
-      <w:r>
-        <w:rPr>
-          <w:rFonts w:ascii="Times New Roman" w:hAnsi="Times New Roman" w:cs="Times New Roman"/>
-          <w:sz w:val="24"/>
-          <w:szCs w:val="24"/>
-        </w:rPr>
-        <w:t>Sapce-around</w:t>
-      </w:r>
-      <w:proofErr w:type="spellEnd"/>
-      <w:r>
-        <w:rPr>
-          <w:rFonts w:ascii="Times New Roman" w:hAnsi="Times New Roman" w:cs="Times New Roman"/>
-          <w:sz w:val="24"/>
-          <w:szCs w:val="24"/>
-        </w:rPr>
-        <w:t>: Igual ao acima, mas o espaço sobrando no container se divide também antes do primeiro elemento e depois do último, ou seja, os elementos são separados e espaçados no meio do container</w:t>
+        <w:t xml:space="preserve">  Sapce-around: Igual ao acima, mas o espaço sobrando no container se divide também antes do primeiro elemento e depois do último, ou seja, os elementos são separados e espaçados no meio do container</w:t>
       </w:r>
       <w:r>
         <w:rPr>
@@ -1079,43 +803,7 @@
           <w:sz w:val="24"/>
           <w:szCs w:val="24"/>
         </w:rPr>
-        <w:t xml:space="preserve"> Space-</w:t>
-      </w:r>
-      <w:proofErr w:type="spellStart"/>
-      <w:r>
-        <w:rPr>
-          <w:rFonts w:ascii="Times New Roman" w:hAnsi="Times New Roman" w:cs="Times New Roman"/>
-          <w:sz w:val="24"/>
-          <w:szCs w:val="24"/>
-        </w:rPr>
-        <w:t>evenly</w:t>
-      </w:r>
-      <w:proofErr w:type="spellEnd"/>
-      <w:r>
-        <w:rPr>
-          <w:rFonts w:ascii="Times New Roman" w:hAnsi="Times New Roman" w:cs="Times New Roman"/>
-          <w:sz w:val="24"/>
-          <w:szCs w:val="24"/>
-        </w:rPr>
-        <w:t xml:space="preserve">: Parecido com o </w:t>
-      </w:r>
-      <w:proofErr w:type="spellStart"/>
-      <w:r>
-        <w:rPr>
-          <w:rFonts w:ascii="Times New Roman" w:hAnsi="Times New Roman" w:cs="Times New Roman"/>
-          <w:sz w:val="24"/>
-          <w:szCs w:val="24"/>
-        </w:rPr>
-        <w:t>around</w:t>
-      </w:r>
-      <w:proofErr w:type="spellEnd"/>
-      <w:r>
-        <w:rPr>
-          <w:rFonts w:ascii="Times New Roman" w:hAnsi="Times New Roman" w:cs="Times New Roman"/>
-          <w:sz w:val="24"/>
-          <w:szCs w:val="24"/>
-        </w:rPr>
-        <w:t>, mas distribuí o espaçamento igualmente entre os elementos:</w:t>
+        <w:t xml:space="preserve"> Space-evenly: Parecido com o around, mas distribuí o espaçamento igualmente entre os elementos:</w:t>
       </w:r>
     </w:p>
     <w:p>
@@ -1186,41 +874,13 @@
           <w:szCs w:val="24"/>
         </w:rPr>
       </w:pPr>
-      <w:proofErr w:type="spellStart"/>
-      <w:r>
-        <w:rPr>
-          <w:rFonts w:ascii="Times New Roman" w:hAnsi="Times New Roman" w:cs="Times New Roman"/>
-          <w:sz w:val="24"/>
-          <w:szCs w:val="24"/>
-        </w:rPr>
-        <w:t>Align-items</w:t>
-      </w:r>
-      <w:proofErr w:type="spellEnd"/>
-      <w:r>
-        <w:rPr>
-          <w:rFonts w:ascii="Times New Roman" w:hAnsi="Times New Roman" w:cs="Times New Roman"/>
-          <w:sz w:val="24"/>
-          <w:szCs w:val="24"/>
-        </w:rPr>
-        <w:t xml:space="preserve">: Responsável pelo alinhamento do conteúdo da </w:t>
-      </w:r>
-      <w:proofErr w:type="spellStart"/>
-      <w:r>
-        <w:rPr>
-          <w:rFonts w:ascii="Times New Roman" w:hAnsi="Times New Roman" w:cs="Times New Roman"/>
-          <w:sz w:val="24"/>
-          <w:szCs w:val="24"/>
-        </w:rPr>
-        <w:t>flex</w:t>
-      </w:r>
-      <w:proofErr w:type="spellEnd"/>
-      <w:r>
-        <w:rPr>
-          <w:rFonts w:ascii="Times New Roman" w:hAnsi="Times New Roman" w:cs="Times New Roman"/>
-          <w:sz w:val="24"/>
-          <w:szCs w:val="24"/>
-        </w:rPr>
-        <w:t xml:space="preserve"> container</w:t>
+      <w:r>
+        <w:rPr>
+          <w:rFonts w:ascii="Times New Roman" w:hAnsi="Times New Roman" w:cs="Times New Roman"/>
+          <w:sz w:val="24"/>
+          <w:szCs w:val="24"/>
+        </w:rPr>
+        <w:t>Align-items: Responsável pelo alinhamento do conteúdo da flex container</w:t>
       </w:r>
       <w:r>
         <w:rPr>
@@ -1422,25 +1082,7 @@
           <w:sz w:val="24"/>
           <w:szCs w:val="24"/>
         </w:rPr>
-        <w:t xml:space="preserve"> Flex-</w:t>
-      </w:r>
-      <w:proofErr w:type="spellStart"/>
-      <w:r>
-        <w:rPr>
-          <w:rFonts w:ascii="Times New Roman" w:hAnsi="Times New Roman" w:cs="Times New Roman"/>
-          <w:sz w:val="24"/>
-          <w:szCs w:val="24"/>
-        </w:rPr>
-        <w:t>end</w:t>
-      </w:r>
-      <w:proofErr w:type="spellEnd"/>
-      <w:r>
-        <w:rPr>
-          <w:rFonts w:ascii="Times New Roman" w:hAnsi="Times New Roman" w:cs="Times New Roman"/>
-          <w:sz w:val="24"/>
-          <w:szCs w:val="24"/>
-        </w:rPr>
-        <w:t>: O contrário do acima:</w:t>
+        <w:t xml:space="preserve"> Flex-end: O contrário do acima:</w:t>
       </w:r>
     </w:p>
     <w:p>
@@ -1516,25 +1158,7 @@
           <w:sz w:val="24"/>
           <w:szCs w:val="24"/>
         </w:rPr>
-        <w:t xml:space="preserve"> </w:t>
-      </w:r>
-      <w:proofErr w:type="spellStart"/>
-      <w:r>
-        <w:rPr>
-          <w:rFonts w:ascii="Times New Roman" w:hAnsi="Times New Roman" w:cs="Times New Roman"/>
-          <w:sz w:val="24"/>
-          <w:szCs w:val="24"/>
-        </w:rPr>
-        <w:t>Stretch</w:t>
-      </w:r>
-      <w:proofErr w:type="spellEnd"/>
-      <w:r>
-        <w:rPr>
-          <w:rFonts w:ascii="Times New Roman" w:hAnsi="Times New Roman" w:cs="Times New Roman"/>
-          <w:sz w:val="24"/>
-          <w:szCs w:val="24"/>
-        </w:rPr>
-        <w:t>: Faz os elementos ocuparem a altura toda do container:</w:t>
+        <w:t xml:space="preserve"> Stretch: Faz os elementos ocuparem a altura toda do container:</w:t>
       </w:r>
     </w:p>
     <w:p>
@@ -1635,25 +1259,7 @@
           <w:sz w:val="24"/>
           <w:szCs w:val="24"/>
         </w:rPr>
-        <w:t xml:space="preserve">O que é um </w:t>
-      </w:r>
-      <w:proofErr w:type="spellStart"/>
-      <w:r>
-        <w:rPr>
-          <w:rFonts w:ascii="Times New Roman" w:hAnsi="Times New Roman" w:cs="Times New Roman"/>
-          <w:sz w:val="24"/>
-          <w:szCs w:val="24"/>
-        </w:rPr>
-        <w:t>flex</w:t>
-      </w:r>
-      <w:proofErr w:type="spellEnd"/>
-      <w:r>
-        <w:rPr>
-          <w:rFonts w:ascii="Times New Roman" w:hAnsi="Times New Roman" w:cs="Times New Roman"/>
-          <w:sz w:val="24"/>
-          <w:szCs w:val="24"/>
-        </w:rPr>
-        <w:t>-container</w:t>
+        <w:t>O que é um flex-container</w:t>
       </w:r>
       <w:r>
         <w:rPr>
@@ -1725,36 +1331,8 @@
           <w:sz w:val="24"/>
           <w:szCs w:val="24"/>
         </w:rPr>
-        <w:t xml:space="preserve">As propriedades de posicionamento </w:t>
-      </w:r>
-      <w:proofErr w:type="spellStart"/>
-      <w:r>
-        <w:rPr>
-          <w:rFonts w:ascii="Times New Roman" w:hAnsi="Times New Roman" w:cs="Times New Roman"/>
-          <w:sz w:val="24"/>
-          <w:szCs w:val="24"/>
-        </w:rPr>
-        <w:t>justify-content</w:t>
-      </w:r>
-      <w:proofErr w:type="spellEnd"/>
-      <w:r>
-        <w:rPr>
-          <w:rFonts w:ascii="Times New Roman" w:hAnsi="Times New Roman" w:cs="Times New Roman"/>
-          <w:sz w:val="24"/>
-          <w:szCs w:val="24"/>
-        </w:rPr>
-        <w:t xml:space="preserve"> e </w:t>
-      </w:r>
-      <w:proofErr w:type="spellStart"/>
-      <w:r>
-        <w:rPr>
-          <w:rFonts w:ascii="Times New Roman" w:hAnsi="Times New Roman" w:cs="Times New Roman"/>
-          <w:sz w:val="24"/>
-          <w:szCs w:val="24"/>
-        </w:rPr>
-        <w:t>align-items</w:t>
-      </w:r>
-      <w:proofErr w:type="spellEnd"/>
+        <w:t>As propriedades de posicionamento justify-content e align-items</w:t>
+      </w:r>
       <w:r>
         <w:rPr>
           <w:rFonts w:ascii="Times New Roman" w:hAnsi="Times New Roman" w:cs="Times New Roman"/>
@@ -1787,59 +1365,13 @@
         </w:rPr>
         <w:t xml:space="preserve"> </w:t>
       </w:r>
-      <w:proofErr w:type="spellStart"/>
-      <w:r>
-        <w:rPr>
-          <w:rFonts w:ascii="Times New Roman" w:hAnsi="Times New Roman" w:cs="Times New Roman"/>
-          <w:sz w:val="24"/>
-          <w:szCs w:val="24"/>
-        </w:rPr>
-        <w:t>justify-content</w:t>
-      </w:r>
-      <w:proofErr w:type="spellEnd"/>
-      <w:r>
-        <w:rPr>
-          <w:rFonts w:ascii="Times New Roman" w:hAnsi="Times New Roman" w:cs="Times New Roman"/>
-          <w:sz w:val="24"/>
-          <w:szCs w:val="24"/>
-        </w:rPr>
-        <w:t xml:space="preserve"> distribui o espaço restante do </w:t>
-      </w:r>
-      <w:proofErr w:type="spellStart"/>
-      <w:r>
-        <w:rPr>
-          <w:rFonts w:ascii="Times New Roman" w:hAnsi="Times New Roman" w:cs="Times New Roman"/>
-          <w:sz w:val="24"/>
-          <w:szCs w:val="24"/>
-        </w:rPr>
-        <w:t>flex</w:t>
-      </w:r>
-      <w:proofErr w:type="spellEnd"/>
-      <w:r>
-        <w:rPr>
-          <w:rFonts w:ascii="Times New Roman" w:hAnsi="Times New Roman" w:cs="Times New Roman"/>
-          <w:sz w:val="24"/>
-          <w:szCs w:val="24"/>
-        </w:rPr>
-        <w:t xml:space="preserve"> container entre suas tags filhas e </w:t>
-      </w:r>
-      <w:proofErr w:type="spellStart"/>
-      <w:r>
-        <w:rPr>
-          <w:rFonts w:ascii="Times New Roman" w:hAnsi="Times New Roman" w:cs="Times New Roman"/>
-          <w:sz w:val="24"/>
-          <w:szCs w:val="24"/>
-        </w:rPr>
-        <w:t>align-items</w:t>
-      </w:r>
-      <w:proofErr w:type="spellEnd"/>
-      <w:r>
-        <w:rPr>
-          <w:rFonts w:ascii="Times New Roman" w:hAnsi="Times New Roman" w:cs="Times New Roman"/>
-          <w:sz w:val="24"/>
-          <w:szCs w:val="24"/>
-        </w:rPr>
-        <w:t xml:space="preserve"> alinha verticalmente as tags filhas, ou seja, são propriedades de posicionamento horizontal e vertical respectivamente.</w:t>
+      <w:r>
+        <w:rPr>
+          <w:rFonts w:ascii="Times New Roman" w:hAnsi="Times New Roman" w:cs="Times New Roman"/>
+          <w:sz w:val="24"/>
+          <w:szCs w:val="24"/>
+        </w:rPr>
+        <w:t>justify-content distribui o espaço restante do flex container entre suas tags filhas e align-items alinha verticalmente as tags filhas, ou seja, são propriedades de posicionamento horizontal e vertical respectivamente.</w:t>
       </w:r>
     </w:p>
     <w:p>
@@ -1877,31 +1409,7 @@
           <w:szCs w:val="24"/>
           <w:u w:val="single"/>
         </w:rPr>
-        <w:t xml:space="preserve">Aula 2 – Mais Funcionalidades do </w:t>
-      </w:r>
-      <w:proofErr w:type="spellStart"/>
-      <w:r>
-        <w:rPr>
-          <w:rFonts w:ascii="Times New Roman" w:hAnsi="Times New Roman" w:cs="Times New Roman"/>
-          <w:b/>
-          <w:bCs/>
-          <w:sz w:val="24"/>
-          <w:szCs w:val="24"/>
-          <w:u w:val="single"/>
-        </w:rPr>
-        <w:t>Flexbox</w:t>
-      </w:r>
-      <w:proofErr w:type="spellEnd"/>
-      <w:r>
-        <w:rPr>
-          <w:rFonts w:ascii="Times New Roman" w:hAnsi="Times New Roman" w:cs="Times New Roman"/>
-          <w:b/>
-          <w:bCs/>
-          <w:sz w:val="24"/>
-          <w:szCs w:val="24"/>
-          <w:u w:val="single"/>
-        </w:rPr>
-        <w:t>:</w:t>
+        <w:t>Aula 2 – Mais Funcionalidades do Flexbox:</w:t>
       </w:r>
     </w:p>
     <w:p>
@@ -1957,61 +1465,7 @@
           <w:sz w:val="24"/>
           <w:szCs w:val="24"/>
         </w:rPr>
-        <w:t xml:space="preserve">Adicionamos ícones no lugar dos escritos menu e notificação utilizando para isso a </w:t>
-      </w:r>
-      <w:proofErr w:type="spellStart"/>
-      <w:r>
-        <w:rPr>
-          <w:rFonts w:ascii="Times New Roman" w:hAnsi="Times New Roman" w:cs="Times New Roman"/>
-          <w:sz w:val="24"/>
-          <w:szCs w:val="24"/>
-        </w:rPr>
-        <w:t>font</w:t>
-      </w:r>
-      <w:proofErr w:type="spellEnd"/>
-      <w:r>
-        <w:rPr>
-          <w:rFonts w:ascii="Times New Roman" w:hAnsi="Times New Roman" w:cs="Times New Roman"/>
-          <w:sz w:val="24"/>
-          <w:szCs w:val="24"/>
-        </w:rPr>
-        <w:t xml:space="preserve"> que está na pasta </w:t>
-      </w:r>
-      <w:proofErr w:type="spellStart"/>
-      <w:r>
-        <w:rPr>
-          <w:rFonts w:ascii="Times New Roman" w:hAnsi="Times New Roman" w:cs="Times New Roman"/>
-          <w:sz w:val="24"/>
-          <w:szCs w:val="24"/>
-        </w:rPr>
-        <w:t>font</w:t>
-      </w:r>
-      <w:proofErr w:type="spellEnd"/>
-      <w:r>
-        <w:rPr>
-          <w:rFonts w:ascii="Times New Roman" w:hAnsi="Times New Roman" w:cs="Times New Roman"/>
-          <w:sz w:val="24"/>
-          <w:szCs w:val="24"/>
-        </w:rPr>
-        <w:t xml:space="preserve"> do </w:t>
-      </w:r>
-      <w:proofErr w:type="spellStart"/>
-      <w:r>
-        <w:rPr>
-          <w:rFonts w:ascii="Times New Roman" w:hAnsi="Times New Roman" w:cs="Times New Roman"/>
-          <w:sz w:val="24"/>
-          <w:szCs w:val="24"/>
-        </w:rPr>
-        <w:t>assets</w:t>
-      </w:r>
-      <w:proofErr w:type="spellEnd"/>
-      <w:r>
-        <w:rPr>
-          <w:rFonts w:ascii="Times New Roman" w:hAnsi="Times New Roman" w:cs="Times New Roman"/>
-          <w:sz w:val="24"/>
-          <w:szCs w:val="24"/>
-        </w:rPr>
-        <w:t>.</w:t>
+        <w:t>Adicionamos ícones no lugar dos escritos menu e notificação utilizando para isso a font que está na pasta font do assets.</w:t>
       </w:r>
     </w:p>
     <w:p>
@@ -2035,25 +1489,7 @@
           <w:sz w:val="24"/>
           <w:szCs w:val="24"/>
         </w:rPr>
-        <w:t xml:space="preserve">Para utilizar esses ícones precisamos colocar uma tag &lt;i&gt;&lt;/i&gt; sendo essa uma tag de </w:t>
-      </w:r>
-      <w:proofErr w:type="spellStart"/>
-      <w:r>
-        <w:rPr>
-          <w:rFonts w:ascii="Times New Roman" w:hAnsi="Times New Roman" w:cs="Times New Roman"/>
-          <w:sz w:val="24"/>
-          <w:szCs w:val="24"/>
-        </w:rPr>
-        <w:t>pseudo-elemento</w:t>
-      </w:r>
-      <w:proofErr w:type="spellEnd"/>
-      <w:r>
-        <w:rPr>
-          <w:rFonts w:ascii="Times New Roman" w:hAnsi="Times New Roman" w:cs="Times New Roman"/>
-          <w:sz w:val="24"/>
-          <w:szCs w:val="24"/>
-        </w:rPr>
-        <w:t>, para que ela seja substituída pelo ícone que desejamos colocar</w:t>
+        <w:t>Para utilizar esses ícones precisamos colocar uma tag &lt;i&gt;&lt;/i&gt; sendo essa uma tag de pseudo-elemento, para que ela seja substituída pelo ícone que desejamos colocar</w:t>
       </w:r>
       <w:r>
         <w:rPr>
@@ -2085,25 +1521,7 @@
           <w:sz w:val="24"/>
           <w:szCs w:val="24"/>
         </w:rPr>
-        <w:t xml:space="preserve">Para importar a </w:t>
-      </w:r>
-      <w:proofErr w:type="spellStart"/>
-      <w:r>
-        <w:rPr>
-          <w:rFonts w:ascii="Times New Roman" w:hAnsi="Times New Roman" w:cs="Times New Roman"/>
-          <w:sz w:val="24"/>
-          <w:szCs w:val="24"/>
-        </w:rPr>
-        <w:t>font</w:t>
-      </w:r>
-      <w:proofErr w:type="spellEnd"/>
-      <w:r>
-        <w:rPr>
-          <w:rFonts w:ascii="Times New Roman" w:hAnsi="Times New Roman" w:cs="Times New Roman"/>
-          <w:sz w:val="24"/>
-          <w:szCs w:val="24"/>
-        </w:rPr>
-        <w:t xml:space="preserve"> fazemos isso no próprio CSS com a anotação:</w:t>
+        <w:t>Para importar a font fazemos isso no próprio CSS com a anotação:</w:t>
       </w:r>
     </w:p>
     <w:p>
@@ -2126,29 +1544,7 @@
           <w:szCs w:val="21"/>
           <w:lang w:val="en-US"/>
         </w:rPr>
-        <w:t>@</w:t>
-      </w:r>
-      <w:proofErr w:type="gramStart"/>
-      <w:r>
-        <w:rPr>
-          <w:rFonts w:ascii="Consolas" w:eastAsia="Times New Roman" w:hAnsi="Consolas" w:cs="Times New Roman"/>
-          <w:color w:val="C586C0"/>
-          <w:sz w:val="21"/>
-          <w:szCs w:val="21"/>
-          <w:lang w:val="en-US"/>
-        </w:rPr>
-        <w:t>font</w:t>
-      </w:r>
-      <w:proofErr w:type="gramEnd"/>
-      <w:r>
-        <w:rPr>
-          <w:rFonts w:ascii="Consolas" w:eastAsia="Times New Roman" w:hAnsi="Consolas" w:cs="Times New Roman"/>
-          <w:color w:val="C586C0"/>
-          <w:sz w:val="21"/>
-          <w:szCs w:val="21"/>
-          <w:lang w:val="en-US"/>
-        </w:rPr>
-        <w:t>-face</w:t>
+        <w:t>@font-face</w:t>
       </w:r>
       <w:r>
         <w:rPr>
@@ -2212,29 +1608,7 @@
           <w:szCs w:val="21"/>
           <w:lang w:val="en-US"/>
         </w:rPr>
-        <w:t>'</w:t>
-      </w:r>
-      <w:proofErr w:type="spellStart"/>
-      <w:r>
-        <w:rPr>
-          <w:rFonts w:ascii="Consolas" w:eastAsia="Times New Roman" w:hAnsi="Consolas" w:cs="Times New Roman"/>
-          <w:color w:val="CE9178"/>
-          <w:sz w:val="21"/>
-          <w:szCs w:val="21"/>
-          <w:lang w:val="en-US"/>
-        </w:rPr>
-        <w:t>icones</w:t>
-      </w:r>
-      <w:proofErr w:type="spellEnd"/>
-      <w:r>
-        <w:rPr>
-          <w:rFonts w:ascii="Consolas" w:eastAsia="Times New Roman" w:hAnsi="Consolas" w:cs="Times New Roman"/>
-          <w:color w:val="CE9178"/>
-          <w:sz w:val="21"/>
-          <w:szCs w:val="21"/>
-          <w:lang w:val="en-US"/>
-        </w:rPr>
-        <w:t>'</w:t>
+        <w:t>'icones'</w:t>
       </w:r>
       <w:r>
         <w:rPr>
@@ -2268,7 +1642,6 @@
         </w:rPr>
         <w:t xml:space="preserve">    </w:t>
       </w:r>
-      <w:proofErr w:type="spellStart"/>
       <w:r>
         <w:rPr>
           <w:rFonts w:ascii="Consolas" w:eastAsia="Times New Roman" w:hAnsi="Consolas" w:cs="Times New Roman"/>
@@ -2278,7 +1651,6 @@
         </w:rPr>
         <w:t>src</w:t>
       </w:r>
-      <w:proofErr w:type="spellEnd"/>
       <w:r>
         <w:rPr>
           <w:rFonts w:ascii="Consolas" w:eastAsia="Times New Roman" w:hAnsi="Consolas" w:cs="Times New Roman"/>
@@ -2288,7 +1660,6 @@
         </w:rPr>
         <w:t xml:space="preserve">: </w:t>
       </w:r>
-      <w:proofErr w:type="spellStart"/>
       <w:r>
         <w:rPr>
           <w:rFonts w:ascii="Consolas" w:eastAsia="Times New Roman" w:hAnsi="Consolas" w:cs="Times New Roman"/>
@@ -2298,7 +1669,6 @@
         </w:rPr>
         <w:t>url</w:t>
       </w:r>
-      <w:proofErr w:type="spellEnd"/>
       <w:r>
         <w:rPr>
           <w:rFonts w:ascii="Consolas" w:eastAsia="Times New Roman" w:hAnsi="Consolas" w:cs="Times New Roman"/>
@@ -2315,27 +1685,7 @@
           <w:sz w:val="21"/>
           <w:szCs w:val="21"/>
         </w:rPr>
-        <w:t>../</w:t>
-      </w:r>
-      <w:proofErr w:type="spellStart"/>
-      <w:r>
-        <w:rPr>
-          <w:rFonts w:ascii="Consolas" w:eastAsia="Times New Roman" w:hAnsi="Consolas" w:cs="Times New Roman"/>
-          <w:color w:val="9CDCFE"/>
-          <w:sz w:val="21"/>
-          <w:szCs w:val="21"/>
-        </w:rPr>
-        <w:t>font</w:t>
-      </w:r>
-      <w:proofErr w:type="spellEnd"/>
-      <w:r>
-        <w:rPr>
-          <w:rFonts w:ascii="Consolas" w:eastAsia="Times New Roman" w:hAnsi="Consolas" w:cs="Times New Roman"/>
-          <w:color w:val="9CDCFE"/>
-          <w:sz w:val="21"/>
-          <w:szCs w:val="21"/>
-        </w:rPr>
-        <w:t>/icones.ttf</w:t>
+        <w:t>../font/icones.ttf</w:t>
       </w:r>
       <w:r>
         <w:rPr>
@@ -2389,25 +1739,23 @@
           <w:sz w:val="24"/>
           <w:szCs w:val="24"/>
         </w:rPr>
-        <w:t xml:space="preserve">E para substituir a tag &lt;i&gt; pelo ícone desejado, basta colocar um </w:t>
-      </w:r>
-      <w:proofErr w:type="gramStart"/>
-      <w:r>
-        <w:rPr>
-          <w:rFonts w:ascii="Times New Roman" w:hAnsi="Times New Roman" w:cs="Times New Roman"/>
-          <w:sz w:val="24"/>
-          <w:szCs w:val="24"/>
-        </w:rPr>
-        <w:t>i::</w:t>
-      </w:r>
-      <w:proofErr w:type="gramEnd"/>
-      <w:r>
-        <w:rPr>
-          <w:rFonts w:ascii="Times New Roman" w:hAnsi="Times New Roman" w:cs="Times New Roman"/>
-          <w:sz w:val="24"/>
-          <w:szCs w:val="24"/>
-        </w:rPr>
-        <w:t>before{contente=”\número do ícone encontrado no site”}:</w:t>
+        <w:t>E para substituir a tag &lt;i&gt; pelo ícone desejado, basta colocar um i::before{contente</w:t>
+      </w:r>
+      <w:r>
+        <w:rPr>
+          <w:rFonts w:ascii="Times New Roman" w:hAnsi="Times New Roman" w:cs="Times New Roman"/>
+          <w:sz w:val="24"/>
+          <w:szCs w:val="24"/>
+        </w:rPr>
+        <w:t xml:space="preserve">: </w:t>
+      </w:r>
+      <w:r>
+        <w:rPr>
+          <w:rFonts w:ascii="Times New Roman" w:hAnsi="Times New Roman" w:cs="Times New Roman"/>
+          <w:sz w:val="24"/>
+          <w:szCs w:val="24"/>
+        </w:rPr>
+        <w:t>”\número do ícone encontrado no site”}:</w:t>
       </w:r>
     </w:p>
     <w:p>
@@ -2421,7 +1769,6 @@
           <w:szCs w:val="21"/>
         </w:rPr>
       </w:pPr>
-      <w:proofErr w:type="gramStart"/>
       <w:r>
         <w:rPr>
           <w:rFonts w:ascii="Consolas" w:eastAsia="Times New Roman" w:hAnsi="Consolas" w:cs="Times New Roman"/>
@@ -2429,40 +1776,8 @@
           <w:sz w:val="21"/>
           <w:szCs w:val="21"/>
         </w:rPr>
-        <w:t>.</w:t>
-      </w:r>
-      <w:proofErr w:type="spellStart"/>
-      <w:r>
-        <w:rPr>
-          <w:rFonts w:ascii="Consolas" w:eastAsia="Times New Roman" w:hAnsi="Consolas" w:cs="Times New Roman"/>
-          <w:color w:val="D7BA7D"/>
-          <w:sz w:val="21"/>
-          <w:szCs w:val="21"/>
-        </w:rPr>
-        <w:t>cabecalho</w:t>
-      </w:r>
-      <w:proofErr w:type="spellEnd"/>
-      <w:proofErr w:type="gramEnd"/>
-      <w:r>
-        <w:rPr>
-          <w:rFonts w:ascii="Consolas" w:eastAsia="Times New Roman" w:hAnsi="Consolas" w:cs="Times New Roman"/>
-          <w:color w:val="D7BA7D"/>
-          <w:sz w:val="21"/>
-          <w:szCs w:val="21"/>
-        </w:rPr>
-        <w:t>__</w:t>
-      </w:r>
-      <w:proofErr w:type="spellStart"/>
-      <w:r>
-        <w:rPr>
-          <w:rFonts w:ascii="Consolas" w:eastAsia="Times New Roman" w:hAnsi="Consolas" w:cs="Times New Roman"/>
-          <w:color w:val="D7BA7D"/>
-          <w:sz w:val="21"/>
-          <w:szCs w:val="21"/>
-        </w:rPr>
-        <w:t>notificacao</w:t>
-      </w:r>
-      <w:proofErr w:type="spellEnd"/>
+        <w:t>.cabecalho__notificacao</w:t>
+      </w:r>
       <w:r>
         <w:rPr>
           <w:rFonts w:ascii="Consolas" w:eastAsia="Times New Roman" w:hAnsi="Consolas" w:cs="Times New Roman"/>
@@ -2511,7 +1826,6 @@
         </w:rPr>
         <w:t xml:space="preserve">  </w:t>
       </w:r>
-      <w:proofErr w:type="spellStart"/>
       <w:r>
         <w:rPr>
           <w:rFonts w:ascii="Consolas" w:eastAsia="Times New Roman" w:hAnsi="Consolas" w:cs="Times New Roman"/>
@@ -2521,7 +1835,6 @@
         </w:rPr>
         <w:t>content</w:t>
       </w:r>
-      <w:proofErr w:type="spellEnd"/>
       <w:r>
         <w:rPr>
           <w:rFonts w:ascii="Consolas" w:eastAsia="Times New Roman" w:hAnsi="Consolas" w:cs="Times New Roman"/>
@@ -2588,7 +1901,6 @@
         </w:rPr>
         <w:t xml:space="preserve">  </w:t>
       </w:r>
-      <w:proofErr w:type="spellStart"/>
       <w:r>
         <w:rPr>
           <w:rFonts w:ascii="Consolas" w:eastAsia="Times New Roman" w:hAnsi="Consolas" w:cs="Times New Roman"/>
@@ -2598,7 +1910,6 @@
         </w:rPr>
         <w:t>font-size</w:t>
       </w:r>
-      <w:proofErr w:type="spellEnd"/>
       <w:r>
         <w:rPr>
           <w:rFonts w:ascii="Consolas" w:eastAsia="Times New Roman" w:hAnsi="Consolas" w:cs="Times New Roman"/>
@@ -2669,43 +1980,7 @@
           <w:sz w:val="24"/>
           <w:szCs w:val="24"/>
         </w:rPr>
-        <w:t xml:space="preserve">Dessa forma ao invés do </w:t>
-      </w:r>
-      <w:proofErr w:type="gramStart"/>
-      <w:r>
-        <w:rPr>
-          <w:rFonts w:ascii="Times New Roman" w:hAnsi="Times New Roman" w:cs="Times New Roman"/>
-          <w:sz w:val="24"/>
-          <w:szCs w:val="24"/>
-        </w:rPr>
-        <w:t>escrito ‘notificação’</w:t>
-      </w:r>
-      <w:proofErr w:type="gramEnd"/>
-      <w:r>
-        <w:rPr>
-          <w:rFonts w:ascii="Times New Roman" w:hAnsi="Times New Roman" w:cs="Times New Roman"/>
-          <w:sz w:val="24"/>
-          <w:szCs w:val="24"/>
-        </w:rPr>
-        <w:t xml:space="preserve"> agora temos um sininho. Como são fontes, podemos alterar o tamanho delas com o </w:t>
-      </w:r>
-      <w:proofErr w:type="spellStart"/>
-      <w:r>
-        <w:rPr>
-          <w:rFonts w:ascii="Times New Roman" w:hAnsi="Times New Roman" w:cs="Times New Roman"/>
-          <w:sz w:val="24"/>
-          <w:szCs w:val="24"/>
-        </w:rPr>
-        <w:t>font-size</w:t>
-      </w:r>
-      <w:proofErr w:type="spellEnd"/>
-      <w:r>
-        <w:rPr>
-          <w:rFonts w:ascii="Times New Roman" w:hAnsi="Times New Roman" w:cs="Times New Roman"/>
-          <w:sz w:val="24"/>
-          <w:szCs w:val="24"/>
-        </w:rPr>
-        <w:t xml:space="preserve"> normalmente.</w:t>
+        <w:t>Dessa forma ao invés do escrito ‘notificação’ agora temos um sininho. Como são fontes, podemos alterar o tamanho delas com o font-size normalmente.</w:t>
       </w:r>
     </w:p>
     <w:p>
@@ -2802,9 +2077,38 @@
           <w:szCs w:val="21"/>
           <w:lang w:val="en-US"/>
         </w:rPr>
-        <w:t>"</w:t>
-      </w:r>
-      <w:proofErr w:type="spellStart"/>
+        <w:t>"cabecalho__menu"</w:t>
+      </w:r>
+      <w:r>
+        <w:rPr>
+          <w:rFonts w:ascii="Consolas" w:eastAsia="Times New Roman" w:hAnsi="Consolas" w:cs="Times New Roman"/>
+          <w:color w:val="D4D4D4"/>
+          <w:sz w:val="21"/>
+          <w:szCs w:val="21"/>
+          <w:lang w:val="en-US"/>
+        </w:rPr>
+        <w:t xml:space="preserve"> </w:t>
+      </w:r>
+      <w:r>
+        <w:rPr>
+          <w:rFonts w:ascii="Consolas" w:eastAsia="Times New Roman" w:hAnsi="Consolas" w:cs="Times New Roman"/>
+          <w:color w:val="9CDCFE"/>
+          <w:sz w:val="21"/>
+          <w:szCs w:val="21"/>
+          <w:lang w:val="en-US"/>
+        </w:rPr>
+        <w:t>aria-label</w:t>
+      </w:r>
+      <w:r>
+        <w:rPr>
+          <w:rFonts w:ascii="Consolas" w:eastAsia="Times New Roman" w:hAnsi="Consolas" w:cs="Times New Roman"/>
+          <w:color w:val="D4D4D4"/>
+          <w:sz w:val="21"/>
+          <w:szCs w:val="21"/>
+          <w:lang w:val="en-US"/>
+        </w:rPr>
+        <w:t>=</w:t>
+      </w:r>
       <w:r>
         <w:rPr>
           <w:rFonts w:ascii="Consolas" w:eastAsia="Times New Roman" w:hAnsi="Consolas" w:cs="Times New Roman"/>
@@ -2813,57 +2117,6 @@
           <w:szCs w:val="21"/>
           <w:lang w:val="en-US"/>
         </w:rPr>
-        <w:t>cabecalho</w:t>
-      </w:r>
-      <w:proofErr w:type="spellEnd"/>
-      <w:r>
-        <w:rPr>
-          <w:rFonts w:ascii="Consolas" w:eastAsia="Times New Roman" w:hAnsi="Consolas" w:cs="Times New Roman"/>
-          <w:color w:val="CE9178"/>
-          <w:sz w:val="21"/>
-          <w:szCs w:val="21"/>
-          <w:lang w:val="en-US"/>
-        </w:rPr>
-        <w:t>__menu"</w:t>
-      </w:r>
-      <w:r>
-        <w:rPr>
-          <w:rFonts w:ascii="Consolas" w:eastAsia="Times New Roman" w:hAnsi="Consolas" w:cs="Times New Roman"/>
-          <w:color w:val="D4D4D4"/>
-          <w:sz w:val="21"/>
-          <w:szCs w:val="21"/>
-          <w:lang w:val="en-US"/>
-        </w:rPr>
-        <w:t xml:space="preserve"> </w:t>
-      </w:r>
-      <w:r>
-        <w:rPr>
-          <w:rFonts w:ascii="Consolas" w:eastAsia="Times New Roman" w:hAnsi="Consolas" w:cs="Times New Roman"/>
-          <w:color w:val="9CDCFE"/>
-          <w:sz w:val="21"/>
-          <w:szCs w:val="21"/>
-          <w:lang w:val="en-US"/>
-        </w:rPr>
-        <w:t>aria-label</w:t>
-      </w:r>
-      <w:r>
-        <w:rPr>
-          <w:rFonts w:ascii="Consolas" w:eastAsia="Times New Roman" w:hAnsi="Consolas" w:cs="Times New Roman"/>
-          <w:color w:val="D4D4D4"/>
-          <w:sz w:val="21"/>
-          <w:szCs w:val="21"/>
-          <w:lang w:val="en-US"/>
-        </w:rPr>
-        <w:t>=</w:t>
-      </w:r>
-      <w:r>
-        <w:rPr>
-          <w:rFonts w:ascii="Consolas" w:eastAsia="Times New Roman" w:hAnsi="Consolas" w:cs="Times New Roman"/>
-          <w:color w:val="CE9178"/>
-          <w:sz w:val="21"/>
-          <w:szCs w:val="21"/>
-          <w:lang w:val="en-US"/>
-        </w:rPr>
         <w:t>"Menu"</w:t>
       </w:r>
       <w:r>
@@ -2876,7 +2129,6 @@
         </w:rPr>
         <w:t>&gt;&lt;</w:t>
       </w:r>
-      <w:proofErr w:type="spellStart"/>
       <w:r>
         <w:rPr>
           <w:rFonts w:ascii="Consolas" w:eastAsia="Times New Roman" w:hAnsi="Consolas" w:cs="Times New Roman"/>
@@ -2887,7 +2139,6 @@
         </w:rPr>
         <w:t>i</w:t>
       </w:r>
-      <w:proofErr w:type="spellEnd"/>
       <w:r>
         <w:rPr>
           <w:rFonts w:ascii="Consolas" w:eastAsia="Times New Roman" w:hAnsi="Consolas" w:cs="Times New Roman"/>
@@ -2898,7 +2149,6 @@
         </w:rPr>
         <w:t>&gt;&lt;/</w:t>
       </w:r>
-      <w:proofErr w:type="spellStart"/>
       <w:r>
         <w:rPr>
           <w:rFonts w:ascii="Consolas" w:eastAsia="Times New Roman" w:hAnsi="Consolas" w:cs="Times New Roman"/>
@@ -2909,7 +2159,6 @@
         </w:rPr>
         <w:t>i</w:t>
       </w:r>
-      <w:proofErr w:type="spellEnd"/>
       <w:r>
         <w:rPr>
           <w:rFonts w:ascii="Consolas" w:eastAsia="Times New Roman" w:hAnsi="Consolas" w:cs="Times New Roman"/>
@@ -3017,35 +2266,7 @@
           <w:sz w:val="24"/>
           <w:szCs w:val="24"/>
         </w:rPr>
-        <w:t>O aria-</w:t>
-      </w:r>
-      <w:proofErr w:type="spellStart"/>
-      <w:r>
-        <w:rPr>
-          <w:rFonts w:ascii="Times New Roman" w:hAnsi="Times New Roman" w:cs="Times New Roman"/>
-          <w:sz w:val="24"/>
-          <w:szCs w:val="24"/>
-        </w:rPr>
-        <w:t>label</w:t>
-      </w:r>
-      <w:proofErr w:type="spellEnd"/>
-      <w:proofErr w:type="gramStart"/>
-      <w:r>
-        <w:rPr>
-          <w:rFonts w:ascii="Times New Roman" w:hAnsi="Times New Roman" w:cs="Times New Roman"/>
-          <w:sz w:val="24"/>
-          <w:szCs w:val="24"/>
-        </w:rPr>
-        <w:t>=”Menu</w:t>
-      </w:r>
-      <w:proofErr w:type="gramEnd"/>
-      <w:r>
-        <w:rPr>
-          <w:rFonts w:ascii="Times New Roman" w:hAnsi="Times New Roman" w:cs="Times New Roman"/>
-          <w:sz w:val="24"/>
-          <w:szCs w:val="24"/>
-        </w:rPr>
-        <w:t>” serve para indicar para os leitores de tela q</w:t>
+        <w:t>O aria-label=”Menu” serve para indicar para os leitores de tela q</w:t>
       </w:r>
       <w:r>
         <w:rPr>
@@ -3138,36 +2359,8 @@
           <w:sz w:val="24"/>
           <w:szCs w:val="24"/>
         </w:rPr>
-        <w:t xml:space="preserve">O </w:t>
-      </w:r>
-      <w:proofErr w:type="spellStart"/>
-      <w:r>
-        <w:rPr>
-          <w:rFonts w:ascii="Times New Roman" w:hAnsi="Times New Roman" w:cs="Times New Roman"/>
-          <w:sz w:val="24"/>
-          <w:szCs w:val="24"/>
-        </w:rPr>
-        <w:t>flex</w:t>
-      </w:r>
-      <w:proofErr w:type="spellEnd"/>
-      <w:r>
-        <w:rPr>
-          <w:rFonts w:ascii="Times New Roman" w:hAnsi="Times New Roman" w:cs="Times New Roman"/>
-          <w:sz w:val="24"/>
-          <w:szCs w:val="24"/>
-        </w:rPr>
-        <w:t xml:space="preserve">-wrap e </w:t>
-      </w:r>
-      <w:proofErr w:type="spellStart"/>
-      <w:r>
-        <w:rPr>
-          <w:rFonts w:ascii="Times New Roman" w:hAnsi="Times New Roman" w:cs="Times New Roman"/>
-          <w:sz w:val="24"/>
-          <w:szCs w:val="24"/>
-        </w:rPr>
-        <w:t>flex-direction</w:t>
-      </w:r>
-      <w:proofErr w:type="spellEnd"/>
+        <w:t>O flex-wrap e flex-direction</w:t>
+      </w:r>
       <w:r>
         <w:rPr>
           <w:rFonts w:ascii="Times New Roman" w:hAnsi="Times New Roman" w:cs="Times New Roman"/>
@@ -3206,43 +2399,7 @@
           <w:sz w:val="24"/>
           <w:szCs w:val="24"/>
         </w:rPr>
-        <w:t xml:space="preserve">Durante a utilização do </w:t>
-      </w:r>
-      <w:proofErr w:type="spellStart"/>
-      <w:r>
-        <w:rPr>
-          <w:rFonts w:ascii="Times New Roman" w:hAnsi="Times New Roman" w:cs="Times New Roman"/>
-          <w:sz w:val="24"/>
-          <w:szCs w:val="24"/>
-        </w:rPr>
-        <w:t>Emmet</w:t>
-      </w:r>
-      <w:proofErr w:type="spellEnd"/>
-      <w:r>
-        <w:rPr>
-          <w:rFonts w:ascii="Times New Roman" w:hAnsi="Times New Roman" w:cs="Times New Roman"/>
-          <w:sz w:val="24"/>
-          <w:szCs w:val="24"/>
-        </w:rPr>
-        <w:t xml:space="preserve"> (facilitador de escrita), podemos colocar [atributo</w:t>
-      </w:r>
-      <w:proofErr w:type="gramStart"/>
-      <w:r>
-        <w:rPr>
-          <w:rFonts w:ascii="Times New Roman" w:hAnsi="Times New Roman" w:cs="Times New Roman"/>
-          <w:sz w:val="24"/>
-          <w:szCs w:val="24"/>
-        </w:rPr>
-        <w:t>=”valor</w:t>
-      </w:r>
-      <w:proofErr w:type="gramEnd"/>
-      <w:r>
-        <w:rPr>
-          <w:rFonts w:ascii="Times New Roman" w:hAnsi="Times New Roman" w:cs="Times New Roman"/>
-          <w:sz w:val="24"/>
-          <w:szCs w:val="24"/>
-        </w:rPr>
-        <w:t>”] para definir o valor enquanto estamos escrevendo para não ter que fazer isso manualmente depois:</w:t>
+        <w:t>Durante a utilização do Emmet (facilitador de escrita), podemos colocar [atributo=”valor”] para definir o valor enquanto estamos escrevendo para não ter que fazer isso manualmente depois:</w:t>
       </w:r>
     </w:p>
     <w:p>
@@ -3256,25 +2413,14 @@
           <w:szCs w:val="21"/>
         </w:rPr>
       </w:pPr>
-      <w:proofErr w:type="gramStart"/>
-      <w:r>
-        <w:rPr>
-          <w:rFonts w:ascii="Consolas" w:eastAsia="Times New Roman" w:hAnsi="Consolas" w:cs="Times New Roman"/>
-          <w:color w:val="D4D4D4"/>
-          <w:sz w:val="21"/>
-          <w:szCs w:val="21"/>
-        </w:rPr>
-        <w:t>nav.menu</w:t>
-      </w:r>
-      <w:proofErr w:type="gramEnd"/>
-      <w:r>
-        <w:rPr>
-          <w:rFonts w:ascii="Consolas" w:eastAsia="Times New Roman" w:hAnsi="Consolas" w:cs="Times New Roman"/>
-          <w:color w:val="D4D4D4"/>
-          <w:sz w:val="21"/>
-          <w:szCs w:val="21"/>
-        </w:rPr>
-        <w:t>-lateral&gt;img.menu-lateral__logo+a[href=#].menu-lateral__link*6</w:t>
+      <w:r>
+        <w:rPr>
+          <w:rFonts w:ascii="Consolas" w:eastAsia="Times New Roman" w:hAnsi="Consolas" w:cs="Times New Roman"/>
+          <w:color w:val="D4D4D4"/>
+          <w:sz w:val="21"/>
+          <w:szCs w:val="21"/>
+        </w:rPr>
+        <w:t>nav.menu-lateral&gt;img.menu-lateral__logo+a[href=#].menu-lateral__link*6</w:t>
       </w:r>
     </w:p>
     <w:p>
@@ -3316,7 +2462,6 @@
         </w:rPr>
         <w:t>&lt;</w:t>
       </w:r>
-      <w:proofErr w:type="spellStart"/>
       <w:r>
         <w:rPr>
           <w:rFonts w:ascii="Consolas" w:eastAsia="Times New Roman" w:hAnsi="Consolas" w:cs="Times New Roman"/>
@@ -3326,7 +2471,6 @@
         </w:rPr>
         <w:t>nav</w:t>
       </w:r>
-      <w:proofErr w:type="spellEnd"/>
       <w:r>
         <w:rPr>
           <w:rFonts w:ascii="Consolas" w:eastAsia="Times New Roman" w:hAnsi="Consolas" w:cs="Times New Roman"/>
@@ -3336,7 +2480,6 @@
         </w:rPr>
         <w:t xml:space="preserve"> </w:t>
       </w:r>
-      <w:proofErr w:type="spellStart"/>
       <w:r>
         <w:rPr>
           <w:rFonts w:ascii="Consolas" w:eastAsia="Times New Roman" w:hAnsi="Consolas" w:cs="Times New Roman"/>
@@ -3346,7 +2489,6 @@
         </w:rPr>
         <w:t>class</w:t>
       </w:r>
-      <w:proofErr w:type="spellEnd"/>
       <w:r>
         <w:rPr>
           <w:rFonts w:ascii="Consolas" w:eastAsia="Times New Roman" w:hAnsi="Consolas" w:cs="Times New Roman"/>
@@ -3404,7 +2546,6 @@
         </w:rPr>
         <w:t>&lt;</w:t>
       </w:r>
-      <w:proofErr w:type="spellStart"/>
       <w:r>
         <w:rPr>
           <w:rFonts w:ascii="Consolas" w:eastAsia="Times New Roman" w:hAnsi="Consolas" w:cs="Times New Roman"/>
@@ -3414,7 +2555,6 @@
         </w:rPr>
         <w:t>img</w:t>
       </w:r>
-      <w:proofErr w:type="spellEnd"/>
       <w:r>
         <w:rPr>
           <w:rFonts w:ascii="Consolas" w:eastAsia="Times New Roman" w:hAnsi="Consolas" w:cs="Times New Roman"/>
@@ -3424,7 +2564,6 @@
         </w:rPr>
         <w:t xml:space="preserve"> </w:t>
       </w:r>
-      <w:proofErr w:type="spellStart"/>
       <w:r>
         <w:rPr>
           <w:rFonts w:ascii="Consolas" w:eastAsia="Times New Roman" w:hAnsi="Consolas" w:cs="Times New Roman"/>
@@ -3434,7 +2573,6 @@
         </w:rPr>
         <w:t>src</w:t>
       </w:r>
-      <w:proofErr w:type="spellEnd"/>
       <w:r>
         <w:rPr>
           <w:rFonts w:ascii="Consolas" w:eastAsia="Times New Roman" w:hAnsi="Consolas" w:cs="Times New Roman"/>
@@ -3451,9 +2589,35 @@
           <w:sz w:val="21"/>
           <w:szCs w:val="21"/>
         </w:rPr>
-        <w:t>"</w:t>
-      </w:r>
-      <w:proofErr w:type="spellStart"/>
+        <w:t>"assets/img/logo.svg"</w:t>
+      </w:r>
+      <w:r>
+        <w:rPr>
+          <w:rFonts w:ascii="Consolas" w:eastAsia="Times New Roman" w:hAnsi="Consolas" w:cs="Times New Roman"/>
+          <w:color w:val="D4D4D4"/>
+          <w:sz w:val="21"/>
+          <w:szCs w:val="21"/>
+        </w:rPr>
+        <w:t xml:space="preserve"> </w:t>
+      </w:r>
+      <w:r>
+        <w:rPr>
+          <w:rFonts w:ascii="Consolas" w:eastAsia="Times New Roman" w:hAnsi="Consolas" w:cs="Times New Roman"/>
+          <w:color w:val="9CDCFE"/>
+          <w:sz w:val="21"/>
+          <w:szCs w:val="21"/>
+        </w:rPr>
+        <w:t>alt</w:t>
+      </w:r>
+      <w:r>
+        <w:rPr>
+          <w:rFonts w:ascii="Consolas" w:eastAsia="Times New Roman" w:hAnsi="Consolas" w:cs="Times New Roman"/>
+          <w:color w:val="D4D4D4"/>
+          <w:sz w:val="21"/>
+          <w:szCs w:val="21"/>
+        </w:rPr>
+        <w:t>=</w:t>
+      </w:r>
       <w:r>
         <w:rPr>
           <w:rFonts w:ascii="Consolas" w:eastAsia="Times New Roman" w:hAnsi="Consolas" w:cs="Times New Roman"/>
@@ -3461,9 +2625,35 @@
           <w:sz w:val="21"/>
           <w:szCs w:val="21"/>
         </w:rPr>
-        <w:t>assets</w:t>
-      </w:r>
-      <w:proofErr w:type="spellEnd"/>
+        <w:t>""</w:t>
+      </w:r>
+      <w:r>
+        <w:rPr>
+          <w:rFonts w:ascii="Consolas" w:eastAsia="Times New Roman" w:hAnsi="Consolas" w:cs="Times New Roman"/>
+          <w:color w:val="D4D4D4"/>
+          <w:sz w:val="21"/>
+          <w:szCs w:val="21"/>
+        </w:rPr>
+        <w:t xml:space="preserve"> </w:t>
+      </w:r>
+      <w:r>
+        <w:rPr>
+          <w:rFonts w:ascii="Consolas" w:eastAsia="Times New Roman" w:hAnsi="Consolas" w:cs="Times New Roman"/>
+          <w:color w:val="9CDCFE"/>
+          <w:sz w:val="21"/>
+          <w:szCs w:val="21"/>
+        </w:rPr>
+        <w:t>class</w:t>
+      </w:r>
+      <w:r>
+        <w:rPr>
+          <w:rFonts w:ascii="Consolas" w:eastAsia="Times New Roman" w:hAnsi="Consolas" w:cs="Times New Roman"/>
+          <w:color w:val="D4D4D4"/>
+          <w:sz w:val="21"/>
+          <w:szCs w:val="21"/>
+        </w:rPr>
+        <w:t>=</w:t>
+      </w:r>
       <w:r>
         <w:rPr>
           <w:rFonts w:ascii="Consolas" w:eastAsia="Times New Roman" w:hAnsi="Consolas" w:cs="Times New Roman"/>
@@ -3471,143 +2661,7 @@
           <w:sz w:val="21"/>
           <w:szCs w:val="21"/>
         </w:rPr>
-        <w:t>/</w:t>
-      </w:r>
-      <w:proofErr w:type="spellStart"/>
-      <w:r>
-        <w:rPr>
-          <w:rFonts w:ascii="Consolas" w:eastAsia="Times New Roman" w:hAnsi="Consolas" w:cs="Times New Roman"/>
-          <w:color w:val="CE9178"/>
-          <w:sz w:val="21"/>
-          <w:szCs w:val="21"/>
-        </w:rPr>
-        <w:t>img</w:t>
-      </w:r>
-      <w:proofErr w:type="spellEnd"/>
-      <w:r>
-        <w:rPr>
-          <w:rFonts w:ascii="Consolas" w:eastAsia="Times New Roman" w:hAnsi="Consolas" w:cs="Times New Roman"/>
-          <w:color w:val="CE9178"/>
-          <w:sz w:val="21"/>
-          <w:szCs w:val="21"/>
-        </w:rPr>
-        <w:t>/</w:t>
-      </w:r>
-      <w:proofErr w:type="spellStart"/>
-      <w:r>
-        <w:rPr>
-          <w:rFonts w:ascii="Consolas" w:eastAsia="Times New Roman" w:hAnsi="Consolas" w:cs="Times New Roman"/>
-          <w:color w:val="CE9178"/>
-          <w:sz w:val="21"/>
-          <w:szCs w:val="21"/>
-        </w:rPr>
-        <w:t>logo.svg</w:t>
-      </w:r>
-      <w:proofErr w:type="spellEnd"/>
-      <w:r>
-        <w:rPr>
-          <w:rFonts w:ascii="Consolas" w:eastAsia="Times New Roman" w:hAnsi="Consolas" w:cs="Times New Roman"/>
-          <w:color w:val="CE9178"/>
-          <w:sz w:val="21"/>
-          <w:szCs w:val="21"/>
-        </w:rPr>
-        <w:t>"</w:t>
-      </w:r>
-      <w:r>
-        <w:rPr>
-          <w:rFonts w:ascii="Consolas" w:eastAsia="Times New Roman" w:hAnsi="Consolas" w:cs="Times New Roman"/>
-          <w:color w:val="D4D4D4"/>
-          <w:sz w:val="21"/>
-          <w:szCs w:val="21"/>
-        </w:rPr>
-        <w:t xml:space="preserve"> </w:t>
-      </w:r>
-      <w:proofErr w:type="spellStart"/>
-      <w:r>
-        <w:rPr>
-          <w:rFonts w:ascii="Consolas" w:eastAsia="Times New Roman" w:hAnsi="Consolas" w:cs="Times New Roman"/>
-          <w:color w:val="9CDCFE"/>
-          <w:sz w:val="21"/>
-          <w:szCs w:val="21"/>
-        </w:rPr>
-        <w:t>alt</w:t>
-      </w:r>
-      <w:proofErr w:type="spellEnd"/>
-      <w:r>
-        <w:rPr>
-          <w:rFonts w:ascii="Consolas" w:eastAsia="Times New Roman" w:hAnsi="Consolas" w:cs="Times New Roman"/>
-          <w:color w:val="D4D4D4"/>
-          <w:sz w:val="21"/>
-          <w:szCs w:val="21"/>
-        </w:rPr>
-        <w:t>=</w:t>
-      </w:r>
-      <w:r>
-        <w:rPr>
-          <w:rFonts w:ascii="Consolas" w:eastAsia="Times New Roman" w:hAnsi="Consolas" w:cs="Times New Roman"/>
-          <w:color w:val="CE9178"/>
-          <w:sz w:val="21"/>
-          <w:szCs w:val="21"/>
-        </w:rPr>
-        <w:t>""</w:t>
-      </w:r>
-      <w:r>
-        <w:rPr>
-          <w:rFonts w:ascii="Consolas" w:eastAsia="Times New Roman" w:hAnsi="Consolas" w:cs="Times New Roman"/>
-          <w:color w:val="D4D4D4"/>
-          <w:sz w:val="21"/>
-          <w:szCs w:val="21"/>
-        </w:rPr>
-        <w:t xml:space="preserve"> </w:t>
-      </w:r>
-      <w:proofErr w:type="spellStart"/>
-      <w:r>
-        <w:rPr>
-          <w:rFonts w:ascii="Consolas" w:eastAsia="Times New Roman" w:hAnsi="Consolas" w:cs="Times New Roman"/>
-          <w:color w:val="9CDCFE"/>
-          <w:sz w:val="21"/>
-          <w:szCs w:val="21"/>
-        </w:rPr>
-        <w:t>class</w:t>
-      </w:r>
-      <w:proofErr w:type="spellEnd"/>
-      <w:r>
-        <w:rPr>
-          <w:rFonts w:ascii="Consolas" w:eastAsia="Times New Roman" w:hAnsi="Consolas" w:cs="Times New Roman"/>
-          <w:color w:val="D4D4D4"/>
-          <w:sz w:val="21"/>
-          <w:szCs w:val="21"/>
-        </w:rPr>
-        <w:t>=</w:t>
-      </w:r>
-      <w:r>
-        <w:rPr>
-          <w:rFonts w:ascii="Consolas" w:eastAsia="Times New Roman" w:hAnsi="Consolas" w:cs="Times New Roman"/>
-          <w:color w:val="CE9178"/>
-          <w:sz w:val="21"/>
-          <w:szCs w:val="21"/>
-        </w:rPr>
-        <w:t>"menu-</w:t>
-      </w:r>
-      <w:proofErr w:type="spellStart"/>
-      <w:r>
-        <w:rPr>
-          <w:rFonts w:ascii="Consolas" w:eastAsia="Times New Roman" w:hAnsi="Consolas" w:cs="Times New Roman"/>
-          <w:color w:val="CE9178"/>
-          <w:sz w:val="21"/>
-          <w:szCs w:val="21"/>
-        </w:rPr>
-        <w:t>lateral__logo</w:t>
-      </w:r>
-      <w:proofErr w:type="spellEnd"/>
-      <w:r>
-        <w:rPr>
-          <w:rFonts w:ascii="Consolas" w:eastAsia="Times New Roman" w:hAnsi="Consolas" w:cs="Times New Roman"/>
-          <w:color w:val="CE9178"/>
-          <w:sz w:val="21"/>
-          <w:szCs w:val="21"/>
-        </w:rPr>
-        <w:t>"</w:t>
+        <w:t>"menu-lateral__logo"</w:t>
       </w:r>
       <w:r>
         <w:rPr>
@@ -3666,7 +2720,6 @@
         </w:rPr>
         <w:t xml:space="preserve"> </w:t>
       </w:r>
-      <w:proofErr w:type="spellStart"/>
       <w:r>
         <w:rPr>
           <w:rFonts w:ascii="Consolas" w:eastAsia="Times New Roman" w:hAnsi="Consolas" w:cs="Times New Roman"/>
@@ -3676,7 +2729,6 @@
         </w:rPr>
         <w:t>href</w:t>
       </w:r>
-      <w:proofErr w:type="spellEnd"/>
       <w:r>
         <w:rPr>
           <w:rFonts w:ascii="Consolas" w:eastAsia="Times New Roman" w:hAnsi="Consolas" w:cs="Times New Roman"/>
@@ -3704,7 +2756,6 @@
         </w:rPr>
         <w:t xml:space="preserve"> </w:t>
       </w:r>
-      <w:proofErr w:type="spellStart"/>
       <w:r>
         <w:rPr>
           <w:rFonts w:ascii="Consolas" w:eastAsia="Times New Roman" w:hAnsi="Consolas" w:cs="Times New Roman"/>
@@ -3714,7 +2765,6 @@
         </w:rPr>
         <w:t>class</w:t>
       </w:r>
-      <w:proofErr w:type="spellEnd"/>
       <w:r>
         <w:rPr>
           <w:rFonts w:ascii="Consolas" w:eastAsia="Times New Roman" w:hAnsi="Consolas" w:cs="Times New Roman"/>
@@ -3731,27 +2781,7 @@
           <w:sz w:val="21"/>
           <w:szCs w:val="21"/>
         </w:rPr>
-        <w:t>"menu-</w:t>
-      </w:r>
-      <w:proofErr w:type="spellStart"/>
-      <w:r>
-        <w:rPr>
-          <w:rFonts w:ascii="Consolas" w:eastAsia="Times New Roman" w:hAnsi="Consolas" w:cs="Times New Roman"/>
-          <w:color w:val="CE9178"/>
-          <w:sz w:val="21"/>
-          <w:szCs w:val="21"/>
-        </w:rPr>
-        <w:t>lateral__link</w:t>
-      </w:r>
-      <w:proofErr w:type="spellEnd"/>
-      <w:r>
-        <w:rPr>
-          <w:rFonts w:ascii="Consolas" w:eastAsia="Times New Roman" w:hAnsi="Consolas" w:cs="Times New Roman"/>
-          <w:color w:val="CE9178"/>
-          <w:sz w:val="21"/>
-          <w:szCs w:val="21"/>
-        </w:rPr>
-        <w:t>"</w:t>
+        <w:t>"menu-lateral__link"</w:t>
       </w:r>
       <w:r>
         <w:rPr>
@@ -3846,7 +2876,6 @@
         </w:rPr>
         <w:t xml:space="preserve"> </w:t>
       </w:r>
-      <w:proofErr w:type="spellStart"/>
       <w:r>
         <w:rPr>
           <w:rFonts w:ascii="Consolas" w:eastAsia="Times New Roman" w:hAnsi="Consolas" w:cs="Times New Roman"/>
@@ -3856,7 +2885,6 @@
         </w:rPr>
         <w:t>href</w:t>
       </w:r>
-      <w:proofErr w:type="spellEnd"/>
       <w:r>
         <w:rPr>
           <w:rFonts w:ascii="Consolas" w:eastAsia="Times New Roman" w:hAnsi="Consolas" w:cs="Times New Roman"/>
@@ -3884,7 +2912,6 @@
         </w:rPr>
         <w:t xml:space="preserve"> </w:t>
       </w:r>
-      <w:proofErr w:type="spellStart"/>
       <w:r>
         <w:rPr>
           <w:rFonts w:ascii="Consolas" w:eastAsia="Times New Roman" w:hAnsi="Consolas" w:cs="Times New Roman"/>
@@ -3894,7 +2921,6 @@
         </w:rPr>
         <w:t>class</w:t>
       </w:r>
-      <w:proofErr w:type="spellEnd"/>
       <w:r>
         <w:rPr>
           <w:rFonts w:ascii="Consolas" w:eastAsia="Times New Roman" w:hAnsi="Consolas" w:cs="Times New Roman"/>
@@ -3911,27 +2937,7 @@
           <w:sz w:val="21"/>
           <w:szCs w:val="21"/>
         </w:rPr>
-        <w:t>"menu-</w:t>
-      </w:r>
-      <w:proofErr w:type="spellStart"/>
-      <w:r>
-        <w:rPr>
-          <w:rFonts w:ascii="Consolas" w:eastAsia="Times New Roman" w:hAnsi="Consolas" w:cs="Times New Roman"/>
-          <w:color w:val="CE9178"/>
-          <w:sz w:val="21"/>
-          <w:szCs w:val="21"/>
-        </w:rPr>
-        <w:t>lateral__link</w:t>
-      </w:r>
-      <w:proofErr w:type="spellEnd"/>
-      <w:r>
-        <w:rPr>
-          <w:rFonts w:ascii="Consolas" w:eastAsia="Times New Roman" w:hAnsi="Consolas" w:cs="Times New Roman"/>
-          <w:color w:val="CE9178"/>
-          <w:sz w:val="21"/>
-          <w:szCs w:val="21"/>
-        </w:rPr>
-        <w:t>"</w:t>
+        <w:t>"menu-lateral__link"</w:t>
       </w:r>
       <w:r>
         <w:rPr>
@@ -4026,7 +3032,6 @@
         </w:rPr>
         <w:t xml:space="preserve"> </w:t>
       </w:r>
-      <w:proofErr w:type="spellStart"/>
       <w:r>
         <w:rPr>
           <w:rFonts w:ascii="Consolas" w:eastAsia="Times New Roman" w:hAnsi="Consolas" w:cs="Times New Roman"/>
@@ -4036,7 +3041,6 @@
         </w:rPr>
         <w:t>href</w:t>
       </w:r>
-      <w:proofErr w:type="spellEnd"/>
       <w:r>
         <w:rPr>
           <w:rFonts w:ascii="Consolas" w:eastAsia="Times New Roman" w:hAnsi="Consolas" w:cs="Times New Roman"/>
@@ -4064,7 +3068,6 @@
         </w:rPr>
         <w:t xml:space="preserve"> </w:t>
       </w:r>
-      <w:proofErr w:type="spellStart"/>
       <w:r>
         <w:rPr>
           <w:rFonts w:ascii="Consolas" w:eastAsia="Times New Roman" w:hAnsi="Consolas" w:cs="Times New Roman"/>
@@ -4074,7 +3077,6 @@
         </w:rPr>
         <w:t>class</w:t>
       </w:r>
-      <w:proofErr w:type="spellEnd"/>
       <w:r>
         <w:rPr>
           <w:rFonts w:ascii="Consolas" w:eastAsia="Times New Roman" w:hAnsi="Consolas" w:cs="Times New Roman"/>
@@ -4091,27 +3093,7 @@
           <w:sz w:val="21"/>
           <w:szCs w:val="21"/>
         </w:rPr>
-        <w:t>"menu-</w:t>
-      </w:r>
-      <w:proofErr w:type="spellStart"/>
-      <w:r>
-        <w:rPr>
-          <w:rFonts w:ascii="Consolas" w:eastAsia="Times New Roman" w:hAnsi="Consolas" w:cs="Times New Roman"/>
-          <w:color w:val="CE9178"/>
-          <w:sz w:val="21"/>
-          <w:szCs w:val="21"/>
-        </w:rPr>
-        <w:t>lateral__link</w:t>
-      </w:r>
-      <w:proofErr w:type="spellEnd"/>
-      <w:r>
-        <w:rPr>
-          <w:rFonts w:ascii="Consolas" w:eastAsia="Times New Roman" w:hAnsi="Consolas" w:cs="Times New Roman"/>
-          <w:color w:val="CE9178"/>
-          <w:sz w:val="21"/>
-          <w:szCs w:val="21"/>
-        </w:rPr>
-        <w:t>"</w:t>
+        <w:t>"menu-lateral__link"</w:t>
       </w:r>
       <w:r>
         <w:rPr>
@@ -4207,7 +3189,6 @@
         </w:rPr>
         <w:t xml:space="preserve"> </w:t>
       </w:r>
-      <w:proofErr w:type="spellStart"/>
       <w:r>
         <w:rPr>
           <w:rFonts w:ascii="Consolas" w:eastAsia="Times New Roman" w:hAnsi="Consolas" w:cs="Times New Roman"/>
@@ -4217,7 +3198,6 @@
         </w:rPr>
         <w:t>href</w:t>
       </w:r>
-      <w:proofErr w:type="spellEnd"/>
       <w:r>
         <w:rPr>
           <w:rFonts w:ascii="Consolas" w:eastAsia="Times New Roman" w:hAnsi="Consolas" w:cs="Times New Roman"/>
@@ -4245,7 +3225,6 @@
         </w:rPr>
         <w:t xml:space="preserve"> </w:t>
       </w:r>
-      <w:proofErr w:type="spellStart"/>
       <w:r>
         <w:rPr>
           <w:rFonts w:ascii="Consolas" w:eastAsia="Times New Roman" w:hAnsi="Consolas" w:cs="Times New Roman"/>
@@ -4255,7 +3234,6 @@
         </w:rPr>
         <w:t>class</w:t>
       </w:r>
-      <w:proofErr w:type="spellEnd"/>
       <w:r>
         <w:rPr>
           <w:rFonts w:ascii="Consolas" w:eastAsia="Times New Roman" w:hAnsi="Consolas" w:cs="Times New Roman"/>
@@ -4272,27 +3250,7 @@
           <w:sz w:val="21"/>
           <w:szCs w:val="21"/>
         </w:rPr>
-        <w:t>"menu-</w:t>
-      </w:r>
-      <w:proofErr w:type="spellStart"/>
-      <w:r>
-        <w:rPr>
-          <w:rFonts w:ascii="Consolas" w:eastAsia="Times New Roman" w:hAnsi="Consolas" w:cs="Times New Roman"/>
-          <w:color w:val="CE9178"/>
-          <w:sz w:val="21"/>
-          <w:szCs w:val="21"/>
-        </w:rPr>
-        <w:t>lateral__link</w:t>
-      </w:r>
-      <w:proofErr w:type="spellEnd"/>
-      <w:r>
-        <w:rPr>
-          <w:rFonts w:ascii="Consolas" w:eastAsia="Times New Roman" w:hAnsi="Consolas" w:cs="Times New Roman"/>
-          <w:color w:val="CE9178"/>
-          <w:sz w:val="21"/>
-          <w:szCs w:val="21"/>
-        </w:rPr>
-        <w:t>"</w:t>
+        <w:t>"menu-lateral__link"</w:t>
       </w:r>
       <w:r>
         <w:rPr>
@@ -4387,7 +3345,6 @@
         </w:rPr>
         <w:t xml:space="preserve"> </w:t>
       </w:r>
-      <w:proofErr w:type="spellStart"/>
       <w:r>
         <w:rPr>
           <w:rFonts w:ascii="Consolas" w:eastAsia="Times New Roman" w:hAnsi="Consolas" w:cs="Times New Roman"/>
@@ -4397,7 +3354,6 @@
         </w:rPr>
         <w:t>href</w:t>
       </w:r>
-      <w:proofErr w:type="spellEnd"/>
       <w:r>
         <w:rPr>
           <w:rFonts w:ascii="Consolas" w:eastAsia="Times New Roman" w:hAnsi="Consolas" w:cs="Times New Roman"/>
@@ -4425,7 +3381,6 @@
         </w:rPr>
         <w:t xml:space="preserve"> </w:t>
       </w:r>
-      <w:proofErr w:type="spellStart"/>
       <w:r>
         <w:rPr>
           <w:rFonts w:ascii="Consolas" w:eastAsia="Times New Roman" w:hAnsi="Consolas" w:cs="Times New Roman"/>
@@ -4435,7 +3390,6 @@
         </w:rPr>
         <w:t>class</w:t>
       </w:r>
-      <w:proofErr w:type="spellEnd"/>
       <w:r>
         <w:rPr>
           <w:rFonts w:ascii="Consolas" w:eastAsia="Times New Roman" w:hAnsi="Consolas" w:cs="Times New Roman"/>
@@ -4452,27 +3406,7 @@
           <w:sz w:val="21"/>
           <w:szCs w:val="21"/>
         </w:rPr>
-        <w:t>"menu-</w:t>
-      </w:r>
-      <w:proofErr w:type="spellStart"/>
-      <w:r>
-        <w:rPr>
-          <w:rFonts w:ascii="Consolas" w:eastAsia="Times New Roman" w:hAnsi="Consolas" w:cs="Times New Roman"/>
-          <w:color w:val="CE9178"/>
-          <w:sz w:val="21"/>
-          <w:szCs w:val="21"/>
-        </w:rPr>
-        <w:t>lateral__link</w:t>
-      </w:r>
-      <w:proofErr w:type="spellEnd"/>
-      <w:r>
-        <w:rPr>
-          <w:rFonts w:ascii="Consolas" w:eastAsia="Times New Roman" w:hAnsi="Consolas" w:cs="Times New Roman"/>
-          <w:color w:val="CE9178"/>
-          <w:sz w:val="21"/>
-          <w:szCs w:val="21"/>
-        </w:rPr>
-        <w:t>"</w:t>
+        <w:t>"menu-lateral__link"</w:t>
       </w:r>
       <w:r>
         <w:rPr>
@@ -4567,7 +3501,6 @@
         </w:rPr>
         <w:t xml:space="preserve"> </w:t>
       </w:r>
-      <w:proofErr w:type="spellStart"/>
       <w:r>
         <w:rPr>
           <w:rFonts w:ascii="Consolas" w:eastAsia="Times New Roman" w:hAnsi="Consolas" w:cs="Times New Roman"/>
@@ -4577,7 +3510,6 @@
         </w:rPr>
         <w:t>href</w:t>
       </w:r>
-      <w:proofErr w:type="spellEnd"/>
       <w:r>
         <w:rPr>
           <w:rFonts w:ascii="Consolas" w:eastAsia="Times New Roman" w:hAnsi="Consolas" w:cs="Times New Roman"/>
@@ -4605,7 +3537,6 @@
         </w:rPr>
         <w:t xml:space="preserve"> </w:t>
       </w:r>
-      <w:proofErr w:type="spellStart"/>
       <w:r>
         <w:rPr>
           <w:rFonts w:ascii="Consolas" w:eastAsia="Times New Roman" w:hAnsi="Consolas" w:cs="Times New Roman"/>
@@ -4615,7 +3546,6 @@
         </w:rPr>
         <w:t>class</w:t>
       </w:r>
-      <w:proofErr w:type="spellEnd"/>
       <w:r>
         <w:rPr>
           <w:rFonts w:ascii="Consolas" w:eastAsia="Times New Roman" w:hAnsi="Consolas" w:cs="Times New Roman"/>
@@ -4632,27 +3562,7 @@
           <w:sz w:val="21"/>
           <w:szCs w:val="21"/>
         </w:rPr>
-        <w:t>"menu-</w:t>
-      </w:r>
-      <w:proofErr w:type="spellStart"/>
-      <w:r>
-        <w:rPr>
-          <w:rFonts w:ascii="Consolas" w:eastAsia="Times New Roman" w:hAnsi="Consolas" w:cs="Times New Roman"/>
-          <w:color w:val="CE9178"/>
-          <w:sz w:val="21"/>
-          <w:szCs w:val="21"/>
-        </w:rPr>
-        <w:t>lateral__link</w:t>
-      </w:r>
-      <w:proofErr w:type="spellEnd"/>
-      <w:r>
-        <w:rPr>
-          <w:rFonts w:ascii="Consolas" w:eastAsia="Times New Roman" w:hAnsi="Consolas" w:cs="Times New Roman"/>
-          <w:color w:val="CE9178"/>
-          <w:sz w:val="21"/>
-          <w:szCs w:val="21"/>
-        </w:rPr>
-        <w:t>"</w:t>
+        <w:t>"menu-lateral__link"</w:t>
       </w:r>
       <w:r>
         <w:rPr>
@@ -4729,7 +3639,6 @@
         </w:rPr>
         <w:t>&lt;/</w:t>
       </w:r>
-      <w:proofErr w:type="spellStart"/>
       <w:r>
         <w:rPr>
           <w:rFonts w:ascii="Consolas" w:eastAsia="Times New Roman" w:hAnsi="Consolas" w:cs="Times New Roman"/>
@@ -4739,7 +3648,6 @@
         </w:rPr>
         <w:t>nav</w:t>
       </w:r>
-      <w:proofErr w:type="spellEnd"/>
       <w:r>
         <w:rPr>
           <w:rFonts w:ascii="Consolas" w:eastAsia="Times New Roman" w:hAnsi="Consolas" w:cs="Times New Roman"/>
@@ -4880,25 +3788,7 @@
           <w:sz w:val="24"/>
           <w:szCs w:val="24"/>
         </w:rPr>
-        <w:t xml:space="preserve"> </w:t>
-      </w:r>
-      <w:proofErr w:type="spellStart"/>
-      <w:r>
-        <w:rPr>
-          <w:rFonts w:ascii="Times New Roman" w:hAnsi="Times New Roman" w:cs="Times New Roman"/>
-          <w:sz w:val="24"/>
-          <w:szCs w:val="24"/>
-        </w:rPr>
-        <w:t>Nowrap</w:t>
-      </w:r>
-      <w:proofErr w:type="spellEnd"/>
-      <w:r>
-        <w:rPr>
-          <w:rFonts w:ascii="Times New Roman" w:hAnsi="Times New Roman" w:cs="Times New Roman"/>
-          <w:sz w:val="24"/>
-          <w:szCs w:val="24"/>
-        </w:rPr>
-        <w:t>: Impede a quebra de linha. Geralmente é o padrão:</w:t>
+        <w:t xml:space="preserve"> Nowrap: Impede a quebra de linha. Geralmente é o padrão:</w:t>
       </w:r>
     </w:p>
     <w:p>
@@ -4975,18 +3865,8 @@
           <w:sz w:val="24"/>
           <w:szCs w:val="24"/>
         </w:rPr>
-        <w:t xml:space="preserve"> Wrap-reverso</w:t>
-      </w:r>
-      <w:proofErr w:type="gramStart"/>
-      <w:r>
-        <w:rPr>
-          <w:rFonts w:ascii="Times New Roman" w:hAnsi="Times New Roman" w:cs="Times New Roman"/>
-          <w:sz w:val="24"/>
-          <w:szCs w:val="24"/>
-        </w:rPr>
-        <w:t>: :</w:t>
-      </w:r>
-      <w:proofErr w:type="gramEnd"/>
+        <w:t xml:space="preserve"> Wrap-reverso: :</w:t>
+      </w:r>
     </w:p>
     <w:p>
       <w:pPr>
@@ -5003,23 +3883,13 @@
           <w:szCs w:val="24"/>
         </w:rPr>
       </w:pPr>
-      <w:proofErr w:type="spellStart"/>
-      <w:r>
-        <w:rPr>
-          <w:rFonts w:ascii="Times New Roman" w:hAnsi="Times New Roman" w:cs="Times New Roman"/>
-          <w:sz w:val="24"/>
-          <w:szCs w:val="24"/>
-        </w:rPr>
-        <w:t>Felx-direction</w:t>
-      </w:r>
-      <w:proofErr w:type="spellEnd"/>
-      <w:r>
-        <w:rPr>
-          <w:rFonts w:ascii="Times New Roman" w:hAnsi="Times New Roman" w:cs="Times New Roman"/>
-          <w:sz w:val="24"/>
-          <w:szCs w:val="24"/>
-        </w:rPr>
-        <w:t>: Determina a direção que nossos elementos irão seguir:</w:t>
+      <w:r>
+        <w:rPr>
+          <w:rFonts w:ascii="Times New Roman" w:hAnsi="Times New Roman" w:cs="Times New Roman"/>
+          <w:sz w:val="24"/>
+          <w:szCs w:val="24"/>
+        </w:rPr>
+        <w:t>Felx-direction: Determina a direção que nossos elementos irão seguir:</w:t>
       </w:r>
     </w:p>
     <w:p>
@@ -5043,25 +3913,7 @@
           <w:sz w:val="24"/>
           <w:szCs w:val="24"/>
         </w:rPr>
-        <w:t xml:space="preserve"> Row: Linhas. É o que vem por padrão quando colocamos o </w:t>
-      </w:r>
-      <w:proofErr w:type="spellStart"/>
-      <w:r>
-        <w:rPr>
-          <w:rFonts w:ascii="Times New Roman" w:hAnsi="Times New Roman" w:cs="Times New Roman"/>
-          <w:sz w:val="24"/>
-          <w:szCs w:val="24"/>
-        </w:rPr>
-        <w:t>flex</w:t>
-      </w:r>
-      <w:proofErr w:type="spellEnd"/>
-      <w:r>
-        <w:rPr>
-          <w:rFonts w:ascii="Times New Roman" w:hAnsi="Times New Roman" w:cs="Times New Roman"/>
-          <w:sz w:val="24"/>
-          <w:szCs w:val="24"/>
-        </w:rPr>
-        <w:t xml:space="preserve"> como display. Ele irá alocar todos os elementos um ao lado do outro.</w:t>
+        <w:t xml:space="preserve"> Row: Linhas. É o que vem por padrão quando colocamos o flex como display. Ele irá alocar todos os elementos um ao lado do outro.</w:t>
       </w:r>
     </w:p>
     <w:p>
@@ -5085,25 +3937,7 @@
           <w:sz w:val="24"/>
           <w:szCs w:val="24"/>
         </w:rPr>
-        <w:t xml:space="preserve"> </w:t>
-      </w:r>
-      <w:proofErr w:type="spellStart"/>
-      <w:r>
-        <w:rPr>
-          <w:rFonts w:ascii="Times New Roman" w:hAnsi="Times New Roman" w:cs="Times New Roman"/>
-          <w:sz w:val="24"/>
-          <w:szCs w:val="24"/>
-        </w:rPr>
-        <w:t>Column</w:t>
-      </w:r>
-      <w:proofErr w:type="spellEnd"/>
-      <w:r>
-        <w:rPr>
-          <w:rFonts w:ascii="Times New Roman" w:hAnsi="Times New Roman" w:cs="Times New Roman"/>
-          <w:sz w:val="24"/>
-          <w:szCs w:val="24"/>
-        </w:rPr>
-        <w:t>: Colunas. Aloca todos os elementos um abaixo do outro:</w:t>
+        <w:t xml:space="preserve"> Column: Colunas. Aloca todos os elementos um abaixo do outro:</w:t>
       </w:r>
     </w:p>
     <w:p>
@@ -5181,43 +4015,7 @@
           <w:szCs w:val="24"/>
         </w:rPr>
         <w:lastRenderedPageBreak/>
-        <w:t xml:space="preserve"> Quando invertemos a direção, os valores de </w:t>
-      </w:r>
-      <w:proofErr w:type="spellStart"/>
-      <w:r>
-        <w:rPr>
-          <w:rFonts w:ascii="Times New Roman" w:hAnsi="Times New Roman" w:cs="Times New Roman"/>
-          <w:sz w:val="24"/>
-          <w:szCs w:val="24"/>
-        </w:rPr>
-        <w:t>justify-content</w:t>
-      </w:r>
-      <w:proofErr w:type="spellEnd"/>
-      <w:r>
-        <w:rPr>
-          <w:rFonts w:ascii="Times New Roman" w:hAnsi="Times New Roman" w:cs="Times New Roman"/>
-          <w:sz w:val="24"/>
-          <w:szCs w:val="24"/>
-        </w:rPr>
-        <w:t xml:space="preserve"> e </w:t>
-      </w:r>
-      <w:proofErr w:type="spellStart"/>
-      <w:r>
-        <w:rPr>
-          <w:rFonts w:ascii="Times New Roman" w:hAnsi="Times New Roman" w:cs="Times New Roman"/>
-          <w:sz w:val="24"/>
-          <w:szCs w:val="24"/>
-        </w:rPr>
-        <w:t>align-items</w:t>
-      </w:r>
-      <w:proofErr w:type="spellEnd"/>
-      <w:r>
-        <w:rPr>
-          <w:rFonts w:ascii="Times New Roman" w:hAnsi="Times New Roman" w:cs="Times New Roman"/>
-          <w:sz w:val="24"/>
-          <w:szCs w:val="24"/>
-        </w:rPr>
-        <w:t xml:space="preserve"> também são invertidos!!!</w:t>
+        <w:t xml:space="preserve"> Quando invertemos a direção, os valores de justify-content e align-items também são invertidos!!!</w:t>
       </w:r>
     </w:p>
     <w:p>
@@ -5241,25 +4039,7 @@
           <w:sz w:val="24"/>
           <w:szCs w:val="24"/>
         </w:rPr>
-        <w:t xml:space="preserve">Quando convertemos uma sessão para </w:t>
-      </w:r>
-      <w:proofErr w:type="spellStart"/>
-      <w:r>
-        <w:rPr>
-          <w:rFonts w:ascii="Times New Roman" w:hAnsi="Times New Roman" w:cs="Times New Roman"/>
-          <w:sz w:val="24"/>
-          <w:szCs w:val="24"/>
-        </w:rPr>
-        <w:t>flexbox</w:t>
-      </w:r>
-      <w:proofErr w:type="spellEnd"/>
-      <w:r>
-        <w:rPr>
-          <w:rFonts w:ascii="Times New Roman" w:hAnsi="Times New Roman" w:cs="Times New Roman"/>
-          <w:sz w:val="24"/>
-          <w:szCs w:val="24"/>
-        </w:rPr>
-        <w:t xml:space="preserve">, todos os elementos dentro dela </w:t>
+        <w:t xml:space="preserve">Quando convertemos uma sessão para flexbox, todos os elementos dentro dela </w:t>
       </w:r>
       <w:r>
         <w:rPr>
@@ -5275,43 +4055,7 @@
           <w:sz w:val="24"/>
           <w:szCs w:val="24"/>
         </w:rPr>
-        <w:t xml:space="preserve">se tornam caixas, portanto, cada item possuí propriedades similares a box toda, como </w:t>
-      </w:r>
-      <w:proofErr w:type="spellStart"/>
-      <w:r>
-        <w:rPr>
-          <w:rFonts w:ascii="Times New Roman" w:hAnsi="Times New Roman" w:cs="Times New Roman"/>
-          <w:sz w:val="24"/>
-          <w:szCs w:val="24"/>
-        </w:rPr>
-        <w:t>align-items</w:t>
-      </w:r>
-      <w:proofErr w:type="spellEnd"/>
-      <w:r>
-        <w:rPr>
-          <w:rFonts w:ascii="Times New Roman" w:hAnsi="Times New Roman" w:cs="Times New Roman"/>
-          <w:sz w:val="24"/>
-          <w:szCs w:val="24"/>
-        </w:rPr>
-        <w:t xml:space="preserve">, mas, como se trata somente de 1 elemento, utilizamos o </w:t>
-      </w:r>
-      <w:proofErr w:type="spellStart"/>
-      <w:r>
-        <w:rPr>
-          <w:rFonts w:ascii="Times New Roman" w:hAnsi="Times New Roman" w:cs="Times New Roman"/>
-          <w:sz w:val="24"/>
-          <w:szCs w:val="24"/>
-        </w:rPr>
-        <w:t>align</w:t>
-      </w:r>
-      <w:proofErr w:type="spellEnd"/>
-      <w:r>
-        <w:rPr>
-          <w:rFonts w:ascii="Times New Roman" w:hAnsi="Times New Roman" w:cs="Times New Roman"/>
-          <w:sz w:val="24"/>
-          <w:szCs w:val="24"/>
-        </w:rPr>
-        <w:t>-self para ele:</w:t>
+        <w:t>se tornam caixas, portanto, cada item possuí propriedades similares a box toda, como align-items, mas, como se trata somente de 1 elemento, utilizamos o align-self para ele:</w:t>
       </w:r>
     </w:p>
     <w:p>
@@ -5325,7 +4069,6 @@
           <w:szCs w:val="21"/>
         </w:rPr>
       </w:pPr>
-      <w:proofErr w:type="gramStart"/>
       <w:r>
         <w:rPr>
           <w:rFonts w:ascii="Consolas" w:eastAsia="Times New Roman" w:hAnsi="Consolas" w:cs="Times New Roman"/>
@@ -5333,29 +4076,8 @@
           <w:sz w:val="21"/>
           <w:szCs w:val="21"/>
         </w:rPr>
-        <w:t>.menu</w:t>
-      </w:r>
-      <w:proofErr w:type="gramEnd"/>
-      <w:r>
-        <w:rPr>
-          <w:rFonts w:ascii="Consolas" w:eastAsia="Times New Roman" w:hAnsi="Consolas" w:cs="Times New Roman"/>
-          <w:color w:val="D7BA7D"/>
-          <w:sz w:val="21"/>
-          <w:szCs w:val="21"/>
-        </w:rPr>
-        <w:t>-</w:t>
-      </w:r>
-      <w:proofErr w:type="spellStart"/>
-      <w:r>
-        <w:rPr>
-          <w:rFonts w:ascii="Consolas" w:eastAsia="Times New Roman" w:hAnsi="Consolas" w:cs="Times New Roman"/>
-          <w:color w:val="D7BA7D"/>
-          <w:sz w:val="21"/>
-          <w:szCs w:val="21"/>
-        </w:rPr>
-        <w:t>lateral__logo</w:t>
-      </w:r>
-      <w:proofErr w:type="spellEnd"/>
+        <w:t>.menu-lateral__logo</w:t>
+      </w:r>
       <w:r>
         <w:rPr>
           <w:rFonts w:ascii="Consolas" w:eastAsia="Times New Roman" w:hAnsi="Consolas" w:cs="Times New Roman"/>
@@ -5386,7 +4108,6 @@
         </w:rPr>
         <w:t xml:space="preserve">  </w:t>
       </w:r>
-      <w:proofErr w:type="spellStart"/>
       <w:r>
         <w:rPr>
           <w:rFonts w:ascii="Consolas" w:eastAsia="Times New Roman" w:hAnsi="Consolas" w:cs="Times New Roman"/>
@@ -5394,17 +4115,7 @@
           <w:sz w:val="21"/>
           <w:szCs w:val="21"/>
         </w:rPr>
-        <w:t>align</w:t>
-      </w:r>
-      <w:proofErr w:type="spellEnd"/>
-      <w:r>
-        <w:rPr>
-          <w:rFonts w:ascii="Consolas" w:eastAsia="Times New Roman" w:hAnsi="Consolas" w:cs="Times New Roman"/>
-          <w:color w:val="9CDCFE"/>
-          <w:sz w:val="21"/>
-          <w:szCs w:val="21"/>
-        </w:rPr>
-        <w:t>-self</w:t>
+        <w:t>align-self</w:t>
       </w:r>
       <w:r>
         <w:rPr>
@@ -5529,151 +4240,7 @@
           <w:sz w:val="24"/>
           <w:szCs w:val="24"/>
         </w:rPr>
-        <w:t xml:space="preserve"> Podendo assim ajustar somente a logo no centro, por exemplo. Lembrando que só ajustamos na horizontal utilizando o </w:t>
-      </w:r>
-      <w:proofErr w:type="spellStart"/>
-      <w:r>
-        <w:rPr>
-          <w:rFonts w:ascii="Times New Roman" w:hAnsi="Times New Roman" w:cs="Times New Roman"/>
-          <w:sz w:val="24"/>
-          <w:szCs w:val="24"/>
-        </w:rPr>
-        <w:t>align</w:t>
-      </w:r>
-      <w:proofErr w:type="spellEnd"/>
-      <w:r>
-        <w:rPr>
-          <w:rFonts w:ascii="Times New Roman" w:hAnsi="Times New Roman" w:cs="Times New Roman"/>
-          <w:sz w:val="24"/>
-          <w:szCs w:val="24"/>
-        </w:rPr>
-        <w:t xml:space="preserve"> e não o </w:t>
-      </w:r>
-      <w:proofErr w:type="spellStart"/>
-      <w:r>
-        <w:rPr>
-          <w:rFonts w:ascii="Times New Roman" w:hAnsi="Times New Roman" w:cs="Times New Roman"/>
-          <w:sz w:val="24"/>
-          <w:szCs w:val="24"/>
-        </w:rPr>
-        <w:t>justify</w:t>
-      </w:r>
-      <w:proofErr w:type="spellEnd"/>
-      <w:r>
-        <w:rPr>
-          <w:rFonts w:ascii="Times New Roman" w:hAnsi="Times New Roman" w:cs="Times New Roman"/>
-          <w:sz w:val="24"/>
-          <w:szCs w:val="24"/>
-        </w:rPr>
-        <w:t xml:space="preserve"> porque invertemos a direção do </w:t>
-      </w:r>
-      <w:proofErr w:type="spellStart"/>
-      <w:r>
-        <w:rPr>
-          <w:rFonts w:ascii="Times New Roman" w:hAnsi="Times New Roman" w:cs="Times New Roman"/>
-          <w:sz w:val="24"/>
-          <w:szCs w:val="24"/>
-        </w:rPr>
-        <w:t>flexbox</w:t>
-      </w:r>
-      <w:proofErr w:type="spellEnd"/>
-      <w:r>
-        <w:rPr>
-          <w:rFonts w:ascii="Times New Roman" w:hAnsi="Times New Roman" w:cs="Times New Roman"/>
-          <w:sz w:val="24"/>
-          <w:szCs w:val="24"/>
-        </w:rPr>
-        <w:t xml:space="preserve"> com o </w:t>
-      </w:r>
-      <w:proofErr w:type="spellStart"/>
-      <w:r>
-        <w:rPr>
-          <w:rFonts w:ascii="Times New Roman" w:hAnsi="Times New Roman" w:cs="Times New Roman"/>
-          <w:sz w:val="24"/>
-          <w:szCs w:val="24"/>
-        </w:rPr>
-        <w:t>flex-direction</w:t>
-      </w:r>
-      <w:proofErr w:type="spellEnd"/>
-      <w:r>
-        <w:rPr>
-          <w:rFonts w:ascii="Times New Roman" w:hAnsi="Times New Roman" w:cs="Times New Roman"/>
-          <w:sz w:val="24"/>
-          <w:szCs w:val="24"/>
-        </w:rPr>
-        <w:t xml:space="preserve">, logo, todos os valores de direção são invertidos junto. Para ter esse efeito com o </w:t>
-      </w:r>
-      <w:proofErr w:type="spellStart"/>
-      <w:r>
-        <w:rPr>
-          <w:rFonts w:ascii="Times New Roman" w:hAnsi="Times New Roman" w:cs="Times New Roman"/>
-          <w:sz w:val="24"/>
-          <w:szCs w:val="24"/>
-        </w:rPr>
-        <w:t>flex-direction</w:t>
-      </w:r>
-      <w:proofErr w:type="spellEnd"/>
-      <w:r>
-        <w:rPr>
-          <w:rFonts w:ascii="Times New Roman" w:hAnsi="Times New Roman" w:cs="Times New Roman"/>
-          <w:sz w:val="24"/>
-          <w:szCs w:val="24"/>
-        </w:rPr>
-        <w:t xml:space="preserve"> em </w:t>
-      </w:r>
-      <w:proofErr w:type="spellStart"/>
-      <w:r>
-        <w:rPr>
-          <w:rFonts w:ascii="Times New Roman" w:hAnsi="Times New Roman" w:cs="Times New Roman"/>
-          <w:sz w:val="24"/>
-          <w:szCs w:val="24"/>
-        </w:rPr>
-        <w:t>row</w:t>
-      </w:r>
-      <w:proofErr w:type="spellEnd"/>
-      <w:r>
-        <w:rPr>
-          <w:rFonts w:ascii="Times New Roman" w:hAnsi="Times New Roman" w:cs="Times New Roman"/>
-          <w:sz w:val="24"/>
-          <w:szCs w:val="24"/>
-        </w:rPr>
-        <w:t xml:space="preserve">, precisaríamos ter usado o </w:t>
-      </w:r>
-      <w:proofErr w:type="spellStart"/>
-      <w:r>
-        <w:rPr>
-          <w:rFonts w:ascii="Times New Roman" w:hAnsi="Times New Roman" w:cs="Times New Roman"/>
-          <w:sz w:val="24"/>
-          <w:szCs w:val="24"/>
-        </w:rPr>
-        <w:t>justify</w:t>
-      </w:r>
-      <w:proofErr w:type="spellEnd"/>
-      <w:r>
-        <w:rPr>
-          <w:rFonts w:ascii="Times New Roman" w:hAnsi="Times New Roman" w:cs="Times New Roman"/>
-          <w:sz w:val="24"/>
-          <w:szCs w:val="24"/>
-        </w:rPr>
-        <w:t xml:space="preserve">-self e não o </w:t>
-      </w:r>
-      <w:proofErr w:type="spellStart"/>
-      <w:r>
-        <w:rPr>
-          <w:rFonts w:ascii="Times New Roman" w:hAnsi="Times New Roman" w:cs="Times New Roman"/>
-          <w:sz w:val="24"/>
-          <w:szCs w:val="24"/>
-        </w:rPr>
-        <w:t>align</w:t>
-      </w:r>
-      <w:proofErr w:type="spellEnd"/>
-      <w:r>
-        <w:rPr>
-          <w:rFonts w:ascii="Times New Roman" w:hAnsi="Times New Roman" w:cs="Times New Roman"/>
-          <w:sz w:val="24"/>
-          <w:szCs w:val="24"/>
-        </w:rPr>
-        <w:t>-self como foi feito.</w:t>
+        <w:t xml:space="preserve"> Podendo assim ajustar somente a logo no centro, por exemplo. Lembrando que só ajustamos na horizontal utilizando o align e não o justify porque invertemos a direção do flexbox com o flex-direction, logo, todos os valores de direção são invertidos junto. Para ter esse efeito com o flex-direction em row, precisaríamos ter usado o justify-self e não o align-self como foi feito.</w:t>
       </w:r>
     </w:p>
     <w:p>
@@ -5697,25 +4264,7 @@
           <w:sz w:val="24"/>
           <w:szCs w:val="24"/>
         </w:rPr>
-        <w:t xml:space="preserve"> Para saber mais: Jogo do sapo para praticar </w:t>
-      </w:r>
-      <w:proofErr w:type="spellStart"/>
-      <w:r>
-        <w:rPr>
-          <w:rFonts w:ascii="Times New Roman" w:hAnsi="Times New Roman" w:cs="Times New Roman"/>
-          <w:sz w:val="24"/>
-          <w:szCs w:val="24"/>
-        </w:rPr>
-        <w:t>flexbox</w:t>
-      </w:r>
-      <w:proofErr w:type="spellEnd"/>
-      <w:r>
-        <w:rPr>
-          <w:rFonts w:ascii="Times New Roman" w:hAnsi="Times New Roman" w:cs="Times New Roman"/>
-          <w:sz w:val="24"/>
-          <w:szCs w:val="24"/>
-        </w:rPr>
-        <w:t xml:space="preserve">: </w:t>
+        <w:t xml:space="preserve"> Para saber mais: Jogo do sapo para praticar flexbox: </w:t>
       </w:r>
       <w:hyperlink r:id="rId23" w:history="1">
         <w:r>
@@ -5759,6 +4308,2236 @@
           <w:szCs w:val="24"/>
         </w:rPr>
         <w:t xml:space="preserve"> </w:t>
+      </w:r>
+      <w:r>
+        <w:rPr>
+          <w:rFonts w:ascii="Times New Roman" w:hAnsi="Times New Roman" w:cs="Times New Roman"/>
+          <w:sz w:val="24"/>
+          <w:szCs w:val="24"/>
+        </w:rPr>
+        <w:t xml:space="preserve">Sem </w:t>
+      </w:r>
+      <w:r>
+        <w:rPr>
+          <w:rFonts w:ascii="Times New Roman" w:hAnsi="Times New Roman" w:cs="Times New Roman"/>
+          <w:sz w:val="24"/>
+          <w:szCs w:val="24"/>
+        </w:rPr>
+        <w:t>M</w:t>
+      </w:r>
+      <w:r>
+        <w:rPr>
+          <w:rFonts w:ascii="Times New Roman" w:hAnsi="Times New Roman" w:cs="Times New Roman"/>
+          <w:sz w:val="24"/>
+          <w:szCs w:val="24"/>
+        </w:rPr>
+        <w:t xml:space="preserve">edo de </w:t>
+      </w:r>
+      <w:r>
+        <w:rPr>
+          <w:rFonts w:ascii="Times New Roman" w:hAnsi="Times New Roman" w:cs="Times New Roman"/>
+          <w:sz w:val="24"/>
+          <w:szCs w:val="24"/>
+        </w:rPr>
+        <w:t>U</w:t>
+      </w:r>
+      <w:r>
+        <w:rPr>
+          <w:rFonts w:ascii="Times New Roman" w:hAnsi="Times New Roman" w:cs="Times New Roman"/>
+          <w:sz w:val="24"/>
+          <w:szCs w:val="24"/>
+        </w:rPr>
+        <w:t xml:space="preserve">sar </w:t>
+      </w:r>
+      <w:r>
+        <w:rPr>
+          <w:rFonts w:ascii="Times New Roman" w:hAnsi="Times New Roman" w:cs="Times New Roman"/>
+          <w:sz w:val="24"/>
+          <w:szCs w:val="24"/>
+        </w:rPr>
+        <w:t>F</w:t>
+      </w:r>
+      <w:r>
+        <w:rPr>
+          <w:rFonts w:ascii="Times New Roman" w:hAnsi="Times New Roman" w:cs="Times New Roman"/>
+          <w:sz w:val="24"/>
+          <w:szCs w:val="24"/>
+        </w:rPr>
+        <w:t>lex</w:t>
+      </w:r>
+      <w:r>
+        <w:rPr>
+          <w:rFonts w:ascii="Times New Roman" w:hAnsi="Times New Roman" w:cs="Times New Roman"/>
+          <w:sz w:val="24"/>
+          <w:szCs w:val="24"/>
+        </w:rPr>
+        <w:t>:</w:t>
+      </w:r>
+    </w:p>
+    <w:p>
+      <w:pPr>
+        <w:pStyle w:val="PargrafodaLista"/>
+        <w:numPr>
+          <w:ilvl w:val="2"/>
+          <w:numId w:val="2"/>
+        </w:numPr>
+        <w:spacing w:before="240" w:line="360" w:lineRule="auto"/>
+        <w:jc w:val="both"/>
+        <w:rPr>
+          <w:rFonts w:ascii="Times New Roman" w:hAnsi="Times New Roman" w:cs="Times New Roman"/>
+          <w:sz w:val="24"/>
+          <w:szCs w:val="24"/>
+        </w:rPr>
+      </w:pPr>
+      <w:r>
+        <w:rPr>
+          <w:rFonts w:ascii="Times New Roman" w:hAnsi="Times New Roman" w:cs="Times New Roman"/>
+          <w:sz w:val="24"/>
+          <w:szCs w:val="24"/>
+        </w:rPr>
+        <w:t>Os pseudo-elementos são aqueles que criamos utilizando o ::before ou ::after em uma classe de CSS.</w:t>
+      </w:r>
+    </w:p>
+    <w:p>
+      <w:pPr>
+        <w:pStyle w:val="PargrafodaLista"/>
+        <w:numPr>
+          <w:ilvl w:val="2"/>
+          <w:numId w:val="2"/>
+        </w:numPr>
+        <w:spacing w:before="240" w:line="360" w:lineRule="auto"/>
+        <w:jc w:val="both"/>
+        <w:rPr>
+          <w:rFonts w:ascii="Times New Roman" w:hAnsi="Times New Roman" w:cs="Times New Roman"/>
+          <w:sz w:val="24"/>
+          <w:szCs w:val="24"/>
+        </w:rPr>
+      </w:pPr>
+      <w:r>
+        <w:rPr>
+          <w:rFonts w:ascii="Times New Roman" w:hAnsi="Times New Roman" w:cs="Times New Roman"/>
+          <w:sz w:val="24"/>
+          <w:szCs w:val="24"/>
+        </w:rPr>
+        <w:t>Ao criar um pseudo-elemento em uma classe, podemos automaticamente transformar essa classe em um flexbox e manejar todos os pseudo elementos dentro dela como em um container normalmente</w:t>
+      </w:r>
+      <w:r>
+        <w:rPr>
+          <w:rFonts w:ascii="Times New Roman" w:hAnsi="Times New Roman" w:cs="Times New Roman"/>
+          <w:sz w:val="24"/>
+          <w:szCs w:val="24"/>
+        </w:rPr>
+        <w:t>:</w:t>
+      </w:r>
+    </w:p>
+    <w:p>
+      <w:pPr>
+        <w:spacing w:before="240" w:line="360" w:lineRule="auto"/>
+        <w:jc w:val="both"/>
+        <w:rPr>
+          <w:rFonts w:ascii="Times New Roman" w:hAnsi="Times New Roman" w:cs="Times New Roman"/>
+          <w:sz w:val="24"/>
+          <w:szCs w:val="24"/>
+        </w:rPr>
+      </w:pPr>
+      <w:r>
+        <w:rPr>
+          <w:rFonts w:ascii="Times New Roman" w:hAnsi="Times New Roman" w:cs="Times New Roman"/>
+          <w:sz w:val="24"/>
+          <w:szCs w:val="24"/>
+        </w:rPr>
+        <w:t>Antes do pseudo elemento:</w:t>
+      </w:r>
+    </w:p>
+    <w:p>
+      <w:pPr>
+        <w:shd w:val="clear" w:color="auto" w:fill="1E1E1E"/>
+        <w:spacing w:after="0" w:line="285" w:lineRule="atLeast"/>
+        <w:rPr>
+          <w:rFonts w:ascii="Consolas" w:eastAsia="Times New Roman" w:hAnsi="Consolas" w:cs="Times New Roman"/>
+          <w:color w:val="D4D4D4"/>
+          <w:sz w:val="21"/>
+          <w:szCs w:val="21"/>
+          <w:lang w:val="en-US"/>
+        </w:rPr>
+      </w:pPr>
+      <w:r>
+        <w:rPr>
+          <w:rFonts w:ascii="Consolas" w:eastAsia="Times New Roman" w:hAnsi="Consolas" w:cs="Times New Roman"/>
+          <w:color w:val="D7BA7D"/>
+          <w:sz w:val="21"/>
+          <w:szCs w:val="21"/>
+          <w:lang w:val="en-US"/>
+        </w:rPr>
+        <w:t>.menu-lateral__link</w:t>
+      </w:r>
+      <w:r>
+        <w:rPr>
+          <w:rFonts w:ascii="Consolas" w:eastAsia="Times New Roman" w:hAnsi="Consolas" w:cs="Times New Roman"/>
+          <w:color w:val="D4D4D4"/>
+          <w:sz w:val="21"/>
+          <w:szCs w:val="21"/>
+          <w:lang w:val="en-US"/>
+        </w:rPr>
+        <w:t xml:space="preserve"> {</w:t>
+      </w:r>
+    </w:p>
+    <w:p>
+      <w:pPr>
+        <w:shd w:val="clear" w:color="auto" w:fill="1E1E1E"/>
+        <w:spacing w:after="0" w:line="285" w:lineRule="atLeast"/>
+        <w:rPr>
+          <w:rFonts w:ascii="Consolas" w:eastAsia="Times New Roman" w:hAnsi="Consolas" w:cs="Times New Roman"/>
+          <w:color w:val="D4D4D4"/>
+          <w:sz w:val="21"/>
+          <w:szCs w:val="21"/>
+          <w:lang w:val="en-US"/>
+        </w:rPr>
+      </w:pPr>
+      <w:r>
+        <w:rPr>
+          <w:rFonts w:ascii="Consolas" w:eastAsia="Times New Roman" w:hAnsi="Consolas" w:cs="Times New Roman"/>
+          <w:color w:val="D4D4D4"/>
+          <w:sz w:val="21"/>
+          <w:szCs w:val="21"/>
+          <w:lang w:val="en-US"/>
+        </w:rPr>
+        <w:t xml:space="preserve">  </w:t>
+      </w:r>
+      <w:r>
+        <w:rPr>
+          <w:rFonts w:ascii="Consolas" w:eastAsia="Times New Roman" w:hAnsi="Consolas" w:cs="Times New Roman"/>
+          <w:color w:val="9CDCFE"/>
+          <w:sz w:val="21"/>
+          <w:szCs w:val="21"/>
+          <w:lang w:val="en-US"/>
+        </w:rPr>
+        <w:t>color</w:t>
+      </w:r>
+      <w:r>
+        <w:rPr>
+          <w:rFonts w:ascii="Consolas" w:eastAsia="Times New Roman" w:hAnsi="Consolas" w:cs="Times New Roman"/>
+          <w:color w:val="D4D4D4"/>
+          <w:sz w:val="21"/>
+          <w:szCs w:val="21"/>
+          <w:lang w:val="en-US"/>
+        </w:rPr>
+        <w:t xml:space="preserve">: </w:t>
+      </w:r>
+      <w:r>
+        <w:rPr>
+          <w:rFonts w:ascii="Consolas" w:eastAsia="Times New Roman" w:hAnsi="Consolas" w:cs="Times New Roman"/>
+          <w:color w:val="CE9178"/>
+          <w:sz w:val="21"/>
+          <w:szCs w:val="21"/>
+          <w:lang w:val="en-US"/>
+        </w:rPr>
+        <w:t>#95999C</w:t>
+      </w:r>
+      <w:r>
+        <w:rPr>
+          <w:rFonts w:ascii="Consolas" w:eastAsia="Times New Roman" w:hAnsi="Consolas" w:cs="Times New Roman"/>
+          <w:color w:val="D4D4D4"/>
+          <w:sz w:val="21"/>
+          <w:szCs w:val="21"/>
+          <w:lang w:val="en-US"/>
+        </w:rPr>
+        <w:t>;</w:t>
+      </w:r>
+    </w:p>
+    <w:p>
+      <w:pPr>
+        <w:shd w:val="clear" w:color="auto" w:fill="1E1E1E"/>
+        <w:spacing w:after="0" w:line="285" w:lineRule="atLeast"/>
+        <w:rPr>
+          <w:rFonts w:ascii="Consolas" w:eastAsia="Times New Roman" w:hAnsi="Consolas" w:cs="Times New Roman"/>
+          <w:color w:val="D4D4D4"/>
+          <w:sz w:val="21"/>
+          <w:szCs w:val="21"/>
+          <w:lang w:val="en-US"/>
+        </w:rPr>
+      </w:pPr>
+      <w:r>
+        <w:rPr>
+          <w:rFonts w:ascii="Consolas" w:eastAsia="Times New Roman" w:hAnsi="Consolas" w:cs="Times New Roman"/>
+          <w:color w:val="D4D4D4"/>
+          <w:sz w:val="21"/>
+          <w:szCs w:val="21"/>
+          <w:lang w:val="en-US"/>
+        </w:rPr>
+        <w:lastRenderedPageBreak/>
+        <w:t xml:space="preserve">  </w:t>
+      </w:r>
+      <w:r>
+        <w:rPr>
+          <w:rFonts w:ascii="Consolas" w:eastAsia="Times New Roman" w:hAnsi="Consolas" w:cs="Times New Roman"/>
+          <w:color w:val="9CDCFE"/>
+          <w:sz w:val="21"/>
+          <w:szCs w:val="21"/>
+          <w:lang w:val="en-US"/>
+        </w:rPr>
+        <w:t>height</w:t>
+      </w:r>
+      <w:r>
+        <w:rPr>
+          <w:rFonts w:ascii="Consolas" w:eastAsia="Times New Roman" w:hAnsi="Consolas" w:cs="Times New Roman"/>
+          <w:color w:val="D4D4D4"/>
+          <w:sz w:val="21"/>
+          <w:szCs w:val="21"/>
+          <w:lang w:val="en-US"/>
+        </w:rPr>
+        <w:t xml:space="preserve">: </w:t>
+      </w:r>
+      <w:r>
+        <w:rPr>
+          <w:rFonts w:ascii="Consolas" w:eastAsia="Times New Roman" w:hAnsi="Consolas" w:cs="Times New Roman"/>
+          <w:color w:val="B5CEA8"/>
+          <w:sz w:val="21"/>
+          <w:szCs w:val="21"/>
+          <w:lang w:val="en-US"/>
+        </w:rPr>
+        <w:t>64px</w:t>
+      </w:r>
+      <w:r>
+        <w:rPr>
+          <w:rFonts w:ascii="Consolas" w:eastAsia="Times New Roman" w:hAnsi="Consolas" w:cs="Times New Roman"/>
+          <w:color w:val="D4D4D4"/>
+          <w:sz w:val="21"/>
+          <w:szCs w:val="21"/>
+          <w:lang w:val="en-US"/>
+        </w:rPr>
+        <w:t>;</w:t>
+      </w:r>
+    </w:p>
+    <w:p>
+      <w:pPr>
+        <w:shd w:val="clear" w:color="auto" w:fill="1E1E1E"/>
+        <w:spacing w:after="0" w:line="285" w:lineRule="atLeast"/>
+        <w:rPr>
+          <w:rFonts w:ascii="Consolas" w:eastAsia="Times New Roman" w:hAnsi="Consolas" w:cs="Times New Roman"/>
+          <w:color w:val="D4D4D4"/>
+          <w:sz w:val="21"/>
+          <w:szCs w:val="21"/>
+          <w:lang w:val="en-US"/>
+        </w:rPr>
+      </w:pPr>
+      <w:r>
+        <w:rPr>
+          <w:rFonts w:ascii="Consolas" w:eastAsia="Times New Roman" w:hAnsi="Consolas" w:cs="Times New Roman"/>
+          <w:color w:val="D4D4D4"/>
+          <w:sz w:val="21"/>
+          <w:szCs w:val="21"/>
+          <w:lang w:val="en-US"/>
+        </w:rPr>
+        <w:t xml:space="preserve">  </w:t>
+      </w:r>
+      <w:r>
+        <w:rPr>
+          <w:rFonts w:ascii="Consolas" w:eastAsia="Times New Roman" w:hAnsi="Consolas" w:cs="Times New Roman"/>
+          <w:color w:val="9CDCFE"/>
+          <w:sz w:val="21"/>
+          <w:szCs w:val="21"/>
+          <w:lang w:val="en-US"/>
+        </w:rPr>
+        <w:t>padding-left</w:t>
+      </w:r>
+      <w:r>
+        <w:rPr>
+          <w:rFonts w:ascii="Consolas" w:eastAsia="Times New Roman" w:hAnsi="Consolas" w:cs="Times New Roman"/>
+          <w:color w:val="D4D4D4"/>
+          <w:sz w:val="21"/>
+          <w:szCs w:val="21"/>
+          <w:lang w:val="en-US"/>
+        </w:rPr>
+        <w:t xml:space="preserve">: </w:t>
+      </w:r>
+      <w:r>
+        <w:rPr>
+          <w:rFonts w:ascii="Consolas" w:eastAsia="Times New Roman" w:hAnsi="Consolas" w:cs="Times New Roman"/>
+          <w:color w:val="B5CEA8"/>
+          <w:sz w:val="21"/>
+          <w:szCs w:val="21"/>
+          <w:lang w:val="en-US"/>
+        </w:rPr>
+        <w:t>64px</w:t>
+      </w:r>
+      <w:r>
+        <w:rPr>
+          <w:rFonts w:ascii="Consolas" w:eastAsia="Times New Roman" w:hAnsi="Consolas" w:cs="Times New Roman"/>
+          <w:color w:val="D4D4D4"/>
+          <w:sz w:val="21"/>
+          <w:szCs w:val="21"/>
+          <w:lang w:val="en-US"/>
+        </w:rPr>
+        <w:t>;</w:t>
+      </w:r>
+    </w:p>
+    <w:p>
+      <w:pPr>
+        <w:shd w:val="clear" w:color="auto" w:fill="1E1E1E"/>
+        <w:spacing w:after="0" w:line="285" w:lineRule="atLeast"/>
+        <w:rPr>
+          <w:rFonts w:ascii="Consolas" w:eastAsia="Times New Roman" w:hAnsi="Consolas" w:cs="Times New Roman"/>
+          <w:color w:val="D4D4D4"/>
+          <w:sz w:val="21"/>
+          <w:szCs w:val="21"/>
+        </w:rPr>
+      </w:pPr>
+      <w:r>
+        <w:rPr>
+          <w:rFonts w:ascii="Consolas" w:eastAsia="Times New Roman" w:hAnsi="Consolas" w:cs="Times New Roman"/>
+          <w:color w:val="D4D4D4"/>
+          <w:sz w:val="21"/>
+          <w:szCs w:val="21"/>
+        </w:rPr>
+        <w:t>}</w:t>
+      </w:r>
+    </w:p>
+    <w:p>
+      <w:pPr>
+        <w:spacing w:before="240" w:line="360" w:lineRule="auto"/>
+        <w:jc w:val="center"/>
+        <w:rPr>
+          <w:rFonts w:ascii="Times New Roman" w:hAnsi="Times New Roman" w:cs="Times New Roman"/>
+          <w:sz w:val="24"/>
+          <w:szCs w:val="24"/>
+        </w:rPr>
+      </w:pPr>
+      <w:r>
+        <w:rPr>
+          <w:rFonts w:ascii="Times New Roman" w:hAnsi="Times New Roman" w:cs="Times New Roman"/>
+          <w:sz w:val="24"/>
+          <w:szCs w:val="24"/>
+        </w:rPr>
+        <w:drawing>
+          <wp:inline distT="0" distB="0" distL="0" distR="0" wp14:anchorId="24853B3F" wp14:editId="403848C3">
+            <wp:extent cx="1104899" cy="1555750"/>
+            <wp:effectExtent l="0" t="0" r="635" b="6350"/>
+            <wp:docPr id="28" name="Imagem 28"/>
+            <wp:cNvGraphicFramePr>
+              <a:graphicFrameLocks xmlns:a="http://schemas.openxmlformats.org/drawingml/2006/main" noChangeAspect="1"/>
+            </wp:cNvGraphicFramePr>
+            <a:graphic xmlns:a="http://schemas.openxmlformats.org/drawingml/2006/main">
+              <a:graphicData uri="http://schemas.openxmlformats.org/drawingml/2006/picture">
+                <pic:pic xmlns:pic="http://schemas.openxmlformats.org/drawingml/2006/picture">
+                  <pic:nvPicPr>
+                    <pic:cNvPr id="1" name=""/>
+                    <pic:cNvPicPr/>
+                  </pic:nvPicPr>
+                  <pic:blipFill>
+                    <a:blip r:embed="rId24"/>
+                    <a:stretch>
+                      <a:fillRect/>
+                    </a:stretch>
+                  </pic:blipFill>
+                  <pic:spPr>
+                    <a:xfrm>
+                      <a:off x="0" y="0"/>
+                      <a:ext cx="1107162" cy="1558937"/>
+                    </a:xfrm>
+                    <a:prstGeom prst="rect">
+                      <a:avLst/>
+                    </a:prstGeom>
+                  </pic:spPr>
+                </pic:pic>
+              </a:graphicData>
+            </a:graphic>
+          </wp:inline>
+        </w:drawing>
+      </w:r>
+    </w:p>
+    <w:p>
+      <w:pPr>
+        <w:spacing w:before="240" w:line="360" w:lineRule="auto"/>
+        <w:jc w:val="both"/>
+        <w:rPr>
+          <w:rFonts w:ascii="Times New Roman" w:hAnsi="Times New Roman" w:cs="Times New Roman"/>
+          <w:sz w:val="24"/>
+          <w:szCs w:val="24"/>
+        </w:rPr>
+      </w:pPr>
+      <w:r>
+        <w:rPr>
+          <w:rFonts w:ascii="Times New Roman" w:hAnsi="Times New Roman" w:cs="Times New Roman"/>
+          <w:sz w:val="24"/>
+          <w:szCs w:val="24"/>
+        </w:rPr>
+        <w:t>Depois do pseudo:</w:t>
+      </w:r>
+    </w:p>
+    <w:p>
+      <w:pPr>
+        <w:shd w:val="clear" w:color="auto" w:fill="1E1E1E"/>
+        <w:spacing w:after="0" w:line="285" w:lineRule="atLeast"/>
+        <w:rPr>
+          <w:rFonts w:ascii="Consolas" w:eastAsia="Times New Roman" w:hAnsi="Consolas" w:cs="Times New Roman"/>
+          <w:color w:val="D4D4D4"/>
+          <w:sz w:val="21"/>
+          <w:szCs w:val="21"/>
+          <w:lang w:val="en-US"/>
+        </w:rPr>
+      </w:pPr>
+      <w:r>
+        <w:rPr>
+          <w:rFonts w:ascii="Consolas" w:eastAsia="Times New Roman" w:hAnsi="Consolas" w:cs="Times New Roman"/>
+          <w:color w:val="D7BA7D"/>
+          <w:sz w:val="21"/>
+          <w:szCs w:val="21"/>
+          <w:lang w:val="en-US"/>
+        </w:rPr>
+        <w:t>.menu-lateral__link</w:t>
+      </w:r>
+      <w:r>
+        <w:rPr>
+          <w:rFonts w:ascii="Consolas" w:eastAsia="Times New Roman" w:hAnsi="Consolas" w:cs="Times New Roman"/>
+          <w:color w:val="D4D4D4"/>
+          <w:sz w:val="21"/>
+          <w:szCs w:val="21"/>
+          <w:lang w:val="en-US"/>
+        </w:rPr>
+        <w:t xml:space="preserve"> {</w:t>
+      </w:r>
+    </w:p>
+    <w:p>
+      <w:pPr>
+        <w:shd w:val="clear" w:color="auto" w:fill="1E1E1E"/>
+        <w:spacing w:after="0" w:line="285" w:lineRule="atLeast"/>
+        <w:rPr>
+          <w:rFonts w:ascii="Consolas" w:eastAsia="Times New Roman" w:hAnsi="Consolas" w:cs="Times New Roman"/>
+          <w:color w:val="D4D4D4"/>
+          <w:sz w:val="21"/>
+          <w:szCs w:val="21"/>
+          <w:lang w:val="en-US"/>
+        </w:rPr>
+      </w:pPr>
+      <w:r>
+        <w:rPr>
+          <w:rFonts w:ascii="Consolas" w:eastAsia="Times New Roman" w:hAnsi="Consolas" w:cs="Times New Roman"/>
+          <w:color w:val="D4D4D4"/>
+          <w:sz w:val="21"/>
+          <w:szCs w:val="21"/>
+          <w:lang w:val="en-US"/>
+        </w:rPr>
+        <w:t xml:space="preserve">  </w:t>
+      </w:r>
+      <w:r>
+        <w:rPr>
+          <w:rFonts w:ascii="Consolas" w:eastAsia="Times New Roman" w:hAnsi="Consolas" w:cs="Times New Roman"/>
+          <w:color w:val="9CDCFE"/>
+          <w:sz w:val="21"/>
+          <w:szCs w:val="21"/>
+          <w:lang w:val="en-US"/>
+        </w:rPr>
+        <w:t>align-items</w:t>
+      </w:r>
+      <w:r>
+        <w:rPr>
+          <w:rFonts w:ascii="Consolas" w:eastAsia="Times New Roman" w:hAnsi="Consolas" w:cs="Times New Roman"/>
+          <w:color w:val="D4D4D4"/>
+          <w:sz w:val="21"/>
+          <w:szCs w:val="21"/>
+          <w:lang w:val="en-US"/>
+        </w:rPr>
+        <w:t xml:space="preserve">: </w:t>
+      </w:r>
+      <w:r>
+        <w:rPr>
+          <w:rFonts w:ascii="Consolas" w:eastAsia="Times New Roman" w:hAnsi="Consolas" w:cs="Times New Roman"/>
+          <w:color w:val="CE9178"/>
+          <w:sz w:val="21"/>
+          <w:szCs w:val="21"/>
+          <w:lang w:val="en-US"/>
+        </w:rPr>
+        <w:t>center</w:t>
+      </w:r>
+      <w:r>
+        <w:rPr>
+          <w:rFonts w:ascii="Consolas" w:eastAsia="Times New Roman" w:hAnsi="Consolas" w:cs="Times New Roman"/>
+          <w:color w:val="D4D4D4"/>
+          <w:sz w:val="21"/>
+          <w:szCs w:val="21"/>
+          <w:lang w:val="en-US"/>
+        </w:rPr>
+        <w:t>;</w:t>
+      </w:r>
+    </w:p>
+    <w:p>
+      <w:pPr>
+        <w:shd w:val="clear" w:color="auto" w:fill="1E1E1E"/>
+        <w:spacing w:after="0" w:line="285" w:lineRule="atLeast"/>
+        <w:rPr>
+          <w:rFonts w:ascii="Consolas" w:eastAsia="Times New Roman" w:hAnsi="Consolas" w:cs="Times New Roman"/>
+          <w:color w:val="D4D4D4"/>
+          <w:sz w:val="21"/>
+          <w:szCs w:val="21"/>
+          <w:lang w:val="en-US"/>
+        </w:rPr>
+      </w:pPr>
+      <w:r>
+        <w:rPr>
+          <w:rFonts w:ascii="Consolas" w:eastAsia="Times New Roman" w:hAnsi="Consolas" w:cs="Times New Roman"/>
+          <w:color w:val="D4D4D4"/>
+          <w:sz w:val="21"/>
+          <w:szCs w:val="21"/>
+          <w:lang w:val="en-US"/>
+        </w:rPr>
+        <w:t xml:space="preserve">  </w:t>
+      </w:r>
+      <w:r>
+        <w:rPr>
+          <w:rFonts w:ascii="Consolas" w:eastAsia="Times New Roman" w:hAnsi="Consolas" w:cs="Times New Roman"/>
+          <w:color w:val="9CDCFE"/>
+          <w:sz w:val="21"/>
+          <w:szCs w:val="21"/>
+          <w:lang w:val="en-US"/>
+        </w:rPr>
+        <w:t>color</w:t>
+      </w:r>
+      <w:r>
+        <w:rPr>
+          <w:rFonts w:ascii="Consolas" w:eastAsia="Times New Roman" w:hAnsi="Consolas" w:cs="Times New Roman"/>
+          <w:color w:val="D4D4D4"/>
+          <w:sz w:val="21"/>
+          <w:szCs w:val="21"/>
+          <w:lang w:val="en-US"/>
+        </w:rPr>
+        <w:t xml:space="preserve">: </w:t>
+      </w:r>
+      <w:r>
+        <w:rPr>
+          <w:rFonts w:ascii="Consolas" w:eastAsia="Times New Roman" w:hAnsi="Consolas" w:cs="Times New Roman"/>
+          <w:color w:val="CE9178"/>
+          <w:sz w:val="21"/>
+          <w:szCs w:val="21"/>
+          <w:lang w:val="en-US"/>
+        </w:rPr>
+        <w:t>#95999C</w:t>
+      </w:r>
+      <w:r>
+        <w:rPr>
+          <w:rFonts w:ascii="Consolas" w:eastAsia="Times New Roman" w:hAnsi="Consolas" w:cs="Times New Roman"/>
+          <w:color w:val="D4D4D4"/>
+          <w:sz w:val="21"/>
+          <w:szCs w:val="21"/>
+          <w:lang w:val="en-US"/>
+        </w:rPr>
+        <w:t>;</w:t>
+      </w:r>
+    </w:p>
+    <w:p>
+      <w:pPr>
+        <w:shd w:val="clear" w:color="auto" w:fill="1E1E1E"/>
+        <w:spacing w:after="0" w:line="285" w:lineRule="atLeast"/>
+        <w:rPr>
+          <w:rFonts w:ascii="Consolas" w:eastAsia="Times New Roman" w:hAnsi="Consolas" w:cs="Times New Roman"/>
+          <w:color w:val="D4D4D4"/>
+          <w:sz w:val="21"/>
+          <w:szCs w:val="21"/>
+          <w:lang w:val="en-US"/>
+        </w:rPr>
+      </w:pPr>
+      <w:r>
+        <w:rPr>
+          <w:rFonts w:ascii="Consolas" w:eastAsia="Times New Roman" w:hAnsi="Consolas" w:cs="Times New Roman"/>
+          <w:color w:val="D4D4D4"/>
+          <w:sz w:val="21"/>
+          <w:szCs w:val="21"/>
+          <w:lang w:val="en-US"/>
+        </w:rPr>
+        <w:t xml:space="preserve">  </w:t>
+      </w:r>
+      <w:r>
+        <w:rPr>
+          <w:rFonts w:ascii="Consolas" w:eastAsia="Times New Roman" w:hAnsi="Consolas" w:cs="Times New Roman"/>
+          <w:color w:val="9CDCFE"/>
+          <w:sz w:val="21"/>
+          <w:szCs w:val="21"/>
+          <w:lang w:val="en-US"/>
+        </w:rPr>
+        <w:t>display</w:t>
+      </w:r>
+      <w:r>
+        <w:rPr>
+          <w:rFonts w:ascii="Consolas" w:eastAsia="Times New Roman" w:hAnsi="Consolas" w:cs="Times New Roman"/>
+          <w:color w:val="D4D4D4"/>
+          <w:sz w:val="21"/>
+          <w:szCs w:val="21"/>
+          <w:lang w:val="en-US"/>
+        </w:rPr>
+        <w:t xml:space="preserve">: </w:t>
+      </w:r>
+      <w:r>
+        <w:rPr>
+          <w:rFonts w:ascii="Consolas" w:eastAsia="Times New Roman" w:hAnsi="Consolas" w:cs="Times New Roman"/>
+          <w:color w:val="CE9178"/>
+          <w:sz w:val="21"/>
+          <w:szCs w:val="21"/>
+          <w:lang w:val="en-US"/>
+        </w:rPr>
+        <w:t>flex</w:t>
+      </w:r>
+      <w:r>
+        <w:rPr>
+          <w:rFonts w:ascii="Consolas" w:eastAsia="Times New Roman" w:hAnsi="Consolas" w:cs="Times New Roman"/>
+          <w:color w:val="D4D4D4"/>
+          <w:sz w:val="21"/>
+          <w:szCs w:val="21"/>
+          <w:lang w:val="en-US"/>
+        </w:rPr>
+        <w:t>;</w:t>
+      </w:r>
+    </w:p>
+    <w:p>
+      <w:pPr>
+        <w:shd w:val="clear" w:color="auto" w:fill="1E1E1E"/>
+        <w:spacing w:after="0" w:line="285" w:lineRule="atLeast"/>
+        <w:rPr>
+          <w:rFonts w:ascii="Consolas" w:eastAsia="Times New Roman" w:hAnsi="Consolas" w:cs="Times New Roman"/>
+          <w:color w:val="D4D4D4"/>
+          <w:sz w:val="21"/>
+          <w:szCs w:val="21"/>
+          <w:lang w:val="en-US"/>
+        </w:rPr>
+      </w:pPr>
+      <w:r>
+        <w:rPr>
+          <w:rFonts w:ascii="Consolas" w:eastAsia="Times New Roman" w:hAnsi="Consolas" w:cs="Times New Roman"/>
+          <w:color w:val="D4D4D4"/>
+          <w:sz w:val="21"/>
+          <w:szCs w:val="21"/>
+          <w:lang w:val="en-US"/>
+        </w:rPr>
+        <w:t xml:space="preserve">  </w:t>
+      </w:r>
+      <w:r>
+        <w:rPr>
+          <w:rFonts w:ascii="Consolas" w:eastAsia="Times New Roman" w:hAnsi="Consolas" w:cs="Times New Roman"/>
+          <w:color w:val="9CDCFE"/>
+          <w:sz w:val="21"/>
+          <w:szCs w:val="21"/>
+          <w:lang w:val="en-US"/>
+        </w:rPr>
+        <w:t>height</w:t>
+      </w:r>
+      <w:r>
+        <w:rPr>
+          <w:rFonts w:ascii="Consolas" w:eastAsia="Times New Roman" w:hAnsi="Consolas" w:cs="Times New Roman"/>
+          <w:color w:val="D4D4D4"/>
+          <w:sz w:val="21"/>
+          <w:szCs w:val="21"/>
+          <w:lang w:val="en-US"/>
+        </w:rPr>
+        <w:t xml:space="preserve">: </w:t>
+      </w:r>
+      <w:r>
+        <w:rPr>
+          <w:rFonts w:ascii="Consolas" w:eastAsia="Times New Roman" w:hAnsi="Consolas" w:cs="Times New Roman"/>
+          <w:color w:val="B5CEA8"/>
+          <w:sz w:val="21"/>
+          <w:szCs w:val="21"/>
+          <w:lang w:val="en-US"/>
+        </w:rPr>
+        <w:t>64px</w:t>
+      </w:r>
+      <w:r>
+        <w:rPr>
+          <w:rFonts w:ascii="Consolas" w:eastAsia="Times New Roman" w:hAnsi="Consolas" w:cs="Times New Roman"/>
+          <w:color w:val="D4D4D4"/>
+          <w:sz w:val="21"/>
+          <w:szCs w:val="21"/>
+          <w:lang w:val="en-US"/>
+        </w:rPr>
+        <w:t>;</w:t>
+      </w:r>
+    </w:p>
+    <w:p>
+      <w:pPr>
+        <w:shd w:val="clear" w:color="auto" w:fill="1E1E1E"/>
+        <w:spacing w:after="0" w:line="285" w:lineRule="atLeast"/>
+        <w:rPr>
+          <w:rFonts w:ascii="Consolas" w:eastAsia="Times New Roman" w:hAnsi="Consolas" w:cs="Times New Roman"/>
+          <w:color w:val="D4D4D4"/>
+          <w:sz w:val="21"/>
+          <w:szCs w:val="21"/>
+          <w:lang w:val="en-US"/>
+        </w:rPr>
+      </w:pPr>
+      <w:r>
+        <w:rPr>
+          <w:rFonts w:ascii="Consolas" w:eastAsia="Times New Roman" w:hAnsi="Consolas" w:cs="Times New Roman"/>
+          <w:color w:val="D4D4D4"/>
+          <w:sz w:val="21"/>
+          <w:szCs w:val="21"/>
+          <w:lang w:val="en-US"/>
+        </w:rPr>
+        <w:t xml:space="preserve">  </w:t>
+      </w:r>
+      <w:r>
+        <w:rPr>
+          <w:rFonts w:ascii="Consolas" w:eastAsia="Times New Roman" w:hAnsi="Consolas" w:cs="Times New Roman"/>
+          <w:color w:val="9CDCFE"/>
+          <w:sz w:val="21"/>
+          <w:szCs w:val="21"/>
+          <w:lang w:val="en-US"/>
+        </w:rPr>
+        <w:t>padding-left</w:t>
+      </w:r>
+      <w:r>
+        <w:rPr>
+          <w:rFonts w:ascii="Consolas" w:eastAsia="Times New Roman" w:hAnsi="Consolas" w:cs="Times New Roman"/>
+          <w:color w:val="D4D4D4"/>
+          <w:sz w:val="21"/>
+          <w:szCs w:val="21"/>
+          <w:lang w:val="en-US"/>
+        </w:rPr>
+        <w:t xml:space="preserve">: </w:t>
+      </w:r>
+      <w:r>
+        <w:rPr>
+          <w:rFonts w:ascii="Consolas" w:eastAsia="Times New Roman" w:hAnsi="Consolas" w:cs="Times New Roman"/>
+          <w:color w:val="B5CEA8"/>
+          <w:sz w:val="21"/>
+          <w:szCs w:val="21"/>
+          <w:lang w:val="en-US"/>
+        </w:rPr>
+        <w:t>64px</w:t>
+      </w:r>
+      <w:r>
+        <w:rPr>
+          <w:rFonts w:ascii="Consolas" w:eastAsia="Times New Roman" w:hAnsi="Consolas" w:cs="Times New Roman"/>
+          <w:color w:val="D4D4D4"/>
+          <w:sz w:val="21"/>
+          <w:szCs w:val="21"/>
+          <w:lang w:val="en-US"/>
+        </w:rPr>
+        <w:t>;</w:t>
+      </w:r>
+    </w:p>
+    <w:p>
+      <w:pPr>
+        <w:shd w:val="clear" w:color="auto" w:fill="1E1E1E"/>
+        <w:spacing w:after="0" w:line="285" w:lineRule="atLeast"/>
+        <w:rPr>
+          <w:rFonts w:ascii="Consolas" w:eastAsia="Times New Roman" w:hAnsi="Consolas" w:cs="Times New Roman"/>
+          <w:color w:val="D4D4D4"/>
+          <w:sz w:val="21"/>
+          <w:szCs w:val="21"/>
+        </w:rPr>
+      </w:pPr>
+      <w:r>
+        <w:rPr>
+          <w:rFonts w:ascii="Consolas" w:eastAsia="Times New Roman" w:hAnsi="Consolas" w:cs="Times New Roman"/>
+          <w:color w:val="D4D4D4"/>
+          <w:sz w:val="21"/>
+          <w:szCs w:val="21"/>
+        </w:rPr>
+        <w:t>}</w:t>
+      </w:r>
+    </w:p>
+    <w:p>
+      <w:pPr>
+        <w:shd w:val="clear" w:color="auto" w:fill="1E1E1E"/>
+        <w:spacing w:after="0" w:line="285" w:lineRule="atLeast"/>
+        <w:rPr>
+          <w:rFonts w:ascii="Consolas" w:eastAsia="Times New Roman" w:hAnsi="Consolas" w:cs="Times New Roman"/>
+          <w:color w:val="D4D4D4"/>
+          <w:sz w:val="21"/>
+          <w:szCs w:val="21"/>
+        </w:rPr>
+      </w:pPr>
+    </w:p>
+    <w:p>
+      <w:pPr>
+        <w:shd w:val="clear" w:color="auto" w:fill="1E1E1E"/>
+        <w:spacing w:after="0" w:line="285" w:lineRule="atLeast"/>
+        <w:rPr>
+          <w:rFonts w:ascii="Consolas" w:eastAsia="Times New Roman" w:hAnsi="Consolas" w:cs="Times New Roman"/>
+          <w:color w:val="D4D4D4"/>
+          <w:sz w:val="21"/>
+          <w:szCs w:val="21"/>
+          <w:lang w:val="en-US"/>
+        </w:rPr>
+      </w:pPr>
+      <w:r>
+        <w:rPr>
+          <w:rFonts w:ascii="Consolas" w:eastAsia="Times New Roman" w:hAnsi="Consolas" w:cs="Times New Roman"/>
+          <w:color w:val="D7BA7D"/>
+          <w:sz w:val="21"/>
+          <w:szCs w:val="21"/>
+          <w:lang w:val="en-US"/>
+        </w:rPr>
+        <w:t>.menu-lateral__link::before</w:t>
+      </w:r>
+      <w:r>
+        <w:rPr>
+          <w:rFonts w:ascii="Consolas" w:eastAsia="Times New Roman" w:hAnsi="Consolas" w:cs="Times New Roman"/>
+          <w:color w:val="D4D4D4"/>
+          <w:sz w:val="21"/>
+          <w:szCs w:val="21"/>
+          <w:lang w:val="en-US"/>
+        </w:rPr>
+        <w:t>{</w:t>
+      </w:r>
+    </w:p>
+    <w:p>
+      <w:pPr>
+        <w:shd w:val="clear" w:color="auto" w:fill="1E1E1E"/>
+        <w:spacing w:after="0" w:line="285" w:lineRule="atLeast"/>
+        <w:rPr>
+          <w:rFonts w:ascii="Consolas" w:eastAsia="Times New Roman" w:hAnsi="Consolas" w:cs="Times New Roman"/>
+          <w:color w:val="D4D4D4"/>
+          <w:sz w:val="21"/>
+          <w:szCs w:val="21"/>
+          <w:lang w:val="en-US"/>
+        </w:rPr>
+      </w:pPr>
+      <w:r>
+        <w:rPr>
+          <w:rFonts w:ascii="Consolas" w:eastAsia="Times New Roman" w:hAnsi="Consolas" w:cs="Times New Roman"/>
+          <w:color w:val="D4D4D4"/>
+          <w:sz w:val="21"/>
+          <w:szCs w:val="21"/>
+          <w:lang w:val="en-US"/>
+        </w:rPr>
+        <w:t xml:space="preserve">  </w:t>
+      </w:r>
+      <w:r>
+        <w:rPr>
+          <w:rFonts w:ascii="Consolas" w:eastAsia="Times New Roman" w:hAnsi="Consolas" w:cs="Times New Roman"/>
+          <w:color w:val="9CDCFE"/>
+          <w:sz w:val="21"/>
+          <w:szCs w:val="21"/>
+          <w:lang w:val="en-US"/>
+        </w:rPr>
+        <w:t>content</w:t>
+      </w:r>
+      <w:r>
+        <w:rPr>
+          <w:rFonts w:ascii="Consolas" w:eastAsia="Times New Roman" w:hAnsi="Consolas" w:cs="Times New Roman"/>
+          <w:color w:val="D4D4D4"/>
+          <w:sz w:val="21"/>
+          <w:szCs w:val="21"/>
+          <w:lang w:val="en-US"/>
+        </w:rPr>
+        <w:t xml:space="preserve">: </w:t>
+      </w:r>
+      <w:r>
+        <w:rPr>
+          <w:rFonts w:ascii="Consolas" w:eastAsia="Times New Roman" w:hAnsi="Consolas" w:cs="Times New Roman"/>
+          <w:color w:val="CE9178"/>
+          <w:sz w:val="21"/>
+          <w:szCs w:val="21"/>
+          <w:lang w:val="en-US"/>
+        </w:rPr>
+        <w:t>"</w:t>
+      </w:r>
+      <w:r>
+        <w:rPr>
+          <w:rFonts w:ascii="Consolas" w:eastAsia="Times New Roman" w:hAnsi="Consolas" w:cs="Times New Roman"/>
+          <w:color w:val="D7BA7D"/>
+          <w:sz w:val="21"/>
+          <w:szCs w:val="21"/>
+          <w:lang w:val="en-US"/>
+        </w:rPr>
+        <w:t>\e905</w:t>
+      </w:r>
+      <w:r>
+        <w:rPr>
+          <w:rFonts w:ascii="Consolas" w:eastAsia="Times New Roman" w:hAnsi="Consolas" w:cs="Times New Roman"/>
+          <w:color w:val="CE9178"/>
+          <w:sz w:val="21"/>
+          <w:szCs w:val="21"/>
+          <w:lang w:val="en-US"/>
+        </w:rPr>
+        <w:t>"</w:t>
+      </w:r>
+      <w:r>
+        <w:rPr>
+          <w:rFonts w:ascii="Consolas" w:eastAsia="Times New Roman" w:hAnsi="Consolas" w:cs="Times New Roman"/>
+          <w:color w:val="D4D4D4"/>
+          <w:sz w:val="21"/>
+          <w:szCs w:val="21"/>
+          <w:lang w:val="en-US"/>
+        </w:rPr>
+        <w:t>;</w:t>
+      </w:r>
+    </w:p>
+    <w:p>
+      <w:pPr>
+        <w:shd w:val="clear" w:color="auto" w:fill="1E1E1E"/>
+        <w:spacing w:after="0" w:line="285" w:lineRule="atLeast"/>
+        <w:rPr>
+          <w:rFonts w:ascii="Consolas" w:eastAsia="Times New Roman" w:hAnsi="Consolas" w:cs="Times New Roman"/>
+          <w:color w:val="D4D4D4"/>
+          <w:sz w:val="21"/>
+          <w:szCs w:val="21"/>
+          <w:lang w:val="en-US"/>
+        </w:rPr>
+      </w:pPr>
+      <w:r>
+        <w:rPr>
+          <w:rFonts w:ascii="Consolas" w:eastAsia="Times New Roman" w:hAnsi="Consolas" w:cs="Times New Roman"/>
+          <w:color w:val="D4D4D4"/>
+          <w:sz w:val="21"/>
+          <w:szCs w:val="21"/>
+          <w:lang w:val="en-US"/>
+        </w:rPr>
+        <w:t xml:space="preserve">  </w:t>
+      </w:r>
+      <w:r>
+        <w:rPr>
+          <w:rFonts w:ascii="Consolas" w:eastAsia="Times New Roman" w:hAnsi="Consolas" w:cs="Times New Roman"/>
+          <w:color w:val="9CDCFE"/>
+          <w:sz w:val="21"/>
+          <w:szCs w:val="21"/>
+          <w:lang w:val="en-US"/>
+        </w:rPr>
+        <w:t>font-size</w:t>
+      </w:r>
+      <w:r>
+        <w:rPr>
+          <w:rFonts w:ascii="Consolas" w:eastAsia="Times New Roman" w:hAnsi="Consolas" w:cs="Times New Roman"/>
+          <w:color w:val="D4D4D4"/>
+          <w:sz w:val="21"/>
+          <w:szCs w:val="21"/>
+          <w:lang w:val="en-US"/>
+        </w:rPr>
+        <w:t xml:space="preserve">: </w:t>
+      </w:r>
+      <w:r>
+        <w:rPr>
+          <w:rFonts w:ascii="Consolas" w:eastAsia="Times New Roman" w:hAnsi="Consolas" w:cs="Times New Roman"/>
+          <w:color w:val="B5CEA8"/>
+          <w:sz w:val="21"/>
+          <w:szCs w:val="21"/>
+          <w:lang w:val="en-US"/>
+        </w:rPr>
+        <w:t>24px</w:t>
+      </w:r>
+      <w:r>
+        <w:rPr>
+          <w:rFonts w:ascii="Consolas" w:eastAsia="Times New Roman" w:hAnsi="Consolas" w:cs="Times New Roman"/>
+          <w:color w:val="D4D4D4"/>
+          <w:sz w:val="21"/>
+          <w:szCs w:val="21"/>
+          <w:lang w:val="en-US"/>
+        </w:rPr>
+        <w:t>;</w:t>
+      </w:r>
+    </w:p>
+    <w:p>
+      <w:pPr>
+        <w:shd w:val="clear" w:color="auto" w:fill="1E1E1E"/>
+        <w:spacing w:after="0" w:line="285" w:lineRule="atLeast"/>
+        <w:rPr>
+          <w:rFonts w:ascii="Consolas" w:eastAsia="Times New Roman" w:hAnsi="Consolas" w:cs="Times New Roman"/>
+          <w:color w:val="D4D4D4"/>
+          <w:sz w:val="21"/>
+          <w:szCs w:val="21"/>
+          <w:lang w:val="en-US"/>
+        </w:rPr>
+      </w:pPr>
+      <w:r>
+        <w:rPr>
+          <w:rFonts w:ascii="Consolas" w:eastAsia="Times New Roman" w:hAnsi="Consolas" w:cs="Times New Roman"/>
+          <w:color w:val="D4D4D4"/>
+          <w:sz w:val="21"/>
+          <w:szCs w:val="21"/>
+          <w:lang w:val="en-US"/>
+        </w:rPr>
+        <w:t xml:space="preserve">  </w:t>
+      </w:r>
+      <w:r>
+        <w:rPr>
+          <w:rFonts w:ascii="Consolas" w:eastAsia="Times New Roman" w:hAnsi="Consolas" w:cs="Times New Roman"/>
+          <w:color w:val="9CDCFE"/>
+          <w:sz w:val="21"/>
+          <w:szCs w:val="21"/>
+          <w:lang w:val="en-US"/>
+        </w:rPr>
+        <w:t>height</w:t>
+      </w:r>
+      <w:r>
+        <w:rPr>
+          <w:rFonts w:ascii="Consolas" w:eastAsia="Times New Roman" w:hAnsi="Consolas" w:cs="Times New Roman"/>
+          <w:color w:val="D4D4D4"/>
+          <w:sz w:val="21"/>
+          <w:szCs w:val="21"/>
+          <w:lang w:val="en-US"/>
+        </w:rPr>
+        <w:t xml:space="preserve">: </w:t>
+      </w:r>
+      <w:r>
+        <w:rPr>
+          <w:rFonts w:ascii="Consolas" w:eastAsia="Times New Roman" w:hAnsi="Consolas" w:cs="Times New Roman"/>
+          <w:color w:val="B5CEA8"/>
+          <w:sz w:val="21"/>
+          <w:szCs w:val="21"/>
+          <w:lang w:val="en-US"/>
+        </w:rPr>
+        <w:t>24px</w:t>
+      </w:r>
+      <w:r>
+        <w:rPr>
+          <w:rFonts w:ascii="Consolas" w:eastAsia="Times New Roman" w:hAnsi="Consolas" w:cs="Times New Roman"/>
+          <w:color w:val="D4D4D4"/>
+          <w:sz w:val="21"/>
+          <w:szCs w:val="21"/>
+          <w:lang w:val="en-US"/>
+        </w:rPr>
+        <w:t>;</w:t>
+      </w:r>
+    </w:p>
+    <w:p>
+      <w:pPr>
+        <w:shd w:val="clear" w:color="auto" w:fill="1E1E1E"/>
+        <w:spacing w:after="0" w:line="285" w:lineRule="atLeast"/>
+        <w:rPr>
+          <w:rFonts w:ascii="Consolas" w:eastAsia="Times New Roman" w:hAnsi="Consolas" w:cs="Times New Roman"/>
+          <w:color w:val="D4D4D4"/>
+          <w:sz w:val="21"/>
+          <w:szCs w:val="21"/>
+          <w:lang w:val="en-US"/>
+        </w:rPr>
+      </w:pPr>
+      <w:r>
+        <w:rPr>
+          <w:rFonts w:ascii="Consolas" w:eastAsia="Times New Roman" w:hAnsi="Consolas" w:cs="Times New Roman"/>
+          <w:color w:val="D4D4D4"/>
+          <w:sz w:val="21"/>
+          <w:szCs w:val="21"/>
+          <w:lang w:val="en-US"/>
+        </w:rPr>
+        <w:t xml:space="preserve">  </w:t>
+      </w:r>
+      <w:r>
+        <w:rPr>
+          <w:rFonts w:ascii="Consolas" w:eastAsia="Times New Roman" w:hAnsi="Consolas" w:cs="Times New Roman"/>
+          <w:color w:val="9CDCFE"/>
+          <w:sz w:val="21"/>
+          <w:szCs w:val="21"/>
+          <w:lang w:val="en-US"/>
+        </w:rPr>
+        <w:t>left</w:t>
+      </w:r>
+      <w:r>
+        <w:rPr>
+          <w:rFonts w:ascii="Consolas" w:eastAsia="Times New Roman" w:hAnsi="Consolas" w:cs="Times New Roman"/>
+          <w:color w:val="D4D4D4"/>
+          <w:sz w:val="21"/>
+          <w:szCs w:val="21"/>
+          <w:lang w:val="en-US"/>
+        </w:rPr>
+        <w:t xml:space="preserve">: </w:t>
+      </w:r>
+      <w:r>
+        <w:rPr>
+          <w:rFonts w:ascii="Consolas" w:eastAsia="Times New Roman" w:hAnsi="Consolas" w:cs="Times New Roman"/>
+          <w:color w:val="B5CEA8"/>
+          <w:sz w:val="21"/>
+          <w:szCs w:val="21"/>
+          <w:lang w:val="en-US"/>
+        </w:rPr>
+        <w:t>24px</w:t>
+      </w:r>
+      <w:r>
+        <w:rPr>
+          <w:rFonts w:ascii="Consolas" w:eastAsia="Times New Roman" w:hAnsi="Consolas" w:cs="Times New Roman"/>
+          <w:color w:val="D4D4D4"/>
+          <w:sz w:val="21"/>
+          <w:szCs w:val="21"/>
+          <w:lang w:val="en-US"/>
+        </w:rPr>
+        <w:t>;</w:t>
+      </w:r>
+    </w:p>
+    <w:p>
+      <w:pPr>
+        <w:shd w:val="clear" w:color="auto" w:fill="1E1E1E"/>
+        <w:spacing w:after="0" w:line="285" w:lineRule="atLeast"/>
+        <w:rPr>
+          <w:rFonts w:ascii="Consolas" w:eastAsia="Times New Roman" w:hAnsi="Consolas" w:cs="Times New Roman"/>
+          <w:color w:val="D4D4D4"/>
+          <w:sz w:val="21"/>
+          <w:szCs w:val="21"/>
+          <w:lang w:val="en-US"/>
+        </w:rPr>
+      </w:pPr>
+      <w:r>
+        <w:rPr>
+          <w:rFonts w:ascii="Consolas" w:eastAsia="Times New Roman" w:hAnsi="Consolas" w:cs="Times New Roman"/>
+          <w:color w:val="D4D4D4"/>
+          <w:sz w:val="21"/>
+          <w:szCs w:val="21"/>
+          <w:lang w:val="en-US"/>
+        </w:rPr>
+        <w:t xml:space="preserve">  </w:t>
+      </w:r>
+      <w:r>
+        <w:rPr>
+          <w:rFonts w:ascii="Consolas" w:eastAsia="Times New Roman" w:hAnsi="Consolas" w:cs="Times New Roman"/>
+          <w:color w:val="9CDCFE"/>
+          <w:sz w:val="21"/>
+          <w:szCs w:val="21"/>
+          <w:lang w:val="en-US"/>
+        </w:rPr>
+        <w:t>position</w:t>
+      </w:r>
+      <w:r>
+        <w:rPr>
+          <w:rFonts w:ascii="Consolas" w:eastAsia="Times New Roman" w:hAnsi="Consolas" w:cs="Times New Roman"/>
+          <w:color w:val="D4D4D4"/>
+          <w:sz w:val="21"/>
+          <w:szCs w:val="21"/>
+          <w:lang w:val="en-US"/>
+        </w:rPr>
+        <w:t xml:space="preserve">: </w:t>
+      </w:r>
+      <w:r>
+        <w:rPr>
+          <w:rFonts w:ascii="Consolas" w:eastAsia="Times New Roman" w:hAnsi="Consolas" w:cs="Times New Roman"/>
+          <w:color w:val="CE9178"/>
+          <w:sz w:val="21"/>
+          <w:szCs w:val="21"/>
+          <w:lang w:val="en-US"/>
+        </w:rPr>
+        <w:t>absolute</w:t>
+      </w:r>
+      <w:r>
+        <w:rPr>
+          <w:rFonts w:ascii="Consolas" w:eastAsia="Times New Roman" w:hAnsi="Consolas" w:cs="Times New Roman"/>
+          <w:color w:val="D4D4D4"/>
+          <w:sz w:val="21"/>
+          <w:szCs w:val="21"/>
+          <w:lang w:val="en-US"/>
+        </w:rPr>
+        <w:t>;</w:t>
+      </w:r>
+    </w:p>
+    <w:p>
+      <w:pPr>
+        <w:shd w:val="clear" w:color="auto" w:fill="1E1E1E"/>
+        <w:spacing w:after="0" w:line="285" w:lineRule="atLeast"/>
+        <w:rPr>
+          <w:rFonts w:ascii="Consolas" w:eastAsia="Times New Roman" w:hAnsi="Consolas" w:cs="Times New Roman"/>
+          <w:color w:val="D4D4D4"/>
+          <w:sz w:val="21"/>
+          <w:szCs w:val="21"/>
+        </w:rPr>
+      </w:pPr>
+      <w:r>
+        <w:rPr>
+          <w:rFonts w:ascii="Consolas" w:eastAsia="Times New Roman" w:hAnsi="Consolas" w:cs="Times New Roman"/>
+          <w:color w:val="D4D4D4"/>
+          <w:sz w:val="21"/>
+          <w:szCs w:val="21"/>
+          <w:lang w:val="en-US"/>
+        </w:rPr>
+        <w:t xml:space="preserve">  </w:t>
+      </w:r>
+      <w:r>
+        <w:rPr>
+          <w:rFonts w:ascii="Consolas" w:eastAsia="Times New Roman" w:hAnsi="Consolas" w:cs="Times New Roman"/>
+          <w:color w:val="9CDCFE"/>
+          <w:sz w:val="21"/>
+          <w:szCs w:val="21"/>
+        </w:rPr>
+        <w:t>width</w:t>
+      </w:r>
+      <w:r>
+        <w:rPr>
+          <w:rFonts w:ascii="Consolas" w:eastAsia="Times New Roman" w:hAnsi="Consolas" w:cs="Times New Roman"/>
+          <w:color w:val="D4D4D4"/>
+          <w:sz w:val="21"/>
+          <w:szCs w:val="21"/>
+        </w:rPr>
+        <w:t xml:space="preserve">: </w:t>
+      </w:r>
+      <w:r>
+        <w:rPr>
+          <w:rFonts w:ascii="Consolas" w:eastAsia="Times New Roman" w:hAnsi="Consolas" w:cs="Times New Roman"/>
+          <w:color w:val="B5CEA8"/>
+          <w:sz w:val="21"/>
+          <w:szCs w:val="21"/>
+        </w:rPr>
+        <w:t>24px</w:t>
+      </w:r>
+      <w:r>
+        <w:rPr>
+          <w:rFonts w:ascii="Consolas" w:eastAsia="Times New Roman" w:hAnsi="Consolas" w:cs="Times New Roman"/>
+          <w:color w:val="D4D4D4"/>
+          <w:sz w:val="21"/>
+          <w:szCs w:val="21"/>
+        </w:rPr>
+        <w:t>;</w:t>
+      </w:r>
+    </w:p>
+    <w:p>
+      <w:pPr>
+        <w:shd w:val="clear" w:color="auto" w:fill="1E1E1E"/>
+        <w:spacing w:after="0" w:line="285" w:lineRule="atLeast"/>
+        <w:rPr>
+          <w:rFonts w:ascii="Consolas" w:eastAsia="Times New Roman" w:hAnsi="Consolas" w:cs="Times New Roman"/>
+          <w:color w:val="D4D4D4"/>
+          <w:sz w:val="21"/>
+          <w:szCs w:val="21"/>
+        </w:rPr>
+      </w:pPr>
+      <w:r>
+        <w:rPr>
+          <w:rFonts w:ascii="Consolas" w:eastAsia="Times New Roman" w:hAnsi="Consolas" w:cs="Times New Roman"/>
+          <w:color w:val="D4D4D4"/>
+          <w:sz w:val="21"/>
+          <w:szCs w:val="21"/>
+        </w:rPr>
+        <w:t>}</w:t>
+      </w:r>
+    </w:p>
+    <w:p>
+      <w:pPr>
+        <w:spacing w:before="240" w:line="360" w:lineRule="auto"/>
+        <w:jc w:val="center"/>
+        <w:rPr>
+          <w:rFonts w:ascii="Times New Roman" w:hAnsi="Times New Roman" w:cs="Times New Roman"/>
+          <w:sz w:val="24"/>
+          <w:szCs w:val="24"/>
+        </w:rPr>
+      </w:pPr>
+      <w:r>
+        <w:rPr>
+          <w:rFonts w:ascii="Times New Roman" w:hAnsi="Times New Roman" w:cs="Times New Roman"/>
+          <w:sz w:val="24"/>
+          <w:szCs w:val="24"/>
+        </w:rPr>
+        <w:drawing>
+          <wp:inline distT="0" distB="0" distL="0" distR="0" wp14:anchorId="6911B296" wp14:editId="6E1ED6B7">
+            <wp:extent cx="1288045" cy="1895475"/>
+            <wp:effectExtent l="0" t="0" r="7620" b="0"/>
+            <wp:docPr id="27" name="Imagem 27"/>
+            <wp:cNvGraphicFramePr>
+              <a:graphicFrameLocks xmlns:a="http://schemas.openxmlformats.org/drawingml/2006/main" noChangeAspect="1"/>
+            </wp:cNvGraphicFramePr>
+            <a:graphic xmlns:a="http://schemas.openxmlformats.org/drawingml/2006/main">
+              <a:graphicData uri="http://schemas.openxmlformats.org/drawingml/2006/picture">
+                <pic:pic xmlns:pic="http://schemas.openxmlformats.org/drawingml/2006/picture">
+                  <pic:nvPicPr>
+                    <pic:cNvPr id="1" name=""/>
+                    <pic:cNvPicPr/>
+                  </pic:nvPicPr>
+                  <pic:blipFill>
+                    <a:blip r:embed="rId25"/>
+                    <a:stretch>
+                      <a:fillRect/>
+                    </a:stretch>
+                  </pic:blipFill>
+                  <pic:spPr>
+                    <a:xfrm>
+                      <a:off x="0" y="0"/>
+                      <a:ext cx="1289341" cy="1897383"/>
+                    </a:xfrm>
+                    <a:prstGeom prst="rect">
+                      <a:avLst/>
+                    </a:prstGeom>
+                  </pic:spPr>
+                </pic:pic>
+              </a:graphicData>
+            </a:graphic>
+          </wp:inline>
+        </w:drawing>
+      </w:r>
+    </w:p>
+    <w:p>
+      <w:pPr>
+        <w:pStyle w:val="PargrafodaLista"/>
+        <w:numPr>
+          <w:ilvl w:val="2"/>
+          <w:numId w:val="2"/>
+        </w:numPr>
+        <w:spacing w:before="240" w:line="360" w:lineRule="auto"/>
+        <w:jc w:val="both"/>
+        <w:rPr>
+          <w:rFonts w:ascii="Times New Roman" w:hAnsi="Times New Roman" w:cs="Times New Roman"/>
+          <w:sz w:val="24"/>
+          <w:szCs w:val="24"/>
+        </w:rPr>
+      </w:pPr>
+      <w:r>
+        <w:rPr>
+          <w:rFonts w:ascii="Times New Roman" w:hAnsi="Times New Roman" w:cs="Times New Roman"/>
+          <w:sz w:val="24"/>
+          <w:szCs w:val="24"/>
+        </w:rPr>
+        <w:t>Ao transformar a tag &lt;a&gt; em um flex, controlamos tanto o pseudo elemento ::before quanto o escrito dela</w:t>
+      </w:r>
+      <w:r>
+        <w:rPr>
+          <w:rFonts w:ascii="Times New Roman" w:hAnsi="Times New Roman" w:cs="Times New Roman"/>
+          <w:sz w:val="24"/>
+          <w:szCs w:val="24"/>
+        </w:rPr>
+        <w:t>, tornando ambos elementos</w:t>
+      </w:r>
+      <w:r>
+        <w:rPr>
+          <w:rFonts w:ascii="Times New Roman" w:hAnsi="Times New Roman" w:cs="Times New Roman"/>
+          <w:sz w:val="24"/>
+          <w:szCs w:val="24"/>
+        </w:rPr>
+        <w:t>:</w:t>
+      </w:r>
+    </w:p>
+    <w:p>
+      <w:pPr>
+        <w:spacing w:before="240" w:line="360" w:lineRule="auto"/>
+        <w:jc w:val="center"/>
+        <w:rPr>
+          <w:rFonts w:ascii="Times New Roman" w:hAnsi="Times New Roman" w:cs="Times New Roman"/>
+          <w:sz w:val="24"/>
+          <w:szCs w:val="24"/>
+        </w:rPr>
+      </w:pPr>
+      <w:r>
+        <w:rPr>
+          <w:rFonts w:ascii="Times New Roman" w:hAnsi="Times New Roman" w:cs="Times New Roman"/>
+          <w:sz w:val="24"/>
+          <w:szCs w:val="24"/>
+        </w:rPr>
+        <w:lastRenderedPageBreak/>
+        <w:drawing>
+          <wp:inline distT="0" distB="0" distL="0" distR="0" wp14:anchorId="2D80578E" wp14:editId="2FABAAF8">
+            <wp:extent cx="3639058" cy="666843"/>
+            <wp:effectExtent l="0" t="0" r="0" b="0"/>
+            <wp:docPr id="29" name="Imagem 29"/>
+            <wp:cNvGraphicFramePr>
+              <a:graphicFrameLocks xmlns:a="http://schemas.openxmlformats.org/drawingml/2006/main" noChangeAspect="1"/>
+            </wp:cNvGraphicFramePr>
+            <a:graphic xmlns:a="http://schemas.openxmlformats.org/drawingml/2006/main">
+              <a:graphicData uri="http://schemas.openxmlformats.org/drawingml/2006/picture">
+                <pic:pic xmlns:pic="http://schemas.openxmlformats.org/drawingml/2006/picture">
+                  <pic:nvPicPr>
+                    <pic:cNvPr id="1" name=""/>
+                    <pic:cNvPicPr/>
+                  </pic:nvPicPr>
+                  <pic:blipFill>
+                    <a:blip r:embed="rId26"/>
+                    <a:stretch>
+                      <a:fillRect/>
+                    </a:stretch>
+                  </pic:blipFill>
+                  <pic:spPr>
+                    <a:xfrm>
+                      <a:off x="0" y="0"/>
+                      <a:ext cx="3639058" cy="666843"/>
+                    </a:xfrm>
+                    <a:prstGeom prst="rect">
+                      <a:avLst/>
+                    </a:prstGeom>
+                  </pic:spPr>
+                </pic:pic>
+              </a:graphicData>
+            </a:graphic>
+          </wp:inline>
+        </w:drawing>
+      </w:r>
+    </w:p>
+    <w:p>
+      <w:pPr>
+        <w:pStyle w:val="PargrafodaLista"/>
+        <w:numPr>
+          <w:ilvl w:val="2"/>
+          <w:numId w:val="2"/>
+        </w:numPr>
+        <w:spacing w:before="240" w:line="360" w:lineRule="auto"/>
+        <w:jc w:val="both"/>
+        <w:rPr>
+          <w:rFonts w:ascii="Times New Roman" w:hAnsi="Times New Roman" w:cs="Times New Roman"/>
+          <w:sz w:val="24"/>
+          <w:szCs w:val="24"/>
+        </w:rPr>
+      </w:pPr>
+      <w:r>
+        <w:rPr>
+          <w:rFonts w:ascii="Times New Roman" w:hAnsi="Times New Roman" w:cs="Times New Roman"/>
+          <w:sz w:val="24"/>
+          <w:szCs w:val="24"/>
+        </w:rPr>
+        <w:t>Criamos um pseudo-elemento para o menu-lateral__link, mas se quisermos que cada link tenha esse pseudo link alterado, precisamos criar um pseudo para cada</w:t>
+      </w:r>
+      <w:r>
+        <w:rPr>
+          <w:rFonts w:ascii="Times New Roman" w:hAnsi="Times New Roman" w:cs="Times New Roman"/>
+          <w:sz w:val="24"/>
+          <w:szCs w:val="24"/>
+        </w:rPr>
+        <w:t xml:space="preserve"> e, como cada link terá um ícone diferente, precisamos criar uma classe separada para cada um</w:t>
+      </w:r>
+      <w:r>
+        <w:rPr>
+          <w:rFonts w:ascii="Times New Roman" w:hAnsi="Times New Roman" w:cs="Times New Roman"/>
+          <w:sz w:val="24"/>
+          <w:szCs w:val="24"/>
+        </w:rPr>
+        <w:t>:</w:t>
+      </w:r>
+    </w:p>
+    <w:p>
+      <w:pPr>
+        <w:shd w:val="clear" w:color="auto" w:fill="1E1E1E"/>
+        <w:spacing w:after="0" w:line="276" w:lineRule="auto"/>
+        <w:rPr>
+          <w:rFonts w:ascii="Consolas" w:eastAsia="Times New Roman" w:hAnsi="Consolas" w:cs="Times New Roman"/>
+          <w:color w:val="D4D4D4"/>
+          <w:sz w:val="21"/>
+          <w:szCs w:val="21"/>
+        </w:rPr>
+      </w:pPr>
+      <w:r>
+        <w:rPr>
+          <w:rFonts w:ascii="Consolas" w:eastAsia="Times New Roman" w:hAnsi="Consolas" w:cs="Times New Roman"/>
+          <w:color w:val="808080"/>
+          <w:sz w:val="21"/>
+          <w:szCs w:val="21"/>
+        </w:rPr>
+        <w:t>&lt;</w:t>
+      </w:r>
+      <w:r>
+        <w:rPr>
+          <w:rFonts w:ascii="Consolas" w:eastAsia="Times New Roman" w:hAnsi="Consolas" w:cs="Times New Roman"/>
+          <w:color w:val="569CD6"/>
+          <w:sz w:val="21"/>
+          <w:szCs w:val="21"/>
+        </w:rPr>
+        <w:t>a</w:t>
+      </w:r>
+      <w:r>
+        <w:rPr>
+          <w:rFonts w:ascii="Consolas" w:eastAsia="Times New Roman" w:hAnsi="Consolas" w:cs="Times New Roman"/>
+          <w:color w:val="D4D4D4"/>
+          <w:sz w:val="21"/>
+          <w:szCs w:val="21"/>
+        </w:rPr>
+        <w:t xml:space="preserve"> </w:t>
+      </w:r>
+      <w:r>
+        <w:rPr>
+          <w:rFonts w:ascii="Consolas" w:eastAsia="Times New Roman" w:hAnsi="Consolas" w:cs="Times New Roman"/>
+          <w:color w:val="9CDCFE"/>
+          <w:sz w:val="21"/>
+          <w:szCs w:val="21"/>
+        </w:rPr>
+        <w:t>href</w:t>
+      </w:r>
+      <w:r>
+        <w:rPr>
+          <w:rFonts w:ascii="Consolas" w:eastAsia="Times New Roman" w:hAnsi="Consolas" w:cs="Times New Roman"/>
+          <w:color w:val="D4D4D4"/>
+          <w:sz w:val="21"/>
+          <w:szCs w:val="21"/>
+        </w:rPr>
+        <w:t>=</w:t>
+      </w:r>
+      <w:r>
+        <w:rPr>
+          <w:rFonts w:ascii="Consolas" w:eastAsia="Times New Roman" w:hAnsi="Consolas" w:cs="Times New Roman"/>
+          <w:color w:val="CE9178"/>
+          <w:sz w:val="21"/>
+          <w:szCs w:val="21"/>
+        </w:rPr>
+        <w:t>"#"</w:t>
+      </w:r>
+      <w:r>
+        <w:rPr>
+          <w:rFonts w:ascii="Consolas" w:eastAsia="Times New Roman" w:hAnsi="Consolas" w:cs="Times New Roman"/>
+          <w:color w:val="D4D4D4"/>
+          <w:sz w:val="21"/>
+          <w:szCs w:val="21"/>
+        </w:rPr>
+        <w:t xml:space="preserve"> </w:t>
+      </w:r>
+      <w:r>
+        <w:rPr>
+          <w:rFonts w:ascii="Consolas" w:eastAsia="Times New Roman" w:hAnsi="Consolas" w:cs="Times New Roman"/>
+          <w:color w:val="9CDCFE"/>
+          <w:sz w:val="21"/>
+          <w:szCs w:val="21"/>
+        </w:rPr>
+        <w:t>class</w:t>
+      </w:r>
+      <w:r>
+        <w:rPr>
+          <w:rFonts w:ascii="Consolas" w:eastAsia="Times New Roman" w:hAnsi="Consolas" w:cs="Times New Roman"/>
+          <w:color w:val="D4D4D4"/>
+          <w:sz w:val="21"/>
+          <w:szCs w:val="21"/>
+        </w:rPr>
+        <w:t>=</w:t>
+      </w:r>
+      <w:r>
+        <w:rPr>
+          <w:rFonts w:ascii="Consolas" w:eastAsia="Times New Roman" w:hAnsi="Consolas" w:cs="Times New Roman"/>
+          <w:color w:val="CE9178"/>
+          <w:sz w:val="21"/>
+          <w:szCs w:val="21"/>
+        </w:rPr>
+        <w:t>"menu-lateral__link menu-lateral__link--inicio menu-lateral__link--ativo"</w:t>
+      </w:r>
+      <w:r>
+        <w:rPr>
+          <w:rFonts w:ascii="Consolas" w:eastAsia="Times New Roman" w:hAnsi="Consolas" w:cs="Times New Roman"/>
+          <w:color w:val="808080"/>
+          <w:sz w:val="21"/>
+          <w:szCs w:val="21"/>
+        </w:rPr>
+        <w:t>&gt;</w:t>
+      </w:r>
+      <w:r>
+        <w:rPr>
+          <w:rFonts w:ascii="Consolas" w:eastAsia="Times New Roman" w:hAnsi="Consolas" w:cs="Times New Roman"/>
+          <w:color w:val="D4D4D4"/>
+          <w:sz w:val="21"/>
+          <w:szCs w:val="21"/>
+        </w:rPr>
+        <w:t>Início</w:t>
+      </w:r>
+      <w:r>
+        <w:rPr>
+          <w:rFonts w:ascii="Consolas" w:eastAsia="Times New Roman" w:hAnsi="Consolas" w:cs="Times New Roman"/>
+          <w:color w:val="808080"/>
+          <w:sz w:val="21"/>
+          <w:szCs w:val="21"/>
+        </w:rPr>
+        <w:t>&lt;/</w:t>
+      </w:r>
+      <w:r>
+        <w:rPr>
+          <w:rFonts w:ascii="Consolas" w:eastAsia="Times New Roman" w:hAnsi="Consolas" w:cs="Times New Roman"/>
+          <w:color w:val="569CD6"/>
+          <w:sz w:val="21"/>
+          <w:szCs w:val="21"/>
+        </w:rPr>
+        <w:t>a</w:t>
+      </w:r>
+      <w:r>
+        <w:rPr>
+          <w:rFonts w:ascii="Consolas" w:eastAsia="Times New Roman" w:hAnsi="Consolas" w:cs="Times New Roman"/>
+          <w:color w:val="808080"/>
+          <w:sz w:val="21"/>
+          <w:szCs w:val="21"/>
+        </w:rPr>
+        <w:t>&gt;</w:t>
+      </w:r>
+    </w:p>
+    <w:p>
+      <w:pPr>
+        <w:shd w:val="clear" w:color="auto" w:fill="1E1E1E"/>
+        <w:spacing w:after="0" w:line="285" w:lineRule="atLeast"/>
+        <w:rPr>
+          <w:rFonts w:ascii="Consolas" w:eastAsia="Times New Roman" w:hAnsi="Consolas" w:cs="Times New Roman"/>
+          <w:color w:val="D7BA7D"/>
+          <w:sz w:val="21"/>
+          <w:szCs w:val="21"/>
+        </w:rPr>
+      </w:pPr>
+    </w:p>
+    <w:p>
+      <w:pPr>
+        <w:shd w:val="clear" w:color="auto" w:fill="1E1E1E"/>
+        <w:spacing w:after="0" w:line="285" w:lineRule="atLeast"/>
+        <w:rPr>
+          <w:rFonts w:ascii="Consolas" w:eastAsia="Times New Roman" w:hAnsi="Consolas" w:cs="Times New Roman"/>
+          <w:color w:val="D7BA7D"/>
+          <w:sz w:val="21"/>
+          <w:szCs w:val="21"/>
+        </w:rPr>
+      </w:pPr>
+    </w:p>
+    <w:p>
+      <w:pPr>
+        <w:shd w:val="clear" w:color="auto" w:fill="1E1E1E"/>
+        <w:spacing w:after="0" w:line="285" w:lineRule="atLeast"/>
+        <w:rPr>
+          <w:rFonts w:ascii="Consolas" w:eastAsia="Times New Roman" w:hAnsi="Consolas" w:cs="Times New Roman"/>
+          <w:color w:val="D7BA7D"/>
+          <w:sz w:val="21"/>
+          <w:szCs w:val="21"/>
+        </w:rPr>
+      </w:pPr>
+      <w:r>
+        <w:rPr>
+          <w:rFonts w:ascii="Consolas" w:eastAsia="Times New Roman" w:hAnsi="Consolas" w:cs="Times New Roman"/>
+          <w:color w:val="D7BA7D"/>
+          <w:sz w:val="21"/>
+          <w:szCs w:val="21"/>
+        </w:rPr>
+        <w:t>```CSS:</w:t>
+      </w:r>
+    </w:p>
+    <w:p>
+      <w:pPr>
+        <w:shd w:val="clear" w:color="auto" w:fill="1E1E1E"/>
+        <w:spacing w:after="0" w:line="285" w:lineRule="atLeast"/>
+        <w:rPr>
+          <w:rFonts w:ascii="Consolas" w:eastAsia="Times New Roman" w:hAnsi="Consolas" w:cs="Times New Roman"/>
+          <w:color w:val="D4D4D4"/>
+          <w:sz w:val="21"/>
+          <w:szCs w:val="21"/>
+        </w:rPr>
+      </w:pPr>
+      <w:r>
+        <w:rPr>
+          <w:rFonts w:ascii="Consolas" w:eastAsia="Times New Roman" w:hAnsi="Consolas" w:cs="Times New Roman"/>
+          <w:color w:val="D7BA7D"/>
+          <w:sz w:val="21"/>
+          <w:szCs w:val="21"/>
+        </w:rPr>
+        <w:t>.</w:t>
+      </w:r>
+      <w:r>
+        <w:rPr>
+          <w:rFonts w:ascii="Consolas" w:eastAsia="Times New Roman" w:hAnsi="Consolas" w:cs="Times New Roman"/>
+          <w:color w:val="D7BA7D"/>
+          <w:sz w:val="21"/>
+          <w:szCs w:val="21"/>
+        </w:rPr>
+        <w:t>menu-lateral__link--inicio::before</w:t>
+      </w:r>
+      <w:r>
+        <w:rPr>
+          <w:rFonts w:ascii="Consolas" w:eastAsia="Times New Roman" w:hAnsi="Consolas" w:cs="Times New Roman"/>
+          <w:color w:val="D4D4D4"/>
+          <w:sz w:val="21"/>
+          <w:szCs w:val="21"/>
+        </w:rPr>
+        <w:t xml:space="preserve"> {</w:t>
+      </w:r>
+    </w:p>
+    <w:p>
+      <w:pPr>
+        <w:shd w:val="clear" w:color="auto" w:fill="1E1E1E"/>
+        <w:spacing w:after="0" w:line="285" w:lineRule="atLeast"/>
+        <w:rPr>
+          <w:rFonts w:ascii="Consolas" w:eastAsia="Times New Roman" w:hAnsi="Consolas" w:cs="Times New Roman"/>
+          <w:color w:val="D4D4D4"/>
+          <w:sz w:val="21"/>
+          <w:szCs w:val="21"/>
+        </w:rPr>
+      </w:pPr>
+      <w:r>
+        <w:rPr>
+          <w:rFonts w:ascii="Consolas" w:eastAsia="Times New Roman" w:hAnsi="Consolas" w:cs="Times New Roman"/>
+          <w:color w:val="D4D4D4"/>
+          <w:sz w:val="21"/>
+          <w:szCs w:val="21"/>
+        </w:rPr>
+        <w:t xml:space="preserve">  </w:t>
+      </w:r>
+      <w:r>
+        <w:rPr>
+          <w:rFonts w:ascii="Consolas" w:eastAsia="Times New Roman" w:hAnsi="Consolas" w:cs="Times New Roman"/>
+          <w:color w:val="9CDCFE"/>
+          <w:sz w:val="21"/>
+          <w:szCs w:val="21"/>
+        </w:rPr>
+        <w:t>content</w:t>
+      </w:r>
+      <w:r>
+        <w:rPr>
+          <w:rFonts w:ascii="Consolas" w:eastAsia="Times New Roman" w:hAnsi="Consolas" w:cs="Times New Roman"/>
+          <w:color w:val="D4D4D4"/>
+          <w:sz w:val="21"/>
+          <w:szCs w:val="21"/>
+        </w:rPr>
+        <w:t xml:space="preserve">: </w:t>
+      </w:r>
+      <w:r>
+        <w:rPr>
+          <w:rFonts w:ascii="Consolas" w:eastAsia="Times New Roman" w:hAnsi="Consolas" w:cs="Times New Roman"/>
+          <w:color w:val="CE9178"/>
+          <w:sz w:val="21"/>
+          <w:szCs w:val="21"/>
+        </w:rPr>
+        <w:t>"</w:t>
+      </w:r>
+      <w:r>
+        <w:rPr>
+          <w:rFonts w:ascii="Consolas" w:eastAsia="Times New Roman" w:hAnsi="Consolas" w:cs="Times New Roman"/>
+          <w:color w:val="D7BA7D"/>
+          <w:sz w:val="21"/>
+          <w:szCs w:val="21"/>
+        </w:rPr>
+        <w:t>\e902</w:t>
+      </w:r>
+      <w:r>
+        <w:rPr>
+          <w:rFonts w:ascii="Consolas" w:eastAsia="Times New Roman" w:hAnsi="Consolas" w:cs="Times New Roman"/>
+          <w:color w:val="CE9178"/>
+          <w:sz w:val="21"/>
+          <w:szCs w:val="21"/>
+        </w:rPr>
+        <w:t>"</w:t>
+      </w:r>
+      <w:r>
+        <w:rPr>
+          <w:rFonts w:ascii="Consolas" w:eastAsia="Times New Roman" w:hAnsi="Consolas" w:cs="Times New Roman"/>
+          <w:color w:val="D4D4D4"/>
+          <w:sz w:val="21"/>
+          <w:szCs w:val="21"/>
+        </w:rPr>
+        <w:t>;</w:t>
+      </w:r>
+    </w:p>
+    <w:p>
+      <w:pPr>
+        <w:shd w:val="clear" w:color="auto" w:fill="1E1E1E"/>
+        <w:spacing w:after="0" w:line="285" w:lineRule="atLeast"/>
+        <w:rPr>
+          <w:rFonts w:ascii="Consolas" w:eastAsia="Times New Roman" w:hAnsi="Consolas" w:cs="Times New Roman"/>
+          <w:color w:val="D4D4D4"/>
+          <w:sz w:val="21"/>
+          <w:szCs w:val="21"/>
+        </w:rPr>
+      </w:pPr>
+      <w:r>
+        <w:rPr>
+          <w:rFonts w:ascii="Consolas" w:eastAsia="Times New Roman" w:hAnsi="Consolas" w:cs="Times New Roman"/>
+          <w:color w:val="D4D4D4"/>
+          <w:sz w:val="21"/>
+          <w:szCs w:val="21"/>
+        </w:rPr>
+        <w:t>}</w:t>
+      </w:r>
+    </w:p>
+    <w:p>
+      <w:pPr>
+        <w:pStyle w:val="PargrafodaLista"/>
+        <w:numPr>
+          <w:ilvl w:val="3"/>
+          <w:numId w:val="2"/>
+        </w:numPr>
+        <w:spacing w:before="240" w:line="360" w:lineRule="auto"/>
+        <w:jc w:val="both"/>
+        <w:rPr>
+          <w:rFonts w:ascii="Times New Roman" w:hAnsi="Times New Roman" w:cs="Times New Roman"/>
+          <w:sz w:val="24"/>
+          <w:szCs w:val="24"/>
+        </w:rPr>
+      </w:pPr>
+      <w:r>
+        <w:rPr>
+          <w:rFonts w:ascii="Times New Roman" w:hAnsi="Times New Roman" w:cs="Times New Roman"/>
+          <w:sz w:val="24"/>
+          <w:szCs w:val="24"/>
+        </w:rPr>
+        <w:t xml:space="preserve"> </w:t>
+      </w:r>
+      <w:r>
+        <w:rPr>
+          <w:rFonts w:ascii="Times New Roman" w:hAnsi="Times New Roman" w:cs="Times New Roman"/>
+          <w:sz w:val="24"/>
+          <w:szCs w:val="24"/>
+        </w:rPr>
+        <w:t>Coloquei como exemplo do link de início, mas isso se descorreu para todos os outros links também.</w:t>
+      </w:r>
+    </w:p>
+    <w:p>
+      <w:pPr>
+        <w:pStyle w:val="PargrafodaLista"/>
+        <w:numPr>
+          <w:ilvl w:val="2"/>
+          <w:numId w:val="2"/>
+        </w:numPr>
+        <w:spacing w:before="240" w:line="360" w:lineRule="auto"/>
+        <w:jc w:val="both"/>
+        <w:rPr>
+          <w:rFonts w:ascii="Times New Roman" w:hAnsi="Times New Roman" w:cs="Times New Roman"/>
+          <w:sz w:val="24"/>
+          <w:szCs w:val="24"/>
+        </w:rPr>
+      </w:pPr>
+      <w:r>
+        <w:rPr>
+          <w:rFonts w:ascii="Times New Roman" w:hAnsi="Times New Roman" w:cs="Times New Roman"/>
+          <w:sz w:val="24"/>
+          <w:szCs w:val="24"/>
+        </w:rPr>
+        <w:t>A classe –ativo é correspondente a alteração que cada link sofrerá quando mudarmos a página, ou seja, se estivermos na página de início, isso ocorrerá com o link:</w:t>
+      </w:r>
+    </w:p>
+    <w:p>
+      <w:pPr>
+        <w:shd w:val="clear" w:color="auto" w:fill="1E1E1E"/>
+        <w:spacing w:after="0" w:line="285" w:lineRule="atLeast"/>
+        <w:rPr>
+          <w:rFonts w:ascii="Consolas" w:eastAsia="Times New Roman" w:hAnsi="Consolas" w:cs="Times New Roman"/>
+          <w:color w:val="D4D4D4"/>
+          <w:sz w:val="21"/>
+          <w:szCs w:val="21"/>
+          <w:lang w:val="en-US"/>
+        </w:rPr>
+      </w:pPr>
+      <w:r>
+        <w:rPr>
+          <w:rFonts w:ascii="Consolas" w:eastAsia="Times New Roman" w:hAnsi="Consolas" w:cs="Times New Roman"/>
+          <w:color w:val="D7BA7D"/>
+          <w:sz w:val="21"/>
+          <w:szCs w:val="21"/>
+          <w:lang w:val="en-US"/>
+        </w:rPr>
+        <w:t>.menu-lateral__link--ativo</w:t>
+      </w:r>
+      <w:r>
+        <w:rPr>
+          <w:rFonts w:ascii="Consolas" w:eastAsia="Times New Roman" w:hAnsi="Consolas" w:cs="Times New Roman"/>
+          <w:color w:val="D4D4D4"/>
+          <w:sz w:val="21"/>
+          <w:szCs w:val="21"/>
+          <w:lang w:val="en-US"/>
+        </w:rPr>
+        <w:t xml:space="preserve"> {</w:t>
+      </w:r>
+    </w:p>
+    <w:p>
+      <w:pPr>
+        <w:shd w:val="clear" w:color="auto" w:fill="1E1E1E"/>
+        <w:spacing w:after="0" w:line="285" w:lineRule="atLeast"/>
+        <w:rPr>
+          <w:rFonts w:ascii="Consolas" w:eastAsia="Times New Roman" w:hAnsi="Consolas" w:cs="Times New Roman"/>
+          <w:color w:val="D4D4D4"/>
+          <w:sz w:val="21"/>
+          <w:szCs w:val="21"/>
+          <w:lang w:val="en-US"/>
+        </w:rPr>
+      </w:pPr>
+      <w:r>
+        <w:rPr>
+          <w:rFonts w:ascii="Consolas" w:eastAsia="Times New Roman" w:hAnsi="Consolas" w:cs="Times New Roman"/>
+          <w:color w:val="D4D4D4"/>
+          <w:sz w:val="21"/>
+          <w:szCs w:val="21"/>
+          <w:lang w:val="en-US"/>
+        </w:rPr>
+        <w:t xml:space="preserve">  </w:t>
+      </w:r>
+      <w:r>
+        <w:rPr>
+          <w:rFonts w:ascii="Consolas" w:eastAsia="Times New Roman" w:hAnsi="Consolas" w:cs="Times New Roman"/>
+          <w:color w:val="9CDCFE"/>
+          <w:sz w:val="21"/>
+          <w:szCs w:val="21"/>
+          <w:lang w:val="en-US"/>
+        </w:rPr>
+        <w:t>color</w:t>
+      </w:r>
+      <w:r>
+        <w:rPr>
+          <w:rFonts w:ascii="Consolas" w:eastAsia="Times New Roman" w:hAnsi="Consolas" w:cs="Times New Roman"/>
+          <w:color w:val="D4D4D4"/>
+          <w:sz w:val="21"/>
+          <w:szCs w:val="21"/>
+          <w:lang w:val="en-US"/>
+        </w:rPr>
+        <w:t xml:space="preserve">: </w:t>
+      </w:r>
+      <w:r>
+        <w:rPr>
+          <w:rFonts w:ascii="Consolas" w:eastAsia="Times New Roman" w:hAnsi="Consolas" w:cs="Times New Roman"/>
+          <w:color w:val="CE9178"/>
+          <w:sz w:val="21"/>
+          <w:szCs w:val="21"/>
+          <w:lang w:val="en-US"/>
+        </w:rPr>
+        <w:t>#FFFFFF</w:t>
+      </w:r>
+      <w:r>
+        <w:rPr>
+          <w:rFonts w:ascii="Consolas" w:eastAsia="Times New Roman" w:hAnsi="Consolas" w:cs="Times New Roman"/>
+          <w:color w:val="D4D4D4"/>
+          <w:sz w:val="21"/>
+          <w:szCs w:val="21"/>
+          <w:lang w:val="en-US"/>
+        </w:rPr>
+        <w:t>;</w:t>
+      </w:r>
+    </w:p>
+    <w:p>
+      <w:pPr>
+        <w:shd w:val="clear" w:color="auto" w:fill="1E1E1E"/>
+        <w:spacing w:after="0" w:line="285" w:lineRule="atLeast"/>
+        <w:rPr>
+          <w:rFonts w:ascii="Consolas" w:eastAsia="Times New Roman" w:hAnsi="Consolas" w:cs="Times New Roman"/>
+          <w:color w:val="D4D4D4"/>
+          <w:sz w:val="21"/>
+          <w:szCs w:val="21"/>
+          <w:lang w:val="en-US"/>
+        </w:rPr>
+      </w:pPr>
+      <w:r>
+        <w:rPr>
+          <w:rFonts w:ascii="Consolas" w:eastAsia="Times New Roman" w:hAnsi="Consolas" w:cs="Times New Roman"/>
+          <w:color w:val="D4D4D4"/>
+          <w:sz w:val="21"/>
+          <w:szCs w:val="21"/>
+          <w:lang w:val="en-US"/>
+        </w:rPr>
+        <w:t xml:space="preserve">  </w:t>
+      </w:r>
+      <w:r>
+        <w:rPr>
+          <w:rFonts w:ascii="Consolas" w:eastAsia="Times New Roman" w:hAnsi="Consolas" w:cs="Times New Roman"/>
+          <w:color w:val="9CDCFE"/>
+          <w:sz w:val="21"/>
+          <w:szCs w:val="21"/>
+          <w:lang w:val="en-US"/>
+        </w:rPr>
+        <w:t>padding-left</w:t>
+      </w:r>
+      <w:r>
+        <w:rPr>
+          <w:rFonts w:ascii="Consolas" w:eastAsia="Times New Roman" w:hAnsi="Consolas" w:cs="Times New Roman"/>
+          <w:color w:val="D4D4D4"/>
+          <w:sz w:val="21"/>
+          <w:szCs w:val="21"/>
+          <w:lang w:val="en-US"/>
+        </w:rPr>
+        <w:t xml:space="preserve">: </w:t>
+      </w:r>
+      <w:r>
+        <w:rPr>
+          <w:rFonts w:ascii="Consolas" w:eastAsia="Times New Roman" w:hAnsi="Consolas" w:cs="Times New Roman"/>
+          <w:color w:val="B5CEA8"/>
+          <w:sz w:val="21"/>
+          <w:szCs w:val="21"/>
+          <w:lang w:val="en-US"/>
+        </w:rPr>
+        <w:t>56px</w:t>
+      </w:r>
+      <w:r>
+        <w:rPr>
+          <w:rFonts w:ascii="Consolas" w:eastAsia="Times New Roman" w:hAnsi="Consolas" w:cs="Times New Roman"/>
+          <w:color w:val="D4D4D4"/>
+          <w:sz w:val="21"/>
+          <w:szCs w:val="21"/>
+          <w:lang w:val="en-US"/>
+        </w:rPr>
+        <w:t>;</w:t>
+      </w:r>
+    </w:p>
+    <w:p>
+      <w:pPr>
+        <w:shd w:val="clear" w:color="auto" w:fill="1E1E1E"/>
+        <w:spacing w:after="0" w:line="285" w:lineRule="atLeast"/>
+        <w:rPr>
+          <w:rFonts w:ascii="Consolas" w:eastAsia="Times New Roman" w:hAnsi="Consolas" w:cs="Times New Roman"/>
+          <w:color w:val="D4D4D4"/>
+          <w:sz w:val="21"/>
+          <w:szCs w:val="21"/>
+          <w:lang w:val="en-US"/>
+        </w:rPr>
+      </w:pPr>
+      <w:r>
+        <w:rPr>
+          <w:rFonts w:ascii="Consolas" w:eastAsia="Times New Roman" w:hAnsi="Consolas" w:cs="Times New Roman"/>
+          <w:color w:val="D4D4D4"/>
+          <w:sz w:val="21"/>
+          <w:szCs w:val="21"/>
+          <w:lang w:val="en-US"/>
+        </w:rPr>
+        <w:t xml:space="preserve">  </w:t>
+      </w:r>
+      <w:r>
+        <w:rPr>
+          <w:rFonts w:ascii="Consolas" w:eastAsia="Times New Roman" w:hAnsi="Consolas" w:cs="Times New Roman"/>
+          <w:color w:val="9CDCFE"/>
+          <w:sz w:val="21"/>
+          <w:szCs w:val="21"/>
+          <w:lang w:val="en-US"/>
+        </w:rPr>
+        <w:t>border-left</w:t>
+      </w:r>
+      <w:r>
+        <w:rPr>
+          <w:rFonts w:ascii="Consolas" w:eastAsia="Times New Roman" w:hAnsi="Consolas" w:cs="Times New Roman"/>
+          <w:color w:val="D4D4D4"/>
+          <w:sz w:val="21"/>
+          <w:szCs w:val="21"/>
+          <w:lang w:val="en-US"/>
+        </w:rPr>
+        <w:t xml:space="preserve">: </w:t>
+      </w:r>
+      <w:r>
+        <w:rPr>
+          <w:rFonts w:ascii="Consolas" w:eastAsia="Times New Roman" w:hAnsi="Consolas" w:cs="Times New Roman"/>
+          <w:color w:val="B5CEA8"/>
+          <w:sz w:val="21"/>
+          <w:szCs w:val="21"/>
+          <w:lang w:val="en-US"/>
+        </w:rPr>
+        <w:t>8px</w:t>
+      </w:r>
+      <w:r>
+        <w:rPr>
+          <w:rFonts w:ascii="Consolas" w:eastAsia="Times New Roman" w:hAnsi="Consolas" w:cs="Times New Roman"/>
+          <w:color w:val="D4D4D4"/>
+          <w:sz w:val="21"/>
+          <w:szCs w:val="21"/>
+          <w:lang w:val="en-US"/>
+        </w:rPr>
+        <w:t xml:space="preserve"> </w:t>
+      </w:r>
+      <w:r>
+        <w:rPr>
+          <w:rFonts w:ascii="Consolas" w:eastAsia="Times New Roman" w:hAnsi="Consolas" w:cs="Times New Roman"/>
+          <w:color w:val="CE9178"/>
+          <w:sz w:val="21"/>
+          <w:szCs w:val="21"/>
+          <w:lang w:val="en-US"/>
+        </w:rPr>
+        <w:t>solid</w:t>
+      </w:r>
+      <w:r>
+        <w:rPr>
+          <w:rFonts w:ascii="Consolas" w:eastAsia="Times New Roman" w:hAnsi="Consolas" w:cs="Times New Roman"/>
+          <w:color w:val="D4D4D4"/>
+          <w:sz w:val="21"/>
+          <w:szCs w:val="21"/>
+          <w:lang w:val="en-US"/>
+        </w:rPr>
+        <w:t xml:space="preserve"> </w:t>
+      </w:r>
+      <w:r>
+        <w:rPr>
+          <w:rFonts w:ascii="Consolas" w:eastAsia="Times New Roman" w:hAnsi="Consolas" w:cs="Times New Roman"/>
+          <w:color w:val="CE9178"/>
+          <w:sz w:val="21"/>
+          <w:szCs w:val="21"/>
+          <w:lang w:val="en-US"/>
+        </w:rPr>
+        <w:t>#FFFFFF</w:t>
+      </w:r>
+      <w:r>
+        <w:rPr>
+          <w:rFonts w:ascii="Consolas" w:eastAsia="Times New Roman" w:hAnsi="Consolas" w:cs="Times New Roman"/>
+          <w:color w:val="D4D4D4"/>
+          <w:sz w:val="21"/>
+          <w:szCs w:val="21"/>
+          <w:lang w:val="en-US"/>
+        </w:rPr>
+        <w:t>;</w:t>
+      </w:r>
+    </w:p>
+    <w:p>
+      <w:pPr>
+        <w:shd w:val="clear" w:color="auto" w:fill="1E1E1E"/>
+        <w:spacing w:after="0" w:line="285" w:lineRule="atLeast"/>
+        <w:rPr>
+          <w:rFonts w:ascii="Consolas" w:eastAsia="Times New Roman" w:hAnsi="Consolas" w:cs="Times New Roman"/>
+          <w:color w:val="D4D4D4"/>
+          <w:sz w:val="21"/>
+          <w:szCs w:val="21"/>
+        </w:rPr>
+      </w:pPr>
+      <w:r>
+        <w:rPr>
+          <w:rFonts w:ascii="Consolas" w:eastAsia="Times New Roman" w:hAnsi="Consolas" w:cs="Times New Roman"/>
+          <w:color w:val="D4D4D4"/>
+          <w:sz w:val="21"/>
+          <w:szCs w:val="21"/>
+        </w:rPr>
+        <w:t>}</w:t>
+      </w:r>
+    </w:p>
+    <w:p>
+      <w:pPr>
+        <w:spacing w:before="240" w:line="360" w:lineRule="auto"/>
+        <w:jc w:val="center"/>
+        <w:rPr>
+          <w:rFonts w:ascii="Times New Roman" w:hAnsi="Times New Roman" w:cs="Times New Roman"/>
+          <w:sz w:val="24"/>
+          <w:szCs w:val="24"/>
+        </w:rPr>
+      </w:pPr>
+      <w:r>
+        <w:rPr>
+          <w:rFonts w:ascii="Times New Roman" w:hAnsi="Times New Roman" w:cs="Times New Roman"/>
+          <w:sz w:val="24"/>
+          <w:szCs w:val="24"/>
+        </w:rPr>
+        <w:drawing>
+          <wp:inline distT="0" distB="0" distL="0" distR="0" wp14:anchorId="1B5DD2CB" wp14:editId="104132CA">
+            <wp:extent cx="1492250" cy="1905000"/>
+            <wp:effectExtent l="0" t="0" r="0" b="0"/>
+            <wp:docPr id="30" name="Imagem 30"/>
+            <wp:cNvGraphicFramePr>
+              <a:graphicFrameLocks xmlns:a="http://schemas.openxmlformats.org/drawingml/2006/main" noChangeAspect="1"/>
+            </wp:cNvGraphicFramePr>
+            <a:graphic xmlns:a="http://schemas.openxmlformats.org/drawingml/2006/main">
+              <a:graphicData uri="http://schemas.openxmlformats.org/drawingml/2006/picture">
+                <pic:pic xmlns:pic="http://schemas.openxmlformats.org/drawingml/2006/picture">
+                  <pic:nvPicPr>
+                    <pic:cNvPr id="1" name=""/>
+                    <pic:cNvPicPr/>
+                  </pic:nvPicPr>
+                  <pic:blipFill>
+                    <a:blip r:embed="rId27"/>
+                    <a:stretch>
+                      <a:fillRect/>
+                    </a:stretch>
+                  </pic:blipFill>
+                  <pic:spPr>
+                    <a:xfrm>
+                      <a:off x="0" y="0"/>
+                      <a:ext cx="1494751" cy="1908193"/>
+                    </a:xfrm>
+                    <a:prstGeom prst="rect">
+                      <a:avLst/>
+                    </a:prstGeom>
+                  </pic:spPr>
+                </pic:pic>
+              </a:graphicData>
+            </a:graphic>
+          </wp:inline>
+        </w:drawing>
+      </w:r>
+    </w:p>
+    <w:p>
+      <w:pPr>
+        <w:pStyle w:val="PargrafodaLista"/>
+        <w:numPr>
+          <w:ilvl w:val="3"/>
+          <w:numId w:val="2"/>
+        </w:numPr>
+        <w:spacing w:before="240" w:line="360" w:lineRule="auto"/>
+        <w:jc w:val="both"/>
+        <w:rPr>
+          <w:rFonts w:ascii="Times New Roman" w:hAnsi="Times New Roman" w:cs="Times New Roman"/>
+          <w:sz w:val="24"/>
+          <w:szCs w:val="24"/>
+        </w:rPr>
+      </w:pPr>
+      <w:r>
+        <w:rPr>
+          <w:rFonts w:ascii="Times New Roman" w:hAnsi="Times New Roman" w:cs="Times New Roman"/>
+          <w:sz w:val="24"/>
+          <w:szCs w:val="24"/>
+        </w:rPr>
+        <w:lastRenderedPageBreak/>
+        <w:t xml:space="preserve"> O mesmo se segue caso mudemos de página</w:t>
+      </w:r>
+      <w:r>
+        <w:rPr>
+          <w:rFonts w:ascii="Times New Roman" w:hAnsi="Times New Roman" w:cs="Times New Roman"/>
+          <w:sz w:val="24"/>
+          <w:szCs w:val="24"/>
+        </w:rPr>
+        <w:t xml:space="preserve"> para vídeos, integrantes, picos e afins</w:t>
+      </w:r>
+      <w:r>
+        <w:rPr>
+          <w:rFonts w:ascii="Times New Roman" w:hAnsi="Times New Roman" w:cs="Times New Roman"/>
+          <w:sz w:val="24"/>
+          <w:szCs w:val="24"/>
+        </w:rPr>
+        <w:t>.</w:t>
       </w:r>
     </w:p>
     <w:sectPr>

</xml_diff>

<commit_message>
Estilização Básica do Cartão
Demos início à estilização do cartão
</commit_message>
<xml_diff>
--- a/Front-end/Formação HTML && CSS3/CSS - Dispondo elementos com Flexbox e Grid/Anotações/CSS - Dispondo elementos com Flexbox e Grid.docx
+++ b/Front-end/Formação HTML && CSS3/CSS - Dispondo elementos com Flexbox e Grid/Anotações/CSS - Dispondo elementos com Flexbox e Grid.docx
@@ -12800,6 +12800,112 @@
         </w:rPr>
         <w:t xml:space="preserve"> </w:t>
       </w:r>
+      <w:r>
+        <w:rPr>
+          <w:rFonts w:ascii="Times New Roman" w:hAnsi="Times New Roman" w:cs="Times New Roman"/>
+          <w:sz w:val="24"/>
+          <w:szCs w:val="24"/>
+        </w:rPr>
+        <w:t xml:space="preserve">Estilização </w:t>
+      </w:r>
+      <w:r>
+        <w:rPr>
+          <w:rFonts w:ascii="Times New Roman" w:hAnsi="Times New Roman" w:cs="Times New Roman"/>
+          <w:sz w:val="24"/>
+          <w:szCs w:val="24"/>
+        </w:rPr>
+        <w:t>B</w:t>
+      </w:r>
+      <w:r>
+        <w:rPr>
+          <w:rFonts w:ascii="Times New Roman" w:hAnsi="Times New Roman" w:cs="Times New Roman"/>
+          <w:sz w:val="24"/>
+          <w:szCs w:val="24"/>
+        </w:rPr>
+        <w:t xml:space="preserve">ásica do </w:t>
+      </w:r>
+      <w:r>
+        <w:rPr>
+          <w:rFonts w:ascii="Times New Roman" w:hAnsi="Times New Roman" w:cs="Times New Roman"/>
+          <w:sz w:val="24"/>
+          <w:szCs w:val="24"/>
+        </w:rPr>
+        <w:t>C</w:t>
+      </w:r>
+      <w:r>
+        <w:rPr>
+          <w:rFonts w:ascii="Times New Roman" w:hAnsi="Times New Roman" w:cs="Times New Roman"/>
+          <w:sz w:val="24"/>
+          <w:szCs w:val="24"/>
+        </w:rPr>
+        <w:t>artão</w:t>
+      </w:r>
+      <w:r>
+        <w:rPr>
+          <w:rFonts w:ascii="Times New Roman" w:hAnsi="Times New Roman" w:cs="Times New Roman"/>
+          <w:sz w:val="24"/>
+          <w:szCs w:val="24"/>
+        </w:rPr>
+        <w:t>:</w:t>
+      </w:r>
+    </w:p>
+    <w:p>
+      <w:pPr>
+        <w:pStyle w:val="PargrafodaLista"/>
+        <w:numPr>
+          <w:ilvl w:val="2"/>
+          <w:numId w:val="2"/>
+        </w:numPr>
+        <w:spacing w:before="240" w:line="360" w:lineRule="auto"/>
+        <w:jc w:val="both"/>
+        <w:rPr>
+          <w:rFonts w:ascii="Times New Roman" w:hAnsi="Times New Roman" w:cs="Times New Roman"/>
+          <w:sz w:val="24"/>
+          <w:szCs w:val="24"/>
+        </w:rPr>
+      </w:pPr>
+      <w:r>
+        <w:rPr>
+          <w:rFonts w:ascii="Times New Roman" w:hAnsi="Times New Roman" w:cs="Times New Roman"/>
+          <w:sz w:val="24"/>
+          <w:szCs w:val="24"/>
+        </w:rPr>
+        <w:t xml:space="preserve">Overflow: </w:t>
+      </w:r>
+      <w:proofErr w:type="spellStart"/>
+      <w:r>
+        <w:rPr>
+          <w:rFonts w:ascii="Times New Roman" w:hAnsi="Times New Roman" w:cs="Times New Roman"/>
+          <w:sz w:val="24"/>
+          <w:szCs w:val="24"/>
+        </w:rPr>
+        <w:t>hidder</w:t>
+      </w:r>
+      <w:proofErr w:type="spellEnd"/>
+      <w:r>
+        <w:rPr>
+          <w:rFonts w:ascii="Times New Roman" w:hAnsi="Times New Roman" w:cs="Times New Roman"/>
+          <w:sz w:val="24"/>
+          <w:szCs w:val="24"/>
+        </w:rPr>
+        <w:t>; Propriedade para esconder tudo o que ultrapasse os limites da borda do elemento que estamos estilizando.</w:t>
+      </w:r>
+    </w:p>
+    <w:p>
+      <w:pPr>
+        <w:pStyle w:val="PargrafodaLista"/>
+        <w:numPr>
+          <w:ilvl w:val="2"/>
+          <w:numId w:val="2"/>
+        </w:numPr>
+        <w:spacing w:before="240" w:line="360" w:lineRule="auto"/>
+        <w:jc w:val="both"/>
+        <w:rPr>
+          <w:rFonts w:ascii="Times New Roman" w:hAnsi="Times New Roman" w:cs="Times New Roman"/>
+          <w:sz w:val="24"/>
+          <w:szCs w:val="24"/>
+        </w:rPr>
+      </w:pPr>
     </w:p>
     <w:sectPr>
       <w:pgSz w:w="11906" w:h="16838"/>

</xml_diff>

<commit_message>
Montando o Cartão Com Grid
Aprendemos a personalizar ainda mais com o grid-column.
</commit_message>
<xml_diff>
--- a/Front-end/Formação HTML && CSS3/CSS - Dispondo elementos com Flexbox e Grid/Anotações/CSS - Dispondo elementos com Flexbox e Grid.docx
+++ b/Front-end/Formação HTML && CSS3/CSS - Dispondo elementos com Flexbox e Grid/Anotações/CSS - Dispondo elementos com Flexbox e Grid.docx
@@ -12889,6 +12889,676 @@
           <w:szCs w:val="24"/>
         </w:rPr>
         <w:t>; Propriedade para esconder tudo o que ultrapasse os limites da borda do elemento que estamos estilizando.</w:t>
+      </w:r>
+    </w:p>
+    <w:p>
+      <w:pPr>
+        <w:pStyle w:val="PargrafodaLista"/>
+        <w:numPr>
+          <w:ilvl w:val="1"/>
+          <w:numId w:val="2"/>
+        </w:numPr>
+        <w:spacing w:before="240" w:line="360" w:lineRule="auto"/>
+        <w:jc w:val="both"/>
+        <w:rPr>
+          <w:rFonts w:ascii="Times New Roman" w:hAnsi="Times New Roman" w:cs="Times New Roman"/>
+          <w:sz w:val="24"/>
+          <w:szCs w:val="24"/>
+        </w:rPr>
+      </w:pPr>
+      <w:r>
+        <w:rPr>
+          <w:rFonts w:ascii="Times New Roman" w:hAnsi="Times New Roman" w:cs="Times New Roman"/>
+          <w:sz w:val="24"/>
+          <w:szCs w:val="24"/>
+        </w:rPr>
+        <w:t xml:space="preserve"> </w:t>
+      </w:r>
+      <w:r>
+        <w:rPr>
+          <w:rFonts w:ascii="Times New Roman" w:hAnsi="Times New Roman" w:cs="Times New Roman"/>
+          <w:sz w:val="24"/>
+          <w:szCs w:val="24"/>
+        </w:rPr>
+        <w:t xml:space="preserve">Montando o </w:t>
+      </w:r>
+      <w:r>
+        <w:rPr>
+          <w:rFonts w:ascii="Times New Roman" w:hAnsi="Times New Roman" w:cs="Times New Roman"/>
+          <w:sz w:val="24"/>
+          <w:szCs w:val="24"/>
+        </w:rPr>
+        <w:t>C</w:t>
+      </w:r>
+      <w:r>
+        <w:rPr>
+          <w:rFonts w:ascii="Times New Roman" w:hAnsi="Times New Roman" w:cs="Times New Roman"/>
+          <w:sz w:val="24"/>
+          <w:szCs w:val="24"/>
+        </w:rPr>
+        <w:t xml:space="preserve">artão </w:t>
+      </w:r>
+      <w:r>
+        <w:rPr>
+          <w:rFonts w:ascii="Times New Roman" w:hAnsi="Times New Roman" w:cs="Times New Roman"/>
+          <w:sz w:val="24"/>
+          <w:szCs w:val="24"/>
+        </w:rPr>
+        <w:t>C</w:t>
+      </w:r>
+      <w:r>
+        <w:rPr>
+          <w:rFonts w:ascii="Times New Roman" w:hAnsi="Times New Roman" w:cs="Times New Roman"/>
+          <w:sz w:val="24"/>
+          <w:szCs w:val="24"/>
+        </w:rPr>
+        <w:t xml:space="preserve">om </w:t>
+      </w:r>
+      <w:r>
+        <w:rPr>
+          <w:rFonts w:ascii="Times New Roman" w:hAnsi="Times New Roman" w:cs="Times New Roman"/>
+          <w:sz w:val="24"/>
+          <w:szCs w:val="24"/>
+        </w:rPr>
+        <w:t>G</w:t>
+      </w:r>
+      <w:r>
+        <w:rPr>
+          <w:rFonts w:ascii="Times New Roman" w:hAnsi="Times New Roman" w:cs="Times New Roman"/>
+          <w:sz w:val="24"/>
+          <w:szCs w:val="24"/>
+        </w:rPr>
+        <w:t>rid</w:t>
+      </w:r>
+      <w:r>
+        <w:rPr>
+          <w:rFonts w:ascii="Times New Roman" w:hAnsi="Times New Roman" w:cs="Times New Roman"/>
+          <w:sz w:val="24"/>
+          <w:szCs w:val="24"/>
+        </w:rPr>
+        <w:t>:</w:t>
+      </w:r>
+    </w:p>
+    <w:p>
+      <w:pPr>
+        <w:pStyle w:val="PargrafodaLista"/>
+        <w:numPr>
+          <w:ilvl w:val="2"/>
+          <w:numId w:val="2"/>
+        </w:numPr>
+        <w:spacing w:before="240" w:line="360" w:lineRule="auto"/>
+        <w:jc w:val="both"/>
+        <w:rPr>
+          <w:rFonts w:ascii="Times New Roman" w:hAnsi="Times New Roman" w:cs="Times New Roman"/>
+          <w:sz w:val="24"/>
+          <w:szCs w:val="24"/>
+          <w:lang w:val="en-US"/>
+        </w:rPr>
+      </w:pPr>
+      <w:r>
+        <w:rPr>
+          <w:rFonts w:ascii="Times New Roman" w:hAnsi="Times New Roman" w:cs="Times New Roman"/>
+          <w:sz w:val="24"/>
+          <w:szCs w:val="24"/>
+          <w:lang w:val="en-US"/>
+        </w:rPr>
+        <w:t xml:space="preserve">Grid-column: span </w:t>
+      </w:r>
+      <w:r>
+        <w:rPr>
+          <w:rFonts w:ascii="Times New Roman" w:hAnsi="Times New Roman" w:cs="Times New Roman"/>
+          <w:b/>
+          <w:bCs/>
+          <w:i/>
+          <w:iCs/>
+          <w:sz w:val="24"/>
+          <w:szCs w:val="24"/>
+          <w:lang w:val="en-US"/>
+        </w:rPr>
+        <w:t>n</w:t>
+      </w:r>
+      <w:r>
+        <w:rPr>
+          <w:rFonts w:ascii="Times New Roman" w:hAnsi="Times New Roman" w:cs="Times New Roman"/>
+          <w:sz w:val="24"/>
+          <w:szCs w:val="24"/>
+          <w:lang w:val="en-US"/>
+        </w:rPr>
+        <w:t>.</w:t>
+      </w:r>
+    </w:p>
+    <w:p>
+      <w:pPr>
+        <w:pStyle w:val="PargrafodaLista"/>
+        <w:numPr>
+          <w:ilvl w:val="3"/>
+          <w:numId w:val="2"/>
+        </w:numPr>
+        <w:spacing w:before="240" w:line="360" w:lineRule="auto"/>
+        <w:jc w:val="both"/>
+        <w:rPr>
+          <w:rFonts w:ascii="Times New Roman" w:hAnsi="Times New Roman" w:cs="Times New Roman"/>
+          <w:sz w:val="24"/>
+          <w:szCs w:val="24"/>
+        </w:rPr>
+      </w:pPr>
+      <w:r>
+        <w:rPr>
+          <w:rFonts w:ascii="Times New Roman" w:hAnsi="Times New Roman" w:cs="Times New Roman"/>
+          <w:sz w:val="24"/>
+          <w:szCs w:val="24"/>
+        </w:rPr>
+        <w:t xml:space="preserve"> Essa é uma propriedade específica d</w:t>
+      </w:r>
+      <w:r>
+        <w:rPr>
+          <w:rFonts w:ascii="Times New Roman" w:hAnsi="Times New Roman" w:cs="Times New Roman"/>
+          <w:sz w:val="24"/>
+          <w:szCs w:val="24"/>
+        </w:rPr>
+        <w:t xml:space="preserve">o grid que permite com que você diga ao CSS quantas colunas/células (comparando com </w:t>
+      </w:r>
+      <w:proofErr w:type="spellStart"/>
+      <w:r>
+        <w:rPr>
+          <w:rFonts w:ascii="Times New Roman" w:hAnsi="Times New Roman" w:cs="Times New Roman"/>
+          <w:sz w:val="24"/>
+          <w:szCs w:val="24"/>
+        </w:rPr>
+        <w:t>excel</w:t>
+      </w:r>
+      <w:proofErr w:type="spellEnd"/>
+      <w:r>
+        <w:rPr>
+          <w:rFonts w:ascii="Times New Roman" w:hAnsi="Times New Roman" w:cs="Times New Roman"/>
+          <w:sz w:val="24"/>
+          <w:szCs w:val="24"/>
+        </w:rPr>
+        <w:t xml:space="preserve">) você quer que esse elemento específico ocupe (o famoso mesclar no </w:t>
+      </w:r>
+      <w:proofErr w:type="spellStart"/>
+      <w:r>
+        <w:rPr>
+          <w:rFonts w:ascii="Times New Roman" w:hAnsi="Times New Roman" w:cs="Times New Roman"/>
+          <w:sz w:val="24"/>
+          <w:szCs w:val="24"/>
+        </w:rPr>
+        <w:t>excel</w:t>
+      </w:r>
+      <w:proofErr w:type="spellEnd"/>
+      <w:r>
+        <w:rPr>
+          <w:rFonts w:ascii="Times New Roman" w:hAnsi="Times New Roman" w:cs="Times New Roman"/>
+          <w:sz w:val="24"/>
+          <w:szCs w:val="24"/>
+        </w:rPr>
+        <w:t>. Uso com todos os títulos de planilhas).</w:t>
+      </w:r>
+    </w:p>
+    <w:p>
+      <w:pPr>
+        <w:pStyle w:val="PargrafodaLista"/>
+        <w:numPr>
+          <w:ilvl w:val="3"/>
+          <w:numId w:val="2"/>
+        </w:numPr>
+        <w:spacing w:before="240" w:line="360" w:lineRule="auto"/>
+        <w:jc w:val="both"/>
+        <w:rPr>
+          <w:rFonts w:ascii="Times New Roman" w:hAnsi="Times New Roman" w:cs="Times New Roman"/>
+          <w:sz w:val="24"/>
+          <w:szCs w:val="24"/>
+        </w:rPr>
+      </w:pPr>
+      <w:r>
+        <w:rPr>
+          <w:rFonts w:ascii="Times New Roman" w:hAnsi="Times New Roman" w:cs="Times New Roman"/>
+          <w:sz w:val="24"/>
+          <w:szCs w:val="24"/>
+        </w:rPr>
+        <w:t xml:space="preserve"> </w:t>
+      </w:r>
+      <w:r>
+        <w:rPr>
+          <w:rFonts w:ascii="Times New Roman" w:hAnsi="Times New Roman" w:cs="Times New Roman"/>
+          <w:sz w:val="24"/>
+          <w:szCs w:val="24"/>
+        </w:rPr>
+        <w:t>O valor de N é justamente a quantidade de células queremos que esse elemento específico ocupe.</w:t>
+      </w:r>
+    </w:p>
+    <w:p>
+      <w:pPr>
+        <w:pStyle w:val="PargrafodaLista"/>
+        <w:numPr>
+          <w:ilvl w:val="3"/>
+          <w:numId w:val="2"/>
+        </w:numPr>
+        <w:spacing w:before="240" w:line="360" w:lineRule="auto"/>
+        <w:jc w:val="both"/>
+        <w:rPr>
+          <w:rFonts w:ascii="Times New Roman" w:hAnsi="Times New Roman" w:cs="Times New Roman"/>
+          <w:sz w:val="24"/>
+          <w:szCs w:val="24"/>
+        </w:rPr>
+      </w:pPr>
+      <w:r>
+        <w:rPr>
+          <w:rFonts w:ascii="Times New Roman" w:hAnsi="Times New Roman" w:cs="Times New Roman"/>
+          <w:sz w:val="24"/>
+          <w:szCs w:val="24"/>
+        </w:rPr>
+        <w:t xml:space="preserve"> </w:t>
+      </w:r>
+      <w:r>
+        <w:rPr>
+          <w:rFonts w:ascii="Times New Roman" w:hAnsi="Times New Roman" w:cs="Times New Roman"/>
+          <w:sz w:val="24"/>
+          <w:szCs w:val="24"/>
+        </w:rPr>
+        <w:t xml:space="preserve">Como com o nosso card queremos que somente os minutos e os </w:t>
+      </w:r>
+      <w:proofErr w:type="spellStart"/>
+      <w:r>
+        <w:rPr>
+          <w:rFonts w:ascii="Times New Roman" w:hAnsi="Times New Roman" w:cs="Times New Roman"/>
+          <w:sz w:val="24"/>
+          <w:szCs w:val="24"/>
+        </w:rPr>
+        <w:t>views</w:t>
+      </w:r>
+      <w:proofErr w:type="spellEnd"/>
+      <w:r>
+        <w:rPr>
+          <w:rFonts w:ascii="Times New Roman" w:hAnsi="Times New Roman" w:cs="Times New Roman"/>
+          <w:sz w:val="24"/>
+          <w:szCs w:val="24"/>
+        </w:rPr>
+        <w:t xml:space="preserve"> fiquem um do lado do outro, mas que todo o resto ocupe a linha inteira, precisamos usar essa propriedade para todos os elementos do nosso cartão, exceto título, perfil e botão, ou seja, o seguinte código será feito para todas as classes referentes a eles:</w:t>
+      </w:r>
+    </w:p>
+    <w:p>
+      <w:pPr>
+        <w:spacing w:before="240" w:line="360" w:lineRule="auto"/>
+        <w:jc w:val="both"/>
+        <w:rPr>
+          <w:rFonts w:ascii="Times New Roman" w:hAnsi="Times New Roman" w:cs="Times New Roman"/>
+          <w:sz w:val="24"/>
+          <w:szCs w:val="24"/>
+        </w:rPr>
+      </w:pPr>
+      <w:r>
+        <w:rPr>
+          <w:rFonts w:ascii="Times New Roman" w:hAnsi="Times New Roman" w:cs="Times New Roman"/>
+          <w:sz w:val="24"/>
+          <w:szCs w:val="24"/>
+        </w:rPr>
+        <w:t>Sem o grid-</w:t>
+      </w:r>
+      <w:proofErr w:type="spellStart"/>
+      <w:r>
+        <w:rPr>
+          <w:rFonts w:ascii="Times New Roman" w:hAnsi="Times New Roman" w:cs="Times New Roman"/>
+          <w:sz w:val="24"/>
+          <w:szCs w:val="24"/>
+        </w:rPr>
+        <w:t>column</w:t>
+      </w:r>
+      <w:proofErr w:type="spellEnd"/>
+      <w:r>
+        <w:rPr>
+          <w:rFonts w:ascii="Times New Roman" w:hAnsi="Times New Roman" w:cs="Times New Roman"/>
+          <w:sz w:val="24"/>
+          <w:szCs w:val="24"/>
+        </w:rPr>
+        <w:t>:</w:t>
+      </w:r>
+    </w:p>
+    <w:p>
+      <w:pPr>
+        <w:spacing w:before="240" w:line="360" w:lineRule="auto"/>
+        <w:jc w:val="center"/>
+        <w:rPr>
+          <w:rFonts w:ascii="Times New Roman" w:hAnsi="Times New Roman" w:cs="Times New Roman"/>
+          <w:sz w:val="24"/>
+          <w:szCs w:val="24"/>
+        </w:rPr>
+      </w:pPr>
+      <w:r>
+        <w:rPr>
+          <w:rFonts w:ascii="Times New Roman" w:hAnsi="Times New Roman" w:cs="Times New Roman"/>
+          <w:sz w:val="24"/>
+          <w:szCs w:val="24"/>
+        </w:rPr>
+        <w:lastRenderedPageBreak/>
+        <w:drawing>
+          <wp:inline distT="0" distB="0" distL="0" distR="0" wp14:anchorId="1836DE9C" wp14:editId="5E72448C">
+            <wp:extent cx="1862188" cy="2133600"/>
+            <wp:effectExtent l="0" t="0" r="5080" b="0"/>
+            <wp:docPr id="39" name="Imagem 39"/>
+            <wp:cNvGraphicFramePr>
+              <a:graphicFrameLocks xmlns:a="http://schemas.openxmlformats.org/drawingml/2006/main" noChangeAspect="1"/>
+            </wp:cNvGraphicFramePr>
+            <a:graphic xmlns:a="http://schemas.openxmlformats.org/drawingml/2006/main">
+              <a:graphicData uri="http://schemas.openxmlformats.org/drawingml/2006/picture">
+                <pic:pic xmlns:pic="http://schemas.openxmlformats.org/drawingml/2006/picture">
+                  <pic:nvPicPr>
+                    <pic:cNvPr id="1" name=""/>
+                    <pic:cNvPicPr/>
+                  </pic:nvPicPr>
+                  <pic:blipFill>
+                    <a:blip r:embed="rId33"/>
+                    <a:stretch>
+                      <a:fillRect/>
+                    </a:stretch>
+                  </pic:blipFill>
+                  <pic:spPr>
+                    <a:xfrm>
+                      <a:off x="0" y="0"/>
+                      <a:ext cx="1872565" cy="2145489"/>
+                    </a:xfrm>
+                    <a:prstGeom prst="rect">
+                      <a:avLst/>
+                    </a:prstGeom>
+                  </pic:spPr>
+                </pic:pic>
+              </a:graphicData>
+            </a:graphic>
+          </wp:inline>
+        </w:drawing>
+      </w:r>
+    </w:p>
+    <w:p>
+      <w:pPr>
+        <w:shd w:val="clear" w:color="auto" w:fill="1E1E1E"/>
+        <w:spacing w:after="0" w:line="285" w:lineRule="atLeast"/>
+        <w:rPr>
+          <w:rFonts w:ascii="Consolas" w:eastAsia="Times New Roman" w:hAnsi="Consolas" w:cs="Times New Roman"/>
+          <w:color w:val="D4D4D4"/>
+          <w:sz w:val="21"/>
+          <w:szCs w:val="21"/>
+        </w:rPr>
+      </w:pPr>
+      <w:proofErr w:type="gramStart"/>
+      <w:r>
+        <w:rPr>
+          <w:rFonts w:ascii="Consolas" w:eastAsia="Times New Roman" w:hAnsi="Consolas" w:cs="Times New Roman"/>
+          <w:color w:val="D7BA7D"/>
+          <w:sz w:val="21"/>
+          <w:szCs w:val="21"/>
+        </w:rPr>
+        <w:t>.</w:t>
+      </w:r>
+      <w:proofErr w:type="spellStart"/>
+      <w:r>
+        <w:rPr>
+          <w:rFonts w:ascii="Consolas" w:eastAsia="Times New Roman" w:hAnsi="Consolas" w:cs="Times New Roman"/>
+          <w:color w:val="D7BA7D"/>
+          <w:sz w:val="21"/>
+          <w:szCs w:val="21"/>
+        </w:rPr>
+        <w:t>cartao</w:t>
+      </w:r>
+      <w:proofErr w:type="spellEnd"/>
+      <w:proofErr w:type="gramEnd"/>
+      <w:r>
+        <w:rPr>
+          <w:rFonts w:ascii="Consolas" w:eastAsia="Times New Roman" w:hAnsi="Consolas" w:cs="Times New Roman"/>
+          <w:color w:val="D7BA7D"/>
+          <w:sz w:val="21"/>
+          <w:szCs w:val="21"/>
+        </w:rPr>
+        <w:t>__destaque</w:t>
+      </w:r>
+      <w:r>
+        <w:rPr>
+          <w:rFonts w:ascii="Consolas" w:eastAsia="Times New Roman" w:hAnsi="Consolas" w:cs="Times New Roman"/>
+          <w:color w:val="D4D4D4"/>
+          <w:sz w:val="21"/>
+          <w:szCs w:val="21"/>
+        </w:rPr>
+        <w:t xml:space="preserve"> {</w:t>
+      </w:r>
+    </w:p>
+    <w:p>
+      <w:pPr>
+        <w:shd w:val="clear" w:color="auto" w:fill="1E1E1E"/>
+        <w:spacing w:after="0" w:line="285" w:lineRule="atLeast"/>
+        <w:rPr>
+          <w:rFonts w:ascii="Consolas" w:eastAsia="Times New Roman" w:hAnsi="Consolas" w:cs="Times New Roman"/>
+          <w:color w:val="D4D4D4"/>
+          <w:sz w:val="21"/>
+          <w:szCs w:val="21"/>
+        </w:rPr>
+      </w:pPr>
+      <w:r>
+        <w:rPr>
+          <w:rFonts w:ascii="Consolas" w:eastAsia="Times New Roman" w:hAnsi="Consolas" w:cs="Times New Roman"/>
+          <w:color w:val="D4D4D4"/>
+          <w:sz w:val="21"/>
+          <w:szCs w:val="21"/>
+        </w:rPr>
+        <w:t xml:space="preserve">  </w:t>
+      </w:r>
+      <w:r>
+        <w:rPr>
+          <w:rFonts w:ascii="Consolas" w:eastAsia="Times New Roman" w:hAnsi="Consolas" w:cs="Times New Roman"/>
+          <w:color w:val="9CDCFE"/>
+          <w:sz w:val="21"/>
+          <w:szCs w:val="21"/>
+        </w:rPr>
+        <w:t>grid-</w:t>
+      </w:r>
+      <w:proofErr w:type="spellStart"/>
+      <w:r>
+        <w:rPr>
+          <w:rFonts w:ascii="Consolas" w:eastAsia="Times New Roman" w:hAnsi="Consolas" w:cs="Times New Roman"/>
+          <w:color w:val="9CDCFE"/>
+          <w:sz w:val="21"/>
+          <w:szCs w:val="21"/>
+        </w:rPr>
+        <w:t>column</w:t>
+      </w:r>
+      <w:proofErr w:type="spellEnd"/>
+      <w:r>
+        <w:rPr>
+          <w:rFonts w:ascii="Consolas" w:eastAsia="Times New Roman" w:hAnsi="Consolas" w:cs="Times New Roman"/>
+          <w:color w:val="D4D4D4"/>
+          <w:sz w:val="21"/>
+          <w:szCs w:val="21"/>
+        </w:rPr>
+        <w:t xml:space="preserve">: </w:t>
+      </w:r>
+      <w:proofErr w:type="spellStart"/>
+      <w:r>
+        <w:rPr>
+          <w:rFonts w:ascii="Consolas" w:eastAsia="Times New Roman" w:hAnsi="Consolas" w:cs="Times New Roman"/>
+          <w:color w:val="D4D4D4"/>
+          <w:sz w:val="21"/>
+          <w:szCs w:val="21"/>
+        </w:rPr>
+        <w:t>span</w:t>
+      </w:r>
+      <w:proofErr w:type="spellEnd"/>
+      <w:r>
+        <w:rPr>
+          <w:rFonts w:ascii="Consolas" w:eastAsia="Times New Roman" w:hAnsi="Consolas" w:cs="Times New Roman"/>
+          <w:color w:val="D4D4D4"/>
+          <w:sz w:val="21"/>
+          <w:szCs w:val="21"/>
+        </w:rPr>
+        <w:t xml:space="preserve"> </w:t>
+      </w:r>
+      <w:r>
+        <w:rPr>
+          <w:rFonts w:ascii="Consolas" w:eastAsia="Times New Roman" w:hAnsi="Consolas" w:cs="Times New Roman"/>
+          <w:color w:val="B5CEA8"/>
+          <w:sz w:val="21"/>
+          <w:szCs w:val="21"/>
+        </w:rPr>
+        <w:t>2</w:t>
+      </w:r>
+      <w:r>
+        <w:rPr>
+          <w:rFonts w:ascii="Consolas" w:eastAsia="Times New Roman" w:hAnsi="Consolas" w:cs="Times New Roman"/>
+          <w:color w:val="D4D4D4"/>
+          <w:sz w:val="21"/>
+          <w:szCs w:val="21"/>
+        </w:rPr>
+        <w:t>;</w:t>
+      </w:r>
+    </w:p>
+    <w:p>
+      <w:pPr>
+        <w:shd w:val="clear" w:color="auto" w:fill="1E1E1E"/>
+        <w:spacing w:after="0" w:line="285" w:lineRule="atLeast"/>
+        <w:rPr>
+          <w:rFonts w:ascii="Consolas" w:eastAsia="Times New Roman" w:hAnsi="Consolas" w:cs="Times New Roman"/>
+          <w:color w:val="D4D4D4"/>
+          <w:sz w:val="21"/>
+          <w:szCs w:val="21"/>
+        </w:rPr>
+      </w:pPr>
+      <w:r>
+        <w:rPr>
+          <w:rFonts w:ascii="Consolas" w:eastAsia="Times New Roman" w:hAnsi="Consolas" w:cs="Times New Roman"/>
+          <w:color w:val="D4D4D4"/>
+          <w:sz w:val="21"/>
+          <w:szCs w:val="21"/>
+        </w:rPr>
+        <w:t>}</w:t>
+      </w:r>
+    </w:p>
+    <w:p>
+      <w:pPr>
+        <w:spacing w:before="240" w:line="360" w:lineRule="auto"/>
+        <w:jc w:val="both"/>
+        <w:rPr>
+          <w:rFonts w:ascii="Times New Roman" w:hAnsi="Times New Roman" w:cs="Times New Roman"/>
+          <w:sz w:val="24"/>
+          <w:szCs w:val="24"/>
+        </w:rPr>
+      </w:pPr>
+      <w:r>
+        <w:rPr>
+          <w:rFonts w:ascii="Times New Roman" w:hAnsi="Times New Roman" w:cs="Times New Roman"/>
+          <w:sz w:val="24"/>
+          <w:szCs w:val="24"/>
+        </w:rPr>
+        <w:t>Resultado final com o grid-</w:t>
+      </w:r>
+      <w:proofErr w:type="spellStart"/>
+      <w:r>
+        <w:rPr>
+          <w:rFonts w:ascii="Times New Roman" w:hAnsi="Times New Roman" w:cs="Times New Roman"/>
+          <w:sz w:val="24"/>
+          <w:szCs w:val="24"/>
+        </w:rPr>
+        <w:t>column</w:t>
+      </w:r>
+      <w:proofErr w:type="spellEnd"/>
+      <w:r>
+        <w:rPr>
+          <w:rFonts w:ascii="Times New Roman" w:hAnsi="Times New Roman" w:cs="Times New Roman"/>
+          <w:sz w:val="24"/>
+          <w:szCs w:val="24"/>
+        </w:rPr>
+        <w:t>:</w:t>
+      </w:r>
+    </w:p>
+    <w:p>
+      <w:pPr>
+        <w:spacing w:before="240" w:line="360" w:lineRule="auto"/>
+        <w:jc w:val="center"/>
+        <w:rPr>
+          <w:rFonts w:ascii="Times New Roman" w:hAnsi="Times New Roman" w:cs="Times New Roman"/>
+          <w:sz w:val="24"/>
+          <w:szCs w:val="24"/>
+        </w:rPr>
+      </w:pPr>
+      <w:r>
+        <w:rPr>
+          <w:rFonts w:ascii="Times New Roman" w:hAnsi="Times New Roman" w:cs="Times New Roman"/>
+          <w:sz w:val="24"/>
+          <w:szCs w:val="24"/>
+        </w:rPr>
+        <w:drawing>
+          <wp:inline distT="0" distB="0" distL="0" distR="0" wp14:anchorId="039153A4" wp14:editId="41C9949B">
+            <wp:extent cx="1685467" cy="2105025"/>
+            <wp:effectExtent l="0" t="0" r="0" b="0"/>
+            <wp:docPr id="38" name="Imagem 38"/>
+            <wp:cNvGraphicFramePr>
+              <a:graphicFrameLocks xmlns:a="http://schemas.openxmlformats.org/drawingml/2006/main" noChangeAspect="1"/>
+            </wp:cNvGraphicFramePr>
+            <a:graphic xmlns:a="http://schemas.openxmlformats.org/drawingml/2006/main">
+              <a:graphicData uri="http://schemas.openxmlformats.org/drawingml/2006/picture">
+                <pic:pic xmlns:pic="http://schemas.openxmlformats.org/drawingml/2006/picture">
+                  <pic:nvPicPr>
+                    <pic:cNvPr id="1" name=""/>
+                    <pic:cNvPicPr/>
+                  </pic:nvPicPr>
+                  <pic:blipFill>
+                    <a:blip r:embed="rId34"/>
+                    <a:stretch>
+                      <a:fillRect/>
+                    </a:stretch>
+                  </pic:blipFill>
+                  <pic:spPr>
+                    <a:xfrm>
+                      <a:off x="0" y="0"/>
+                      <a:ext cx="1690909" cy="2111821"/>
+                    </a:xfrm>
+                    <a:prstGeom prst="rect">
+                      <a:avLst/>
+                    </a:prstGeom>
+                  </pic:spPr>
+                </pic:pic>
+              </a:graphicData>
+            </a:graphic>
+          </wp:inline>
+        </w:drawing>
+      </w:r>
+    </w:p>
+    <w:p>
+      <w:pPr>
+        <w:pStyle w:val="PargrafodaLista"/>
+        <w:numPr>
+          <w:ilvl w:val="3"/>
+          <w:numId w:val="2"/>
+        </w:numPr>
+        <w:spacing w:before="240" w:line="360" w:lineRule="auto"/>
+        <w:jc w:val="both"/>
+        <w:rPr>
+          <w:rFonts w:ascii="Times New Roman" w:hAnsi="Times New Roman" w:cs="Times New Roman"/>
+          <w:sz w:val="24"/>
+          <w:szCs w:val="24"/>
+        </w:rPr>
+      </w:pPr>
+      <w:r>
+        <w:rPr>
+          <w:rFonts w:ascii="Times New Roman" w:hAnsi="Times New Roman" w:cs="Times New Roman"/>
+          <w:sz w:val="24"/>
+          <w:szCs w:val="24"/>
+        </w:rPr>
+        <w:t xml:space="preserve"> Aproveitei e coloquei os </w:t>
+      </w:r>
+      <w:proofErr w:type="spellStart"/>
+      <w:r>
+        <w:rPr>
+          <w:rFonts w:ascii="Times New Roman" w:hAnsi="Times New Roman" w:cs="Times New Roman"/>
+          <w:sz w:val="24"/>
+          <w:szCs w:val="24"/>
+        </w:rPr>
+        <w:t>pseudo</w:t>
+      </w:r>
+      <w:proofErr w:type="spellEnd"/>
+      <w:r>
+        <w:rPr>
+          <w:rFonts w:ascii="Times New Roman" w:hAnsi="Times New Roman" w:cs="Times New Roman"/>
+          <w:sz w:val="24"/>
+          <w:szCs w:val="24"/>
+        </w:rPr>
+        <w:t xml:space="preserve"> elementos que tinha esquecido. Por isso os ícones de relógio e olho apareceram.</w:t>
       </w:r>
     </w:p>
     <w:p>

</xml_diff>

<commit_message>
Avançando Com o Grid
Aprendemos outras propriedades do grid que facilitam e ajudam muito nossa vida na hora de desenvolver o layout da página.
</commit_message>
<xml_diff>
--- a/Front-end/Formação HTML && CSS3/CSS - Dispondo elementos com Flexbox e Grid/Anotações/CSS - Dispondo elementos com Flexbox e Grid.docx
+++ b/Front-end/Formação HTML && CSS3/CSS - Dispondo elementos com Flexbox e Grid/Anotações/CSS - Dispondo elementos com Flexbox e Grid.docx
@@ -14137,6 +14137,2072 @@
         </w:rPr>
         <w:t xml:space="preserve"> </w:t>
       </w:r>
+      <w:r>
+        <w:rPr>
+          <w:rFonts w:ascii="Times New Roman" w:hAnsi="Times New Roman" w:cs="Times New Roman"/>
+          <w:sz w:val="24"/>
+          <w:szCs w:val="24"/>
+        </w:rPr>
+        <w:t xml:space="preserve">Avançando </w:t>
+      </w:r>
+      <w:r>
+        <w:rPr>
+          <w:rFonts w:ascii="Times New Roman" w:hAnsi="Times New Roman" w:cs="Times New Roman"/>
+          <w:sz w:val="24"/>
+          <w:szCs w:val="24"/>
+        </w:rPr>
+        <w:t>C</w:t>
+      </w:r>
+      <w:r>
+        <w:rPr>
+          <w:rFonts w:ascii="Times New Roman" w:hAnsi="Times New Roman" w:cs="Times New Roman"/>
+          <w:sz w:val="24"/>
+          <w:szCs w:val="24"/>
+        </w:rPr>
+        <w:t xml:space="preserve">om o </w:t>
+      </w:r>
+      <w:r>
+        <w:rPr>
+          <w:rFonts w:ascii="Times New Roman" w:hAnsi="Times New Roman" w:cs="Times New Roman"/>
+          <w:sz w:val="24"/>
+          <w:szCs w:val="24"/>
+        </w:rPr>
+        <w:t>G</w:t>
+      </w:r>
+      <w:r>
+        <w:rPr>
+          <w:rFonts w:ascii="Times New Roman" w:hAnsi="Times New Roman" w:cs="Times New Roman"/>
+          <w:sz w:val="24"/>
+          <w:szCs w:val="24"/>
+        </w:rPr>
+        <w:t>rid</w:t>
+      </w:r>
+      <w:r>
+        <w:rPr>
+          <w:rFonts w:ascii="Times New Roman" w:hAnsi="Times New Roman" w:cs="Times New Roman"/>
+          <w:sz w:val="24"/>
+          <w:szCs w:val="24"/>
+        </w:rPr>
+        <w:t>:</w:t>
+      </w:r>
+    </w:p>
+    <w:p>
+      <w:pPr>
+        <w:pStyle w:val="PargrafodaLista"/>
+        <w:numPr>
+          <w:ilvl w:val="2"/>
+          <w:numId w:val="2"/>
+        </w:numPr>
+        <w:spacing w:before="240" w:line="360" w:lineRule="auto"/>
+        <w:jc w:val="both"/>
+        <w:rPr>
+          <w:rFonts w:ascii="Times New Roman" w:hAnsi="Times New Roman" w:cs="Times New Roman"/>
+          <w:sz w:val="24"/>
+          <w:szCs w:val="24"/>
+        </w:rPr>
+      </w:pPr>
+      <w:r>
+        <w:rPr>
+          <w:rFonts w:ascii="Times New Roman" w:hAnsi="Times New Roman" w:cs="Times New Roman"/>
+          <w:sz w:val="24"/>
+          <w:szCs w:val="24"/>
+        </w:rPr>
+        <w:t xml:space="preserve">Gap: propriedade do </w:t>
+      </w:r>
+      <w:proofErr w:type="spellStart"/>
+      <w:r>
+        <w:rPr>
+          <w:rFonts w:ascii="Times New Roman" w:hAnsi="Times New Roman" w:cs="Times New Roman"/>
+          <w:sz w:val="24"/>
+          <w:szCs w:val="24"/>
+        </w:rPr>
+        <w:t>grip</w:t>
+      </w:r>
+      <w:proofErr w:type="spellEnd"/>
+      <w:r>
+        <w:rPr>
+          <w:rFonts w:ascii="Times New Roman" w:hAnsi="Times New Roman" w:cs="Times New Roman"/>
+          <w:sz w:val="24"/>
+          <w:szCs w:val="24"/>
+        </w:rPr>
+        <w:t xml:space="preserve"> que permite adicionar um espaçamento entre as células</w:t>
+      </w:r>
+      <w:r>
+        <w:rPr>
+          <w:rFonts w:ascii="Times New Roman" w:hAnsi="Times New Roman" w:cs="Times New Roman"/>
+          <w:sz w:val="24"/>
+          <w:szCs w:val="24"/>
+        </w:rPr>
+        <w:t>/elementos dentro</w:t>
+      </w:r>
+      <w:r>
+        <w:rPr>
+          <w:rFonts w:ascii="Times New Roman" w:hAnsi="Times New Roman" w:cs="Times New Roman"/>
+          <w:sz w:val="24"/>
+          <w:szCs w:val="24"/>
+        </w:rPr>
+        <w:t xml:space="preserve"> do grid </w:t>
+      </w:r>
+      <w:r>
+        <w:rPr>
+          <w:rFonts w:ascii="Times New Roman" w:hAnsi="Times New Roman" w:cs="Times New Roman"/>
+          <w:sz w:val="24"/>
+          <w:szCs w:val="24"/>
+        </w:rPr>
+        <w:t xml:space="preserve">container </w:t>
+      </w:r>
+      <w:r>
+        <w:rPr>
+          <w:rFonts w:ascii="Times New Roman" w:hAnsi="Times New Roman" w:cs="Times New Roman"/>
+          <w:sz w:val="24"/>
+          <w:szCs w:val="24"/>
+        </w:rPr>
+        <w:t xml:space="preserve">através de unidades como </w:t>
+      </w:r>
+      <w:proofErr w:type="spellStart"/>
+      <w:r>
+        <w:rPr>
+          <w:rFonts w:ascii="Times New Roman" w:hAnsi="Times New Roman" w:cs="Times New Roman"/>
+          <w:sz w:val="24"/>
+          <w:szCs w:val="24"/>
+        </w:rPr>
+        <w:t>px</w:t>
+      </w:r>
+      <w:proofErr w:type="spellEnd"/>
+      <w:r>
+        <w:rPr>
+          <w:rFonts w:ascii="Times New Roman" w:hAnsi="Times New Roman" w:cs="Times New Roman"/>
+          <w:sz w:val="24"/>
+          <w:szCs w:val="24"/>
+        </w:rPr>
+        <w:t>, em, rem....</w:t>
+      </w:r>
+      <w:r>
+        <w:rPr>
+          <w:rFonts w:ascii="Times New Roman" w:hAnsi="Times New Roman" w:cs="Times New Roman"/>
+          <w:sz w:val="24"/>
+          <w:szCs w:val="24"/>
+        </w:rPr>
+        <w:t>:</w:t>
+      </w:r>
+    </w:p>
+    <w:p>
+      <w:pPr>
+        <w:shd w:val="clear" w:color="auto" w:fill="1E1E1E"/>
+        <w:spacing w:after="0" w:line="285" w:lineRule="atLeast"/>
+        <w:rPr>
+          <w:rFonts w:ascii="Consolas" w:eastAsia="Times New Roman" w:hAnsi="Consolas" w:cs="Times New Roman"/>
+          <w:color w:val="D4D4D4"/>
+          <w:sz w:val="21"/>
+          <w:szCs w:val="21"/>
+        </w:rPr>
+      </w:pPr>
+      <w:proofErr w:type="gramStart"/>
+      <w:r>
+        <w:rPr>
+          <w:rFonts w:ascii="Consolas" w:eastAsia="Times New Roman" w:hAnsi="Consolas" w:cs="Times New Roman"/>
+          <w:color w:val="D7BA7D"/>
+          <w:sz w:val="21"/>
+          <w:szCs w:val="21"/>
+        </w:rPr>
+        <w:t>.</w:t>
+      </w:r>
+      <w:proofErr w:type="spellStart"/>
+      <w:r>
+        <w:rPr>
+          <w:rFonts w:ascii="Consolas" w:eastAsia="Times New Roman" w:hAnsi="Consolas" w:cs="Times New Roman"/>
+          <w:color w:val="D7BA7D"/>
+          <w:sz w:val="21"/>
+          <w:szCs w:val="21"/>
+        </w:rPr>
+        <w:t>cartao</w:t>
+      </w:r>
+      <w:proofErr w:type="spellEnd"/>
+      <w:proofErr w:type="gramEnd"/>
+      <w:r>
+        <w:rPr>
+          <w:rFonts w:ascii="Consolas" w:eastAsia="Times New Roman" w:hAnsi="Consolas" w:cs="Times New Roman"/>
+          <w:color w:val="D7BA7D"/>
+          <w:sz w:val="21"/>
+          <w:szCs w:val="21"/>
+        </w:rPr>
+        <w:t>__</w:t>
+      </w:r>
+      <w:proofErr w:type="spellStart"/>
+      <w:r>
+        <w:rPr>
+          <w:rFonts w:ascii="Consolas" w:eastAsia="Times New Roman" w:hAnsi="Consolas" w:cs="Times New Roman"/>
+          <w:color w:val="D7BA7D"/>
+          <w:sz w:val="21"/>
+          <w:szCs w:val="21"/>
+        </w:rPr>
+        <w:t>conteudo</w:t>
+      </w:r>
+      <w:proofErr w:type="spellEnd"/>
+      <w:r>
+        <w:rPr>
+          <w:rFonts w:ascii="Consolas" w:eastAsia="Times New Roman" w:hAnsi="Consolas" w:cs="Times New Roman"/>
+          <w:color w:val="D4D4D4"/>
+          <w:sz w:val="21"/>
+          <w:szCs w:val="21"/>
+        </w:rPr>
+        <w:t xml:space="preserve"> {</w:t>
+      </w:r>
+    </w:p>
+    <w:p>
+      <w:pPr>
+        <w:shd w:val="clear" w:color="auto" w:fill="1E1E1E"/>
+        <w:spacing w:after="0" w:line="285" w:lineRule="atLeast"/>
+        <w:rPr>
+          <w:rFonts w:ascii="Consolas" w:eastAsia="Times New Roman" w:hAnsi="Consolas" w:cs="Times New Roman"/>
+          <w:color w:val="D4D4D4"/>
+          <w:sz w:val="21"/>
+          <w:szCs w:val="21"/>
+        </w:rPr>
+      </w:pPr>
+      <w:r>
+        <w:rPr>
+          <w:rFonts w:ascii="Consolas" w:eastAsia="Times New Roman" w:hAnsi="Consolas" w:cs="Times New Roman"/>
+          <w:color w:val="D4D4D4"/>
+          <w:sz w:val="21"/>
+          <w:szCs w:val="21"/>
+        </w:rPr>
+        <w:t xml:space="preserve">  </w:t>
+      </w:r>
+      <w:proofErr w:type="spellStart"/>
+      <w:r>
+        <w:rPr>
+          <w:rFonts w:ascii="Consolas" w:eastAsia="Times New Roman" w:hAnsi="Consolas" w:cs="Times New Roman"/>
+          <w:color w:val="9CDCFE"/>
+          <w:sz w:val="21"/>
+          <w:szCs w:val="21"/>
+        </w:rPr>
+        <w:t>padding</w:t>
+      </w:r>
+      <w:proofErr w:type="spellEnd"/>
+      <w:r>
+        <w:rPr>
+          <w:rFonts w:ascii="Consolas" w:eastAsia="Times New Roman" w:hAnsi="Consolas" w:cs="Times New Roman"/>
+          <w:color w:val="D4D4D4"/>
+          <w:sz w:val="21"/>
+          <w:szCs w:val="21"/>
+        </w:rPr>
+        <w:t xml:space="preserve">: </w:t>
+      </w:r>
+      <w:r>
+        <w:rPr>
+          <w:rFonts w:ascii="Consolas" w:eastAsia="Times New Roman" w:hAnsi="Consolas" w:cs="Times New Roman"/>
+          <w:color w:val="B5CEA8"/>
+          <w:sz w:val="21"/>
+          <w:szCs w:val="21"/>
+        </w:rPr>
+        <w:t>16px</w:t>
+      </w:r>
+      <w:r>
+        <w:rPr>
+          <w:rFonts w:ascii="Consolas" w:eastAsia="Times New Roman" w:hAnsi="Consolas" w:cs="Times New Roman"/>
+          <w:color w:val="D4D4D4"/>
+          <w:sz w:val="21"/>
+          <w:szCs w:val="21"/>
+        </w:rPr>
+        <w:t>;</w:t>
+      </w:r>
+    </w:p>
+    <w:p>
+      <w:pPr>
+        <w:shd w:val="clear" w:color="auto" w:fill="1E1E1E"/>
+        <w:spacing w:after="0" w:line="285" w:lineRule="atLeast"/>
+        <w:rPr>
+          <w:rFonts w:ascii="Consolas" w:eastAsia="Times New Roman" w:hAnsi="Consolas" w:cs="Times New Roman"/>
+          <w:color w:val="D4D4D4"/>
+          <w:sz w:val="21"/>
+          <w:szCs w:val="21"/>
+        </w:rPr>
+      </w:pPr>
+      <w:r>
+        <w:rPr>
+          <w:rFonts w:ascii="Consolas" w:eastAsia="Times New Roman" w:hAnsi="Consolas" w:cs="Times New Roman"/>
+          <w:color w:val="D4D4D4"/>
+          <w:sz w:val="21"/>
+          <w:szCs w:val="21"/>
+        </w:rPr>
+        <w:t xml:space="preserve">  </w:t>
+      </w:r>
+      <w:r>
+        <w:rPr>
+          <w:rFonts w:ascii="Consolas" w:eastAsia="Times New Roman" w:hAnsi="Consolas" w:cs="Times New Roman"/>
+          <w:color w:val="9CDCFE"/>
+          <w:sz w:val="21"/>
+          <w:szCs w:val="21"/>
+        </w:rPr>
+        <w:t>display</w:t>
+      </w:r>
+      <w:r>
+        <w:rPr>
+          <w:rFonts w:ascii="Consolas" w:eastAsia="Times New Roman" w:hAnsi="Consolas" w:cs="Times New Roman"/>
+          <w:color w:val="D4D4D4"/>
+          <w:sz w:val="21"/>
+          <w:szCs w:val="21"/>
+        </w:rPr>
+        <w:t xml:space="preserve">: </w:t>
+      </w:r>
+      <w:r>
+        <w:rPr>
+          <w:rFonts w:ascii="Consolas" w:eastAsia="Times New Roman" w:hAnsi="Consolas" w:cs="Times New Roman"/>
+          <w:color w:val="CE9178"/>
+          <w:sz w:val="21"/>
+          <w:szCs w:val="21"/>
+        </w:rPr>
+        <w:t>grid</w:t>
+      </w:r>
+      <w:r>
+        <w:rPr>
+          <w:rFonts w:ascii="Consolas" w:eastAsia="Times New Roman" w:hAnsi="Consolas" w:cs="Times New Roman"/>
+          <w:color w:val="D4D4D4"/>
+          <w:sz w:val="21"/>
+          <w:szCs w:val="21"/>
+        </w:rPr>
+        <w:t>;</w:t>
+      </w:r>
+    </w:p>
+    <w:p>
+      <w:pPr>
+        <w:shd w:val="clear" w:color="auto" w:fill="1E1E1E"/>
+        <w:spacing w:after="0" w:line="285" w:lineRule="atLeast"/>
+        <w:rPr>
+          <w:rFonts w:ascii="Consolas" w:eastAsia="Times New Roman" w:hAnsi="Consolas" w:cs="Times New Roman"/>
+          <w:color w:val="D4D4D4"/>
+          <w:sz w:val="21"/>
+          <w:szCs w:val="21"/>
+        </w:rPr>
+      </w:pPr>
+      <w:r>
+        <w:rPr>
+          <w:rFonts w:ascii="Consolas" w:eastAsia="Times New Roman" w:hAnsi="Consolas" w:cs="Times New Roman"/>
+          <w:color w:val="D4D4D4"/>
+          <w:sz w:val="21"/>
+          <w:szCs w:val="21"/>
+        </w:rPr>
+        <w:t xml:space="preserve">  </w:t>
+      </w:r>
+      <w:r>
+        <w:rPr>
+          <w:rFonts w:ascii="Consolas" w:eastAsia="Times New Roman" w:hAnsi="Consolas" w:cs="Times New Roman"/>
+          <w:color w:val="9CDCFE"/>
+          <w:sz w:val="21"/>
+          <w:szCs w:val="21"/>
+        </w:rPr>
+        <w:t>gap</w:t>
+      </w:r>
+      <w:r>
+        <w:rPr>
+          <w:rFonts w:ascii="Consolas" w:eastAsia="Times New Roman" w:hAnsi="Consolas" w:cs="Times New Roman"/>
+          <w:color w:val="D4D4D4"/>
+          <w:sz w:val="21"/>
+          <w:szCs w:val="21"/>
+        </w:rPr>
+        <w:t xml:space="preserve">: </w:t>
+      </w:r>
+      <w:r>
+        <w:rPr>
+          <w:rFonts w:ascii="Consolas" w:eastAsia="Times New Roman" w:hAnsi="Consolas" w:cs="Times New Roman"/>
+          <w:color w:val="B5CEA8"/>
+          <w:sz w:val="21"/>
+          <w:szCs w:val="21"/>
+        </w:rPr>
+        <w:t>8px</w:t>
+      </w:r>
+      <w:r>
+        <w:rPr>
+          <w:rFonts w:ascii="Consolas" w:eastAsia="Times New Roman" w:hAnsi="Consolas" w:cs="Times New Roman"/>
+          <w:color w:val="D4D4D4"/>
+          <w:sz w:val="21"/>
+          <w:szCs w:val="21"/>
+        </w:rPr>
+        <w:t>;</w:t>
+      </w:r>
+    </w:p>
+    <w:p>
+      <w:pPr>
+        <w:shd w:val="clear" w:color="auto" w:fill="1E1E1E"/>
+        <w:spacing w:after="0" w:line="285" w:lineRule="atLeast"/>
+        <w:rPr>
+          <w:rFonts w:ascii="Consolas" w:eastAsia="Times New Roman" w:hAnsi="Consolas" w:cs="Times New Roman"/>
+          <w:color w:val="D4D4D4"/>
+          <w:sz w:val="21"/>
+          <w:szCs w:val="21"/>
+        </w:rPr>
+      </w:pPr>
+      <w:r>
+        <w:rPr>
+          <w:rFonts w:ascii="Consolas" w:eastAsia="Times New Roman" w:hAnsi="Consolas" w:cs="Times New Roman"/>
+          <w:color w:val="D4D4D4"/>
+          <w:sz w:val="21"/>
+          <w:szCs w:val="21"/>
+        </w:rPr>
+        <w:t xml:space="preserve">  </w:t>
+      </w:r>
+      <w:r>
+        <w:rPr>
+          <w:rFonts w:ascii="Consolas" w:eastAsia="Times New Roman" w:hAnsi="Consolas" w:cs="Times New Roman"/>
+          <w:color w:val="9CDCFE"/>
+          <w:sz w:val="21"/>
+          <w:szCs w:val="21"/>
+        </w:rPr>
+        <w:t>grid-template-</w:t>
+      </w:r>
+      <w:proofErr w:type="spellStart"/>
+      <w:r>
+        <w:rPr>
+          <w:rFonts w:ascii="Consolas" w:eastAsia="Times New Roman" w:hAnsi="Consolas" w:cs="Times New Roman"/>
+          <w:color w:val="9CDCFE"/>
+          <w:sz w:val="21"/>
+          <w:szCs w:val="21"/>
+        </w:rPr>
+        <w:t>columns</w:t>
+      </w:r>
+      <w:proofErr w:type="spellEnd"/>
+      <w:r>
+        <w:rPr>
+          <w:rFonts w:ascii="Consolas" w:eastAsia="Times New Roman" w:hAnsi="Consolas" w:cs="Times New Roman"/>
+          <w:color w:val="D4D4D4"/>
+          <w:sz w:val="21"/>
+          <w:szCs w:val="21"/>
+        </w:rPr>
+        <w:t xml:space="preserve">: </w:t>
+      </w:r>
+      <w:r>
+        <w:rPr>
+          <w:rFonts w:ascii="Consolas" w:eastAsia="Times New Roman" w:hAnsi="Consolas" w:cs="Times New Roman"/>
+          <w:color w:val="B5CEA8"/>
+          <w:sz w:val="21"/>
+          <w:szCs w:val="21"/>
+        </w:rPr>
+        <w:t>1fr</w:t>
+      </w:r>
+      <w:r>
+        <w:rPr>
+          <w:rFonts w:ascii="Consolas" w:eastAsia="Times New Roman" w:hAnsi="Consolas" w:cs="Times New Roman"/>
+          <w:color w:val="D4D4D4"/>
+          <w:sz w:val="21"/>
+          <w:szCs w:val="21"/>
+        </w:rPr>
+        <w:t xml:space="preserve"> </w:t>
+      </w:r>
+      <w:proofErr w:type="spellStart"/>
+      <w:r>
+        <w:rPr>
+          <w:rFonts w:ascii="Consolas" w:eastAsia="Times New Roman" w:hAnsi="Consolas" w:cs="Times New Roman"/>
+          <w:color w:val="B5CEA8"/>
+          <w:sz w:val="21"/>
+          <w:szCs w:val="21"/>
+        </w:rPr>
+        <w:t>1fr</w:t>
+      </w:r>
+      <w:proofErr w:type="spellEnd"/>
+      <w:r>
+        <w:rPr>
+          <w:rFonts w:ascii="Consolas" w:eastAsia="Times New Roman" w:hAnsi="Consolas" w:cs="Times New Roman"/>
+          <w:color w:val="D4D4D4"/>
+          <w:sz w:val="21"/>
+          <w:szCs w:val="21"/>
+        </w:rPr>
+        <w:t>;</w:t>
+      </w:r>
+    </w:p>
+    <w:p>
+      <w:pPr>
+        <w:shd w:val="clear" w:color="auto" w:fill="1E1E1E"/>
+        <w:spacing w:after="0" w:line="285" w:lineRule="atLeast"/>
+        <w:rPr>
+          <w:rFonts w:ascii="Consolas" w:eastAsia="Times New Roman" w:hAnsi="Consolas" w:cs="Times New Roman"/>
+          <w:color w:val="D4D4D4"/>
+          <w:sz w:val="21"/>
+          <w:szCs w:val="21"/>
+        </w:rPr>
+      </w:pPr>
+      <w:r>
+        <w:rPr>
+          <w:rFonts w:ascii="Consolas" w:eastAsia="Times New Roman" w:hAnsi="Consolas" w:cs="Times New Roman"/>
+          <w:color w:val="D4D4D4"/>
+          <w:sz w:val="21"/>
+          <w:szCs w:val="21"/>
+        </w:rPr>
+        <w:t>}</w:t>
+      </w:r>
+    </w:p>
+    <w:p>
+      <w:pPr>
+        <w:spacing w:before="240" w:line="360" w:lineRule="auto"/>
+        <w:jc w:val="center"/>
+        <w:rPr>
+          <w:rFonts w:ascii="Times New Roman" w:hAnsi="Times New Roman" w:cs="Times New Roman"/>
+          <w:sz w:val="24"/>
+          <w:szCs w:val="24"/>
+        </w:rPr>
+      </w:pPr>
+      <w:r>
+        <w:rPr>
+          <w:rFonts w:ascii="Times New Roman" w:hAnsi="Times New Roman" w:cs="Times New Roman"/>
+          <w:sz w:val="24"/>
+          <w:szCs w:val="24"/>
+        </w:rPr>
+        <w:drawing>
+          <wp:inline distT="0" distB="0" distL="0" distR="0" wp14:anchorId="10B5D74C" wp14:editId="423A00B2">
+            <wp:extent cx="3067049" cy="1116359"/>
+            <wp:effectExtent l="0" t="0" r="635" b="7620"/>
+            <wp:docPr id="40" name="Imagem 40"/>
+            <wp:cNvGraphicFramePr>
+              <a:graphicFrameLocks xmlns:a="http://schemas.openxmlformats.org/drawingml/2006/main" noChangeAspect="1"/>
+            </wp:cNvGraphicFramePr>
+            <a:graphic xmlns:a="http://schemas.openxmlformats.org/drawingml/2006/main">
+              <a:graphicData uri="http://schemas.openxmlformats.org/drawingml/2006/picture">
+                <pic:pic xmlns:pic="http://schemas.openxmlformats.org/drawingml/2006/picture">
+                  <pic:nvPicPr>
+                    <pic:cNvPr id="1" name=""/>
+                    <pic:cNvPicPr/>
+                  </pic:nvPicPr>
+                  <pic:blipFill>
+                    <a:blip r:embed="rId35"/>
+                    <a:stretch>
+                      <a:fillRect/>
+                    </a:stretch>
+                  </pic:blipFill>
+                  <pic:spPr>
+                    <a:xfrm>
+                      <a:off x="0" y="0"/>
+                      <a:ext cx="3083911" cy="1122497"/>
+                    </a:xfrm>
+                    <a:prstGeom prst="rect">
+                      <a:avLst/>
+                    </a:prstGeom>
+                  </pic:spPr>
+                </pic:pic>
+              </a:graphicData>
+            </a:graphic>
+          </wp:inline>
+        </w:drawing>
+      </w:r>
+    </w:p>
+    <w:p>
+      <w:pPr>
+        <w:pStyle w:val="PargrafodaLista"/>
+        <w:numPr>
+          <w:ilvl w:val="2"/>
+          <w:numId w:val="2"/>
+        </w:numPr>
+        <w:spacing w:before="240" w:line="360" w:lineRule="auto"/>
+        <w:jc w:val="both"/>
+        <w:rPr>
+          <w:rFonts w:ascii="Times New Roman" w:hAnsi="Times New Roman" w:cs="Times New Roman"/>
+          <w:sz w:val="24"/>
+          <w:szCs w:val="24"/>
+        </w:rPr>
+      </w:pPr>
+      <w:r>
+        <w:rPr>
+          <w:rFonts w:ascii="Times New Roman" w:hAnsi="Times New Roman" w:cs="Times New Roman"/>
+          <w:sz w:val="24"/>
+          <w:szCs w:val="24"/>
+        </w:rPr>
+        <w:t>Row-gap: Mesma função que acima, mas somente entre linhas, colunas não se aplicam:</w:t>
+      </w:r>
+    </w:p>
+    <w:p>
+      <w:pPr>
+        <w:shd w:val="clear" w:color="auto" w:fill="1E1E1E"/>
+        <w:spacing w:after="0" w:line="285" w:lineRule="atLeast"/>
+        <w:rPr>
+          <w:rFonts w:ascii="Consolas" w:eastAsia="Times New Roman" w:hAnsi="Consolas" w:cs="Times New Roman"/>
+          <w:color w:val="D4D4D4"/>
+          <w:sz w:val="21"/>
+          <w:szCs w:val="21"/>
+        </w:rPr>
+      </w:pPr>
+      <w:proofErr w:type="gramStart"/>
+      <w:r>
+        <w:rPr>
+          <w:rFonts w:ascii="Consolas" w:eastAsia="Times New Roman" w:hAnsi="Consolas" w:cs="Times New Roman"/>
+          <w:color w:val="D7BA7D"/>
+          <w:sz w:val="21"/>
+          <w:szCs w:val="21"/>
+        </w:rPr>
+        <w:lastRenderedPageBreak/>
+        <w:t>.</w:t>
+      </w:r>
+      <w:proofErr w:type="spellStart"/>
+      <w:r>
+        <w:rPr>
+          <w:rFonts w:ascii="Consolas" w:eastAsia="Times New Roman" w:hAnsi="Consolas" w:cs="Times New Roman"/>
+          <w:color w:val="D7BA7D"/>
+          <w:sz w:val="21"/>
+          <w:szCs w:val="21"/>
+        </w:rPr>
+        <w:t>cartao</w:t>
+      </w:r>
+      <w:proofErr w:type="spellEnd"/>
+      <w:proofErr w:type="gramEnd"/>
+      <w:r>
+        <w:rPr>
+          <w:rFonts w:ascii="Consolas" w:eastAsia="Times New Roman" w:hAnsi="Consolas" w:cs="Times New Roman"/>
+          <w:color w:val="D7BA7D"/>
+          <w:sz w:val="21"/>
+          <w:szCs w:val="21"/>
+        </w:rPr>
+        <w:t>__</w:t>
+      </w:r>
+      <w:proofErr w:type="spellStart"/>
+      <w:r>
+        <w:rPr>
+          <w:rFonts w:ascii="Consolas" w:eastAsia="Times New Roman" w:hAnsi="Consolas" w:cs="Times New Roman"/>
+          <w:color w:val="D7BA7D"/>
+          <w:sz w:val="21"/>
+          <w:szCs w:val="21"/>
+        </w:rPr>
+        <w:t>conteudo</w:t>
+      </w:r>
+      <w:proofErr w:type="spellEnd"/>
+      <w:r>
+        <w:rPr>
+          <w:rFonts w:ascii="Consolas" w:eastAsia="Times New Roman" w:hAnsi="Consolas" w:cs="Times New Roman"/>
+          <w:color w:val="D4D4D4"/>
+          <w:sz w:val="21"/>
+          <w:szCs w:val="21"/>
+        </w:rPr>
+        <w:t xml:space="preserve"> {</w:t>
+      </w:r>
+    </w:p>
+    <w:p>
+      <w:pPr>
+        <w:shd w:val="clear" w:color="auto" w:fill="1E1E1E"/>
+        <w:spacing w:after="0" w:line="285" w:lineRule="atLeast"/>
+        <w:rPr>
+          <w:rFonts w:ascii="Consolas" w:eastAsia="Times New Roman" w:hAnsi="Consolas" w:cs="Times New Roman"/>
+          <w:color w:val="D4D4D4"/>
+          <w:sz w:val="21"/>
+          <w:szCs w:val="21"/>
+        </w:rPr>
+      </w:pPr>
+      <w:r>
+        <w:rPr>
+          <w:rFonts w:ascii="Consolas" w:eastAsia="Times New Roman" w:hAnsi="Consolas" w:cs="Times New Roman"/>
+          <w:color w:val="D4D4D4"/>
+          <w:sz w:val="21"/>
+          <w:szCs w:val="21"/>
+        </w:rPr>
+        <w:t xml:space="preserve">  </w:t>
+      </w:r>
+      <w:proofErr w:type="spellStart"/>
+      <w:r>
+        <w:rPr>
+          <w:rFonts w:ascii="Consolas" w:eastAsia="Times New Roman" w:hAnsi="Consolas" w:cs="Times New Roman"/>
+          <w:color w:val="9CDCFE"/>
+          <w:sz w:val="21"/>
+          <w:szCs w:val="21"/>
+        </w:rPr>
+        <w:t>padding</w:t>
+      </w:r>
+      <w:proofErr w:type="spellEnd"/>
+      <w:r>
+        <w:rPr>
+          <w:rFonts w:ascii="Consolas" w:eastAsia="Times New Roman" w:hAnsi="Consolas" w:cs="Times New Roman"/>
+          <w:color w:val="D4D4D4"/>
+          <w:sz w:val="21"/>
+          <w:szCs w:val="21"/>
+        </w:rPr>
+        <w:t xml:space="preserve">: </w:t>
+      </w:r>
+      <w:r>
+        <w:rPr>
+          <w:rFonts w:ascii="Consolas" w:eastAsia="Times New Roman" w:hAnsi="Consolas" w:cs="Times New Roman"/>
+          <w:color w:val="B5CEA8"/>
+          <w:sz w:val="21"/>
+          <w:szCs w:val="21"/>
+        </w:rPr>
+        <w:t>16px</w:t>
+      </w:r>
+      <w:r>
+        <w:rPr>
+          <w:rFonts w:ascii="Consolas" w:eastAsia="Times New Roman" w:hAnsi="Consolas" w:cs="Times New Roman"/>
+          <w:color w:val="D4D4D4"/>
+          <w:sz w:val="21"/>
+          <w:szCs w:val="21"/>
+        </w:rPr>
+        <w:t>;</w:t>
+      </w:r>
+    </w:p>
+    <w:p>
+      <w:pPr>
+        <w:shd w:val="clear" w:color="auto" w:fill="1E1E1E"/>
+        <w:spacing w:after="0" w:line="285" w:lineRule="atLeast"/>
+        <w:rPr>
+          <w:rFonts w:ascii="Consolas" w:eastAsia="Times New Roman" w:hAnsi="Consolas" w:cs="Times New Roman"/>
+          <w:color w:val="D4D4D4"/>
+          <w:sz w:val="21"/>
+          <w:szCs w:val="21"/>
+        </w:rPr>
+      </w:pPr>
+      <w:r>
+        <w:rPr>
+          <w:rFonts w:ascii="Consolas" w:eastAsia="Times New Roman" w:hAnsi="Consolas" w:cs="Times New Roman"/>
+          <w:color w:val="D4D4D4"/>
+          <w:sz w:val="21"/>
+          <w:szCs w:val="21"/>
+        </w:rPr>
+        <w:t xml:space="preserve">  </w:t>
+      </w:r>
+      <w:r>
+        <w:rPr>
+          <w:rFonts w:ascii="Consolas" w:eastAsia="Times New Roman" w:hAnsi="Consolas" w:cs="Times New Roman"/>
+          <w:color w:val="9CDCFE"/>
+          <w:sz w:val="21"/>
+          <w:szCs w:val="21"/>
+        </w:rPr>
+        <w:t>display</w:t>
+      </w:r>
+      <w:r>
+        <w:rPr>
+          <w:rFonts w:ascii="Consolas" w:eastAsia="Times New Roman" w:hAnsi="Consolas" w:cs="Times New Roman"/>
+          <w:color w:val="D4D4D4"/>
+          <w:sz w:val="21"/>
+          <w:szCs w:val="21"/>
+        </w:rPr>
+        <w:t xml:space="preserve">: </w:t>
+      </w:r>
+      <w:r>
+        <w:rPr>
+          <w:rFonts w:ascii="Consolas" w:eastAsia="Times New Roman" w:hAnsi="Consolas" w:cs="Times New Roman"/>
+          <w:color w:val="CE9178"/>
+          <w:sz w:val="21"/>
+          <w:szCs w:val="21"/>
+        </w:rPr>
+        <w:t>grid</w:t>
+      </w:r>
+      <w:r>
+        <w:rPr>
+          <w:rFonts w:ascii="Consolas" w:eastAsia="Times New Roman" w:hAnsi="Consolas" w:cs="Times New Roman"/>
+          <w:color w:val="D4D4D4"/>
+          <w:sz w:val="21"/>
+          <w:szCs w:val="21"/>
+        </w:rPr>
+        <w:t>;</w:t>
+      </w:r>
+    </w:p>
+    <w:p>
+      <w:pPr>
+        <w:shd w:val="clear" w:color="auto" w:fill="1E1E1E"/>
+        <w:spacing w:after="0" w:line="285" w:lineRule="atLeast"/>
+        <w:rPr>
+          <w:rFonts w:ascii="Consolas" w:eastAsia="Times New Roman" w:hAnsi="Consolas" w:cs="Times New Roman"/>
+          <w:color w:val="D4D4D4"/>
+          <w:sz w:val="21"/>
+          <w:szCs w:val="21"/>
+        </w:rPr>
+      </w:pPr>
+      <w:r>
+        <w:rPr>
+          <w:rFonts w:ascii="Consolas" w:eastAsia="Times New Roman" w:hAnsi="Consolas" w:cs="Times New Roman"/>
+          <w:color w:val="D4D4D4"/>
+          <w:sz w:val="21"/>
+          <w:szCs w:val="21"/>
+        </w:rPr>
+        <w:t xml:space="preserve">  </w:t>
+      </w:r>
+      <w:proofErr w:type="spellStart"/>
+      <w:r>
+        <w:rPr>
+          <w:rFonts w:ascii="Consolas" w:eastAsia="Times New Roman" w:hAnsi="Consolas" w:cs="Times New Roman"/>
+          <w:color w:val="9CDCFE"/>
+          <w:sz w:val="21"/>
+          <w:szCs w:val="21"/>
+        </w:rPr>
+        <w:t>row</w:t>
+      </w:r>
+      <w:proofErr w:type="spellEnd"/>
+      <w:r>
+        <w:rPr>
+          <w:rFonts w:ascii="Consolas" w:eastAsia="Times New Roman" w:hAnsi="Consolas" w:cs="Times New Roman"/>
+          <w:color w:val="9CDCFE"/>
+          <w:sz w:val="21"/>
+          <w:szCs w:val="21"/>
+        </w:rPr>
+        <w:t>-gap</w:t>
+      </w:r>
+      <w:r>
+        <w:rPr>
+          <w:rFonts w:ascii="Consolas" w:eastAsia="Times New Roman" w:hAnsi="Consolas" w:cs="Times New Roman"/>
+          <w:color w:val="D4D4D4"/>
+          <w:sz w:val="21"/>
+          <w:szCs w:val="21"/>
+        </w:rPr>
+        <w:t xml:space="preserve">: </w:t>
+      </w:r>
+      <w:r>
+        <w:rPr>
+          <w:rFonts w:ascii="Consolas" w:eastAsia="Times New Roman" w:hAnsi="Consolas" w:cs="Times New Roman"/>
+          <w:color w:val="B5CEA8"/>
+          <w:sz w:val="21"/>
+          <w:szCs w:val="21"/>
+        </w:rPr>
+        <w:t>8px</w:t>
+      </w:r>
+      <w:r>
+        <w:rPr>
+          <w:rFonts w:ascii="Consolas" w:eastAsia="Times New Roman" w:hAnsi="Consolas" w:cs="Times New Roman"/>
+          <w:color w:val="D4D4D4"/>
+          <w:sz w:val="21"/>
+          <w:szCs w:val="21"/>
+        </w:rPr>
+        <w:t>;</w:t>
+      </w:r>
+    </w:p>
+    <w:p>
+      <w:pPr>
+        <w:shd w:val="clear" w:color="auto" w:fill="1E1E1E"/>
+        <w:spacing w:after="0" w:line="285" w:lineRule="atLeast"/>
+        <w:rPr>
+          <w:rFonts w:ascii="Consolas" w:eastAsia="Times New Roman" w:hAnsi="Consolas" w:cs="Times New Roman"/>
+          <w:color w:val="D4D4D4"/>
+          <w:sz w:val="21"/>
+          <w:szCs w:val="21"/>
+        </w:rPr>
+      </w:pPr>
+      <w:r>
+        <w:rPr>
+          <w:rFonts w:ascii="Consolas" w:eastAsia="Times New Roman" w:hAnsi="Consolas" w:cs="Times New Roman"/>
+          <w:color w:val="D4D4D4"/>
+          <w:sz w:val="21"/>
+          <w:szCs w:val="21"/>
+        </w:rPr>
+        <w:t xml:space="preserve">  </w:t>
+      </w:r>
+      <w:r>
+        <w:rPr>
+          <w:rFonts w:ascii="Consolas" w:eastAsia="Times New Roman" w:hAnsi="Consolas" w:cs="Times New Roman"/>
+          <w:color w:val="9CDCFE"/>
+          <w:sz w:val="21"/>
+          <w:szCs w:val="21"/>
+        </w:rPr>
+        <w:t>grid-template-</w:t>
+      </w:r>
+      <w:proofErr w:type="spellStart"/>
+      <w:r>
+        <w:rPr>
+          <w:rFonts w:ascii="Consolas" w:eastAsia="Times New Roman" w:hAnsi="Consolas" w:cs="Times New Roman"/>
+          <w:color w:val="9CDCFE"/>
+          <w:sz w:val="21"/>
+          <w:szCs w:val="21"/>
+        </w:rPr>
+        <w:t>columns</w:t>
+      </w:r>
+      <w:proofErr w:type="spellEnd"/>
+      <w:r>
+        <w:rPr>
+          <w:rFonts w:ascii="Consolas" w:eastAsia="Times New Roman" w:hAnsi="Consolas" w:cs="Times New Roman"/>
+          <w:color w:val="D4D4D4"/>
+          <w:sz w:val="21"/>
+          <w:szCs w:val="21"/>
+        </w:rPr>
+        <w:t xml:space="preserve">: </w:t>
+      </w:r>
+      <w:r>
+        <w:rPr>
+          <w:rFonts w:ascii="Consolas" w:eastAsia="Times New Roman" w:hAnsi="Consolas" w:cs="Times New Roman"/>
+          <w:color w:val="B5CEA8"/>
+          <w:sz w:val="21"/>
+          <w:szCs w:val="21"/>
+        </w:rPr>
+        <w:t>1fr</w:t>
+      </w:r>
+      <w:r>
+        <w:rPr>
+          <w:rFonts w:ascii="Consolas" w:eastAsia="Times New Roman" w:hAnsi="Consolas" w:cs="Times New Roman"/>
+          <w:color w:val="D4D4D4"/>
+          <w:sz w:val="21"/>
+          <w:szCs w:val="21"/>
+        </w:rPr>
+        <w:t xml:space="preserve"> </w:t>
+      </w:r>
+      <w:proofErr w:type="spellStart"/>
+      <w:r>
+        <w:rPr>
+          <w:rFonts w:ascii="Consolas" w:eastAsia="Times New Roman" w:hAnsi="Consolas" w:cs="Times New Roman"/>
+          <w:color w:val="B5CEA8"/>
+          <w:sz w:val="21"/>
+          <w:szCs w:val="21"/>
+        </w:rPr>
+        <w:t>1fr</w:t>
+      </w:r>
+      <w:proofErr w:type="spellEnd"/>
+      <w:r>
+        <w:rPr>
+          <w:rFonts w:ascii="Consolas" w:eastAsia="Times New Roman" w:hAnsi="Consolas" w:cs="Times New Roman"/>
+          <w:color w:val="D4D4D4"/>
+          <w:sz w:val="21"/>
+          <w:szCs w:val="21"/>
+        </w:rPr>
+        <w:t>;</w:t>
+      </w:r>
+    </w:p>
+    <w:p>
+      <w:pPr>
+        <w:shd w:val="clear" w:color="auto" w:fill="1E1E1E"/>
+        <w:spacing w:after="0" w:line="285" w:lineRule="atLeast"/>
+        <w:rPr>
+          <w:rFonts w:ascii="Consolas" w:eastAsia="Times New Roman" w:hAnsi="Consolas" w:cs="Times New Roman"/>
+          <w:color w:val="D4D4D4"/>
+          <w:sz w:val="21"/>
+          <w:szCs w:val="21"/>
+        </w:rPr>
+      </w:pPr>
+      <w:r>
+        <w:rPr>
+          <w:rFonts w:ascii="Consolas" w:eastAsia="Times New Roman" w:hAnsi="Consolas" w:cs="Times New Roman"/>
+          <w:color w:val="D4D4D4"/>
+          <w:sz w:val="21"/>
+          <w:szCs w:val="21"/>
+        </w:rPr>
+        <w:t>}</w:t>
+      </w:r>
+    </w:p>
+    <w:p>
+      <w:pPr>
+        <w:spacing w:before="240" w:line="360" w:lineRule="auto"/>
+        <w:jc w:val="center"/>
+        <w:rPr>
+          <w:rFonts w:ascii="Times New Roman" w:hAnsi="Times New Roman" w:cs="Times New Roman"/>
+          <w:sz w:val="24"/>
+          <w:szCs w:val="24"/>
+        </w:rPr>
+      </w:pPr>
+      <w:r>
+        <w:rPr>
+          <w:rFonts w:ascii="Times New Roman" w:hAnsi="Times New Roman" w:cs="Times New Roman"/>
+          <w:sz w:val="24"/>
+          <w:szCs w:val="24"/>
+        </w:rPr>
+        <w:drawing>
+          <wp:inline distT="0" distB="0" distL="0" distR="0" wp14:anchorId="74390F63" wp14:editId="30B5EEBD">
+            <wp:extent cx="2819401" cy="967120"/>
+            <wp:effectExtent l="0" t="0" r="0" b="4445"/>
+            <wp:docPr id="41" name="Imagem 41"/>
+            <wp:cNvGraphicFramePr>
+              <a:graphicFrameLocks xmlns:a="http://schemas.openxmlformats.org/drawingml/2006/main" noChangeAspect="1"/>
+            </wp:cNvGraphicFramePr>
+            <a:graphic xmlns:a="http://schemas.openxmlformats.org/drawingml/2006/main">
+              <a:graphicData uri="http://schemas.openxmlformats.org/drawingml/2006/picture">
+                <pic:pic xmlns:pic="http://schemas.openxmlformats.org/drawingml/2006/picture">
+                  <pic:nvPicPr>
+                    <pic:cNvPr id="1" name=""/>
+                    <pic:cNvPicPr/>
+                  </pic:nvPicPr>
+                  <pic:blipFill>
+                    <a:blip r:embed="rId36"/>
+                    <a:stretch>
+                      <a:fillRect/>
+                    </a:stretch>
+                  </pic:blipFill>
+                  <pic:spPr>
+                    <a:xfrm>
+                      <a:off x="0" y="0"/>
+                      <a:ext cx="2829106" cy="970449"/>
+                    </a:xfrm>
+                    <a:prstGeom prst="rect">
+                      <a:avLst/>
+                    </a:prstGeom>
+                  </pic:spPr>
+                </pic:pic>
+              </a:graphicData>
+            </a:graphic>
+          </wp:inline>
+        </w:drawing>
+      </w:r>
+    </w:p>
+    <w:p>
+      <w:pPr>
+        <w:pStyle w:val="PargrafodaLista"/>
+        <w:numPr>
+          <w:ilvl w:val="2"/>
+          <w:numId w:val="2"/>
+        </w:numPr>
+        <w:spacing w:before="240" w:line="360" w:lineRule="auto"/>
+        <w:jc w:val="both"/>
+        <w:rPr>
+          <w:rFonts w:ascii="Times New Roman" w:hAnsi="Times New Roman" w:cs="Times New Roman"/>
+          <w:sz w:val="24"/>
+          <w:szCs w:val="24"/>
+        </w:rPr>
+      </w:pPr>
+      <w:proofErr w:type="spellStart"/>
+      <w:r>
+        <w:rPr>
+          <w:rFonts w:ascii="Times New Roman" w:hAnsi="Times New Roman" w:cs="Times New Roman"/>
+          <w:sz w:val="24"/>
+          <w:szCs w:val="24"/>
+        </w:rPr>
+        <w:t>Column</w:t>
+      </w:r>
+      <w:proofErr w:type="spellEnd"/>
+      <w:r>
+        <w:rPr>
+          <w:rFonts w:ascii="Times New Roman" w:hAnsi="Times New Roman" w:cs="Times New Roman"/>
+          <w:sz w:val="24"/>
+          <w:szCs w:val="24"/>
+        </w:rPr>
+        <w:t>-gap: Exatamente o acima, mas para colunas:</w:t>
+      </w:r>
+    </w:p>
+    <w:p>
+      <w:pPr>
+        <w:shd w:val="clear" w:color="auto" w:fill="1E1E1E"/>
+        <w:spacing w:after="0" w:line="285" w:lineRule="atLeast"/>
+        <w:rPr>
+          <w:rFonts w:ascii="Consolas" w:eastAsia="Times New Roman" w:hAnsi="Consolas" w:cs="Times New Roman"/>
+          <w:color w:val="D4D4D4"/>
+          <w:sz w:val="21"/>
+          <w:szCs w:val="21"/>
+          <w:lang w:val="en-US"/>
+        </w:rPr>
+      </w:pPr>
+      <w:proofErr w:type="gramStart"/>
+      <w:r>
+        <w:rPr>
+          <w:rFonts w:ascii="Consolas" w:eastAsia="Times New Roman" w:hAnsi="Consolas" w:cs="Times New Roman"/>
+          <w:color w:val="D7BA7D"/>
+          <w:sz w:val="21"/>
+          <w:szCs w:val="21"/>
+          <w:lang w:val="en-US"/>
+        </w:rPr>
+        <w:t>.</w:t>
+      </w:r>
+      <w:proofErr w:type="spellStart"/>
+      <w:r>
+        <w:rPr>
+          <w:rFonts w:ascii="Consolas" w:eastAsia="Times New Roman" w:hAnsi="Consolas" w:cs="Times New Roman"/>
+          <w:color w:val="D7BA7D"/>
+          <w:sz w:val="21"/>
+          <w:szCs w:val="21"/>
+          <w:lang w:val="en-US"/>
+        </w:rPr>
+        <w:t>cartao</w:t>
+      </w:r>
+      <w:proofErr w:type="spellEnd"/>
+      <w:proofErr w:type="gramEnd"/>
+      <w:r>
+        <w:rPr>
+          <w:rFonts w:ascii="Consolas" w:eastAsia="Times New Roman" w:hAnsi="Consolas" w:cs="Times New Roman"/>
+          <w:color w:val="D7BA7D"/>
+          <w:sz w:val="21"/>
+          <w:szCs w:val="21"/>
+          <w:lang w:val="en-US"/>
+        </w:rPr>
+        <w:t>__</w:t>
+      </w:r>
+      <w:proofErr w:type="spellStart"/>
+      <w:r>
+        <w:rPr>
+          <w:rFonts w:ascii="Consolas" w:eastAsia="Times New Roman" w:hAnsi="Consolas" w:cs="Times New Roman"/>
+          <w:color w:val="D7BA7D"/>
+          <w:sz w:val="21"/>
+          <w:szCs w:val="21"/>
+          <w:lang w:val="en-US"/>
+        </w:rPr>
+        <w:t>conteudo</w:t>
+      </w:r>
+      <w:proofErr w:type="spellEnd"/>
+      <w:r>
+        <w:rPr>
+          <w:rFonts w:ascii="Consolas" w:eastAsia="Times New Roman" w:hAnsi="Consolas" w:cs="Times New Roman"/>
+          <w:color w:val="D4D4D4"/>
+          <w:sz w:val="21"/>
+          <w:szCs w:val="21"/>
+          <w:lang w:val="en-US"/>
+        </w:rPr>
+        <w:t xml:space="preserve"> {</w:t>
+      </w:r>
+    </w:p>
+    <w:p>
+      <w:pPr>
+        <w:shd w:val="clear" w:color="auto" w:fill="1E1E1E"/>
+        <w:spacing w:after="0" w:line="285" w:lineRule="atLeast"/>
+        <w:rPr>
+          <w:rFonts w:ascii="Consolas" w:eastAsia="Times New Roman" w:hAnsi="Consolas" w:cs="Times New Roman"/>
+          <w:color w:val="D4D4D4"/>
+          <w:sz w:val="21"/>
+          <w:szCs w:val="21"/>
+          <w:lang w:val="en-US"/>
+        </w:rPr>
+      </w:pPr>
+      <w:r>
+        <w:rPr>
+          <w:rFonts w:ascii="Consolas" w:eastAsia="Times New Roman" w:hAnsi="Consolas" w:cs="Times New Roman"/>
+          <w:color w:val="D4D4D4"/>
+          <w:sz w:val="21"/>
+          <w:szCs w:val="21"/>
+          <w:lang w:val="en-US"/>
+        </w:rPr>
+        <w:t xml:space="preserve">  </w:t>
+      </w:r>
+      <w:r>
+        <w:rPr>
+          <w:rFonts w:ascii="Consolas" w:eastAsia="Times New Roman" w:hAnsi="Consolas" w:cs="Times New Roman"/>
+          <w:color w:val="9CDCFE"/>
+          <w:sz w:val="21"/>
+          <w:szCs w:val="21"/>
+          <w:lang w:val="en-US"/>
+        </w:rPr>
+        <w:t>padding</w:t>
+      </w:r>
+      <w:r>
+        <w:rPr>
+          <w:rFonts w:ascii="Consolas" w:eastAsia="Times New Roman" w:hAnsi="Consolas" w:cs="Times New Roman"/>
+          <w:color w:val="D4D4D4"/>
+          <w:sz w:val="21"/>
+          <w:szCs w:val="21"/>
+          <w:lang w:val="en-US"/>
+        </w:rPr>
+        <w:t xml:space="preserve">: </w:t>
+      </w:r>
+      <w:r>
+        <w:rPr>
+          <w:rFonts w:ascii="Consolas" w:eastAsia="Times New Roman" w:hAnsi="Consolas" w:cs="Times New Roman"/>
+          <w:color w:val="B5CEA8"/>
+          <w:sz w:val="21"/>
+          <w:szCs w:val="21"/>
+          <w:lang w:val="en-US"/>
+        </w:rPr>
+        <w:t>16px</w:t>
+      </w:r>
+      <w:r>
+        <w:rPr>
+          <w:rFonts w:ascii="Consolas" w:eastAsia="Times New Roman" w:hAnsi="Consolas" w:cs="Times New Roman"/>
+          <w:color w:val="D4D4D4"/>
+          <w:sz w:val="21"/>
+          <w:szCs w:val="21"/>
+          <w:lang w:val="en-US"/>
+        </w:rPr>
+        <w:t>;</w:t>
+      </w:r>
+    </w:p>
+    <w:p>
+      <w:pPr>
+        <w:shd w:val="clear" w:color="auto" w:fill="1E1E1E"/>
+        <w:spacing w:after="0" w:line="285" w:lineRule="atLeast"/>
+        <w:rPr>
+          <w:rFonts w:ascii="Consolas" w:eastAsia="Times New Roman" w:hAnsi="Consolas" w:cs="Times New Roman"/>
+          <w:color w:val="D4D4D4"/>
+          <w:sz w:val="21"/>
+          <w:szCs w:val="21"/>
+          <w:lang w:val="en-US"/>
+        </w:rPr>
+      </w:pPr>
+      <w:r>
+        <w:rPr>
+          <w:rFonts w:ascii="Consolas" w:eastAsia="Times New Roman" w:hAnsi="Consolas" w:cs="Times New Roman"/>
+          <w:color w:val="D4D4D4"/>
+          <w:sz w:val="21"/>
+          <w:szCs w:val="21"/>
+          <w:lang w:val="en-US"/>
+        </w:rPr>
+        <w:t xml:space="preserve">  </w:t>
+      </w:r>
+      <w:r>
+        <w:rPr>
+          <w:rFonts w:ascii="Consolas" w:eastAsia="Times New Roman" w:hAnsi="Consolas" w:cs="Times New Roman"/>
+          <w:color w:val="9CDCFE"/>
+          <w:sz w:val="21"/>
+          <w:szCs w:val="21"/>
+          <w:lang w:val="en-US"/>
+        </w:rPr>
+        <w:t>display</w:t>
+      </w:r>
+      <w:r>
+        <w:rPr>
+          <w:rFonts w:ascii="Consolas" w:eastAsia="Times New Roman" w:hAnsi="Consolas" w:cs="Times New Roman"/>
+          <w:color w:val="D4D4D4"/>
+          <w:sz w:val="21"/>
+          <w:szCs w:val="21"/>
+          <w:lang w:val="en-US"/>
+        </w:rPr>
+        <w:t xml:space="preserve">: </w:t>
+      </w:r>
+      <w:r>
+        <w:rPr>
+          <w:rFonts w:ascii="Consolas" w:eastAsia="Times New Roman" w:hAnsi="Consolas" w:cs="Times New Roman"/>
+          <w:color w:val="CE9178"/>
+          <w:sz w:val="21"/>
+          <w:szCs w:val="21"/>
+          <w:lang w:val="en-US"/>
+        </w:rPr>
+        <w:t>grid</w:t>
+      </w:r>
+      <w:r>
+        <w:rPr>
+          <w:rFonts w:ascii="Consolas" w:eastAsia="Times New Roman" w:hAnsi="Consolas" w:cs="Times New Roman"/>
+          <w:color w:val="D4D4D4"/>
+          <w:sz w:val="21"/>
+          <w:szCs w:val="21"/>
+          <w:lang w:val="en-US"/>
+        </w:rPr>
+        <w:t>;</w:t>
+      </w:r>
+    </w:p>
+    <w:p>
+      <w:pPr>
+        <w:shd w:val="clear" w:color="auto" w:fill="1E1E1E"/>
+        <w:spacing w:after="0" w:line="285" w:lineRule="atLeast"/>
+        <w:rPr>
+          <w:rFonts w:ascii="Consolas" w:eastAsia="Times New Roman" w:hAnsi="Consolas" w:cs="Times New Roman"/>
+          <w:color w:val="D4D4D4"/>
+          <w:sz w:val="21"/>
+          <w:szCs w:val="21"/>
+          <w:lang w:val="en-US"/>
+        </w:rPr>
+      </w:pPr>
+      <w:r>
+        <w:rPr>
+          <w:rFonts w:ascii="Consolas" w:eastAsia="Times New Roman" w:hAnsi="Consolas" w:cs="Times New Roman"/>
+          <w:color w:val="D4D4D4"/>
+          <w:sz w:val="21"/>
+          <w:szCs w:val="21"/>
+          <w:lang w:val="en-US"/>
+        </w:rPr>
+        <w:t xml:space="preserve">  </w:t>
+      </w:r>
+      <w:r>
+        <w:rPr>
+          <w:rFonts w:ascii="Consolas" w:eastAsia="Times New Roman" w:hAnsi="Consolas" w:cs="Times New Roman"/>
+          <w:color w:val="9CDCFE"/>
+          <w:sz w:val="21"/>
+          <w:szCs w:val="21"/>
+          <w:lang w:val="en-US"/>
+        </w:rPr>
+        <w:t>column-gap</w:t>
+      </w:r>
+      <w:r>
+        <w:rPr>
+          <w:rFonts w:ascii="Consolas" w:eastAsia="Times New Roman" w:hAnsi="Consolas" w:cs="Times New Roman"/>
+          <w:color w:val="D4D4D4"/>
+          <w:sz w:val="21"/>
+          <w:szCs w:val="21"/>
+          <w:lang w:val="en-US"/>
+        </w:rPr>
+        <w:t xml:space="preserve">: </w:t>
+      </w:r>
+      <w:r>
+        <w:rPr>
+          <w:rFonts w:ascii="Consolas" w:eastAsia="Times New Roman" w:hAnsi="Consolas" w:cs="Times New Roman"/>
+          <w:color w:val="B5CEA8"/>
+          <w:sz w:val="21"/>
+          <w:szCs w:val="21"/>
+          <w:lang w:val="en-US"/>
+        </w:rPr>
+        <w:t>8px</w:t>
+      </w:r>
+      <w:r>
+        <w:rPr>
+          <w:rFonts w:ascii="Consolas" w:eastAsia="Times New Roman" w:hAnsi="Consolas" w:cs="Times New Roman"/>
+          <w:color w:val="D4D4D4"/>
+          <w:sz w:val="21"/>
+          <w:szCs w:val="21"/>
+          <w:lang w:val="en-US"/>
+        </w:rPr>
+        <w:t>;</w:t>
+      </w:r>
+    </w:p>
+    <w:p>
+      <w:pPr>
+        <w:shd w:val="clear" w:color="auto" w:fill="1E1E1E"/>
+        <w:spacing w:after="0" w:line="285" w:lineRule="atLeast"/>
+        <w:rPr>
+          <w:rFonts w:ascii="Consolas" w:eastAsia="Times New Roman" w:hAnsi="Consolas" w:cs="Times New Roman"/>
+          <w:color w:val="D4D4D4"/>
+          <w:sz w:val="21"/>
+          <w:szCs w:val="21"/>
+        </w:rPr>
+      </w:pPr>
+      <w:r>
+        <w:rPr>
+          <w:rFonts w:ascii="Consolas" w:eastAsia="Times New Roman" w:hAnsi="Consolas" w:cs="Times New Roman"/>
+          <w:color w:val="D4D4D4"/>
+          <w:sz w:val="21"/>
+          <w:szCs w:val="21"/>
+          <w:lang w:val="en-US"/>
+        </w:rPr>
+        <w:t xml:space="preserve">  </w:t>
+      </w:r>
+      <w:r>
+        <w:rPr>
+          <w:rFonts w:ascii="Consolas" w:eastAsia="Times New Roman" w:hAnsi="Consolas" w:cs="Times New Roman"/>
+          <w:color w:val="9CDCFE"/>
+          <w:sz w:val="21"/>
+          <w:szCs w:val="21"/>
+        </w:rPr>
+        <w:t>grid-template-</w:t>
+      </w:r>
+      <w:proofErr w:type="spellStart"/>
+      <w:r>
+        <w:rPr>
+          <w:rFonts w:ascii="Consolas" w:eastAsia="Times New Roman" w:hAnsi="Consolas" w:cs="Times New Roman"/>
+          <w:color w:val="9CDCFE"/>
+          <w:sz w:val="21"/>
+          <w:szCs w:val="21"/>
+        </w:rPr>
+        <w:t>columns</w:t>
+      </w:r>
+      <w:proofErr w:type="spellEnd"/>
+      <w:r>
+        <w:rPr>
+          <w:rFonts w:ascii="Consolas" w:eastAsia="Times New Roman" w:hAnsi="Consolas" w:cs="Times New Roman"/>
+          <w:color w:val="D4D4D4"/>
+          <w:sz w:val="21"/>
+          <w:szCs w:val="21"/>
+        </w:rPr>
+        <w:t xml:space="preserve">: </w:t>
+      </w:r>
+      <w:r>
+        <w:rPr>
+          <w:rFonts w:ascii="Consolas" w:eastAsia="Times New Roman" w:hAnsi="Consolas" w:cs="Times New Roman"/>
+          <w:color w:val="B5CEA8"/>
+          <w:sz w:val="21"/>
+          <w:szCs w:val="21"/>
+        </w:rPr>
+        <w:t>1fr</w:t>
+      </w:r>
+      <w:r>
+        <w:rPr>
+          <w:rFonts w:ascii="Consolas" w:eastAsia="Times New Roman" w:hAnsi="Consolas" w:cs="Times New Roman"/>
+          <w:color w:val="D4D4D4"/>
+          <w:sz w:val="21"/>
+          <w:szCs w:val="21"/>
+        </w:rPr>
+        <w:t xml:space="preserve"> </w:t>
+      </w:r>
+      <w:proofErr w:type="spellStart"/>
+      <w:r>
+        <w:rPr>
+          <w:rFonts w:ascii="Consolas" w:eastAsia="Times New Roman" w:hAnsi="Consolas" w:cs="Times New Roman"/>
+          <w:color w:val="B5CEA8"/>
+          <w:sz w:val="21"/>
+          <w:szCs w:val="21"/>
+        </w:rPr>
+        <w:t>1fr</w:t>
+      </w:r>
+      <w:proofErr w:type="spellEnd"/>
+      <w:r>
+        <w:rPr>
+          <w:rFonts w:ascii="Consolas" w:eastAsia="Times New Roman" w:hAnsi="Consolas" w:cs="Times New Roman"/>
+          <w:color w:val="D4D4D4"/>
+          <w:sz w:val="21"/>
+          <w:szCs w:val="21"/>
+        </w:rPr>
+        <w:t>;</w:t>
+      </w:r>
+    </w:p>
+    <w:p>
+      <w:pPr>
+        <w:shd w:val="clear" w:color="auto" w:fill="1E1E1E"/>
+        <w:spacing w:after="0" w:line="285" w:lineRule="atLeast"/>
+        <w:rPr>
+          <w:rFonts w:ascii="Consolas" w:eastAsia="Times New Roman" w:hAnsi="Consolas" w:cs="Times New Roman"/>
+          <w:color w:val="D4D4D4"/>
+          <w:sz w:val="21"/>
+          <w:szCs w:val="21"/>
+        </w:rPr>
+      </w:pPr>
+      <w:r>
+        <w:rPr>
+          <w:rFonts w:ascii="Consolas" w:eastAsia="Times New Roman" w:hAnsi="Consolas" w:cs="Times New Roman"/>
+          <w:color w:val="D4D4D4"/>
+          <w:sz w:val="21"/>
+          <w:szCs w:val="21"/>
+        </w:rPr>
+        <w:t>}</w:t>
+      </w:r>
+    </w:p>
+    <w:p>
+      <w:pPr>
+        <w:spacing w:before="240" w:line="360" w:lineRule="auto"/>
+        <w:jc w:val="center"/>
+        <w:rPr>
+          <w:rFonts w:ascii="Times New Roman" w:hAnsi="Times New Roman" w:cs="Times New Roman"/>
+          <w:sz w:val="24"/>
+          <w:szCs w:val="24"/>
+        </w:rPr>
+      </w:pPr>
+      <w:r>
+        <w:rPr>
+          <w:noProof/>
+        </w:rPr>
+        <w:drawing>
+          <wp:inline distT="0" distB="0" distL="0" distR="0" wp14:anchorId="42AFA935" wp14:editId="1EF5FC35">
+            <wp:extent cx="2855482" cy="899365"/>
+            <wp:effectExtent l="0" t="0" r="2540" b="0"/>
+            <wp:docPr id="42" name="Imagem 42"/>
+            <wp:cNvGraphicFramePr>
+              <a:graphicFrameLocks xmlns:a="http://schemas.openxmlformats.org/drawingml/2006/main" noChangeAspect="1"/>
+            </wp:cNvGraphicFramePr>
+            <a:graphic xmlns:a="http://schemas.openxmlformats.org/drawingml/2006/main">
+              <a:graphicData uri="http://schemas.openxmlformats.org/drawingml/2006/picture">
+                <pic:pic xmlns:pic="http://schemas.openxmlformats.org/drawingml/2006/picture">
+                  <pic:nvPicPr>
+                    <pic:cNvPr id="1" name=""/>
+                    <pic:cNvPicPr/>
+                  </pic:nvPicPr>
+                  <pic:blipFill>
+                    <a:blip r:embed="rId37"/>
+                    <a:stretch>
+                      <a:fillRect/>
+                    </a:stretch>
+                  </pic:blipFill>
+                  <pic:spPr>
+                    <a:xfrm>
+                      <a:off x="0" y="0"/>
+                      <a:ext cx="2874193" cy="905258"/>
+                    </a:xfrm>
+                    <a:prstGeom prst="rect">
+                      <a:avLst/>
+                    </a:prstGeom>
+                  </pic:spPr>
+                </pic:pic>
+              </a:graphicData>
+            </a:graphic>
+          </wp:inline>
+        </w:drawing>
+      </w:r>
+    </w:p>
+    <w:p>
+      <w:pPr>
+        <w:pStyle w:val="PargrafodaLista"/>
+        <w:numPr>
+          <w:ilvl w:val="2"/>
+          <w:numId w:val="2"/>
+        </w:numPr>
+        <w:spacing w:before="240" w:line="360" w:lineRule="auto"/>
+        <w:jc w:val="both"/>
+        <w:rPr>
+          <w:rFonts w:ascii="Times New Roman" w:hAnsi="Times New Roman" w:cs="Times New Roman"/>
+          <w:sz w:val="24"/>
+          <w:szCs w:val="24"/>
+        </w:rPr>
+      </w:pPr>
+      <w:r>
+        <w:rPr>
+          <w:rFonts w:ascii="Times New Roman" w:hAnsi="Times New Roman" w:cs="Times New Roman"/>
+          <w:sz w:val="24"/>
+          <w:szCs w:val="24"/>
+        </w:rPr>
+        <w:t xml:space="preserve">Em uma situação em que o elemento, como no nosso caso de quantos minutos esse vídeo possuí, for subjetivo, podemos utilizar o </w:t>
+      </w:r>
+      <w:proofErr w:type="spellStart"/>
+      <w:r>
+        <w:rPr>
+          <w:rFonts w:ascii="Times New Roman" w:hAnsi="Times New Roman" w:cs="Times New Roman"/>
+          <w:sz w:val="24"/>
+          <w:szCs w:val="24"/>
+        </w:rPr>
+        <w:t>gird</w:t>
+      </w:r>
+      <w:proofErr w:type="spellEnd"/>
+      <w:r>
+        <w:rPr>
+          <w:rFonts w:ascii="Times New Roman" w:hAnsi="Times New Roman" w:cs="Times New Roman"/>
+          <w:sz w:val="24"/>
+          <w:szCs w:val="24"/>
+        </w:rPr>
+        <w:t>-template-</w:t>
+      </w:r>
+      <w:proofErr w:type="spellStart"/>
+      <w:r>
+        <w:rPr>
+          <w:rFonts w:ascii="Times New Roman" w:hAnsi="Times New Roman" w:cs="Times New Roman"/>
+          <w:sz w:val="24"/>
+          <w:szCs w:val="24"/>
+        </w:rPr>
+        <w:t>columns</w:t>
+      </w:r>
+      <w:proofErr w:type="spellEnd"/>
+      <w:r>
+        <w:rPr>
+          <w:rFonts w:ascii="Times New Roman" w:hAnsi="Times New Roman" w:cs="Times New Roman"/>
+          <w:sz w:val="24"/>
+          <w:szCs w:val="24"/>
+        </w:rPr>
+        <w:t>: auto 1fr; dessa forma o tamanho da primeira coluna irá sempre se ajustar de acordo com o maior elemento, enquanto a segunda pegará todo o resto do tamanho disponível, uma vez que está ocupando 1 fração.</w:t>
+      </w:r>
+      <w:r>
+        <w:rPr>
+          <w:rFonts w:ascii="Times New Roman" w:hAnsi="Times New Roman" w:cs="Times New Roman"/>
+          <w:sz w:val="24"/>
+          <w:szCs w:val="24"/>
+        </w:rPr>
+        <w:t xml:space="preserve"> </w:t>
+      </w:r>
+    </w:p>
+    <w:p>
+      <w:pPr>
+        <w:pStyle w:val="PargrafodaLista"/>
+        <w:numPr>
+          <w:ilvl w:val="2"/>
+          <w:numId w:val="2"/>
+        </w:numPr>
+        <w:spacing w:before="240" w:line="360" w:lineRule="auto"/>
+        <w:jc w:val="both"/>
+        <w:rPr>
+          <w:rFonts w:ascii="Times New Roman" w:hAnsi="Times New Roman" w:cs="Times New Roman"/>
+          <w:sz w:val="24"/>
+          <w:szCs w:val="24"/>
+        </w:rPr>
+      </w:pPr>
+      <w:r>
+        <w:rPr>
+          <w:rFonts w:ascii="Times New Roman" w:hAnsi="Times New Roman" w:cs="Times New Roman"/>
+          <w:sz w:val="24"/>
+          <w:szCs w:val="24"/>
+        </w:rPr>
+        <w:t xml:space="preserve">Utilizamos essa técnica quando temos que ajustar ainda mais o layout. No nosso caso a distância entre os minutos e as </w:t>
+      </w:r>
+      <w:proofErr w:type="spellStart"/>
+      <w:r>
+        <w:rPr>
+          <w:rFonts w:ascii="Times New Roman" w:hAnsi="Times New Roman" w:cs="Times New Roman"/>
+          <w:sz w:val="24"/>
+          <w:szCs w:val="24"/>
+        </w:rPr>
+        <w:t>views</w:t>
+      </w:r>
+      <w:proofErr w:type="spellEnd"/>
+      <w:r>
+        <w:rPr>
+          <w:rFonts w:ascii="Times New Roman" w:hAnsi="Times New Roman" w:cs="Times New Roman"/>
+          <w:sz w:val="24"/>
+          <w:szCs w:val="24"/>
+        </w:rPr>
+        <w:t xml:space="preserve"> é de 8px no projeto inicial, mas se deixarmos a primeira coluna como 1 </w:t>
+      </w:r>
+      <w:proofErr w:type="spellStart"/>
+      <w:r>
+        <w:rPr>
+          <w:rFonts w:ascii="Times New Roman" w:hAnsi="Times New Roman" w:cs="Times New Roman"/>
+          <w:sz w:val="24"/>
+          <w:szCs w:val="24"/>
+        </w:rPr>
+        <w:t>fr</w:t>
+      </w:r>
+      <w:proofErr w:type="spellEnd"/>
+      <w:r>
+        <w:rPr>
+          <w:rFonts w:ascii="Times New Roman" w:hAnsi="Times New Roman" w:cs="Times New Roman"/>
+          <w:sz w:val="24"/>
+          <w:szCs w:val="24"/>
+        </w:rPr>
+        <w:t>, e ainda colocarmos um gap de 8px a distância entre ambos acabará sendo muito maior.</w:t>
+      </w:r>
+    </w:p>
+    <w:p>
+      <w:pPr>
+        <w:pStyle w:val="PargrafodaLista"/>
+        <w:numPr>
+          <w:ilvl w:val="2"/>
+          <w:numId w:val="2"/>
+        </w:numPr>
+        <w:spacing w:before="240" w:line="360" w:lineRule="auto"/>
+        <w:jc w:val="both"/>
+        <w:rPr>
+          <w:rFonts w:ascii="Times New Roman" w:hAnsi="Times New Roman" w:cs="Times New Roman"/>
+          <w:sz w:val="24"/>
+          <w:szCs w:val="24"/>
+        </w:rPr>
+      </w:pPr>
+      <w:r>
+        <w:rPr>
+          <w:rFonts w:ascii="Times New Roman" w:hAnsi="Times New Roman" w:cs="Times New Roman"/>
+          <w:sz w:val="24"/>
+          <w:szCs w:val="24"/>
+        </w:rPr>
+        <w:t xml:space="preserve">Para corrigir isso deixamos a primeira coluna como auto para que ela se ajuste de acordo com o tamanho do maior, e nesse caso único, elemento da nossa primeira coluna, sendo ele os minutos, e então </w:t>
+      </w:r>
+      <w:r>
+        <w:rPr>
+          <w:rFonts w:ascii="Times New Roman" w:hAnsi="Times New Roman" w:cs="Times New Roman"/>
+          <w:sz w:val="24"/>
+          <w:szCs w:val="24"/>
+        </w:rPr>
+        <w:lastRenderedPageBreak/>
+        <w:t>um gap de 8px tanto para as linhas quanto colunas, ficando exatamente igual o projeto inicial sugere:</w:t>
+      </w:r>
+    </w:p>
+    <w:p>
+      <w:pPr>
+        <w:shd w:val="clear" w:color="auto" w:fill="1E1E1E"/>
+        <w:spacing w:after="0" w:line="285" w:lineRule="atLeast"/>
+        <w:rPr>
+          <w:rFonts w:ascii="Consolas" w:eastAsia="Times New Roman" w:hAnsi="Consolas" w:cs="Times New Roman"/>
+          <w:color w:val="D4D4D4"/>
+          <w:sz w:val="21"/>
+          <w:szCs w:val="21"/>
+        </w:rPr>
+      </w:pPr>
+      <w:proofErr w:type="gramStart"/>
+      <w:r>
+        <w:rPr>
+          <w:rFonts w:ascii="Consolas" w:eastAsia="Times New Roman" w:hAnsi="Consolas" w:cs="Times New Roman"/>
+          <w:color w:val="D7BA7D"/>
+          <w:sz w:val="21"/>
+          <w:szCs w:val="21"/>
+        </w:rPr>
+        <w:t>.</w:t>
+      </w:r>
+      <w:proofErr w:type="spellStart"/>
+      <w:r>
+        <w:rPr>
+          <w:rFonts w:ascii="Consolas" w:eastAsia="Times New Roman" w:hAnsi="Consolas" w:cs="Times New Roman"/>
+          <w:color w:val="D7BA7D"/>
+          <w:sz w:val="21"/>
+          <w:szCs w:val="21"/>
+        </w:rPr>
+        <w:t>cartao</w:t>
+      </w:r>
+      <w:proofErr w:type="spellEnd"/>
+      <w:proofErr w:type="gramEnd"/>
+      <w:r>
+        <w:rPr>
+          <w:rFonts w:ascii="Consolas" w:eastAsia="Times New Roman" w:hAnsi="Consolas" w:cs="Times New Roman"/>
+          <w:color w:val="D7BA7D"/>
+          <w:sz w:val="21"/>
+          <w:szCs w:val="21"/>
+        </w:rPr>
+        <w:t>__</w:t>
+      </w:r>
+      <w:proofErr w:type="spellStart"/>
+      <w:r>
+        <w:rPr>
+          <w:rFonts w:ascii="Consolas" w:eastAsia="Times New Roman" w:hAnsi="Consolas" w:cs="Times New Roman"/>
+          <w:color w:val="D7BA7D"/>
+          <w:sz w:val="21"/>
+          <w:szCs w:val="21"/>
+        </w:rPr>
+        <w:t>conteudo</w:t>
+      </w:r>
+      <w:proofErr w:type="spellEnd"/>
+      <w:r>
+        <w:rPr>
+          <w:rFonts w:ascii="Consolas" w:eastAsia="Times New Roman" w:hAnsi="Consolas" w:cs="Times New Roman"/>
+          <w:color w:val="D4D4D4"/>
+          <w:sz w:val="21"/>
+          <w:szCs w:val="21"/>
+        </w:rPr>
+        <w:t xml:space="preserve"> {</w:t>
+      </w:r>
+    </w:p>
+    <w:p>
+      <w:pPr>
+        <w:shd w:val="clear" w:color="auto" w:fill="1E1E1E"/>
+        <w:spacing w:after="0" w:line="285" w:lineRule="atLeast"/>
+        <w:rPr>
+          <w:rFonts w:ascii="Consolas" w:eastAsia="Times New Roman" w:hAnsi="Consolas" w:cs="Times New Roman"/>
+          <w:color w:val="D4D4D4"/>
+          <w:sz w:val="21"/>
+          <w:szCs w:val="21"/>
+        </w:rPr>
+      </w:pPr>
+      <w:r>
+        <w:rPr>
+          <w:rFonts w:ascii="Consolas" w:eastAsia="Times New Roman" w:hAnsi="Consolas" w:cs="Times New Roman"/>
+          <w:color w:val="D4D4D4"/>
+          <w:sz w:val="21"/>
+          <w:szCs w:val="21"/>
+        </w:rPr>
+        <w:t xml:space="preserve">  </w:t>
+      </w:r>
+      <w:proofErr w:type="spellStart"/>
+      <w:r>
+        <w:rPr>
+          <w:rFonts w:ascii="Consolas" w:eastAsia="Times New Roman" w:hAnsi="Consolas" w:cs="Times New Roman"/>
+          <w:color w:val="9CDCFE"/>
+          <w:sz w:val="21"/>
+          <w:szCs w:val="21"/>
+        </w:rPr>
+        <w:t>padding</w:t>
+      </w:r>
+      <w:proofErr w:type="spellEnd"/>
+      <w:r>
+        <w:rPr>
+          <w:rFonts w:ascii="Consolas" w:eastAsia="Times New Roman" w:hAnsi="Consolas" w:cs="Times New Roman"/>
+          <w:color w:val="D4D4D4"/>
+          <w:sz w:val="21"/>
+          <w:szCs w:val="21"/>
+        </w:rPr>
+        <w:t xml:space="preserve">: </w:t>
+      </w:r>
+      <w:r>
+        <w:rPr>
+          <w:rFonts w:ascii="Consolas" w:eastAsia="Times New Roman" w:hAnsi="Consolas" w:cs="Times New Roman"/>
+          <w:color w:val="B5CEA8"/>
+          <w:sz w:val="21"/>
+          <w:szCs w:val="21"/>
+        </w:rPr>
+        <w:t>16px</w:t>
+      </w:r>
+      <w:r>
+        <w:rPr>
+          <w:rFonts w:ascii="Consolas" w:eastAsia="Times New Roman" w:hAnsi="Consolas" w:cs="Times New Roman"/>
+          <w:color w:val="D4D4D4"/>
+          <w:sz w:val="21"/>
+          <w:szCs w:val="21"/>
+        </w:rPr>
+        <w:t>;</w:t>
+      </w:r>
+    </w:p>
+    <w:p>
+      <w:pPr>
+        <w:shd w:val="clear" w:color="auto" w:fill="1E1E1E"/>
+        <w:spacing w:after="0" w:line="285" w:lineRule="atLeast"/>
+        <w:rPr>
+          <w:rFonts w:ascii="Consolas" w:eastAsia="Times New Roman" w:hAnsi="Consolas" w:cs="Times New Roman"/>
+          <w:color w:val="D4D4D4"/>
+          <w:sz w:val="21"/>
+          <w:szCs w:val="21"/>
+        </w:rPr>
+      </w:pPr>
+      <w:r>
+        <w:rPr>
+          <w:rFonts w:ascii="Consolas" w:eastAsia="Times New Roman" w:hAnsi="Consolas" w:cs="Times New Roman"/>
+          <w:color w:val="D4D4D4"/>
+          <w:sz w:val="21"/>
+          <w:szCs w:val="21"/>
+        </w:rPr>
+        <w:t xml:space="preserve">  </w:t>
+      </w:r>
+      <w:r>
+        <w:rPr>
+          <w:rFonts w:ascii="Consolas" w:eastAsia="Times New Roman" w:hAnsi="Consolas" w:cs="Times New Roman"/>
+          <w:color w:val="9CDCFE"/>
+          <w:sz w:val="21"/>
+          <w:szCs w:val="21"/>
+        </w:rPr>
+        <w:t>display</w:t>
+      </w:r>
+      <w:r>
+        <w:rPr>
+          <w:rFonts w:ascii="Consolas" w:eastAsia="Times New Roman" w:hAnsi="Consolas" w:cs="Times New Roman"/>
+          <w:color w:val="D4D4D4"/>
+          <w:sz w:val="21"/>
+          <w:szCs w:val="21"/>
+        </w:rPr>
+        <w:t xml:space="preserve">: </w:t>
+      </w:r>
+      <w:r>
+        <w:rPr>
+          <w:rFonts w:ascii="Consolas" w:eastAsia="Times New Roman" w:hAnsi="Consolas" w:cs="Times New Roman"/>
+          <w:color w:val="CE9178"/>
+          <w:sz w:val="21"/>
+          <w:szCs w:val="21"/>
+        </w:rPr>
+        <w:t>grid</w:t>
+      </w:r>
+      <w:r>
+        <w:rPr>
+          <w:rFonts w:ascii="Consolas" w:eastAsia="Times New Roman" w:hAnsi="Consolas" w:cs="Times New Roman"/>
+          <w:color w:val="D4D4D4"/>
+          <w:sz w:val="21"/>
+          <w:szCs w:val="21"/>
+        </w:rPr>
+        <w:t>;</w:t>
+      </w:r>
+    </w:p>
+    <w:p>
+      <w:pPr>
+        <w:shd w:val="clear" w:color="auto" w:fill="1E1E1E"/>
+        <w:spacing w:after="0" w:line="285" w:lineRule="atLeast"/>
+        <w:rPr>
+          <w:rFonts w:ascii="Consolas" w:eastAsia="Times New Roman" w:hAnsi="Consolas" w:cs="Times New Roman"/>
+          <w:color w:val="D4D4D4"/>
+          <w:sz w:val="21"/>
+          <w:szCs w:val="21"/>
+        </w:rPr>
+      </w:pPr>
+      <w:r>
+        <w:rPr>
+          <w:rFonts w:ascii="Consolas" w:eastAsia="Times New Roman" w:hAnsi="Consolas" w:cs="Times New Roman"/>
+          <w:color w:val="D4D4D4"/>
+          <w:sz w:val="21"/>
+          <w:szCs w:val="21"/>
+        </w:rPr>
+        <w:t xml:space="preserve">  </w:t>
+      </w:r>
+      <w:r>
+        <w:rPr>
+          <w:rFonts w:ascii="Consolas" w:eastAsia="Times New Roman" w:hAnsi="Consolas" w:cs="Times New Roman"/>
+          <w:color w:val="9CDCFE"/>
+          <w:sz w:val="21"/>
+          <w:szCs w:val="21"/>
+        </w:rPr>
+        <w:t>gap</w:t>
+      </w:r>
+      <w:r>
+        <w:rPr>
+          <w:rFonts w:ascii="Consolas" w:eastAsia="Times New Roman" w:hAnsi="Consolas" w:cs="Times New Roman"/>
+          <w:color w:val="D4D4D4"/>
+          <w:sz w:val="21"/>
+          <w:szCs w:val="21"/>
+        </w:rPr>
+        <w:t xml:space="preserve">: </w:t>
+      </w:r>
+      <w:r>
+        <w:rPr>
+          <w:rFonts w:ascii="Consolas" w:eastAsia="Times New Roman" w:hAnsi="Consolas" w:cs="Times New Roman"/>
+          <w:color w:val="B5CEA8"/>
+          <w:sz w:val="21"/>
+          <w:szCs w:val="21"/>
+        </w:rPr>
+        <w:t>8px</w:t>
+      </w:r>
+      <w:r>
+        <w:rPr>
+          <w:rFonts w:ascii="Consolas" w:eastAsia="Times New Roman" w:hAnsi="Consolas" w:cs="Times New Roman"/>
+          <w:color w:val="D4D4D4"/>
+          <w:sz w:val="21"/>
+          <w:szCs w:val="21"/>
+        </w:rPr>
+        <w:t>;</w:t>
+      </w:r>
+    </w:p>
+    <w:p>
+      <w:pPr>
+        <w:shd w:val="clear" w:color="auto" w:fill="1E1E1E"/>
+        <w:spacing w:after="0" w:line="285" w:lineRule="atLeast"/>
+        <w:rPr>
+          <w:rFonts w:ascii="Consolas" w:eastAsia="Times New Roman" w:hAnsi="Consolas" w:cs="Times New Roman"/>
+          <w:color w:val="D4D4D4"/>
+          <w:sz w:val="21"/>
+          <w:szCs w:val="21"/>
+        </w:rPr>
+      </w:pPr>
+      <w:r>
+        <w:rPr>
+          <w:rFonts w:ascii="Consolas" w:eastAsia="Times New Roman" w:hAnsi="Consolas" w:cs="Times New Roman"/>
+          <w:color w:val="D4D4D4"/>
+          <w:sz w:val="21"/>
+          <w:szCs w:val="21"/>
+        </w:rPr>
+        <w:t xml:space="preserve">  </w:t>
+      </w:r>
+      <w:r>
+        <w:rPr>
+          <w:rFonts w:ascii="Consolas" w:eastAsia="Times New Roman" w:hAnsi="Consolas" w:cs="Times New Roman"/>
+          <w:color w:val="9CDCFE"/>
+          <w:sz w:val="21"/>
+          <w:szCs w:val="21"/>
+        </w:rPr>
+        <w:t>grid-template-</w:t>
+      </w:r>
+      <w:proofErr w:type="spellStart"/>
+      <w:r>
+        <w:rPr>
+          <w:rFonts w:ascii="Consolas" w:eastAsia="Times New Roman" w:hAnsi="Consolas" w:cs="Times New Roman"/>
+          <w:color w:val="9CDCFE"/>
+          <w:sz w:val="21"/>
+          <w:szCs w:val="21"/>
+        </w:rPr>
+        <w:t>columns</w:t>
+      </w:r>
+      <w:proofErr w:type="spellEnd"/>
+      <w:r>
+        <w:rPr>
+          <w:rFonts w:ascii="Consolas" w:eastAsia="Times New Roman" w:hAnsi="Consolas" w:cs="Times New Roman"/>
+          <w:color w:val="D4D4D4"/>
+          <w:sz w:val="21"/>
+          <w:szCs w:val="21"/>
+        </w:rPr>
+        <w:t xml:space="preserve">: </w:t>
+      </w:r>
+      <w:r>
+        <w:rPr>
+          <w:rFonts w:ascii="Consolas" w:eastAsia="Times New Roman" w:hAnsi="Consolas" w:cs="Times New Roman"/>
+          <w:color w:val="CE9178"/>
+          <w:sz w:val="21"/>
+          <w:szCs w:val="21"/>
+        </w:rPr>
+        <w:t>auto</w:t>
+      </w:r>
+      <w:r>
+        <w:rPr>
+          <w:rFonts w:ascii="Consolas" w:eastAsia="Times New Roman" w:hAnsi="Consolas" w:cs="Times New Roman"/>
+          <w:color w:val="D4D4D4"/>
+          <w:sz w:val="21"/>
+          <w:szCs w:val="21"/>
+        </w:rPr>
+        <w:t xml:space="preserve"> </w:t>
+      </w:r>
+      <w:r>
+        <w:rPr>
+          <w:rFonts w:ascii="Consolas" w:eastAsia="Times New Roman" w:hAnsi="Consolas" w:cs="Times New Roman"/>
+          <w:color w:val="B5CEA8"/>
+          <w:sz w:val="21"/>
+          <w:szCs w:val="21"/>
+        </w:rPr>
+        <w:t>1fr</w:t>
+      </w:r>
+      <w:r>
+        <w:rPr>
+          <w:rFonts w:ascii="Consolas" w:eastAsia="Times New Roman" w:hAnsi="Consolas" w:cs="Times New Roman"/>
+          <w:color w:val="D4D4D4"/>
+          <w:sz w:val="21"/>
+          <w:szCs w:val="21"/>
+        </w:rPr>
+        <w:t>;</w:t>
+      </w:r>
+    </w:p>
+    <w:p>
+      <w:pPr>
+        <w:shd w:val="clear" w:color="auto" w:fill="1E1E1E"/>
+        <w:spacing w:after="0" w:line="285" w:lineRule="atLeast"/>
+        <w:rPr>
+          <w:rFonts w:ascii="Consolas" w:eastAsia="Times New Roman" w:hAnsi="Consolas" w:cs="Times New Roman"/>
+          <w:color w:val="D4D4D4"/>
+          <w:sz w:val="21"/>
+          <w:szCs w:val="21"/>
+        </w:rPr>
+      </w:pPr>
+      <w:r>
+        <w:rPr>
+          <w:rFonts w:ascii="Consolas" w:eastAsia="Times New Roman" w:hAnsi="Consolas" w:cs="Times New Roman"/>
+          <w:color w:val="D4D4D4"/>
+          <w:sz w:val="21"/>
+          <w:szCs w:val="21"/>
+        </w:rPr>
+        <w:t>}</w:t>
+      </w:r>
+    </w:p>
+    <w:p>
+      <w:pPr>
+        <w:spacing w:before="240" w:line="360" w:lineRule="auto"/>
+        <w:jc w:val="center"/>
+        <w:rPr>
+          <w:rFonts w:ascii="Times New Roman" w:hAnsi="Times New Roman" w:cs="Times New Roman"/>
+          <w:sz w:val="24"/>
+          <w:szCs w:val="24"/>
+        </w:rPr>
+      </w:pPr>
+      <w:r>
+        <w:rPr>
+          <w:rFonts w:ascii="Times New Roman" w:hAnsi="Times New Roman" w:cs="Times New Roman"/>
+          <w:sz w:val="24"/>
+          <w:szCs w:val="24"/>
+        </w:rPr>
+        <w:drawing>
+          <wp:inline distT="0" distB="0" distL="0" distR="0" wp14:anchorId="12E7ED8E" wp14:editId="2CEA85F1">
+            <wp:extent cx="3086101" cy="1036644"/>
+            <wp:effectExtent l="0" t="0" r="0" b="0"/>
+            <wp:docPr id="43" name="Imagem 43"/>
+            <wp:cNvGraphicFramePr>
+              <a:graphicFrameLocks xmlns:a="http://schemas.openxmlformats.org/drawingml/2006/main" noChangeAspect="1"/>
+            </wp:cNvGraphicFramePr>
+            <a:graphic xmlns:a="http://schemas.openxmlformats.org/drawingml/2006/main">
+              <a:graphicData uri="http://schemas.openxmlformats.org/drawingml/2006/picture">
+                <pic:pic xmlns:pic="http://schemas.openxmlformats.org/drawingml/2006/picture">
+                  <pic:nvPicPr>
+                    <pic:cNvPr id="1" name=""/>
+                    <pic:cNvPicPr/>
+                  </pic:nvPicPr>
+                  <pic:blipFill>
+                    <a:blip r:embed="rId38"/>
+                    <a:stretch>
+                      <a:fillRect/>
+                    </a:stretch>
+                  </pic:blipFill>
+                  <pic:spPr>
+                    <a:xfrm>
+                      <a:off x="0" y="0"/>
+                      <a:ext cx="3100166" cy="1041368"/>
+                    </a:xfrm>
+                    <a:prstGeom prst="rect">
+                      <a:avLst/>
+                    </a:prstGeom>
+                  </pic:spPr>
+                </pic:pic>
+              </a:graphicData>
+            </a:graphic>
+          </wp:inline>
+        </w:drawing>
+      </w:r>
+    </w:p>
+    <w:p>
+      <w:pPr>
+        <w:pStyle w:val="PargrafodaLista"/>
+        <w:numPr>
+          <w:ilvl w:val="3"/>
+          <w:numId w:val="2"/>
+        </w:numPr>
+        <w:spacing w:before="240" w:line="360" w:lineRule="auto"/>
+        <w:jc w:val="both"/>
+        <w:rPr>
+          <w:rFonts w:ascii="Times New Roman" w:hAnsi="Times New Roman" w:cs="Times New Roman"/>
+          <w:sz w:val="24"/>
+          <w:szCs w:val="24"/>
+        </w:rPr>
+      </w:pPr>
+      <w:r>
+        <w:rPr>
+          <w:rFonts w:ascii="Times New Roman" w:hAnsi="Times New Roman" w:cs="Times New Roman"/>
+          <w:sz w:val="24"/>
+          <w:szCs w:val="24"/>
+        </w:rPr>
+        <w:t xml:space="preserve"> Como dissemos para o grid que todos os outros elementos dele teriam um </w:t>
+      </w:r>
+      <w:proofErr w:type="spellStart"/>
+      <w:r>
+        <w:rPr>
+          <w:rFonts w:ascii="Times New Roman" w:hAnsi="Times New Roman" w:cs="Times New Roman"/>
+          <w:sz w:val="24"/>
+          <w:szCs w:val="24"/>
+        </w:rPr>
+        <w:t>span</w:t>
+      </w:r>
+      <w:proofErr w:type="spellEnd"/>
+      <w:r>
+        <w:rPr>
+          <w:rFonts w:ascii="Times New Roman" w:hAnsi="Times New Roman" w:cs="Times New Roman"/>
+          <w:sz w:val="24"/>
+          <w:szCs w:val="24"/>
+        </w:rPr>
+        <w:t xml:space="preserve"> de 2 células, nada além dos minutos e </w:t>
+      </w:r>
+      <w:proofErr w:type="spellStart"/>
+      <w:r>
+        <w:rPr>
+          <w:rFonts w:ascii="Times New Roman" w:hAnsi="Times New Roman" w:cs="Times New Roman"/>
+          <w:sz w:val="24"/>
+          <w:szCs w:val="24"/>
+        </w:rPr>
+        <w:t>views</w:t>
+      </w:r>
+      <w:proofErr w:type="spellEnd"/>
+      <w:r>
+        <w:rPr>
+          <w:rFonts w:ascii="Times New Roman" w:hAnsi="Times New Roman" w:cs="Times New Roman"/>
+          <w:sz w:val="24"/>
+          <w:szCs w:val="24"/>
+        </w:rPr>
+        <w:t xml:space="preserve"> será alterado.</w:t>
+      </w:r>
+    </w:p>
+    <w:p>
+      <w:pPr>
+        <w:pStyle w:val="PargrafodaLista"/>
+        <w:numPr>
+          <w:ilvl w:val="2"/>
+          <w:numId w:val="2"/>
+        </w:numPr>
+        <w:spacing w:before="240" w:line="360" w:lineRule="auto"/>
+        <w:jc w:val="both"/>
+        <w:rPr>
+          <w:rFonts w:ascii="Times New Roman" w:hAnsi="Times New Roman" w:cs="Times New Roman"/>
+          <w:sz w:val="24"/>
+          <w:szCs w:val="24"/>
+        </w:rPr>
+      </w:pPr>
     </w:p>
     <w:sectPr>
       <w:pgSz w:w="11906" w:h="16838"/>

</xml_diff>

<commit_message>
Adaptando A Estrutura Para Desktop
Criamos cards de vídeos recentes usando o que já fizemos até agora.
</commit_message>
<xml_diff>
--- a/Front-end/Formação HTML && CSS3/CSS - Dispondo elementos com Flexbox e Grid/Anotações/CSS - Dispondo elementos com Flexbox e Grid.docx
+++ b/Front-end/Formação HTML && CSS3/CSS - Dispondo elementos com Flexbox e Grid/Anotações/CSS - Dispondo elementos com Flexbox e Grid.docx
@@ -14111,6 +14111,1145 @@
           <w:szCs w:val="24"/>
         </w:rPr>
         <w:t>Fizemos a quebra do projeto desenhando como será feito nosso grid através do modelo.</w:t>
+      </w:r>
+    </w:p>
+    <w:p>
+      <w:pPr>
+        <w:pStyle w:val="PargrafodaLista"/>
+        <w:numPr>
+          <w:ilvl w:val="1"/>
+          <w:numId w:val="2"/>
+        </w:numPr>
+        <w:spacing w:before="240" w:line="360" w:lineRule="auto"/>
+        <w:jc w:val="both"/>
+        <w:rPr>
+          <w:rFonts w:ascii="Times New Roman" w:hAnsi="Times New Roman" w:cs="Times New Roman"/>
+          <w:sz w:val="24"/>
+          <w:szCs w:val="24"/>
+        </w:rPr>
+      </w:pPr>
+      <w:r>
+        <w:rPr>
+          <w:rFonts w:ascii="Times New Roman" w:hAnsi="Times New Roman" w:cs="Times New Roman"/>
+          <w:sz w:val="24"/>
+          <w:szCs w:val="24"/>
+        </w:rPr>
+        <w:t xml:space="preserve"> </w:t>
+      </w:r>
+      <w:r>
+        <w:rPr>
+          <w:rFonts w:ascii="Times New Roman" w:hAnsi="Times New Roman" w:cs="Times New Roman"/>
+          <w:sz w:val="24"/>
+          <w:szCs w:val="24"/>
+        </w:rPr>
+        <w:t xml:space="preserve">Adaptando </w:t>
+      </w:r>
+      <w:r>
+        <w:rPr>
+          <w:rFonts w:ascii="Times New Roman" w:hAnsi="Times New Roman" w:cs="Times New Roman"/>
+          <w:sz w:val="24"/>
+          <w:szCs w:val="24"/>
+        </w:rPr>
+        <w:t>A Estrutura Para Desktop</w:t>
+      </w:r>
+      <w:r>
+        <w:rPr>
+          <w:rFonts w:ascii="Times New Roman" w:hAnsi="Times New Roman" w:cs="Times New Roman"/>
+          <w:sz w:val="24"/>
+          <w:szCs w:val="24"/>
+        </w:rPr>
+        <w:t>:</w:t>
+      </w:r>
+    </w:p>
+    <w:p>
+      <w:pPr>
+        <w:pStyle w:val="PargrafodaLista"/>
+        <w:numPr>
+          <w:ilvl w:val="2"/>
+          <w:numId w:val="2"/>
+        </w:numPr>
+        <w:spacing w:before="240" w:line="360" w:lineRule="auto"/>
+        <w:jc w:val="both"/>
+        <w:rPr>
+          <w:rFonts w:ascii="Times New Roman" w:hAnsi="Times New Roman" w:cs="Times New Roman"/>
+          <w:sz w:val="24"/>
+          <w:szCs w:val="24"/>
+        </w:rPr>
+      </w:pPr>
+      <w:r>
+        <w:rPr>
+          <w:rFonts w:ascii="Times New Roman" w:hAnsi="Times New Roman" w:cs="Times New Roman"/>
+          <w:sz w:val="24"/>
+          <w:szCs w:val="24"/>
+        </w:rPr>
+        <w:t>Adicionamos o cartão de vídeos recentes com um article, um h3 e uma lista com todos os vídeos recentes:</w:t>
+      </w:r>
+    </w:p>
+    <w:p>
+      <w:pPr>
+        <w:shd w:val="clear" w:color="auto" w:fill="1E1E1E"/>
+        <w:spacing w:after="0" w:line="285" w:lineRule="atLeast"/>
+        <w:rPr>
+          <w:rFonts w:ascii="Consolas" w:eastAsia="Times New Roman" w:hAnsi="Consolas" w:cs="Times New Roman"/>
+          <w:color w:val="D4D4D4"/>
+          <w:sz w:val="21"/>
+          <w:szCs w:val="21"/>
+        </w:rPr>
+      </w:pPr>
+      <w:r>
+        <w:rPr>
+          <w:rFonts w:ascii="Consolas" w:eastAsia="Times New Roman" w:hAnsi="Consolas" w:cs="Times New Roman"/>
+          <w:color w:val="808080"/>
+          <w:sz w:val="21"/>
+          <w:szCs w:val="21"/>
+        </w:rPr>
+        <w:t>&lt;</w:t>
+      </w:r>
+      <w:r>
+        <w:rPr>
+          <w:rFonts w:ascii="Consolas" w:eastAsia="Times New Roman" w:hAnsi="Consolas" w:cs="Times New Roman"/>
+          <w:color w:val="569CD6"/>
+          <w:sz w:val="21"/>
+          <w:szCs w:val="21"/>
+        </w:rPr>
+        <w:t>article</w:t>
+      </w:r>
+      <w:r>
+        <w:rPr>
+          <w:rFonts w:ascii="Consolas" w:eastAsia="Times New Roman" w:hAnsi="Consolas" w:cs="Times New Roman"/>
+          <w:color w:val="D4D4D4"/>
+          <w:sz w:val="21"/>
+          <w:szCs w:val="21"/>
+        </w:rPr>
+        <w:t xml:space="preserve"> </w:t>
+      </w:r>
+      <w:r>
+        <w:rPr>
+          <w:rFonts w:ascii="Consolas" w:eastAsia="Times New Roman" w:hAnsi="Consolas" w:cs="Times New Roman"/>
+          <w:color w:val="9CDCFE"/>
+          <w:sz w:val="21"/>
+          <w:szCs w:val="21"/>
+        </w:rPr>
+        <w:t>class</w:t>
+      </w:r>
+      <w:r>
+        <w:rPr>
+          <w:rFonts w:ascii="Consolas" w:eastAsia="Times New Roman" w:hAnsi="Consolas" w:cs="Times New Roman"/>
+          <w:color w:val="D4D4D4"/>
+          <w:sz w:val="21"/>
+          <w:szCs w:val="21"/>
+        </w:rPr>
+        <w:t>=</w:t>
+      </w:r>
+      <w:r>
+        <w:rPr>
+          <w:rFonts w:ascii="Consolas" w:eastAsia="Times New Roman" w:hAnsi="Consolas" w:cs="Times New Roman"/>
+          <w:color w:val="CE9178"/>
+          <w:sz w:val="21"/>
+          <w:szCs w:val="21"/>
+        </w:rPr>
+        <w:t>"cartao cartao--recentes"</w:t>
+      </w:r>
+      <w:r>
+        <w:rPr>
+          <w:rFonts w:ascii="Consolas" w:eastAsia="Times New Roman" w:hAnsi="Consolas" w:cs="Times New Roman"/>
+          <w:color w:val="808080"/>
+          <w:sz w:val="21"/>
+          <w:szCs w:val="21"/>
+        </w:rPr>
+        <w:t>&gt;</w:t>
+      </w:r>
+    </w:p>
+    <w:p>
+      <w:pPr>
+        <w:shd w:val="clear" w:color="auto" w:fill="1E1E1E"/>
+        <w:spacing w:after="0" w:line="285" w:lineRule="atLeast"/>
+        <w:rPr>
+          <w:rFonts w:ascii="Consolas" w:eastAsia="Times New Roman" w:hAnsi="Consolas" w:cs="Times New Roman"/>
+          <w:color w:val="D4D4D4"/>
+          <w:sz w:val="21"/>
+          <w:szCs w:val="21"/>
+        </w:rPr>
+      </w:pPr>
+      <w:r>
+        <w:rPr>
+          <w:rFonts w:ascii="Consolas" w:eastAsia="Times New Roman" w:hAnsi="Consolas" w:cs="Times New Roman"/>
+          <w:color w:val="D4D4D4"/>
+          <w:sz w:val="21"/>
+          <w:szCs w:val="21"/>
+        </w:rPr>
+        <w:t xml:space="preserve">      </w:t>
+      </w:r>
+      <w:r>
+        <w:rPr>
+          <w:rFonts w:ascii="Consolas" w:eastAsia="Times New Roman" w:hAnsi="Consolas" w:cs="Times New Roman"/>
+          <w:color w:val="808080"/>
+          <w:sz w:val="21"/>
+          <w:szCs w:val="21"/>
+        </w:rPr>
+        <w:t>&lt;</w:t>
+      </w:r>
+      <w:r>
+        <w:rPr>
+          <w:rFonts w:ascii="Consolas" w:eastAsia="Times New Roman" w:hAnsi="Consolas" w:cs="Times New Roman"/>
+          <w:color w:val="569CD6"/>
+          <w:sz w:val="21"/>
+          <w:szCs w:val="21"/>
+        </w:rPr>
+        <w:t>h3</w:t>
+      </w:r>
+      <w:r>
+        <w:rPr>
+          <w:rFonts w:ascii="Consolas" w:eastAsia="Times New Roman" w:hAnsi="Consolas" w:cs="Times New Roman"/>
+          <w:color w:val="D4D4D4"/>
+          <w:sz w:val="21"/>
+          <w:szCs w:val="21"/>
+        </w:rPr>
+        <w:t xml:space="preserve"> </w:t>
+      </w:r>
+      <w:r>
+        <w:rPr>
+          <w:rFonts w:ascii="Consolas" w:eastAsia="Times New Roman" w:hAnsi="Consolas" w:cs="Times New Roman"/>
+          <w:color w:val="9CDCFE"/>
+          <w:sz w:val="21"/>
+          <w:szCs w:val="21"/>
+        </w:rPr>
+        <w:t>class</w:t>
+      </w:r>
+      <w:r>
+        <w:rPr>
+          <w:rFonts w:ascii="Consolas" w:eastAsia="Times New Roman" w:hAnsi="Consolas" w:cs="Times New Roman"/>
+          <w:color w:val="D4D4D4"/>
+          <w:sz w:val="21"/>
+          <w:szCs w:val="21"/>
+        </w:rPr>
+        <w:t>=</w:t>
+      </w:r>
+      <w:r>
+        <w:rPr>
+          <w:rFonts w:ascii="Consolas" w:eastAsia="Times New Roman" w:hAnsi="Consolas" w:cs="Times New Roman"/>
+          <w:color w:val="CE9178"/>
+          <w:sz w:val="21"/>
+          <w:szCs w:val="21"/>
+        </w:rPr>
+        <w:t>"cartao__titulo"</w:t>
+      </w:r>
+      <w:r>
+        <w:rPr>
+          <w:rFonts w:ascii="Consolas" w:eastAsia="Times New Roman" w:hAnsi="Consolas" w:cs="Times New Roman"/>
+          <w:color w:val="808080"/>
+          <w:sz w:val="21"/>
+          <w:szCs w:val="21"/>
+        </w:rPr>
+        <w:t>&gt;</w:t>
+      </w:r>
+      <w:r>
+        <w:rPr>
+          <w:rFonts w:ascii="Consolas" w:eastAsia="Times New Roman" w:hAnsi="Consolas" w:cs="Times New Roman"/>
+          <w:color w:val="D4D4D4"/>
+          <w:sz w:val="21"/>
+          <w:szCs w:val="21"/>
+        </w:rPr>
+        <w:t>Videos recentes</w:t>
+      </w:r>
+      <w:r>
+        <w:rPr>
+          <w:rFonts w:ascii="Consolas" w:eastAsia="Times New Roman" w:hAnsi="Consolas" w:cs="Times New Roman"/>
+          <w:color w:val="808080"/>
+          <w:sz w:val="21"/>
+          <w:szCs w:val="21"/>
+        </w:rPr>
+        <w:t>&lt;/</w:t>
+      </w:r>
+      <w:r>
+        <w:rPr>
+          <w:rFonts w:ascii="Consolas" w:eastAsia="Times New Roman" w:hAnsi="Consolas" w:cs="Times New Roman"/>
+          <w:color w:val="569CD6"/>
+          <w:sz w:val="21"/>
+          <w:szCs w:val="21"/>
+        </w:rPr>
+        <w:t>h3</w:t>
+      </w:r>
+      <w:r>
+        <w:rPr>
+          <w:rFonts w:ascii="Consolas" w:eastAsia="Times New Roman" w:hAnsi="Consolas" w:cs="Times New Roman"/>
+          <w:color w:val="808080"/>
+          <w:sz w:val="21"/>
+          <w:szCs w:val="21"/>
+        </w:rPr>
+        <w:t>&gt;</w:t>
+      </w:r>
+    </w:p>
+    <w:p>
+      <w:pPr>
+        <w:shd w:val="clear" w:color="auto" w:fill="1E1E1E"/>
+        <w:spacing w:after="0" w:line="285" w:lineRule="atLeast"/>
+        <w:rPr>
+          <w:rFonts w:ascii="Consolas" w:eastAsia="Times New Roman" w:hAnsi="Consolas" w:cs="Times New Roman"/>
+          <w:color w:val="D4D4D4"/>
+          <w:sz w:val="21"/>
+          <w:szCs w:val="21"/>
+        </w:rPr>
+      </w:pPr>
+      <w:r>
+        <w:rPr>
+          <w:rFonts w:ascii="Consolas" w:eastAsia="Times New Roman" w:hAnsi="Consolas" w:cs="Times New Roman"/>
+          <w:color w:val="D4D4D4"/>
+          <w:sz w:val="21"/>
+          <w:szCs w:val="21"/>
+        </w:rPr>
+        <w:t xml:space="preserve">      </w:t>
+      </w:r>
+      <w:r>
+        <w:rPr>
+          <w:rFonts w:ascii="Consolas" w:eastAsia="Times New Roman" w:hAnsi="Consolas" w:cs="Times New Roman"/>
+          <w:color w:val="808080"/>
+          <w:sz w:val="21"/>
+          <w:szCs w:val="21"/>
+        </w:rPr>
+        <w:t>&lt;</w:t>
+      </w:r>
+      <w:r>
+        <w:rPr>
+          <w:rFonts w:ascii="Consolas" w:eastAsia="Times New Roman" w:hAnsi="Consolas" w:cs="Times New Roman"/>
+          <w:color w:val="569CD6"/>
+          <w:sz w:val="21"/>
+          <w:szCs w:val="21"/>
+        </w:rPr>
+        <w:t>a</w:t>
+      </w:r>
+      <w:r>
+        <w:rPr>
+          <w:rFonts w:ascii="Consolas" w:eastAsia="Times New Roman" w:hAnsi="Consolas" w:cs="Times New Roman"/>
+          <w:color w:val="D4D4D4"/>
+          <w:sz w:val="21"/>
+          <w:szCs w:val="21"/>
+        </w:rPr>
+        <w:t xml:space="preserve"> </w:t>
+      </w:r>
+      <w:r>
+        <w:rPr>
+          <w:rFonts w:ascii="Consolas" w:eastAsia="Times New Roman" w:hAnsi="Consolas" w:cs="Times New Roman"/>
+          <w:color w:val="9CDCFE"/>
+          <w:sz w:val="21"/>
+          <w:szCs w:val="21"/>
+        </w:rPr>
+        <w:t>href</w:t>
+      </w:r>
+      <w:r>
+        <w:rPr>
+          <w:rFonts w:ascii="Consolas" w:eastAsia="Times New Roman" w:hAnsi="Consolas" w:cs="Times New Roman"/>
+          <w:color w:val="D4D4D4"/>
+          <w:sz w:val="21"/>
+          <w:szCs w:val="21"/>
+        </w:rPr>
+        <w:t>=</w:t>
+      </w:r>
+      <w:r>
+        <w:rPr>
+          <w:rFonts w:ascii="Consolas" w:eastAsia="Times New Roman" w:hAnsi="Consolas" w:cs="Times New Roman"/>
+          <w:color w:val="CE9178"/>
+          <w:sz w:val="21"/>
+          <w:szCs w:val="21"/>
+        </w:rPr>
+        <w:t>"#"</w:t>
+      </w:r>
+      <w:r>
+        <w:rPr>
+          <w:rFonts w:ascii="Consolas" w:eastAsia="Times New Roman" w:hAnsi="Consolas" w:cs="Times New Roman"/>
+          <w:color w:val="D4D4D4"/>
+          <w:sz w:val="21"/>
+          <w:szCs w:val="21"/>
+        </w:rPr>
+        <w:t xml:space="preserve"> </w:t>
+      </w:r>
+      <w:r>
+        <w:rPr>
+          <w:rFonts w:ascii="Consolas" w:eastAsia="Times New Roman" w:hAnsi="Consolas" w:cs="Times New Roman"/>
+          <w:color w:val="9CDCFE"/>
+          <w:sz w:val="21"/>
+          <w:szCs w:val="21"/>
+        </w:rPr>
+        <w:t>class</w:t>
+      </w:r>
+      <w:r>
+        <w:rPr>
+          <w:rFonts w:ascii="Consolas" w:eastAsia="Times New Roman" w:hAnsi="Consolas" w:cs="Times New Roman"/>
+          <w:color w:val="D4D4D4"/>
+          <w:sz w:val="21"/>
+          <w:szCs w:val="21"/>
+        </w:rPr>
+        <w:t>=</w:t>
+      </w:r>
+      <w:r>
+        <w:rPr>
+          <w:rFonts w:ascii="Consolas" w:eastAsia="Times New Roman" w:hAnsi="Consolas" w:cs="Times New Roman"/>
+          <w:color w:val="CE9178"/>
+          <w:sz w:val="21"/>
+          <w:szCs w:val="21"/>
+        </w:rPr>
+        <w:t>"cartao__link"</w:t>
+      </w:r>
+      <w:r>
+        <w:rPr>
+          <w:rFonts w:ascii="Consolas" w:eastAsia="Times New Roman" w:hAnsi="Consolas" w:cs="Times New Roman"/>
+          <w:color w:val="808080"/>
+          <w:sz w:val="21"/>
+          <w:szCs w:val="21"/>
+        </w:rPr>
+        <w:t>&gt;</w:t>
+      </w:r>
+      <w:r>
+        <w:rPr>
+          <w:rFonts w:ascii="Consolas" w:eastAsia="Times New Roman" w:hAnsi="Consolas" w:cs="Times New Roman"/>
+          <w:color w:val="D4D4D4"/>
+          <w:sz w:val="21"/>
+          <w:szCs w:val="21"/>
+        </w:rPr>
+        <w:t>Ver todos</w:t>
+      </w:r>
+      <w:r>
+        <w:rPr>
+          <w:rFonts w:ascii="Consolas" w:eastAsia="Times New Roman" w:hAnsi="Consolas" w:cs="Times New Roman"/>
+          <w:color w:val="808080"/>
+          <w:sz w:val="21"/>
+          <w:szCs w:val="21"/>
+        </w:rPr>
+        <w:t>&lt;/</w:t>
+      </w:r>
+      <w:r>
+        <w:rPr>
+          <w:rFonts w:ascii="Consolas" w:eastAsia="Times New Roman" w:hAnsi="Consolas" w:cs="Times New Roman"/>
+          <w:color w:val="569CD6"/>
+          <w:sz w:val="21"/>
+          <w:szCs w:val="21"/>
+        </w:rPr>
+        <w:t>a</w:t>
+      </w:r>
+      <w:r>
+        <w:rPr>
+          <w:rFonts w:ascii="Consolas" w:eastAsia="Times New Roman" w:hAnsi="Consolas" w:cs="Times New Roman"/>
+          <w:color w:val="808080"/>
+          <w:sz w:val="21"/>
+          <w:szCs w:val="21"/>
+        </w:rPr>
+        <w:t>&gt;</w:t>
+      </w:r>
+    </w:p>
+    <w:p>
+      <w:pPr>
+        <w:shd w:val="clear" w:color="auto" w:fill="1E1E1E"/>
+        <w:spacing w:after="0" w:line="285" w:lineRule="atLeast"/>
+        <w:rPr>
+          <w:rFonts w:ascii="Consolas" w:eastAsia="Times New Roman" w:hAnsi="Consolas" w:cs="Times New Roman"/>
+          <w:color w:val="D4D4D4"/>
+          <w:sz w:val="21"/>
+          <w:szCs w:val="21"/>
+        </w:rPr>
+      </w:pPr>
+      <w:r>
+        <w:rPr>
+          <w:rFonts w:ascii="Consolas" w:eastAsia="Times New Roman" w:hAnsi="Consolas" w:cs="Times New Roman"/>
+          <w:color w:val="D4D4D4"/>
+          <w:sz w:val="21"/>
+          <w:szCs w:val="21"/>
+        </w:rPr>
+        <w:t xml:space="preserve">      </w:t>
+      </w:r>
+      <w:r>
+        <w:rPr>
+          <w:rFonts w:ascii="Consolas" w:eastAsia="Times New Roman" w:hAnsi="Consolas" w:cs="Times New Roman"/>
+          <w:color w:val="808080"/>
+          <w:sz w:val="21"/>
+          <w:szCs w:val="21"/>
+        </w:rPr>
+        <w:t>&lt;</w:t>
+      </w:r>
+      <w:r>
+        <w:rPr>
+          <w:rFonts w:ascii="Consolas" w:eastAsia="Times New Roman" w:hAnsi="Consolas" w:cs="Times New Roman"/>
+          <w:color w:val="569CD6"/>
+          <w:sz w:val="21"/>
+          <w:szCs w:val="21"/>
+        </w:rPr>
+        <w:t>ul</w:t>
+      </w:r>
+      <w:r>
+        <w:rPr>
+          <w:rFonts w:ascii="Consolas" w:eastAsia="Times New Roman" w:hAnsi="Consolas" w:cs="Times New Roman"/>
+          <w:color w:val="D4D4D4"/>
+          <w:sz w:val="21"/>
+          <w:szCs w:val="21"/>
+        </w:rPr>
+        <w:t xml:space="preserve"> </w:t>
+      </w:r>
+      <w:r>
+        <w:rPr>
+          <w:rFonts w:ascii="Consolas" w:eastAsia="Times New Roman" w:hAnsi="Consolas" w:cs="Times New Roman"/>
+          <w:color w:val="9CDCFE"/>
+          <w:sz w:val="21"/>
+          <w:szCs w:val="21"/>
+        </w:rPr>
+        <w:t>class</w:t>
+      </w:r>
+      <w:r>
+        <w:rPr>
+          <w:rFonts w:ascii="Consolas" w:eastAsia="Times New Roman" w:hAnsi="Consolas" w:cs="Times New Roman"/>
+          <w:color w:val="D4D4D4"/>
+          <w:sz w:val="21"/>
+          <w:szCs w:val="21"/>
+        </w:rPr>
+        <w:t>=</w:t>
+      </w:r>
+      <w:r>
+        <w:rPr>
+          <w:rFonts w:ascii="Consolas" w:eastAsia="Times New Roman" w:hAnsi="Consolas" w:cs="Times New Roman"/>
+          <w:color w:val="CE9178"/>
+          <w:sz w:val="21"/>
+          <w:szCs w:val="21"/>
+        </w:rPr>
+        <w:t>"cartao__lista"</w:t>
+      </w:r>
+      <w:r>
+        <w:rPr>
+          <w:rFonts w:ascii="Consolas" w:eastAsia="Times New Roman" w:hAnsi="Consolas" w:cs="Times New Roman"/>
+          <w:color w:val="808080"/>
+          <w:sz w:val="21"/>
+          <w:szCs w:val="21"/>
+        </w:rPr>
+        <w:t>&gt;</w:t>
+      </w:r>
+    </w:p>
+    <w:p>
+      <w:pPr>
+        <w:shd w:val="clear" w:color="auto" w:fill="1E1E1E"/>
+        <w:spacing w:after="0" w:line="285" w:lineRule="atLeast"/>
+        <w:rPr>
+          <w:rFonts w:ascii="Consolas" w:eastAsia="Times New Roman" w:hAnsi="Consolas" w:cs="Times New Roman"/>
+          <w:color w:val="D4D4D4"/>
+          <w:sz w:val="21"/>
+          <w:szCs w:val="21"/>
+        </w:rPr>
+      </w:pPr>
+      <w:r>
+        <w:rPr>
+          <w:rFonts w:ascii="Consolas" w:eastAsia="Times New Roman" w:hAnsi="Consolas" w:cs="Times New Roman"/>
+          <w:color w:val="D4D4D4"/>
+          <w:sz w:val="21"/>
+          <w:szCs w:val="21"/>
+        </w:rPr>
+        <w:t xml:space="preserve">        </w:t>
+      </w:r>
+      <w:r>
+        <w:rPr>
+          <w:rFonts w:ascii="Consolas" w:eastAsia="Times New Roman" w:hAnsi="Consolas" w:cs="Times New Roman"/>
+          <w:color w:val="808080"/>
+          <w:sz w:val="21"/>
+          <w:szCs w:val="21"/>
+        </w:rPr>
+        <w:t>&lt;</w:t>
+      </w:r>
+      <w:r>
+        <w:rPr>
+          <w:rFonts w:ascii="Consolas" w:eastAsia="Times New Roman" w:hAnsi="Consolas" w:cs="Times New Roman"/>
+          <w:color w:val="569CD6"/>
+          <w:sz w:val="21"/>
+          <w:szCs w:val="21"/>
+        </w:rPr>
+        <w:t>li</w:t>
+      </w:r>
+      <w:r>
+        <w:rPr>
+          <w:rFonts w:ascii="Consolas" w:eastAsia="Times New Roman" w:hAnsi="Consolas" w:cs="Times New Roman"/>
+          <w:color w:val="D4D4D4"/>
+          <w:sz w:val="21"/>
+          <w:szCs w:val="21"/>
+        </w:rPr>
+        <w:t xml:space="preserve"> </w:t>
+      </w:r>
+      <w:r>
+        <w:rPr>
+          <w:rFonts w:ascii="Consolas" w:eastAsia="Times New Roman" w:hAnsi="Consolas" w:cs="Times New Roman"/>
+          <w:color w:val="9CDCFE"/>
+          <w:sz w:val="21"/>
+          <w:szCs w:val="21"/>
+        </w:rPr>
+        <w:t>class</w:t>
+      </w:r>
+      <w:r>
+        <w:rPr>
+          <w:rFonts w:ascii="Consolas" w:eastAsia="Times New Roman" w:hAnsi="Consolas" w:cs="Times New Roman"/>
+          <w:color w:val="D4D4D4"/>
+          <w:sz w:val="21"/>
+          <w:szCs w:val="21"/>
+        </w:rPr>
+        <w:t>=</w:t>
+      </w:r>
+      <w:r>
+        <w:rPr>
+          <w:rFonts w:ascii="Consolas" w:eastAsia="Times New Roman" w:hAnsi="Consolas" w:cs="Times New Roman"/>
+          <w:color w:val="CE9178"/>
+          <w:sz w:val="21"/>
+          <w:szCs w:val="21"/>
+        </w:rPr>
+        <w:t>"cartao__item"</w:t>
+      </w:r>
+      <w:r>
+        <w:rPr>
+          <w:rFonts w:ascii="Consolas" w:eastAsia="Times New Roman" w:hAnsi="Consolas" w:cs="Times New Roman"/>
+          <w:color w:val="808080"/>
+          <w:sz w:val="21"/>
+          <w:szCs w:val="21"/>
+        </w:rPr>
+        <w:t>&gt;</w:t>
+      </w:r>
+    </w:p>
+    <w:p>
+      <w:pPr>
+        <w:shd w:val="clear" w:color="auto" w:fill="1E1E1E"/>
+        <w:spacing w:after="0" w:line="285" w:lineRule="atLeast"/>
+        <w:rPr>
+          <w:rFonts w:ascii="Consolas" w:eastAsia="Times New Roman" w:hAnsi="Consolas" w:cs="Times New Roman"/>
+          <w:color w:val="D4D4D4"/>
+          <w:sz w:val="21"/>
+          <w:szCs w:val="21"/>
+          <w:lang w:val="en-US"/>
+        </w:rPr>
+      </w:pPr>
+      <w:r>
+        <w:rPr>
+          <w:rFonts w:ascii="Consolas" w:eastAsia="Times New Roman" w:hAnsi="Consolas" w:cs="Times New Roman"/>
+          <w:color w:val="D4D4D4"/>
+          <w:sz w:val="21"/>
+          <w:szCs w:val="21"/>
+        </w:rPr>
+        <w:t xml:space="preserve">          </w:t>
+      </w:r>
+      <w:r>
+        <w:rPr>
+          <w:rFonts w:ascii="Consolas" w:eastAsia="Times New Roman" w:hAnsi="Consolas" w:cs="Times New Roman"/>
+          <w:color w:val="808080"/>
+          <w:sz w:val="21"/>
+          <w:szCs w:val="21"/>
+          <w:lang w:val="en-US"/>
+        </w:rPr>
+        <w:t>&lt;</w:t>
+      </w:r>
+      <w:r>
+        <w:rPr>
+          <w:rFonts w:ascii="Consolas" w:eastAsia="Times New Roman" w:hAnsi="Consolas" w:cs="Times New Roman"/>
+          <w:color w:val="569CD6"/>
+          <w:sz w:val="21"/>
+          <w:szCs w:val="21"/>
+          <w:lang w:val="en-US"/>
+        </w:rPr>
+        <w:t>img</w:t>
+      </w:r>
+      <w:r>
+        <w:rPr>
+          <w:rFonts w:ascii="Consolas" w:eastAsia="Times New Roman" w:hAnsi="Consolas" w:cs="Times New Roman"/>
+          <w:color w:val="D4D4D4"/>
+          <w:sz w:val="21"/>
+          <w:szCs w:val="21"/>
+          <w:lang w:val="en-US"/>
+        </w:rPr>
+        <w:t xml:space="preserve"> </w:t>
+      </w:r>
+      <w:r>
+        <w:rPr>
+          <w:rFonts w:ascii="Consolas" w:eastAsia="Times New Roman" w:hAnsi="Consolas" w:cs="Times New Roman"/>
+          <w:color w:val="9CDCFE"/>
+          <w:sz w:val="21"/>
+          <w:szCs w:val="21"/>
+          <w:lang w:val="en-US"/>
+        </w:rPr>
+        <w:t>src</w:t>
+      </w:r>
+      <w:r>
+        <w:rPr>
+          <w:rFonts w:ascii="Consolas" w:eastAsia="Times New Roman" w:hAnsi="Consolas" w:cs="Times New Roman"/>
+          <w:color w:val="D4D4D4"/>
+          <w:sz w:val="21"/>
+          <w:szCs w:val="21"/>
+          <w:lang w:val="en-US"/>
+        </w:rPr>
+        <w:t>=</w:t>
+      </w:r>
+      <w:r>
+        <w:rPr>
+          <w:rFonts w:ascii="Consolas" w:eastAsia="Times New Roman" w:hAnsi="Consolas" w:cs="Times New Roman"/>
+          <w:color w:val="CE9178"/>
+          <w:sz w:val="21"/>
+          <w:szCs w:val="21"/>
+          <w:lang w:val="en-US"/>
+        </w:rPr>
+        <w:t>"assets/img/miniatura_1.png"</w:t>
+      </w:r>
+      <w:r>
+        <w:rPr>
+          <w:rFonts w:ascii="Consolas" w:eastAsia="Times New Roman" w:hAnsi="Consolas" w:cs="Times New Roman"/>
+          <w:color w:val="D4D4D4"/>
+          <w:sz w:val="21"/>
+          <w:szCs w:val="21"/>
+          <w:lang w:val="en-US"/>
+        </w:rPr>
+        <w:t xml:space="preserve"> </w:t>
+      </w:r>
+      <w:r>
+        <w:rPr>
+          <w:rFonts w:ascii="Consolas" w:eastAsia="Times New Roman" w:hAnsi="Consolas" w:cs="Times New Roman"/>
+          <w:color w:val="9CDCFE"/>
+          <w:sz w:val="21"/>
+          <w:szCs w:val="21"/>
+          <w:lang w:val="en-US"/>
+        </w:rPr>
+        <w:t>alt</w:t>
+      </w:r>
+      <w:r>
+        <w:rPr>
+          <w:rFonts w:ascii="Consolas" w:eastAsia="Times New Roman" w:hAnsi="Consolas" w:cs="Times New Roman"/>
+          <w:color w:val="D4D4D4"/>
+          <w:sz w:val="21"/>
+          <w:szCs w:val="21"/>
+          <w:lang w:val="en-US"/>
+        </w:rPr>
+        <w:t>=</w:t>
+      </w:r>
+      <w:r>
+        <w:rPr>
+          <w:rFonts w:ascii="Consolas" w:eastAsia="Times New Roman" w:hAnsi="Consolas" w:cs="Times New Roman"/>
+          <w:color w:val="CE9178"/>
+          <w:sz w:val="21"/>
+          <w:szCs w:val="21"/>
+          <w:lang w:val="en-US"/>
+        </w:rPr>
+        <w:t>"Thumbnail"</w:t>
+      </w:r>
+      <w:r>
+        <w:rPr>
+          <w:rFonts w:ascii="Consolas" w:eastAsia="Times New Roman" w:hAnsi="Consolas" w:cs="Times New Roman"/>
+          <w:color w:val="D4D4D4"/>
+          <w:sz w:val="21"/>
+          <w:szCs w:val="21"/>
+          <w:lang w:val="en-US"/>
+        </w:rPr>
+        <w:t xml:space="preserve"> </w:t>
+      </w:r>
+      <w:r>
+        <w:rPr>
+          <w:rFonts w:ascii="Consolas" w:eastAsia="Times New Roman" w:hAnsi="Consolas" w:cs="Times New Roman"/>
+          <w:color w:val="9CDCFE"/>
+          <w:sz w:val="21"/>
+          <w:szCs w:val="21"/>
+          <w:lang w:val="en-US"/>
+        </w:rPr>
+        <w:t>class</w:t>
+      </w:r>
+      <w:r>
+        <w:rPr>
+          <w:rFonts w:ascii="Consolas" w:eastAsia="Times New Roman" w:hAnsi="Consolas" w:cs="Times New Roman"/>
+          <w:color w:val="D4D4D4"/>
+          <w:sz w:val="21"/>
+          <w:szCs w:val="21"/>
+          <w:lang w:val="en-US"/>
+        </w:rPr>
+        <w:t>=</w:t>
+      </w:r>
+      <w:r>
+        <w:rPr>
+          <w:rFonts w:ascii="Consolas" w:eastAsia="Times New Roman" w:hAnsi="Consolas" w:cs="Times New Roman"/>
+          <w:color w:val="CE9178"/>
+          <w:sz w:val="21"/>
+          <w:szCs w:val="21"/>
+          <w:lang w:val="en-US"/>
+        </w:rPr>
+        <w:t>"cartao__item-thumbnail"</w:t>
+      </w:r>
+      <w:r>
+        <w:rPr>
+          <w:rFonts w:ascii="Consolas" w:eastAsia="Times New Roman" w:hAnsi="Consolas" w:cs="Times New Roman"/>
+          <w:color w:val="808080"/>
+          <w:sz w:val="21"/>
+          <w:szCs w:val="21"/>
+          <w:lang w:val="en-US"/>
+        </w:rPr>
+        <w:t>&gt;</w:t>
+      </w:r>
+    </w:p>
+    <w:p>
+      <w:pPr>
+        <w:shd w:val="clear" w:color="auto" w:fill="1E1E1E"/>
+        <w:spacing w:after="0" w:line="285" w:lineRule="atLeast"/>
+        <w:rPr>
+          <w:rFonts w:ascii="Consolas" w:eastAsia="Times New Roman" w:hAnsi="Consolas" w:cs="Times New Roman"/>
+          <w:color w:val="D4D4D4"/>
+          <w:sz w:val="21"/>
+          <w:szCs w:val="21"/>
+        </w:rPr>
+      </w:pPr>
+      <w:r>
+        <w:rPr>
+          <w:rFonts w:ascii="Consolas" w:eastAsia="Times New Roman" w:hAnsi="Consolas" w:cs="Times New Roman"/>
+          <w:color w:val="D4D4D4"/>
+          <w:sz w:val="21"/>
+          <w:szCs w:val="21"/>
+          <w:lang w:val="en-US"/>
+        </w:rPr>
+        <w:t xml:space="preserve">          </w:t>
+      </w:r>
+      <w:r>
+        <w:rPr>
+          <w:rFonts w:ascii="Consolas" w:eastAsia="Times New Roman" w:hAnsi="Consolas" w:cs="Times New Roman"/>
+          <w:color w:val="808080"/>
+          <w:sz w:val="21"/>
+          <w:szCs w:val="21"/>
+        </w:rPr>
+        <w:t>&lt;</w:t>
+      </w:r>
+      <w:r>
+        <w:rPr>
+          <w:rFonts w:ascii="Consolas" w:eastAsia="Times New Roman" w:hAnsi="Consolas" w:cs="Times New Roman"/>
+          <w:color w:val="569CD6"/>
+          <w:sz w:val="21"/>
+          <w:szCs w:val="21"/>
+        </w:rPr>
+        <w:t>h4</w:t>
+      </w:r>
+      <w:r>
+        <w:rPr>
+          <w:rFonts w:ascii="Consolas" w:eastAsia="Times New Roman" w:hAnsi="Consolas" w:cs="Times New Roman"/>
+          <w:color w:val="D4D4D4"/>
+          <w:sz w:val="21"/>
+          <w:szCs w:val="21"/>
+        </w:rPr>
+        <w:t xml:space="preserve"> </w:t>
+      </w:r>
+      <w:r>
+        <w:rPr>
+          <w:rFonts w:ascii="Consolas" w:eastAsia="Times New Roman" w:hAnsi="Consolas" w:cs="Times New Roman"/>
+          <w:color w:val="9CDCFE"/>
+          <w:sz w:val="21"/>
+          <w:szCs w:val="21"/>
+        </w:rPr>
+        <w:t>class</w:t>
+      </w:r>
+      <w:r>
+        <w:rPr>
+          <w:rFonts w:ascii="Consolas" w:eastAsia="Times New Roman" w:hAnsi="Consolas" w:cs="Times New Roman"/>
+          <w:color w:val="D4D4D4"/>
+          <w:sz w:val="21"/>
+          <w:szCs w:val="21"/>
+        </w:rPr>
+        <w:t>=</w:t>
+      </w:r>
+      <w:r>
+        <w:rPr>
+          <w:rFonts w:ascii="Consolas" w:eastAsia="Times New Roman" w:hAnsi="Consolas" w:cs="Times New Roman"/>
+          <w:color w:val="CE9178"/>
+          <w:sz w:val="21"/>
+          <w:szCs w:val="21"/>
+        </w:rPr>
+        <w:t>"cartao__item-titulo"</w:t>
+      </w:r>
+      <w:r>
+        <w:rPr>
+          <w:rFonts w:ascii="Consolas" w:eastAsia="Times New Roman" w:hAnsi="Consolas" w:cs="Times New Roman"/>
+          <w:color w:val="808080"/>
+          <w:sz w:val="21"/>
+          <w:szCs w:val="21"/>
+        </w:rPr>
+        <w:t>&gt;</w:t>
+      </w:r>
+      <w:r>
+        <w:rPr>
+          <w:rFonts w:ascii="Consolas" w:eastAsia="Times New Roman" w:hAnsi="Consolas" w:cs="Times New Roman"/>
+          <w:color w:val="D4D4D4"/>
+          <w:sz w:val="21"/>
+          <w:szCs w:val="21"/>
+        </w:rPr>
+        <w:t>HZC - Love machine</w:t>
+      </w:r>
+      <w:r>
+        <w:rPr>
+          <w:rFonts w:ascii="Consolas" w:eastAsia="Times New Roman" w:hAnsi="Consolas" w:cs="Times New Roman"/>
+          <w:color w:val="808080"/>
+          <w:sz w:val="21"/>
+          <w:szCs w:val="21"/>
+        </w:rPr>
+        <w:t>&lt;/</w:t>
+      </w:r>
+      <w:r>
+        <w:rPr>
+          <w:rFonts w:ascii="Consolas" w:eastAsia="Times New Roman" w:hAnsi="Consolas" w:cs="Times New Roman"/>
+          <w:color w:val="569CD6"/>
+          <w:sz w:val="21"/>
+          <w:szCs w:val="21"/>
+        </w:rPr>
+        <w:t>h4</w:t>
+      </w:r>
+      <w:r>
+        <w:rPr>
+          <w:rFonts w:ascii="Consolas" w:eastAsia="Times New Roman" w:hAnsi="Consolas" w:cs="Times New Roman"/>
+          <w:color w:val="808080"/>
+          <w:sz w:val="21"/>
+          <w:szCs w:val="21"/>
+        </w:rPr>
+        <w:t>&gt;</w:t>
+      </w:r>
+    </w:p>
+    <w:p>
+      <w:pPr>
+        <w:shd w:val="clear" w:color="auto" w:fill="1E1E1E"/>
+        <w:spacing w:after="0" w:line="285" w:lineRule="atLeast"/>
+        <w:rPr>
+          <w:rFonts w:ascii="Consolas" w:eastAsia="Times New Roman" w:hAnsi="Consolas" w:cs="Times New Roman"/>
+          <w:color w:val="D4D4D4"/>
+          <w:sz w:val="21"/>
+          <w:szCs w:val="21"/>
+        </w:rPr>
+      </w:pPr>
+      <w:r>
+        <w:rPr>
+          <w:rFonts w:ascii="Consolas" w:eastAsia="Times New Roman" w:hAnsi="Consolas" w:cs="Times New Roman"/>
+          <w:color w:val="D4D4D4"/>
+          <w:sz w:val="21"/>
+          <w:szCs w:val="21"/>
+        </w:rPr>
+        <w:t xml:space="preserve">          </w:t>
+      </w:r>
+      <w:r>
+        <w:rPr>
+          <w:rFonts w:ascii="Consolas" w:eastAsia="Times New Roman" w:hAnsi="Consolas" w:cs="Times New Roman"/>
+          <w:color w:val="808080"/>
+          <w:sz w:val="21"/>
+          <w:szCs w:val="21"/>
+        </w:rPr>
+        <w:t>&lt;</w:t>
+      </w:r>
+      <w:r>
+        <w:rPr>
+          <w:rFonts w:ascii="Consolas" w:eastAsia="Times New Roman" w:hAnsi="Consolas" w:cs="Times New Roman"/>
+          <w:color w:val="569CD6"/>
+          <w:sz w:val="21"/>
+          <w:szCs w:val="21"/>
+        </w:rPr>
+        <w:t>p</w:t>
+      </w:r>
+      <w:r>
+        <w:rPr>
+          <w:rFonts w:ascii="Consolas" w:eastAsia="Times New Roman" w:hAnsi="Consolas" w:cs="Times New Roman"/>
+          <w:color w:val="D4D4D4"/>
+          <w:sz w:val="21"/>
+          <w:szCs w:val="21"/>
+        </w:rPr>
+        <w:t xml:space="preserve"> </w:t>
+      </w:r>
+      <w:r>
+        <w:rPr>
+          <w:rFonts w:ascii="Consolas" w:eastAsia="Times New Roman" w:hAnsi="Consolas" w:cs="Times New Roman"/>
+          <w:color w:val="9CDCFE"/>
+          <w:sz w:val="21"/>
+          <w:szCs w:val="21"/>
+        </w:rPr>
+        <w:t>class</w:t>
+      </w:r>
+      <w:r>
+        <w:rPr>
+          <w:rFonts w:ascii="Consolas" w:eastAsia="Times New Roman" w:hAnsi="Consolas" w:cs="Times New Roman"/>
+          <w:color w:val="D4D4D4"/>
+          <w:sz w:val="21"/>
+          <w:szCs w:val="21"/>
+        </w:rPr>
+        <w:t>=</w:t>
+      </w:r>
+      <w:r>
+        <w:rPr>
+          <w:rFonts w:ascii="Consolas" w:eastAsia="Times New Roman" w:hAnsi="Consolas" w:cs="Times New Roman"/>
+          <w:color w:val="CE9178"/>
+          <w:sz w:val="21"/>
+          <w:szCs w:val="21"/>
+        </w:rPr>
+        <w:t>"cartao__item-perfil"</w:t>
+      </w:r>
+      <w:r>
+        <w:rPr>
+          <w:rFonts w:ascii="Consolas" w:eastAsia="Times New Roman" w:hAnsi="Consolas" w:cs="Times New Roman"/>
+          <w:color w:val="808080"/>
+          <w:sz w:val="21"/>
+          <w:szCs w:val="21"/>
+        </w:rPr>
+        <w:t>&gt;</w:t>
+      </w:r>
+      <w:r>
+        <w:rPr>
+          <w:rFonts w:ascii="Consolas" w:eastAsia="Times New Roman" w:hAnsi="Consolas" w:cs="Times New Roman"/>
+          <w:color w:val="D4D4D4"/>
+          <w:sz w:val="21"/>
+          <w:szCs w:val="21"/>
+        </w:rPr>
+        <w:t>Bruno Lopez</w:t>
+      </w:r>
+      <w:r>
+        <w:rPr>
+          <w:rFonts w:ascii="Consolas" w:eastAsia="Times New Roman" w:hAnsi="Consolas" w:cs="Times New Roman"/>
+          <w:color w:val="808080"/>
+          <w:sz w:val="21"/>
+          <w:szCs w:val="21"/>
+        </w:rPr>
+        <w:t>&lt;/</w:t>
+      </w:r>
+      <w:r>
+        <w:rPr>
+          <w:rFonts w:ascii="Consolas" w:eastAsia="Times New Roman" w:hAnsi="Consolas" w:cs="Times New Roman"/>
+          <w:color w:val="569CD6"/>
+          <w:sz w:val="21"/>
+          <w:szCs w:val="21"/>
+        </w:rPr>
+        <w:t>p</w:t>
+      </w:r>
+      <w:r>
+        <w:rPr>
+          <w:rFonts w:ascii="Consolas" w:eastAsia="Times New Roman" w:hAnsi="Consolas" w:cs="Times New Roman"/>
+          <w:color w:val="808080"/>
+          <w:sz w:val="21"/>
+          <w:szCs w:val="21"/>
+        </w:rPr>
+        <w:t>&gt;</w:t>
+      </w:r>
+    </w:p>
+    <w:p>
+      <w:pPr>
+        <w:shd w:val="clear" w:color="auto" w:fill="1E1E1E"/>
+        <w:spacing w:after="0" w:line="285" w:lineRule="atLeast"/>
+        <w:rPr>
+          <w:rFonts w:ascii="Consolas" w:eastAsia="Times New Roman" w:hAnsi="Consolas" w:cs="Times New Roman"/>
+          <w:color w:val="808080"/>
+          <w:sz w:val="21"/>
+          <w:szCs w:val="21"/>
+        </w:rPr>
+      </w:pPr>
+      <w:r>
+        <w:rPr>
+          <w:rFonts w:ascii="Consolas" w:eastAsia="Times New Roman" w:hAnsi="Consolas" w:cs="Times New Roman"/>
+          <w:color w:val="D4D4D4"/>
+          <w:sz w:val="21"/>
+          <w:szCs w:val="21"/>
+        </w:rPr>
+        <w:t xml:space="preserve">        </w:t>
+      </w:r>
+      <w:r>
+        <w:rPr>
+          <w:rFonts w:ascii="Consolas" w:eastAsia="Times New Roman" w:hAnsi="Consolas" w:cs="Times New Roman"/>
+          <w:color w:val="808080"/>
+          <w:sz w:val="21"/>
+          <w:szCs w:val="21"/>
+        </w:rPr>
+        <w:t>&lt;/</w:t>
+      </w:r>
+      <w:r>
+        <w:rPr>
+          <w:rFonts w:ascii="Consolas" w:eastAsia="Times New Roman" w:hAnsi="Consolas" w:cs="Times New Roman"/>
+          <w:color w:val="569CD6"/>
+          <w:sz w:val="21"/>
+          <w:szCs w:val="21"/>
+        </w:rPr>
+        <w:t>li</w:t>
+      </w:r>
+      <w:r>
+        <w:rPr>
+          <w:rFonts w:ascii="Consolas" w:eastAsia="Times New Roman" w:hAnsi="Consolas" w:cs="Times New Roman"/>
+          <w:color w:val="808080"/>
+          <w:sz w:val="21"/>
+          <w:szCs w:val="21"/>
+        </w:rPr>
+        <w:t>&gt;</w:t>
+      </w:r>
+    </w:p>
+    <w:p>
+      <w:pPr>
+        <w:shd w:val="clear" w:color="auto" w:fill="1E1E1E"/>
+        <w:spacing w:after="0" w:line="285" w:lineRule="atLeast"/>
+        <w:rPr>
+          <w:rFonts w:ascii="Consolas" w:eastAsia="Times New Roman" w:hAnsi="Consolas" w:cs="Times New Roman"/>
+          <w:color w:val="D4D4D4"/>
+          <w:sz w:val="21"/>
+          <w:szCs w:val="21"/>
+        </w:rPr>
+      </w:pPr>
+      <w:r>
+        <w:rPr>
+          <w:rFonts w:ascii="Consolas" w:eastAsia="Times New Roman" w:hAnsi="Consolas" w:cs="Times New Roman"/>
+          <w:color w:val="808080"/>
+          <w:sz w:val="21"/>
+          <w:szCs w:val="21"/>
+        </w:rPr>
+        <w:t>&lt;/</w:t>
+      </w:r>
+      <w:r>
+        <w:rPr>
+          <w:rFonts w:ascii="Consolas" w:eastAsia="Times New Roman" w:hAnsi="Consolas" w:cs="Times New Roman"/>
+          <w:color w:val="569CD6"/>
+          <w:sz w:val="21"/>
+          <w:szCs w:val="21"/>
+        </w:rPr>
+        <w:t>article</w:t>
+      </w:r>
+      <w:r>
+        <w:rPr>
+          <w:rFonts w:ascii="Consolas" w:eastAsia="Times New Roman" w:hAnsi="Consolas" w:cs="Times New Roman"/>
+          <w:color w:val="808080"/>
+          <w:sz w:val="21"/>
+          <w:szCs w:val="21"/>
+        </w:rPr>
+        <w:t>&gt;</w:t>
+      </w:r>
+    </w:p>
+    <w:p>
+      <w:pPr>
+        <w:pStyle w:val="PargrafodaLista"/>
+        <w:numPr>
+          <w:ilvl w:val="3"/>
+          <w:numId w:val="2"/>
+        </w:numPr>
+        <w:spacing w:before="240" w:line="360" w:lineRule="auto"/>
+        <w:jc w:val="both"/>
+        <w:rPr>
+          <w:rFonts w:ascii="Times New Roman" w:hAnsi="Times New Roman" w:cs="Times New Roman"/>
+          <w:sz w:val="24"/>
+          <w:szCs w:val="24"/>
+        </w:rPr>
+      </w:pPr>
+      <w:r>
+        <w:rPr>
+          <w:rFonts w:ascii="Times New Roman" w:hAnsi="Times New Roman" w:cs="Times New Roman"/>
+          <w:sz w:val="24"/>
+          <w:szCs w:val="24"/>
+        </w:rPr>
+        <w:t xml:space="preserve"> Essa foi a estrutura principal, o li foi copiado 5x e esse article copiado para antes do segundo cartão de destaque la em baixo.</w:t>
+      </w:r>
+    </w:p>
+    <w:p>
+      <w:pPr>
+        <w:pStyle w:val="PargrafodaLista"/>
+        <w:numPr>
+          <w:ilvl w:val="3"/>
+          <w:numId w:val="2"/>
+        </w:numPr>
+        <w:spacing w:before="240" w:line="360" w:lineRule="auto"/>
+        <w:jc w:val="both"/>
+        <w:rPr>
+          <w:rFonts w:ascii="Times New Roman" w:hAnsi="Times New Roman" w:cs="Times New Roman"/>
+          <w:sz w:val="24"/>
+          <w:szCs w:val="24"/>
+        </w:rPr>
+      </w:pPr>
+      <w:r>
+        <w:rPr>
+          <w:rFonts w:ascii="Times New Roman" w:hAnsi="Times New Roman" w:cs="Times New Roman"/>
+          <w:sz w:val="24"/>
+          <w:szCs w:val="24"/>
+        </w:rPr>
+        <w:t xml:space="preserve"> Tudo está sendo feito para alcançar o layout idealizado pelo modelo no figma.</w:t>
       </w:r>
     </w:p>
     <w:sectPr>

</xml_diff>